<commit_message>
Added FAC synthesis sequence and code to import sequences to the database; now loading demo data via a Python script; updated DBComm.
</commit_message>
<xml_diff>
--- a/doc/ElixysDatabaseSchema.docx
+++ b/doc/ElixysDatabaseSchema.docx
@@ -6,8 +6,13 @@
       <w:pPr>
         <w:pStyle w:val="Title"/>
       </w:pPr>
-      <w:r>
-        <w:t>Elixys Database Schema</w:t>
+      <w:proofErr w:type="spellStart"/>
+      <w:r>
+        <w:t>Elixys</w:t>
+      </w:r>
+      <w:proofErr w:type="spellEnd"/>
+      <w:r>
+        <w:t xml:space="preserve"> Database Schema</w:t>
       </w:r>
     </w:p>
     <w:sdt>
@@ -3664,9 +3669,11 @@
             <w:tcW w:w="3249" w:type="dxa"/>
           </w:tcPr>
           <w:p>
+            <w:proofErr w:type="spellStart"/>
             <w:r>
               <w:t>CoolingSystem</w:t>
             </w:r>
+            <w:proofErr w:type="spellEnd"/>
           </w:p>
         </w:tc>
         <w:tc>
@@ -3692,9 +3699,11 @@
             <w:tcW w:w="3249" w:type="dxa"/>
           </w:tcPr>
           <w:p>
+            <w:proofErr w:type="spellStart"/>
             <w:r>
               <w:t>VacuumSystem</w:t>
             </w:r>
+            <w:proofErr w:type="spellEnd"/>
           </w:p>
         </w:tc>
         <w:tc>
@@ -3720,9 +3729,11 @@
             <w:tcW w:w="3249" w:type="dxa"/>
           </w:tcPr>
           <w:p>
+            <w:proofErr w:type="spellStart"/>
             <w:r>
               <w:t>ExternalSystems</w:t>
             </w:r>
+            <w:proofErr w:type="spellEnd"/>
           </w:p>
         </w:tc>
         <w:tc>
@@ -3748,9 +3759,11 @@
             <w:tcW w:w="3249" w:type="dxa"/>
           </w:tcPr>
           <w:p>
+            <w:proofErr w:type="spellStart"/>
             <w:r>
               <w:t>PressureRegulators</w:t>
             </w:r>
+            <w:proofErr w:type="spellEnd"/>
           </w:p>
         </w:tc>
         <w:tc>
@@ -3776,9 +3789,11 @@
             <w:tcW w:w="3249" w:type="dxa"/>
           </w:tcPr>
           <w:p>
+            <w:proofErr w:type="spellStart"/>
             <w:r>
               <w:t>ReagentDelivery</w:t>
             </w:r>
+            <w:proofErr w:type="spellEnd"/>
           </w:p>
         </w:tc>
         <w:tc>
@@ -3798,6 +3813,7 @@
             <w:tcW w:w="2002" w:type="dxa"/>
           </w:tcPr>
           <w:p>
+            <w:proofErr w:type="spellStart"/>
             <w:r>
               <w:t>Reactor</w:t>
             </w:r>
@@ -3807,6 +3823,7 @@
               </w:rPr>
               <w:t>N</w:t>
             </w:r>
+            <w:proofErr w:type="spellEnd"/>
           </w:p>
         </w:tc>
         <w:tc>
@@ -3903,9 +3920,11 @@
             <w:tcW w:w="3249" w:type="dxa"/>
           </w:tcPr>
           <w:p>
+            <w:proofErr w:type="spellStart"/>
             <w:r>
               <w:t>ReagentXAxis</w:t>
             </w:r>
+            <w:proofErr w:type="spellEnd"/>
           </w:p>
         </w:tc>
         <w:tc>
@@ -3913,8 +3932,13 @@
             <w:tcW w:w="4325" w:type="dxa"/>
           </w:tcPr>
           <w:p>
-            <w:r>
-              <w:t>RoboNet axis for reagent robot X</w:t>
+            <w:proofErr w:type="spellStart"/>
+            <w:r>
+              <w:t>RoboNet</w:t>
+            </w:r>
+            <w:proofErr w:type="spellEnd"/>
+            <w:r>
+              <w:t xml:space="preserve"> axis for reagent robot X</w:t>
             </w:r>
           </w:p>
         </w:tc>
@@ -3931,9 +3955,11 @@
             <w:tcW w:w="3249" w:type="dxa"/>
           </w:tcPr>
           <w:p>
+            <w:proofErr w:type="spellStart"/>
             <w:r>
               <w:t>ReagentZAxis</w:t>
             </w:r>
+            <w:proofErr w:type="spellEnd"/>
           </w:p>
         </w:tc>
         <w:tc>
@@ -3941,8 +3967,13 @@
             <w:tcW w:w="4325" w:type="dxa"/>
           </w:tcPr>
           <w:p>
-            <w:r>
-              <w:t>RoboNet axis for reagent robot Z</w:t>
+            <w:proofErr w:type="spellStart"/>
+            <w:r>
+              <w:t>RoboNet</w:t>
+            </w:r>
+            <w:proofErr w:type="spellEnd"/>
+            <w:r>
+              <w:t xml:space="preserve"> axis for reagent robot Z</w:t>
             </w:r>
           </w:p>
         </w:tc>
@@ -3959,6 +3990,7 @@
             <w:tcW w:w="3249" w:type="dxa"/>
           </w:tcPr>
           <w:p>
+            <w:proofErr w:type="spellStart"/>
             <w:r>
               <w:t>Reactor</w:t>
             </w:r>
@@ -3971,6 +4003,7 @@
             <w:r>
               <w:t>Axis</w:t>
             </w:r>
+            <w:proofErr w:type="spellEnd"/>
           </w:p>
         </w:tc>
         <w:tc>
@@ -3978,8 +4011,13 @@
             <w:tcW w:w="4325" w:type="dxa"/>
           </w:tcPr>
           <w:p>
-            <w:r>
-              <w:t xml:space="preserve">RoboNet axis for reactor </w:t>
+            <w:proofErr w:type="spellStart"/>
+            <w:r>
+              <w:t>RoboNet</w:t>
+            </w:r>
+            <w:proofErr w:type="spellEnd"/>
+            <w:r>
+              <w:t xml:space="preserve"> axis for reactor </w:t>
             </w:r>
             <w:r>
               <w:rPr>
@@ -3996,9 +4034,11 @@
             <w:tcW w:w="2002" w:type="dxa"/>
           </w:tcPr>
           <w:p>
+            <w:proofErr w:type="spellStart"/>
             <w:r>
               <w:t>ReagentRobot</w:t>
             </w:r>
+            <w:proofErr w:type="spellEnd"/>
           </w:p>
         </w:tc>
         <w:tc>
@@ -4006,6 +4046,7 @@
             <w:tcW w:w="3249" w:type="dxa"/>
           </w:tcPr>
           <w:p>
+            <w:proofErr w:type="spellStart"/>
             <w:r>
               <w:t>Reagent</w:t>
             </w:r>
@@ -4015,6 +4056,7 @@
               </w:rPr>
               <w:t>N</w:t>
             </w:r>
+            <w:proofErr w:type="spellEnd"/>
           </w:p>
         </w:tc>
         <w:tc>
@@ -4049,6 +4091,7 @@
             <w:tcW w:w="3249" w:type="dxa"/>
           </w:tcPr>
           <w:p>
+            <w:proofErr w:type="spellStart"/>
             <w:r>
               <w:t>ReagentDelivery</w:t>
             </w:r>
@@ -4058,6 +4101,7 @@
               </w:rPr>
               <w:t>N</w:t>
             </w:r>
+            <w:proofErr w:type="spellEnd"/>
           </w:p>
         </w:tc>
         <w:tc>
@@ -4149,6 +4193,7 @@
             <w:tcW w:w="3249" w:type="dxa"/>
           </w:tcPr>
           <w:p>
+            <w:proofErr w:type="spellStart"/>
             <w:r>
               <w:t>React</w:t>
             </w:r>
@@ -4158,6 +4203,7 @@
               </w:rPr>
               <w:t>N</w:t>
             </w:r>
+            <w:proofErr w:type="spellEnd"/>
           </w:p>
         </w:tc>
         <w:tc>
@@ -4166,7 +4212,11 @@
           </w:tcPr>
           <w:p>
             <w:r>
-              <w:t>Relative Z coordinate for React</w:t>
+              <w:t xml:space="preserve">Relative Z coordinate for </w:t>
+            </w:r>
+            <w:proofErr w:type="spellStart"/>
+            <w:r>
+              <w:t>React</w:t>
             </w:r>
             <w:r>
               <w:rPr>
@@ -4174,6 +4224,7 @@
               </w:rPr>
               <w:t>N</w:t>
             </w:r>
+            <w:proofErr w:type="spellEnd"/>
             <w:r>
               <w:t xml:space="preserve"> position</w:t>
             </w:r>
@@ -4270,6 +4321,7 @@
             <w:tcW w:w="2002" w:type="dxa"/>
           </w:tcPr>
           <w:p>
+            <w:proofErr w:type="spellStart"/>
             <w:r>
               <w:t>Reactor</w:t>
             </w:r>
@@ -4279,6 +4331,7 @@
               </w:rPr>
               <w:t>N</w:t>
             </w:r>
+            <w:proofErr w:type="spellEnd"/>
           </w:p>
         </w:tc>
         <w:tc>
@@ -4286,9 +4339,11 @@
             <w:tcW w:w="3249" w:type="dxa"/>
           </w:tcPr>
           <w:p>
+            <w:proofErr w:type="spellStart"/>
             <w:r>
               <w:t>CassetteXOffset</w:t>
             </w:r>
+            <w:proofErr w:type="spellEnd"/>
           </w:p>
         </w:tc>
         <w:tc>
@@ -4320,9 +4375,11 @@
             <w:tcW w:w="3249" w:type="dxa"/>
           </w:tcPr>
           <w:p>
+            <w:proofErr w:type="spellStart"/>
             <w:r>
               <w:t>CassetteZOffset</w:t>
             </w:r>
+            <w:proofErr w:type="spellEnd"/>
           </w:p>
         </w:tc>
         <w:tc>
@@ -4354,9 +4411,11 @@
             <w:tcW w:w="3249" w:type="dxa"/>
           </w:tcPr>
           <w:p>
+            <w:proofErr w:type="spellStart"/>
             <w:r>
               <w:t>ReactorOffset</w:t>
             </w:r>
+            <w:proofErr w:type="spellEnd"/>
           </w:p>
         </w:tc>
         <w:tc>
@@ -4514,9 +4573,11 @@
             <w:tcW w:w="3249" w:type="dxa"/>
           </w:tcPr>
           <w:p>
+            <w:proofErr w:type="spellStart"/>
             <w:r>
               <w:t>AnalogOutUnit</w:t>
             </w:r>
+            <w:proofErr w:type="spellEnd"/>
           </w:p>
         </w:tc>
         <w:tc>
@@ -4545,9 +4606,11 @@
             <w:tcW w:w="3249" w:type="dxa"/>
           </w:tcPr>
           <w:p>
+            <w:proofErr w:type="spellStart"/>
             <w:r>
               <w:t>AnalogInUnit</w:t>
             </w:r>
+            <w:proofErr w:type="spellEnd"/>
           </w:p>
         </w:tc>
         <w:tc>
@@ -4576,6 +4639,7 @@
             <w:tcW w:w="3249" w:type="dxa"/>
           </w:tcPr>
           <w:p>
+            <w:proofErr w:type="spellStart"/>
             <w:r>
               <w:t>Thermocontroller</w:t>
             </w:r>
@@ -4588,6 +4652,7 @@
             <w:r>
               <w:t>Unit</w:t>
             </w:r>
+            <w:proofErr w:type="spellEnd"/>
           </w:p>
         </w:tc>
         <w:tc>
@@ -4605,7 +4670,15 @@
               <w:t>Nth</w:t>
             </w:r>
             <w:r>
-              <w:t xml:space="preserve"> thermocontroller PLC module</w:t>
+              <w:t xml:space="preserve"> </w:t>
+            </w:r>
+            <w:proofErr w:type="spellStart"/>
+            <w:r>
+              <w:t>thermocontroller</w:t>
+            </w:r>
+            <w:proofErr w:type="spellEnd"/>
+            <w:r>
+              <w:t xml:space="preserve"> PLC module</w:t>
             </w:r>
           </w:p>
         </w:tc>
@@ -4622,9 +4695,11 @@
             <w:tcW w:w="3249" w:type="dxa"/>
           </w:tcPr>
           <w:p>
+            <w:proofErr w:type="spellStart"/>
             <w:r>
               <w:t>DeviceNetUnit</w:t>
             </w:r>
+            <w:proofErr w:type="spellEnd"/>
           </w:p>
         </w:tc>
         <w:tc>
@@ -4659,9 +4734,11 @@
             <w:tcW w:w="3249" w:type="dxa"/>
           </w:tcPr>
           <w:p>
+            <w:proofErr w:type="spellStart"/>
             <w:r>
               <w:t>DigitalInOffset</w:t>
             </w:r>
+            <w:proofErr w:type="spellEnd"/>
           </w:p>
         </w:tc>
         <w:tc>
@@ -4687,9 +4764,11 @@
             <w:tcW w:w="3249" w:type="dxa"/>
           </w:tcPr>
           <w:p>
+            <w:proofErr w:type="spellStart"/>
             <w:r>
               <w:t>DigitalOutOffset</w:t>
             </w:r>
+            <w:proofErr w:type="spellEnd"/>
           </w:p>
         </w:tc>
         <w:tc>
@@ -4715,9 +4794,11 @@
             <w:tcW w:w="3249" w:type="dxa"/>
           </w:tcPr>
           <w:p>
+            <w:proofErr w:type="spellStart"/>
             <w:r>
               <w:t>PressureRegulatorSetSlope</w:t>
             </w:r>
+            <w:proofErr w:type="spellEnd"/>
           </w:p>
         </w:tc>
         <w:tc>
@@ -4743,9 +4824,11 @@
             <w:tcW w:w="3249" w:type="dxa"/>
           </w:tcPr>
           <w:p>
+            <w:proofErr w:type="spellStart"/>
             <w:r>
               <w:t>PressureRegulatorSetIntercept</w:t>
             </w:r>
+            <w:proofErr w:type="spellEnd"/>
           </w:p>
         </w:tc>
         <w:tc>
@@ -4771,9 +4854,11 @@
             <w:tcW w:w="3249" w:type="dxa"/>
           </w:tcPr>
           <w:p>
+            <w:proofErr w:type="spellStart"/>
             <w:r>
               <w:t>PressureRegulatorActualSlope</w:t>
             </w:r>
+            <w:proofErr w:type="spellEnd"/>
           </w:p>
         </w:tc>
         <w:tc>
@@ -4799,9 +4884,11 @@
             <w:tcW w:w="3249" w:type="dxa"/>
           </w:tcPr>
           <w:p>
+            <w:proofErr w:type="spellStart"/>
             <w:r>
               <w:t>PressureRegulatorActualIntercept</w:t>
             </w:r>
+            <w:proofErr w:type="spellEnd"/>
           </w:p>
         </w:tc>
         <w:tc>
@@ -4827,9 +4914,11 @@
             <w:tcW w:w="3249" w:type="dxa"/>
           </w:tcPr>
           <w:p>
+            <w:proofErr w:type="spellStart"/>
             <w:r>
               <w:t>VacuumGaugeSlope</w:t>
             </w:r>
+            <w:proofErr w:type="spellEnd"/>
           </w:p>
         </w:tc>
         <w:tc>
@@ -4838,8 +4927,13 @@
           </w:tcPr>
           <w:p>
             <w:r>
-              <w:t>Slope for converting between the analog in value and the corresponding vacuum in kPa</w:t>
-            </w:r>
+              <w:t xml:space="preserve">Slope for converting between the analog in value and the corresponding vacuum in </w:t>
+            </w:r>
+            <w:proofErr w:type="spellStart"/>
+            <w:r>
+              <w:t>kPa</w:t>
+            </w:r>
+            <w:proofErr w:type="spellEnd"/>
           </w:p>
         </w:tc>
       </w:tr>
@@ -4855,9 +4949,11 @@
             <w:tcW w:w="3249" w:type="dxa"/>
           </w:tcPr>
           <w:p>
+            <w:proofErr w:type="spellStart"/>
             <w:r>
               <w:t>VacuumGaugeIntercept</w:t>
             </w:r>
+            <w:proofErr w:type="spellEnd"/>
           </w:p>
         </w:tc>
         <w:tc>
@@ -4866,8 +4962,13 @@
           </w:tcPr>
           <w:p>
             <w:r>
-              <w:t>Intercept for converting between the analog in value and the corresponding vacuum in kPa</w:t>
-            </w:r>
+              <w:t xml:space="preserve">Intercept for converting between the analog in value and the corresponding vacuum in </w:t>
+            </w:r>
+            <w:proofErr w:type="spellStart"/>
+            <w:r>
+              <w:t>kPa</w:t>
+            </w:r>
+            <w:proofErr w:type="spellEnd"/>
           </w:p>
         </w:tc>
       </w:tr>
@@ -4883,9 +4984,11 @@
             <w:tcW w:w="3249" w:type="dxa"/>
           </w:tcPr>
           <w:p>
+            <w:proofErr w:type="spellStart"/>
             <w:r>
               <w:t>RadiationDetectorSlope</w:t>
             </w:r>
+            <w:proofErr w:type="spellEnd"/>
           </w:p>
         </w:tc>
         <w:tc>
@@ -4894,8 +4997,13 @@
           </w:tcPr>
           <w:p>
             <w:r>
-              <w:t>Slope for converting between the analog in value and the corresponding radiation level in mCi</w:t>
-            </w:r>
+              <w:t xml:space="preserve">Slope for converting between the analog in value and the corresponding radiation level in </w:t>
+            </w:r>
+            <w:proofErr w:type="spellStart"/>
+            <w:r>
+              <w:t>mCi</w:t>
+            </w:r>
+            <w:proofErr w:type="spellEnd"/>
           </w:p>
         </w:tc>
       </w:tr>
@@ -4911,9 +5019,11 @@
             <w:tcW w:w="3249" w:type="dxa"/>
           </w:tcPr>
           <w:p>
+            <w:proofErr w:type="spellStart"/>
             <w:r>
               <w:t>RadiationDetectorIntercept</w:t>
             </w:r>
+            <w:proofErr w:type="spellEnd"/>
           </w:p>
         </w:tc>
         <w:tc>
@@ -4922,8 +5032,13 @@
           </w:tcPr>
           <w:p>
             <w:r>
-              <w:t>Intercept for converting between the analog in value and the corresponding radiation level in mCi</w:t>
-            </w:r>
+              <w:t xml:space="preserve">Intercept for converting between the analog in value and the corresponding radiation level in </w:t>
+            </w:r>
+            <w:proofErr w:type="spellStart"/>
+            <w:r>
+              <w:t>mCi</w:t>
+            </w:r>
+            <w:proofErr w:type="spellEnd"/>
           </w:p>
         </w:tc>
       </w:tr>
@@ -4939,9 +5054,11 @@
             <w:tcW w:w="3249" w:type="dxa"/>
           </w:tcPr>
           <w:p>
+            <w:proofErr w:type="spellStart"/>
             <w:r>
               <w:t>VacuumPressure</w:t>
             </w:r>
+            <w:proofErr w:type="spellEnd"/>
           </w:p>
         </w:tc>
         <w:tc>
@@ -4967,9 +5084,11 @@
             <w:tcW w:w="3249" w:type="dxa"/>
           </w:tcPr>
           <w:p>
+            <w:proofErr w:type="spellStart"/>
             <w:r>
               <w:t>CoolingSystemOn</w:t>
             </w:r>
+            <w:proofErr w:type="spellEnd"/>
           </w:p>
         </w:tc>
         <w:tc>
@@ -4989,6 +5108,7 @@
             <w:tcW w:w="2002" w:type="dxa"/>
           </w:tcPr>
           <w:p>
+            <w:proofErr w:type="spellStart"/>
             <w:r>
               <w:t>PressureRegulator</w:t>
             </w:r>
@@ -4998,6 +5118,7 @@
               </w:rPr>
               <w:t>N</w:t>
             </w:r>
+            <w:proofErr w:type="spellEnd"/>
           </w:p>
         </w:tc>
         <w:tc>
@@ -5005,9 +5126,11 @@
             <w:tcW w:w="3249" w:type="dxa"/>
           </w:tcPr>
           <w:p>
+            <w:proofErr w:type="spellStart"/>
             <w:r>
               <w:t>SetPressure</w:t>
             </w:r>
+            <w:proofErr w:type="spellEnd"/>
           </w:p>
         </w:tc>
         <w:tc>
@@ -5033,9 +5156,11 @@
             <w:tcW w:w="3249" w:type="dxa"/>
           </w:tcPr>
           <w:p>
+            <w:proofErr w:type="spellStart"/>
             <w:r>
               <w:t>ActualPressure</w:t>
             </w:r>
+            <w:proofErr w:type="spellEnd"/>
           </w:p>
         </w:tc>
         <w:tc>
@@ -5055,9 +5180,11 @@
             <w:tcW w:w="2002" w:type="dxa"/>
           </w:tcPr>
           <w:p>
+            <w:proofErr w:type="spellStart"/>
             <w:r>
               <w:t>ReagentRobot</w:t>
             </w:r>
+            <w:proofErr w:type="spellEnd"/>
           </w:p>
         </w:tc>
         <w:tc>
@@ -5065,9 +5192,11 @@
             <w:tcW w:w="3249" w:type="dxa"/>
           </w:tcPr>
           <w:p>
+            <w:proofErr w:type="spellStart"/>
             <w:r>
               <w:t>SetGripperUp</w:t>
             </w:r>
+            <w:proofErr w:type="spellEnd"/>
           </w:p>
         </w:tc>
         <w:tc>
@@ -5093,9 +5222,11 @@
             <w:tcW w:w="3249" w:type="dxa"/>
           </w:tcPr>
           <w:p>
+            <w:proofErr w:type="spellStart"/>
             <w:r>
               <w:t>SetGripperDown</w:t>
             </w:r>
+            <w:proofErr w:type="spellEnd"/>
           </w:p>
         </w:tc>
         <w:tc>
@@ -5121,9 +5252,11 @@
             <w:tcW w:w="3249" w:type="dxa"/>
           </w:tcPr>
           <w:p>
+            <w:proofErr w:type="spellStart"/>
             <w:r>
               <w:t>SetGripperOpen</w:t>
             </w:r>
+            <w:proofErr w:type="spellEnd"/>
           </w:p>
         </w:tc>
         <w:tc>
@@ -5149,9 +5282,11 @@
             <w:tcW w:w="3249" w:type="dxa"/>
           </w:tcPr>
           <w:p>
+            <w:proofErr w:type="spellStart"/>
             <w:r>
               <w:t>SetGripperClose</w:t>
             </w:r>
+            <w:proofErr w:type="spellEnd"/>
           </w:p>
         </w:tc>
         <w:tc>
@@ -5264,6 +5399,7 @@
             <w:tcW w:w="2002" w:type="dxa"/>
           </w:tcPr>
           <w:p>
+            <w:proofErr w:type="spellStart"/>
             <w:r>
               <w:t>Reactor</w:t>
             </w:r>
@@ -5273,6 +5409,7 @@
               </w:rPr>
               <w:t>N</w:t>
             </w:r>
+            <w:proofErr w:type="spellEnd"/>
           </w:p>
         </w:tc>
         <w:tc>
@@ -5280,9 +5417,11 @@
             <w:tcW w:w="3249" w:type="dxa"/>
           </w:tcPr>
           <w:p>
+            <w:proofErr w:type="spellStart"/>
             <w:r>
               <w:t>SetReactorUp</w:t>
             </w:r>
+            <w:proofErr w:type="spellEnd"/>
           </w:p>
         </w:tc>
         <w:tc>
@@ -5308,9 +5447,11 @@
             <w:tcW w:w="3249" w:type="dxa"/>
           </w:tcPr>
           <w:p>
+            <w:proofErr w:type="spellStart"/>
             <w:r>
               <w:t>SetReactorDown</w:t>
             </w:r>
+            <w:proofErr w:type="spellEnd"/>
           </w:p>
         </w:tc>
         <w:tc>
@@ -5336,9 +5477,11 @@
             <w:tcW w:w="3249" w:type="dxa"/>
           </w:tcPr>
           <w:p>
+            <w:proofErr w:type="spellStart"/>
             <w:r>
               <w:t>ReactorUp</w:t>
             </w:r>
+            <w:proofErr w:type="spellEnd"/>
           </w:p>
         </w:tc>
         <w:tc>
@@ -5364,9 +5507,11 @@
             <w:tcW w:w="3249" w:type="dxa"/>
           </w:tcPr>
           <w:p>
+            <w:proofErr w:type="spellStart"/>
             <w:r>
               <w:t>ReactorDown</w:t>
             </w:r>
+            <w:proofErr w:type="spellEnd"/>
           </w:p>
         </w:tc>
         <w:tc>
@@ -5392,9 +5537,11 @@
             <w:tcW w:w="3249" w:type="dxa"/>
           </w:tcPr>
           <w:p>
+            <w:proofErr w:type="spellStart"/>
             <w:r>
               <w:t>EvaporationNitrogenValve</w:t>
             </w:r>
+            <w:proofErr w:type="spellEnd"/>
           </w:p>
         </w:tc>
         <w:tc>
@@ -5420,9 +5567,11 @@
             <w:tcW w:w="3249" w:type="dxa"/>
           </w:tcPr>
           <w:p>
+            <w:proofErr w:type="spellStart"/>
             <w:r>
               <w:t>EvaporationVacuumValve</w:t>
             </w:r>
+            <w:proofErr w:type="spellEnd"/>
           </w:p>
         </w:tc>
         <w:tc>
@@ -5448,9 +5597,11 @@
             <w:tcW w:w="3249" w:type="dxa"/>
           </w:tcPr>
           <w:p>
+            <w:proofErr w:type="spellStart"/>
             <w:r>
               <w:t>TransferValve</w:t>
             </w:r>
+            <w:proofErr w:type="spellEnd"/>
           </w:p>
         </w:tc>
         <w:tc>
@@ -5476,9 +5627,11 @@
             <w:tcW w:w="3249" w:type="dxa"/>
           </w:tcPr>
           <w:p>
+            <w:proofErr w:type="spellStart"/>
             <w:r>
               <w:t>EluentValve</w:t>
             </w:r>
+            <w:proofErr w:type="spellEnd"/>
           </w:p>
         </w:tc>
         <w:tc>
@@ -5728,9 +5881,11 @@
             <w:tcW w:w="3249" w:type="dxa"/>
           </w:tcPr>
           <w:p>
+            <w:proofErr w:type="spellStart"/>
             <w:r>
               <w:t>StirMotor</w:t>
             </w:r>
+            <w:proofErr w:type="spellEnd"/>
           </w:p>
         </w:tc>
         <w:tc>
@@ -5756,9 +5911,11 @@
             <w:tcW w:w="3249" w:type="dxa"/>
           </w:tcPr>
           <w:p>
+            <w:proofErr w:type="spellStart"/>
             <w:r>
               <w:t>RadiationDetector</w:t>
             </w:r>
+            <w:proofErr w:type="spellEnd"/>
           </w:p>
         </w:tc>
         <w:tc>
@@ -5784,6 +5941,7 @@
             <w:tcW w:w="3249" w:type="dxa"/>
           </w:tcPr>
           <w:p>
+            <w:proofErr w:type="spellStart"/>
             <w:r>
               <w:t>TemperatureController</w:t>
             </w:r>
@@ -5793,6 +5951,7 @@
               </w:rPr>
               <w:t>N</w:t>
             </w:r>
+            <w:proofErr w:type="spellEnd"/>
           </w:p>
         </w:tc>
         <w:tc>
@@ -5800,8 +5959,13 @@
             <w:tcW w:w="4325" w:type="dxa"/>
           </w:tcPr>
           <w:p>
-            <w:r>
-              <w:t xml:space="preserve">Thermocontroller module and loop number for collet </w:t>
+            <w:proofErr w:type="spellStart"/>
+            <w:r>
+              <w:t>Thermocontroller</w:t>
+            </w:r>
+            <w:proofErr w:type="spellEnd"/>
+            <w:r>
+              <w:t xml:space="preserve"> module and loop number for collet </w:t>
             </w:r>
             <w:r>
               <w:rPr>
@@ -5973,6 +6137,7 @@
             <w:tcW w:w="1278" w:type="dxa"/>
           </w:tcPr>
           <w:p>
+            <w:proofErr w:type="spellStart"/>
             <w:r>
               <w:t>U</w:t>
             </w:r>
@@ -5982,6 +6147,7 @@
             <w:r>
               <w:t>ID</w:t>
             </w:r>
+            <w:proofErr w:type="spellEnd"/>
           </w:p>
         </w:tc>
         <w:tc>
@@ -5989,8 +6155,13 @@
             <w:tcW w:w="2160" w:type="dxa"/>
           </w:tcPr>
           <w:p>
-            <w:r>
-              <w:t>int, unique, required, auto-increment</w:t>
+            <w:proofErr w:type="spellStart"/>
+            <w:r>
+              <w:t>int</w:t>
+            </w:r>
+            <w:proofErr w:type="spellEnd"/>
+            <w:r>
+              <w:t>, unique, required, auto-increment</w:t>
             </w:r>
           </w:p>
         </w:tc>
@@ -6093,6 +6264,7 @@
             <w:tcW w:w="1278" w:type="dxa"/>
           </w:tcPr>
           <w:p>
+            <w:proofErr w:type="spellStart"/>
             <w:r>
               <w:t>F</w:t>
             </w:r>
@@ -6105,6 +6277,7 @@
             <w:r>
               <w:t>ame</w:t>
             </w:r>
+            <w:proofErr w:type="spellEnd"/>
           </w:p>
         </w:tc>
         <w:tc>
@@ -6134,6 +6307,7 @@
             <w:tcW w:w="1278" w:type="dxa"/>
           </w:tcPr>
           <w:p>
+            <w:proofErr w:type="spellStart"/>
             <w:r>
               <w:t>L</w:t>
             </w:r>
@@ -6146,6 +6320,7 @@
             <w:r>
               <w:t>ame</w:t>
             </w:r>
+            <w:proofErr w:type="spellEnd"/>
           </w:p>
         </w:tc>
         <w:tc>
@@ -6175,6 +6350,7 @@
             <w:tcW w:w="1278" w:type="dxa"/>
           </w:tcPr>
           <w:p>
+            <w:proofErr w:type="spellStart"/>
             <w:r>
               <w:t>R</w:t>
             </w:r>
@@ -6184,6 +6360,7 @@
             <w:r>
               <w:t>ID</w:t>
             </w:r>
+            <w:proofErr w:type="spellEnd"/>
           </w:p>
         </w:tc>
         <w:tc>
@@ -6191,8 +6368,13 @@
             <w:tcW w:w="2160" w:type="dxa"/>
           </w:tcPr>
           <w:p>
-            <w:r>
-              <w:t>int,</w:t>
+            <w:proofErr w:type="spellStart"/>
+            <w:r>
+              <w:t>int</w:t>
+            </w:r>
+            <w:proofErr w:type="spellEnd"/>
+            <w:r>
+              <w:t>,</w:t>
             </w:r>
             <w:r>
               <w:t xml:space="preserve"> </w:t>
@@ -6219,9 +6401,11 @@
             <w:tcW w:w="1278" w:type="dxa"/>
           </w:tcPr>
           <w:p>
+            <w:proofErr w:type="spellStart"/>
             <w:r>
               <w:t>ClientState</w:t>
             </w:r>
+            <w:proofErr w:type="spellEnd"/>
           </w:p>
         </w:tc>
         <w:tc>
@@ -6352,6 +6536,7 @@
             <w:tcW w:w="1278" w:type="dxa"/>
           </w:tcPr>
           <w:p>
+            <w:proofErr w:type="spellStart"/>
             <w:r>
               <w:t>R</w:t>
             </w:r>
@@ -6361,6 +6546,7 @@
             <w:r>
               <w:t>ID</w:t>
             </w:r>
+            <w:proofErr w:type="spellEnd"/>
           </w:p>
         </w:tc>
         <w:tc>
@@ -6368,8 +6554,13 @@
             <w:tcW w:w="2160" w:type="dxa"/>
           </w:tcPr>
           <w:p>
-            <w:r>
-              <w:t>int, unique, required, auto-increment</w:t>
+            <w:proofErr w:type="spellStart"/>
+            <w:r>
+              <w:t>int</w:t>
+            </w:r>
+            <w:proofErr w:type="spellEnd"/>
+            <w:r>
+              <w:t>, unique, required, auto-increment</w:t>
             </w:r>
           </w:p>
         </w:tc>
@@ -6393,6 +6584,7 @@
             <w:tcW w:w="1278" w:type="dxa"/>
           </w:tcPr>
           <w:p>
+            <w:proofErr w:type="spellStart"/>
             <w:r>
               <w:t>R</w:t>
             </w:r>
@@ -6405,6 +6597,7 @@
             <w:r>
               <w:t>ame</w:t>
             </w:r>
+            <w:proofErr w:type="spellEnd"/>
           </w:p>
         </w:tc>
         <w:tc>
@@ -6447,9 +6640,11 @@
             <w:tcW w:w="2160" w:type="dxa"/>
           </w:tcPr>
           <w:p>
+            <w:proofErr w:type="spellStart"/>
             <w:r>
               <w:t>int</w:t>
             </w:r>
+            <w:proofErr w:type="spellEnd"/>
             <w:r>
               <w:t>, required</w:t>
             </w:r>
@@ -6567,6 +6762,7 @@
             <w:tcW w:w="1278" w:type="dxa"/>
           </w:tcPr>
           <w:p>
+            <w:proofErr w:type="spellStart"/>
             <w:r>
               <w:t>S</w:t>
             </w:r>
@@ -6576,6 +6772,7 @@
             <w:r>
               <w:t>ID</w:t>
             </w:r>
+            <w:proofErr w:type="spellEnd"/>
           </w:p>
         </w:tc>
         <w:tc>
@@ -6583,8 +6780,13 @@
             <w:tcW w:w="2160" w:type="dxa"/>
           </w:tcPr>
           <w:p>
-            <w:r>
-              <w:t>int, unique, required, auto-increment</w:t>
+            <w:proofErr w:type="spellStart"/>
+            <w:r>
+              <w:t>int</w:t>
+            </w:r>
+            <w:proofErr w:type="spellEnd"/>
+            <w:r>
+              <w:t>, unique, required, auto-increment</w:t>
             </w:r>
           </w:p>
         </w:tc>
@@ -6675,6 +6877,7 @@
             <w:tcW w:w="1278" w:type="dxa"/>
           </w:tcPr>
           <w:p>
+            <w:proofErr w:type="spellStart"/>
             <w:r>
               <w:t>C</w:t>
             </w:r>
@@ -6687,6 +6890,7 @@
             <w:r>
               <w:t>ate</w:t>
             </w:r>
+            <w:proofErr w:type="spellEnd"/>
           </w:p>
         </w:tc>
         <w:tc>
@@ -6716,6 +6920,7 @@
             <w:tcW w:w="1278" w:type="dxa"/>
           </w:tcPr>
           <w:p>
+            <w:proofErr w:type="spellStart"/>
             <w:r>
               <w:t>U</w:t>
             </w:r>
@@ -6725,6 +6930,7 @@
             <w:r>
               <w:t>ID</w:t>
             </w:r>
+            <w:proofErr w:type="spellEnd"/>
           </w:p>
         </w:tc>
         <w:tc>
@@ -6732,9 +6938,11 @@
             <w:tcW w:w="2160" w:type="dxa"/>
           </w:tcPr>
           <w:p>
+            <w:proofErr w:type="spellStart"/>
             <w:r>
               <w:t>int,required</w:t>
             </w:r>
+            <w:proofErr w:type="spellEnd"/>
           </w:p>
         </w:tc>
         <w:tc>
@@ -6754,9 +6962,11 @@
             <w:tcW w:w="1278" w:type="dxa"/>
           </w:tcPr>
           <w:p>
+            <w:proofErr w:type="spellStart"/>
             <w:r>
               <w:t>FirstComponentID</w:t>
             </w:r>
+            <w:proofErr w:type="spellEnd"/>
           </w:p>
         </w:tc>
         <w:tc>
@@ -6764,8 +6974,13 @@
             <w:tcW w:w="2160" w:type="dxa"/>
           </w:tcPr>
           <w:p>
-            <w:r>
-              <w:t>int, required</w:t>
+            <w:proofErr w:type="spellStart"/>
+            <w:r>
+              <w:t>int</w:t>
+            </w:r>
+            <w:proofErr w:type="spellEnd"/>
+            <w:r>
+              <w:t>, required</w:t>
             </w:r>
           </w:p>
         </w:tc>
@@ -6900,9 +7115,11 @@
             <w:tcW w:w="1462" w:type="dxa"/>
           </w:tcPr>
           <w:p>
+            <w:proofErr w:type="spellStart"/>
             <w:r>
               <w:t>ReagentID</w:t>
             </w:r>
+            <w:proofErr w:type="spellEnd"/>
           </w:p>
         </w:tc>
         <w:tc>
@@ -6910,8 +7127,13 @@
             <w:tcW w:w="2131" w:type="dxa"/>
           </w:tcPr>
           <w:p>
-            <w:r>
-              <w:t>int, unique, required, auto-increment</w:t>
+            <w:proofErr w:type="spellStart"/>
+            <w:r>
+              <w:t>int</w:t>
+            </w:r>
+            <w:proofErr w:type="spellEnd"/>
+            <w:r>
+              <w:t>, unique, required, auto-increment</w:t>
             </w:r>
           </w:p>
         </w:tc>
@@ -6932,6 +7154,7 @@
             <w:tcW w:w="1462" w:type="dxa"/>
           </w:tcPr>
           <w:p>
+            <w:proofErr w:type="spellStart"/>
             <w:r>
               <w:t>S</w:t>
             </w:r>
@@ -6941,6 +7164,7 @@
             <w:r>
               <w:t>ID</w:t>
             </w:r>
+            <w:proofErr w:type="spellEnd"/>
           </w:p>
         </w:tc>
         <w:tc>
@@ -6948,8 +7172,13 @@
             <w:tcW w:w="2131" w:type="dxa"/>
           </w:tcPr>
           <w:p>
-            <w:r>
-              <w:t>int, required</w:t>
+            <w:proofErr w:type="spellStart"/>
+            <w:r>
+              <w:t>int</w:t>
+            </w:r>
+            <w:proofErr w:type="spellEnd"/>
+            <w:r>
+              <w:t>, required</w:t>
             </w:r>
           </w:p>
         </w:tc>
@@ -6970,6 +7199,7 @@
             <w:tcW w:w="1462" w:type="dxa"/>
           </w:tcPr>
           <w:p>
+            <w:proofErr w:type="spellStart"/>
             <w:r>
               <w:t>C</w:t>
             </w:r>
@@ -6979,6 +7209,7 @@
             <w:r>
               <w:t>ID</w:t>
             </w:r>
+            <w:proofErr w:type="spellEnd"/>
           </w:p>
         </w:tc>
         <w:tc>
@@ -6986,8 +7217,13 @@
             <w:tcW w:w="2131" w:type="dxa"/>
           </w:tcPr>
           <w:p>
-            <w:r>
-              <w:t>int, required</w:t>
+            <w:proofErr w:type="spellStart"/>
+            <w:r>
+              <w:t>int</w:t>
+            </w:r>
+            <w:proofErr w:type="spellEnd"/>
+            <w:r>
+              <w:t>, required</w:t>
             </w:r>
           </w:p>
         </w:tc>
@@ -7024,8 +7260,6 @@
             <w:r>
               <w:t>string[2]</w:t>
             </w:r>
-            <w:bookmarkStart w:id="9" w:name="_GoBack"/>
-            <w:bookmarkEnd w:id="9"/>
             <w:r>
               <w:t>, required</w:t>
             </w:r>
@@ -7067,8 +7301,13 @@
             <w:tcW w:w="2131" w:type="dxa"/>
           </w:tcPr>
           <w:p>
-            <w:r>
-              <w:t>boolean, required</w:t>
+            <w:proofErr w:type="spellStart"/>
+            <w:r>
+              <w:t>boolean</w:t>
+            </w:r>
+            <w:proofErr w:type="spellEnd"/>
+            <w:r>
+              <w:t>, required</w:t>
             </w:r>
           </w:p>
         </w:tc>
@@ -7118,9 +7357,11 @@
             <w:r>
               <w:t>name (e.g. “</w:t>
             </w:r>
+            <w:proofErr w:type="spellStart"/>
             <w:r>
               <w:t>MeCN</w:t>
             </w:r>
+            <w:proofErr w:type="spellEnd"/>
             <w:r>
               <w:t>”)</w:t>
             </w:r>
@@ -7167,14 +7408,14 @@
       <w:pPr>
         <w:pStyle w:val="Heading2"/>
       </w:pPr>
-      <w:bookmarkStart w:id="10" w:name="_Toc300741384"/>
+      <w:bookmarkStart w:id="9" w:name="_Toc300741384"/>
       <w:r>
         <w:t>C</w:t>
       </w:r>
       <w:r>
         <w:t>omponents</w:t>
       </w:r>
-      <w:bookmarkEnd w:id="10"/>
+      <w:bookmarkEnd w:id="9"/>
     </w:p>
     <w:p>
       <w:r>
@@ -7272,9 +7513,11 @@
             <w:tcW w:w="1462" w:type="dxa"/>
           </w:tcPr>
           <w:p>
+            <w:proofErr w:type="spellStart"/>
             <w:r>
               <w:t>ComponentID</w:t>
             </w:r>
+            <w:proofErr w:type="spellEnd"/>
           </w:p>
         </w:tc>
         <w:tc>
@@ -7282,8 +7525,13 @@
             <w:tcW w:w="2132" w:type="dxa"/>
           </w:tcPr>
           <w:p>
-            <w:r>
-              <w:t>int, unique, required, auto-increment</w:t>
+            <w:proofErr w:type="spellStart"/>
+            <w:r>
+              <w:t>int</w:t>
+            </w:r>
+            <w:proofErr w:type="spellEnd"/>
+            <w:r>
+              <w:t>, unique, required, auto-increment</w:t>
             </w:r>
           </w:p>
         </w:tc>
@@ -7304,6 +7552,7 @@
             <w:tcW w:w="1462" w:type="dxa"/>
           </w:tcPr>
           <w:p>
+            <w:proofErr w:type="spellStart"/>
             <w:r>
               <w:t>S</w:t>
             </w:r>
@@ -7313,6 +7562,7 @@
             <w:r>
               <w:t>ID</w:t>
             </w:r>
+            <w:proofErr w:type="spellEnd"/>
           </w:p>
         </w:tc>
         <w:tc>
@@ -7320,8 +7570,13 @@
             <w:tcW w:w="2132" w:type="dxa"/>
           </w:tcPr>
           <w:p>
-            <w:r>
-              <w:t>int, required</w:t>
+            <w:proofErr w:type="spellStart"/>
+            <w:r>
+              <w:t>int</w:t>
+            </w:r>
+            <w:proofErr w:type="spellEnd"/>
+            <w:r>
+              <w:t>, required</w:t>
             </w:r>
           </w:p>
         </w:tc>
@@ -7342,9 +7597,11 @@
             <w:tcW w:w="1462" w:type="dxa"/>
           </w:tcPr>
           <w:p>
+            <w:proofErr w:type="spellStart"/>
             <w:r>
               <w:t>NextComponentID</w:t>
             </w:r>
+            <w:proofErr w:type="spellEnd"/>
           </w:p>
         </w:tc>
         <w:tc>
@@ -7352,8 +7609,13 @@
             <w:tcW w:w="2132" w:type="dxa"/>
           </w:tcPr>
           <w:p>
-            <w:r>
-              <w:t>int, required</w:t>
+            <w:proofErr w:type="spellStart"/>
+            <w:r>
+              <w:t>int</w:t>
+            </w:r>
+            <w:proofErr w:type="spellEnd"/>
+            <w:r>
+              <w:t>, required</w:t>
             </w:r>
           </w:p>
         </w:tc>
@@ -7363,16 +7625,7 @@
           </w:tcPr>
           <w:p>
             <w:r>
-              <w:t xml:space="preserve">The ID of the </w:t>
-            </w:r>
-            <w:r>
-              <w:t>next</w:t>
-            </w:r>
-            <w:r>
-              <w:t xml:space="preserve"> component in this sequence or zero if </w:t>
-            </w:r>
-            <w:r>
-              <w:t>this is the last component</w:t>
+              <w:t>The ID of the next component in this sequence or zero if this is the last component</w:t>
             </w:r>
           </w:p>
         </w:tc>
@@ -7591,6 +7844,8 @@
         </w:rPr>
         <w:t>"</w:t>
       </w:r>
+      <w:proofErr w:type="spellStart"/>
+      <w:proofErr w:type="gramStart"/>
       <w:r>
         <w:rPr>
           <w:rFonts w:ascii="Courier New" w:hAnsi="Courier New" w:cs="Courier New"/>
@@ -7601,6 +7856,7 @@
         </w:rPr>
         <w:t>type</w:t>
       </w:r>
+      <w:proofErr w:type="gramEnd"/>
       <w:r>
         <w:rPr>
           <w:rFonts w:ascii="Courier New" w:hAnsi="Courier New" w:cs="Courier New"/>
@@ -7641,6 +7897,7 @@
         </w:rPr>
         <w:t>CASSETTE</w:t>
       </w:r>
+      <w:proofErr w:type="spellEnd"/>
       <w:r>
         <w:rPr>
           <w:rFonts w:ascii="Courier New" w:hAnsi="Courier New" w:cs="Courier New"/>
@@ -7694,6 +7951,7 @@
         </w:rPr>
         <w:t>"</w:t>
       </w:r>
+      <w:proofErr w:type="gramStart"/>
       <w:r>
         <w:rPr>
           <w:rFonts w:ascii="Courier New" w:hAnsi="Courier New" w:cs="Courier New"/>
@@ -7704,6 +7962,7 @@
         </w:rPr>
         <w:t>reactor</w:t>
       </w:r>
+      <w:proofErr w:type="gramEnd"/>
       <w:r>
         <w:rPr>
           <w:rFonts w:ascii="Courier New" w:hAnsi="Courier New" w:cs="Courier New"/>
@@ -7757,6 +8016,8 @@
         </w:rPr>
         <w:t>"</w:t>
       </w:r>
+      <w:proofErr w:type="spellStart"/>
+      <w:proofErr w:type="gramStart"/>
       <w:r>
         <w:rPr>
           <w:rFonts w:ascii="Courier New" w:hAnsi="Courier New" w:cs="Courier New"/>
@@ -7767,6 +8028,7 @@
         </w:rPr>
         <w:t>available</w:t>
       </w:r>
+      <w:proofErr w:type="gramEnd"/>
       <w:r>
         <w:rPr>
           <w:rFonts w:ascii="Courier New" w:hAnsi="Courier New" w:cs="Courier New"/>
@@ -7805,7 +8067,18 @@
           <w:sz w:val="16"/>
           <w:szCs w:val="16"/>
         </w:rPr>
-        <w:t>rue,</w:t>
+        <w:t>rue</w:t>
+      </w:r>
+      <w:proofErr w:type="spellEnd"/>
+      <w:r>
+        <w:rPr>
+          <w:rFonts w:ascii="Courier New" w:hAnsi="Courier New" w:cs="Courier New"/>
+          <w:b/>
+          <w:color w:val="365F91" w:themeColor="accent1" w:themeShade="BF"/>
+          <w:sz w:val="16"/>
+          <w:szCs w:val="16"/>
+        </w:rPr>
+        <w:t>,</w:t>
       </w:r>
     </w:p>
     <w:p>
@@ -7840,6 +8113,7 @@
         </w:rPr>
         <w:t>"</w:t>
       </w:r>
+      <w:proofErr w:type="gramStart"/>
       <w:r>
         <w:rPr>
           <w:rFonts w:ascii="Courier New" w:hAnsi="Courier New" w:cs="Courier New"/>
@@ -7850,6 +8124,7 @@
         </w:rPr>
         <w:t>reagents</w:t>
       </w:r>
+      <w:proofErr w:type="gramEnd"/>
       <w:r>
         <w:rPr>
           <w:rFonts w:ascii="Courier New" w:hAnsi="Courier New" w:cs="Courier New"/>
@@ -8100,7 +8375,7 @@
         </w:numPr>
       </w:pPr>
       <w:r>
-        <w:t>Reactor – Reactor where the reagent will be added.</w:t>
+        <w:t>Name – Name of the unit operation (optional).</w:t>
       </w:r>
     </w:p>
     <w:p>
@@ -8112,7 +8387,7 @@
         </w:numPr>
       </w:pPr>
       <w:r>
-        <w:t>Reagent – ID of the reagent to add.</w:t>
+        <w:t>Reactor – Reactor where the reagent will be added.</w:t>
       </w:r>
     </w:p>
     <w:p>
@@ -8124,7 +8399,7 @@
         </w:numPr>
       </w:pPr>
       <w:r>
-        <w:t>Delivery position – Position where the reagent will be delivery (currently 1 or 2).</w:t>
+        <w:t>Reagent – ID of the reagent to add.</w:t>
       </w:r>
     </w:p>
     <w:p>
@@ -8136,7 +8411,7 @@
         </w:numPr>
       </w:pPr>
       <w:r>
-        <w:t>Delivery pressure – Pressure of the reagent delivery gas in PSI.  A default value will be used if this field is empty.</w:t>
+        <w:t>Delivery position – Position where the reagent will be delivery (currently 1 or 2).</w:t>
       </w:r>
     </w:p>
     <w:p>
@@ -8148,6 +8423,18 @@
         </w:numPr>
       </w:pPr>
       <w:r>
+        <w:t>Delivery pressure – Pressure of the reagent delivery gas in PSI.  A default value will be used if this field is empty.</w:t>
+      </w:r>
+    </w:p>
+    <w:p>
+      <w:pPr>
+        <w:pStyle w:val="ListParagraph"/>
+        <w:numPr>
+          <w:ilvl w:val="0"/>
+          <w:numId w:val="3"/>
+        </w:numPr>
+      </w:pPr>
+      <w:r>
         <w:t>Delivery time – Time to wait while delivering the reagent in seconds.  A default value will be used if this field is empty.</w:t>
       </w:r>
     </w:p>
@@ -8206,6 +8493,8 @@
         </w:rPr>
         <w:t>"</w:t>
       </w:r>
+      <w:proofErr w:type="spellStart"/>
+      <w:proofErr w:type="gramStart"/>
       <w:r>
         <w:rPr>
           <w:rFonts w:ascii="Courier New" w:hAnsi="Courier New" w:cs="Courier New"/>
@@ -8216,6 +8505,7 @@
         </w:rPr>
         <w:t>type</w:t>
       </w:r>
+      <w:proofErr w:type="gramEnd"/>
       <w:r>
         <w:rPr>
           <w:rFonts w:ascii="Courier New" w:hAnsi="Courier New" w:cs="Courier New"/>
@@ -8256,6 +8546,7 @@
         </w:rPr>
         <w:t>ADD</w:t>
       </w:r>
+      <w:proofErr w:type="spellEnd"/>
       <w:r>
         <w:rPr>
           <w:rFonts w:ascii="Courier New" w:hAnsi="Courier New" w:cs="Courier New"/>
@@ -8298,46 +8589,7 @@
           <w:szCs w:val="16"/>
         </w:rPr>
         <w:tab/>
-      </w:r>
-      <w:r>
-        <w:rPr>
-          <w:rFonts w:ascii="Courier New" w:hAnsi="Courier New" w:cs="Courier New"/>
-          <w:b/>
-          <w:color w:val="365F91" w:themeColor="accent1" w:themeShade="BF"/>
-          <w:sz w:val="16"/>
-          <w:szCs w:val="16"/>
-        </w:rPr>
-        <w:t>"</w:t>
-      </w:r>
-      <w:r>
-        <w:rPr>
-          <w:rFonts w:ascii="Courier New" w:hAnsi="Courier New" w:cs="Courier New"/>
-          <w:b/>
-          <w:color w:val="365F91" w:themeColor="accent1" w:themeShade="BF"/>
-          <w:sz w:val="16"/>
-          <w:szCs w:val="16"/>
-        </w:rPr>
-        <w:t>reactor</w:t>
-      </w:r>
-      <w:r>
-        <w:rPr>
-          <w:rFonts w:ascii="Courier New" w:hAnsi="Courier New" w:cs="Courier New"/>
-          <w:b/>
-          <w:color w:val="365F91" w:themeColor="accent1" w:themeShade="BF"/>
-          <w:sz w:val="16"/>
-          <w:szCs w:val="16"/>
-        </w:rPr>
-        <w:t>"</w:t>
-      </w:r>
-      <w:r>
-        <w:rPr>
-          <w:rFonts w:ascii="Courier New" w:hAnsi="Courier New" w:cs="Courier New"/>
-          <w:b/>
-          <w:color w:val="365F91" w:themeColor="accent1" w:themeShade="BF"/>
-          <w:sz w:val="16"/>
-          <w:szCs w:val="16"/>
-        </w:rPr>
-        <w:t>:1,</w:t>
+        <w:t>“name”:””,</w:t>
       </w:r>
     </w:p>
     <w:p>
@@ -8372,16 +8624,18 @@
         </w:rPr>
         <w:t>"</w:t>
       </w:r>
-      <w:r>
-        <w:rPr>
-          <w:rFonts w:ascii="Courier New" w:hAnsi="Courier New" w:cs="Courier New"/>
-          <w:b/>
-          <w:color w:val="365F91" w:themeColor="accent1" w:themeShade="BF"/>
-          <w:sz w:val="16"/>
-          <w:szCs w:val="16"/>
-        </w:rPr>
-        <w:t>reagent</w:t>
-      </w:r>
+      <w:proofErr w:type="gramStart"/>
+      <w:r>
+        <w:rPr>
+          <w:rFonts w:ascii="Courier New" w:hAnsi="Courier New" w:cs="Courier New"/>
+          <w:b/>
+          <w:color w:val="365F91" w:themeColor="accent1" w:themeShade="BF"/>
+          <w:sz w:val="16"/>
+          <w:szCs w:val="16"/>
+        </w:rPr>
+        <w:t>reactor</w:t>
+      </w:r>
+      <w:proofErr w:type="gramEnd"/>
       <w:r>
         <w:rPr>
           <w:rFonts w:ascii="Courier New" w:hAnsi="Courier New" w:cs="Courier New"/>
@@ -8400,7 +8654,7 @@
           <w:sz w:val="16"/>
           <w:szCs w:val="16"/>
         </w:rPr>
-        <w:t>:344,</w:t>
+        <w:t>:1,</w:t>
       </w:r>
     </w:p>
     <w:p>
@@ -8435,6 +8689,72 @@
         </w:rPr>
         <w:t>"</w:t>
       </w:r>
+      <w:proofErr w:type="gramStart"/>
+      <w:r>
+        <w:rPr>
+          <w:rFonts w:ascii="Courier New" w:hAnsi="Courier New" w:cs="Courier New"/>
+          <w:b/>
+          <w:color w:val="365F91" w:themeColor="accent1" w:themeShade="BF"/>
+          <w:sz w:val="16"/>
+          <w:szCs w:val="16"/>
+        </w:rPr>
+        <w:t>reagent</w:t>
+      </w:r>
+      <w:proofErr w:type="gramEnd"/>
+      <w:r>
+        <w:rPr>
+          <w:rFonts w:ascii="Courier New" w:hAnsi="Courier New" w:cs="Courier New"/>
+          <w:b/>
+          <w:color w:val="365F91" w:themeColor="accent1" w:themeShade="BF"/>
+          <w:sz w:val="16"/>
+          <w:szCs w:val="16"/>
+        </w:rPr>
+        <w:t>"</w:t>
+      </w:r>
+      <w:r>
+        <w:rPr>
+          <w:rFonts w:ascii="Courier New" w:hAnsi="Courier New" w:cs="Courier New"/>
+          <w:b/>
+          <w:color w:val="365F91" w:themeColor="accent1" w:themeShade="BF"/>
+          <w:sz w:val="16"/>
+          <w:szCs w:val="16"/>
+        </w:rPr>
+        <w:t>:344,</w:t>
+      </w:r>
+    </w:p>
+    <w:p>
+      <w:pPr>
+        <w:spacing w:after="0"/>
+        <w:ind w:left="360"/>
+        <w:rPr>
+          <w:rFonts w:ascii="Courier New" w:hAnsi="Courier New" w:cs="Courier New"/>
+          <w:b/>
+          <w:color w:val="365F91" w:themeColor="accent1" w:themeShade="BF"/>
+          <w:sz w:val="16"/>
+          <w:szCs w:val="16"/>
+        </w:rPr>
+      </w:pPr>
+      <w:r>
+        <w:rPr>
+          <w:rFonts w:ascii="Courier New" w:hAnsi="Courier New" w:cs="Courier New"/>
+          <w:b/>
+          <w:color w:val="365F91" w:themeColor="accent1" w:themeShade="BF"/>
+          <w:sz w:val="16"/>
+          <w:szCs w:val="16"/>
+        </w:rPr>
+        <w:tab/>
+      </w:r>
+      <w:r>
+        <w:rPr>
+          <w:rFonts w:ascii="Courier New" w:hAnsi="Courier New" w:cs="Courier New"/>
+          <w:b/>
+          <w:color w:val="365F91" w:themeColor="accent1" w:themeShade="BF"/>
+          <w:sz w:val="16"/>
+          <w:szCs w:val="16"/>
+        </w:rPr>
+        <w:t>"</w:t>
+      </w:r>
+      <w:proofErr w:type="gramStart"/>
       <w:r>
         <w:rPr>
           <w:rFonts w:ascii="Courier New" w:hAnsi="Courier New" w:cs="Courier New"/>
@@ -8445,6 +8765,7 @@
         </w:rPr>
         <w:t>deliveryposition</w:t>
       </w:r>
+      <w:proofErr w:type="gramEnd"/>
       <w:r>
         <w:rPr>
           <w:rFonts w:ascii="Courier New" w:hAnsi="Courier New" w:cs="Courier New"/>
@@ -8507,6 +8828,7 @@
         </w:rPr>
         <w:t>"</w:t>
       </w:r>
+      <w:proofErr w:type="gramStart"/>
       <w:r>
         <w:rPr>
           <w:rFonts w:ascii="Courier New" w:hAnsi="Courier New" w:cs="Courier New"/>
@@ -8517,6 +8839,7 @@
         </w:rPr>
         <w:t>deliverypressure</w:t>
       </w:r>
+      <w:proofErr w:type="gramEnd"/>
       <w:r>
         <w:rPr>
           <w:rFonts w:ascii="Courier New" w:hAnsi="Courier New" w:cs="Courier New"/>
@@ -8569,6 +8892,7 @@
         </w:rPr>
         <w:t>"</w:t>
       </w:r>
+      <w:proofErr w:type="gramStart"/>
       <w:r>
         <w:rPr>
           <w:rFonts w:ascii="Courier New" w:hAnsi="Courier New" w:cs="Courier New"/>
@@ -8579,6 +8903,7 @@
         </w:rPr>
         <w:t>deliverytime</w:t>
       </w:r>
+      <w:proofErr w:type="gramEnd"/>
       <w:r>
         <w:rPr>
           <w:rFonts w:ascii="Courier New" w:hAnsi="Courier New" w:cs="Courier New"/>
@@ -8654,7 +8979,7 @@
         </w:numPr>
       </w:pPr>
       <w:r>
-        <w:t>Reactor – Reactor where the evaporation will be performed.</w:t>
+        <w:t>Name – Name of the unit operation (optional).</w:t>
       </w:r>
     </w:p>
     <w:p>
@@ -8666,16 +8991,7 @@
         </w:numPr>
       </w:pPr>
       <w:r>
-        <w:t xml:space="preserve">Duration – The length of the </w:t>
-      </w:r>
-      <w:r>
-        <w:t>evaporation</w:t>
-      </w:r>
-      <w:r>
-        <w:t xml:space="preserve"> in seconds</w:t>
-      </w:r>
-      <w:r>
-        <w:t>.</w:t>
+        <w:t>Reactor – Reactor where the evaporation will be performed.</w:t>
       </w:r>
     </w:p>
     <w:p>
@@ -8687,7 +9003,16 @@
         </w:numPr>
       </w:pPr>
       <w:r>
-        <w:t>Evaporation temperature – The evaporation temperature in Celsius.</w:t>
+        <w:t xml:space="preserve">Duration – The length of the </w:t>
+      </w:r>
+      <w:r>
+        <w:t>evaporation</w:t>
+      </w:r>
+      <w:r>
+        <w:t xml:space="preserve"> in seconds</w:t>
+      </w:r>
+      <w:r>
+        <w:t>.</w:t>
       </w:r>
     </w:p>
     <w:p>
@@ -8699,7 +9024,7 @@
         </w:numPr>
       </w:pPr>
       <w:r>
-        <w:t>Evaporation pressure – The pressure of the evaporation gas in PSI.  A default value will be used if this field is empty.</w:t>
+        <w:t>Evaporation temperature – The evaporation temperature in Celsius.</w:t>
       </w:r>
     </w:p>
     <w:p>
@@ -8711,7 +9036,7 @@
         </w:numPr>
       </w:pPr>
       <w:r>
-        <w:t>Final temperature – The final temperature in Celsius.</w:t>
+        <w:t>Evaporation pressure – The pressure of the evaporation gas in PSI.  A default value will be used if this field is empty.</w:t>
       </w:r>
     </w:p>
     <w:p>
@@ -8723,6 +9048,18 @@
         </w:numPr>
       </w:pPr>
       <w:r>
+        <w:t>Final temperature – The final temperature in Celsius.</w:t>
+      </w:r>
+    </w:p>
+    <w:p>
+      <w:pPr>
+        <w:pStyle w:val="ListParagraph"/>
+        <w:numPr>
+          <w:ilvl w:val="0"/>
+          <w:numId w:val="6"/>
+        </w:numPr>
+      </w:pPr>
+      <w:r>
         <w:t>Stir speed – The stir speed</w:t>
       </w:r>
       <w:r>
@@ -8775,7 +9112,41 @@
           <w:szCs w:val="16"/>
         </w:rPr>
         <w:tab/>
-        <w:t>"type":"EVAPORATE",</w:t>
+        <w:t>"</w:t>
+      </w:r>
+      <w:proofErr w:type="spellStart"/>
+      <w:proofErr w:type="gramStart"/>
+      <w:r>
+        <w:rPr>
+          <w:rFonts w:ascii="Courier New" w:hAnsi="Courier New" w:cs="Courier New"/>
+          <w:b/>
+          <w:color w:val="365F91" w:themeColor="accent1" w:themeShade="BF"/>
+          <w:sz w:val="16"/>
+          <w:szCs w:val="16"/>
+        </w:rPr>
+        <w:t>type</w:t>
+      </w:r>
+      <w:proofErr w:type="gramEnd"/>
+      <w:r>
+        <w:rPr>
+          <w:rFonts w:ascii="Courier New" w:hAnsi="Courier New" w:cs="Courier New"/>
+          <w:b/>
+          <w:color w:val="365F91" w:themeColor="accent1" w:themeShade="BF"/>
+          <w:sz w:val="16"/>
+          <w:szCs w:val="16"/>
+        </w:rPr>
+        <w:t>":"EVAPORATE</w:t>
+      </w:r>
+      <w:proofErr w:type="spellEnd"/>
+      <w:r>
+        <w:rPr>
+          <w:rFonts w:ascii="Courier New" w:hAnsi="Courier New" w:cs="Courier New"/>
+          <w:b/>
+          <w:color w:val="365F91" w:themeColor="accent1" w:themeShade="BF"/>
+          <w:sz w:val="16"/>
+          <w:szCs w:val="16"/>
+        </w:rPr>
+        <w:t>",</w:t>
       </w:r>
     </w:p>
     <w:p>
@@ -8799,6 +9170,30 @@
           <w:szCs w:val="16"/>
         </w:rPr>
         <w:tab/>
+        <w:t>“name”:””,</w:t>
+      </w:r>
+    </w:p>
+    <w:p>
+      <w:pPr>
+        <w:spacing w:after="0"/>
+        <w:ind w:left="360"/>
+        <w:rPr>
+          <w:rFonts w:ascii="Courier New" w:hAnsi="Courier New" w:cs="Courier New"/>
+          <w:b/>
+          <w:color w:val="365F91" w:themeColor="accent1" w:themeShade="BF"/>
+          <w:sz w:val="16"/>
+          <w:szCs w:val="16"/>
+        </w:rPr>
+      </w:pPr>
+      <w:r>
+        <w:rPr>
+          <w:rFonts w:ascii="Courier New" w:hAnsi="Courier New" w:cs="Courier New"/>
+          <w:b/>
+          <w:color w:val="365F91" w:themeColor="accent1" w:themeShade="BF"/>
+          <w:sz w:val="16"/>
+          <w:szCs w:val="16"/>
+        </w:rPr>
+        <w:tab/>
       </w:r>
       <w:r>
         <w:rPr>
@@ -8810,6 +9205,7 @@
         </w:rPr>
         <w:t>"</w:t>
       </w:r>
+      <w:proofErr w:type="gramStart"/>
       <w:r>
         <w:rPr>
           <w:rFonts w:ascii="Courier New" w:hAnsi="Courier New" w:cs="Courier New"/>
@@ -8820,6 +9216,7 @@
         </w:rPr>
         <w:t>reactor</w:t>
       </w:r>
+      <w:proofErr w:type="gramEnd"/>
       <w:r>
         <w:rPr>
           <w:rFonts w:ascii="Courier New" w:hAnsi="Courier New" w:cs="Courier New"/>
@@ -8861,7 +9258,29 @@
           <w:szCs w:val="16"/>
         </w:rPr>
         <w:tab/>
-        <w:t>"duration":</w:t>
+        <w:t>"</w:t>
+      </w:r>
+      <w:proofErr w:type="gramStart"/>
+      <w:r>
+        <w:rPr>
+          <w:rFonts w:ascii="Courier New" w:hAnsi="Courier New" w:cs="Courier New"/>
+          <w:b/>
+          <w:color w:val="365F91" w:themeColor="accent1" w:themeShade="BF"/>
+          <w:sz w:val="16"/>
+          <w:szCs w:val="16"/>
+        </w:rPr>
+        <w:t>duration</w:t>
+      </w:r>
+      <w:proofErr w:type="gramEnd"/>
+      <w:r>
+        <w:rPr>
+          <w:rFonts w:ascii="Courier New" w:hAnsi="Courier New" w:cs="Courier New"/>
+          <w:b/>
+          <w:color w:val="365F91" w:themeColor="accent1" w:themeShade="BF"/>
+          <w:sz w:val="16"/>
+          <w:szCs w:val="16"/>
+        </w:rPr>
+        <w:t>":</w:t>
       </w:r>
       <w:r>
         <w:rPr>
@@ -8904,7 +9323,29 @@
           <w:szCs w:val="16"/>
         </w:rPr>
         <w:tab/>
-        <w:t>"evaporationtemperature":165.0,</w:t>
+        <w:t>"</w:t>
+      </w:r>
+      <w:proofErr w:type="gramStart"/>
+      <w:r>
+        <w:rPr>
+          <w:rFonts w:ascii="Courier New" w:hAnsi="Courier New" w:cs="Courier New"/>
+          <w:b/>
+          <w:color w:val="365F91" w:themeColor="accent1" w:themeShade="BF"/>
+          <w:sz w:val="16"/>
+          <w:szCs w:val="16"/>
+        </w:rPr>
+        <w:t>evaporationtemperature</w:t>
+      </w:r>
+      <w:proofErr w:type="gramEnd"/>
+      <w:r>
+        <w:rPr>
+          <w:rFonts w:ascii="Courier New" w:hAnsi="Courier New" w:cs="Courier New"/>
+          <w:b/>
+          <w:color w:val="365F91" w:themeColor="accent1" w:themeShade="BF"/>
+          <w:sz w:val="16"/>
+          <w:szCs w:val="16"/>
+        </w:rPr>
+        <w:t>":165.0,</w:t>
       </w:r>
     </w:p>
     <w:p>
@@ -8938,6 +9379,7 @@
         </w:rPr>
         <w:t>"</w:t>
       </w:r>
+      <w:proofErr w:type="gramStart"/>
       <w:r>
         <w:rPr>
           <w:rFonts w:ascii="Courier New" w:hAnsi="Courier New" w:cs="Courier New"/>
@@ -8948,6 +9390,7 @@
         </w:rPr>
         <w:t>evaporationpressure</w:t>
       </w:r>
+      <w:proofErr w:type="gramEnd"/>
       <w:r>
         <w:rPr>
           <w:rFonts w:ascii="Courier New" w:hAnsi="Courier New" w:cs="Courier New"/>
@@ -8989,7 +9432,29 @@
           <w:szCs w:val="16"/>
         </w:rPr>
         <w:tab/>
-        <w:t>"finaltemperature":35.0,</w:t>
+        <w:t>"</w:t>
+      </w:r>
+      <w:proofErr w:type="gramStart"/>
+      <w:r>
+        <w:rPr>
+          <w:rFonts w:ascii="Courier New" w:hAnsi="Courier New" w:cs="Courier New"/>
+          <w:b/>
+          <w:color w:val="365F91" w:themeColor="accent1" w:themeShade="BF"/>
+          <w:sz w:val="16"/>
+          <w:szCs w:val="16"/>
+        </w:rPr>
+        <w:t>finaltemperature</w:t>
+      </w:r>
+      <w:proofErr w:type="gramEnd"/>
+      <w:r>
+        <w:rPr>
+          <w:rFonts w:ascii="Courier New" w:hAnsi="Courier New" w:cs="Courier New"/>
+          <w:b/>
+          <w:color w:val="365F91" w:themeColor="accent1" w:themeShade="BF"/>
+          <w:sz w:val="16"/>
+          <w:szCs w:val="16"/>
+        </w:rPr>
+        <w:t>":35.0,</w:t>
       </w:r>
     </w:p>
     <w:p>
@@ -9012,7 +9477,29 @@
           <w:szCs w:val="16"/>
         </w:rPr>
         <w:tab/>
-        <w:t>"stirspeed":500</w:t>
+        <w:t>"</w:t>
+      </w:r>
+      <w:proofErr w:type="gramStart"/>
+      <w:r>
+        <w:rPr>
+          <w:rFonts w:ascii="Courier New" w:hAnsi="Courier New" w:cs="Courier New"/>
+          <w:b/>
+          <w:color w:val="365F91" w:themeColor="accent1" w:themeShade="BF"/>
+          <w:sz w:val="16"/>
+          <w:szCs w:val="16"/>
+        </w:rPr>
+        <w:t>stirspeed</w:t>
+      </w:r>
+      <w:proofErr w:type="gramEnd"/>
+      <w:r>
+        <w:rPr>
+          <w:rFonts w:ascii="Courier New" w:hAnsi="Courier New" w:cs="Courier New"/>
+          <w:b/>
+          <w:color w:val="365F91" w:themeColor="accent1" w:themeShade="BF"/>
+          <w:sz w:val="16"/>
+          <w:szCs w:val="16"/>
+        </w:rPr>
+        <w:t>":500</w:t>
       </w:r>
     </w:p>
     <w:p>
@@ -9059,19 +9546,8 @@
         </w:numPr>
       </w:pPr>
       <w:r>
-        <w:t xml:space="preserve">Reactor – Reactor </w:t>
-      </w:r>
-      <w:r>
-        <w:t>whose contents</w:t>
-      </w:r>
-      <w:r>
-        <w:t xml:space="preserve"> will be </w:t>
-      </w:r>
-      <w:r>
-        <w:t>transferred</w:t>
-      </w:r>
-      <w:r>
-        <w:t>.</w:t>
+        <w:lastRenderedPageBreak/>
+        <w:t>Name – Name of the unit operation (optional).</w:t>
       </w:r>
     </w:p>
     <w:p>
@@ -9083,6 +9559,30 @@
         </w:numPr>
       </w:pPr>
       <w:r>
+        <w:t xml:space="preserve">Reactor – Reactor </w:t>
+      </w:r>
+      <w:r>
+        <w:t>whose contents</w:t>
+      </w:r>
+      <w:r>
+        <w:t xml:space="preserve"> will be </w:t>
+      </w:r>
+      <w:r>
+        <w:t>transferred</w:t>
+      </w:r>
+      <w:r>
+        <w:t>.</w:t>
+      </w:r>
+    </w:p>
+    <w:p>
+      <w:pPr>
+        <w:pStyle w:val="ListParagraph"/>
+        <w:numPr>
+          <w:ilvl w:val="0"/>
+          <w:numId w:val="7"/>
+        </w:numPr>
+      </w:pPr>
+      <w:r>
         <w:t>Target – The target ID.</w:t>
       </w:r>
     </w:p>
@@ -9128,9 +9628,42 @@
           <w:sz w:val="16"/>
           <w:szCs w:val="16"/>
         </w:rPr>
-        <w:lastRenderedPageBreak/>
         <w:tab/>
-        <w:t>"type":"TRANSFER",</w:t>
+        <w:t>"</w:t>
+      </w:r>
+      <w:proofErr w:type="spellStart"/>
+      <w:proofErr w:type="gramStart"/>
+      <w:r>
+        <w:rPr>
+          <w:rFonts w:ascii="Courier New" w:hAnsi="Courier New" w:cs="Courier New"/>
+          <w:b/>
+          <w:color w:val="365F91" w:themeColor="accent1" w:themeShade="BF"/>
+          <w:sz w:val="16"/>
+          <w:szCs w:val="16"/>
+        </w:rPr>
+        <w:t>type</w:t>
+      </w:r>
+      <w:proofErr w:type="gramEnd"/>
+      <w:r>
+        <w:rPr>
+          <w:rFonts w:ascii="Courier New" w:hAnsi="Courier New" w:cs="Courier New"/>
+          <w:b/>
+          <w:color w:val="365F91" w:themeColor="accent1" w:themeShade="BF"/>
+          <w:sz w:val="16"/>
+          <w:szCs w:val="16"/>
+        </w:rPr>
+        <w:t>":"TRANSFER</w:t>
+      </w:r>
+      <w:proofErr w:type="spellEnd"/>
+      <w:r>
+        <w:rPr>
+          <w:rFonts w:ascii="Courier New" w:hAnsi="Courier New" w:cs="Courier New"/>
+          <w:b/>
+          <w:color w:val="365F91" w:themeColor="accent1" w:themeShade="BF"/>
+          <w:sz w:val="16"/>
+          <w:szCs w:val="16"/>
+        </w:rPr>
+        <w:t>",</w:t>
       </w:r>
     </w:p>
     <w:p>
@@ -9154,6 +9687,30 @@
           <w:szCs w:val="16"/>
         </w:rPr>
         <w:tab/>
+        <w:t>“name”:””,</w:t>
+      </w:r>
+    </w:p>
+    <w:p>
+      <w:pPr>
+        <w:spacing w:after="0"/>
+        <w:ind w:left="360"/>
+        <w:rPr>
+          <w:rFonts w:ascii="Courier New" w:hAnsi="Courier New" w:cs="Courier New"/>
+          <w:b/>
+          <w:color w:val="365F91" w:themeColor="accent1" w:themeShade="BF"/>
+          <w:sz w:val="16"/>
+          <w:szCs w:val="16"/>
+        </w:rPr>
+      </w:pPr>
+      <w:r>
+        <w:rPr>
+          <w:rFonts w:ascii="Courier New" w:hAnsi="Courier New" w:cs="Courier New"/>
+          <w:b/>
+          <w:color w:val="365F91" w:themeColor="accent1" w:themeShade="BF"/>
+          <w:sz w:val="16"/>
+          <w:szCs w:val="16"/>
+        </w:rPr>
+        <w:tab/>
       </w:r>
       <w:r>
         <w:rPr>
@@ -9165,6 +9722,7 @@
         </w:rPr>
         <w:t>"</w:t>
       </w:r>
+      <w:proofErr w:type="gramStart"/>
       <w:r>
         <w:rPr>
           <w:rFonts w:ascii="Courier New" w:hAnsi="Courier New" w:cs="Courier New"/>
@@ -9175,6 +9733,7 @@
         </w:rPr>
         <w:t>reactor</w:t>
       </w:r>
+      <w:proofErr w:type="gramEnd"/>
       <w:r>
         <w:rPr>
           <w:rFonts w:ascii="Courier New" w:hAnsi="Courier New" w:cs="Courier New"/>
@@ -9216,7 +9775,29 @@
           <w:szCs w:val="16"/>
         </w:rPr>
         <w:tab/>
-        <w:t>"target":321,</w:t>
+        <w:t>"</w:t>
+      </w:r>
+      <w:proofErr w:type="gramStart"/>
+      <w:r>
+        <w:rPr>
+          <w:rFonts w:ascii="Courier New" w:hAnsi="Courier New" w:cs="Courier New"/>
+          <w:b/>
+          <w:color w:val="365F91" w:themeColor="accent1" w:themeShade="BF"/>
+          <w:sz w:val="16"/>
+          <w:szCs w:val="16"/>
+        </w:rPr>
+        <w:t>target</w:t>
+      </w:r>
+      <w:proofErr w:type="gramEnd"/>
+      <w:r>
+        <w:rPr>
+          <w:rFonts w:ascii="Courier New" w:hAnsi="Courier New" w:cs="Courier New"/>
+          <w:b/>
+          <w:color w:val="365F91" w:themeColor="accent1" w:themeShade="BF"/>
+          <w:sz w:val="16"/>
+          <w:szCs w:val="16"/>
+        </w:rPr>
+        <w:t>":321,</w:t>
       </w:r>
     </w:p>
     <w:p>
@@ -9260,7 +9841,15 @@
     </w:p>
     <w:p>
       <w:r>
-        <w:t>The JSON string that describes the elute unit operation contains the following information:</w:t>
+        <w:t xml:space="preserve">The JSON string that describes the </w:t>
+      </w:r>
+      <w:proofErr w:type="spellStart"/>
+      <w:r>
+        <w:t>elute</w:t>
+      </w:r>
+      <w:proofErr w:type="spellEnd"/>
+      <w:r>
+        <w:t xml:space="preserve"> unit operation contains the following information:</w:t>
       </w:r>
     </w:p>
     <w:p>
@@ -9272,10 +9861,7 @@
         </w:numPr>
       </w:pPr>
       <w:r>
-        <w:t xml:space="preserve">Reactor – Reactor where the </w:t>
-      </w:r>
-      <w:r>
-        <w:t>eluted contents will be delivered.</w:t>
+        <w:t>Name – Name of the unit operation (optional).</w:t>
       </w:r>
     </w:p>
     <w:p>
@@ -9287,19 +9873,10 @@
         </w:numPr>
       </w:pPr>
       <w:r>
-        <w:t xml:space="preserve">Reagent – The </w:t>
-      </w:r>
-      <w:r>
-        <w:t xml:space="preserve">ID </w:t>
-      </w:r>
-      <w:r>
-        <w:t xml:space="preserve">reagent </w:t>
-      </w:r>
-      <w:r>
-        <w:t>used to elute</w:t>
-      </w:r>
-      <w:r>
-        <w:t>.</w:t>
+        <w:t xml:space="preserve">Reactor – Reactor where the </w:t>
+      </w:r>
+      <w:r>
+        <w:t>eluted contents will be delivered.</w:t>
       </w:r>
     </w:p>
     <w:p>
@@ -9311,6 +9888,30 @@
         </w:numPr>
       </w:pPr>
       <w:r>
+        <w:t xml:space="preserve">Reagent – The </w:t>
+      </w:r>
+      <w:r>
+        <w:t xml:space="preserve">ID </w:t>
+      </w:r>
+      <w:r>
+        <w:t xml:space="preserve">reagent </w:t>
+      </w:r>
+      <w:r>
+        <w:t>used to elute</w:t>
+      </w:r>
+      <w:r>
+        <w:t>.</w:t>
+      </w:r>
+    </w:p>
+    <w:p>
+      <w:pPr>
+        <w:pStyle w:val="ListParagraph"/>
+        <w:numPr>
+          <w:ilvl w:val="0"/>
+          <w:numId w:val="9"/>
+        </w:numPr>
+      </w:pPr>
+      <w:r>
         <w:t>Target – The target ID.</w:t>
       </w:r>
     </w:p>
@@ -9357,7 +9958,41 @@
           <w:szCs w:val="16"/>
         </w:rPr>
         <w:tab/>
-        <w:t>"type":"ELUTE",</w:t>
+        <w:t>"</w:t>
+      </w:r>
+      <w:proofErr w:type="spellStart"/>
+      <w:proofErr w:type="gramStart"/>
+      <w:r>
+        <w:rPr>
+          <w:rFonts w:ascii="Courier New" w:hAnsi="Courier New" w:cs="Courier New"/>
+          <w:b/>
+          <w:color w:val="365F91" w:themeColor="accent1" w:themeShade="BF"/>
+          <w:sz w:val="16"/>
+          <w:szCs w:val="16"/>
+        </w:rPr>
+        <w:t>type</w:t>
+      </w:r>
+      <w:proofErr w:type="gramEnd"/>
+      <w:r>
+        <w:rPr>
+          <w:rFonts w:ascii="Courier New" w:hAnsi="Courier New" w:cs="Courier New"/>
+          <w:b/>
+          <w:color w:val="365F91" w:themeColor="accent1" w:themeShade="BF"/>
+          <w:sz w:val="16"/>
+          <w:szCs w:val="16"/>
+        </w:rPr>
+        <w:t>":"ELUTE</w:t>
+      </w:r>
+      <w:proofErr w:type="spellEnd"/>
+      <w:r>
+        <w:rPr>
+          <w:rFonts w:ascii="Courier New" w:hAnsi="Courier New" w:cs="Courier New"/>
+          <w:b/>
+          <w:color w:val="365F91" w:themeColor="accent1" w:themeShade="BF"/>
+          <w:sz w:val="16"/>
+          <w:szCs w:val="16"/>
+        </w:rPr>
+        <w:t>",</w:t>
       </w:r>
     </w:p>
     <w:p>
@@ -9381,6 +10016,30 @@
           <w:szCs w:val="16"/>
         </w:rPr>
         <w:tab/>
+        <w:t>“name”:””,</w:t>
+      </w:r>
+    </w:p>
+    <w:p>
+      <w:pPr>
+        <w:spacing w:after="0"/>
+        <w:ind w:left="360"/>
+        <w:rPr>
+          <w:rFonts w:ascii="Courier New" w:hAnsi="Courier New" w:cs="Courier New"/>
+          <w:b/>
+          <w:color w:val="365F91" w:themeColor="accent1" w:themeShade="BF"/>
+          <w:sz w:val="16"/>
+          <w:szCs w:val="16"/>
+        </w:rPr>
+      </w:pPr>
+      <w:r>
+        <w:rPr>
+          <w:rFonts w:ascii="Courier New" w:hAnsi="Courier New" w:cs="Courier New"/>
+          <w:b/>
+          <w:color w:val="365F91" w:themeColor="accent1" w:themeShade="BF"/>
+          <w:sz w:val="16"/>
+          <w:szCs w:val="16"/>
+        </w:rPr>
+        <w:tab/>
       </w:r>
       <w:r>
         <w:rPr>
@@ -9392,6 +10051,7 @@
         </w:rPr>
         <w:t>"</w:t>
       </w:r>
+      <w:proofErr w:type="gramStart"/>
       <w:r>
         <w:rPr>
           <w:rFonts w:ascii="Courier New" w:hAnsi="Courier New" w:cs="Courier New"/>
@@ -9402,6 +10062,7 @@
         </w:rPr>
         <w:t>reactor</w:t>
       </w:r>
+      <w:proofErr w:type="gramEnd"/>
       <w:r>
         <w:rPr>
           <w:rFonts w:ascii="Courier New" w:hAnsi="Courier New" w:cs="Courier New"/>
@@ -9443,7 +10104,29 @@
           <w:szCs w:val="16"/>
         </w:rPr>
         <w:tab/>
-        <w:t>"reagent":12,</w:t>
+        <w:t>"</w:t>
+      </w:r>
+      <w:proofErr w:type="gramStart"/>
+      <w:r>
+        <w:rPr>
+          <w:rFonts w:ascii="Courier New" w:hAnsi="Courier New" w:cs="Courier New"/>
+          <w:b/>
+          <w:color w:val="365F91" w:themeColor="accent1" w:themeShade="BF"/>
+          <w:sz w:val="16"/>
+          <w:szCs w:val="16"/>
+        </w:rPr>
+        <w:t>reagent</w:t>
+      </w:r>
+      <w:proofErr w:type="gramEnd"/>
+      <w:r>
+        <w:rPr>
+          <w:rFonts w:ascii="Courier New" w:hAnsi="Courier New" w:cs="Courier New"/>
+          <w:b/>
+          <w:color w:val="365F91" w:themeColor="accent1" w:themeShade="BF"/>
+          <w:sz w:val="16"/>
+          <w:szCs w:val="16"/>
+        </w:rPr>
+        <w:t>":12,</w:t>
       </w:r>
     </w:p>
     <w:p>
@@ -9466,7 +10149,29 @@
           <w:szCs w:val="16"/>
         </w:rPr>
         <w:tab/>
-        <w:t>"target":321,</w:t>
+        <w:t>"</w:t>
+      </w:r>
+      <w:proofErr w:type="gramStart"/>
+      <w:r>
+        <w:rPr>
+          <w:rFonts w:ascii="Courier New" w:hAnsi="Courier New" w:cs="Courier New"/>
+          <w:b/>
+          <w:color w:val="365F91" w:themeColor="accent1" w:themeShade="BF"/>
+          <w:sz w:val="16"/>
+          <w:szCs w:val="16"/>
+        </w:rPr>
+        <w:t>target</w:t>
+      </w:r>
+      <w:proofErr w:type="gramEnd"/>
+      <w:r>
+        <w:rPr>
+          <w:rFonts w:ascii="Courier New" w:hAnsi="Courier New" w:cs="Courier New"/>
+          <w:b/>
+          <w:color w:val="365F91" w:themeColor="accent1" w:themeShade="BF"/>
+          <w:sz w:val="16"/>
+          <w:szCs w:val="16"/>
+        </w:rPr>
+        <w:t>":321,</w:t>
       </w:r>
     </w:p>
     <w:p>
@@ -9513,13 +10218,7 @@
         </w:numPr>
       </w:pPr>
       <w:r>
-        <w:t xml:space="preserve">Reactor – Reactor where the </w:t>
-      </w:r>
-      <w:r>
-        <w:t>reaction</w:t>
-      </w:r>
-      <w:r>
-        <w:t xml:space="preserve"> will be performed.</w:t>
+        <w:t>Name – Name of the unit operation (optional).</w:t>
       </w:r>
     </w:p>
     <w:p>
@@ -9531,7 +10230,13 @@
         </w:numPr>
       </w:pPr>
       <w:r>
-        <w:t>Position – The react position (currently 1 or 2).</w:t>
+        <w:t xml:space="preserve">Reactor – Reactor where the </w:t>
+      </w:r>
+      <w:r>
+        <w:t>reaction</w:t>
+      </w:r>
+      <w:r>
+        <w:t xml:space="preserve"> will be performed.</w:t>
       </w:r>
     </w:p>
     <w:p>
@@ -9543,13 +10248,7 @@
         </w:numPr>
       </w:pPr>
       <w:r>
-        <w:t>Duration – The length of the reaction</w:t>
-      </w:r>
-      <w:r>
-        <w:t xml:space="preserve"> in seconds</w:t>
-      </w:r>
-      <w:r>
-        <w:t>.</w:t>
+        <w:t>Position – The react position (currently 1 or 2).</w:t>
       </w:r>
     </w:p>
     <w:p>
@@ -9561,7 +10260,13 @@
         </w:numPr>
       </w:pPr>
       <w:r>
-        <w:t>Reaction temperature – The reaction temperature in Celsius.</w:t>
+        <w:t>Duration – The length of the reaction</w:t>
+      </w:r>
+      <w:r>
+        <w:t xml:space="preserve"> in seconds</w:t>
+      </w:r>
+      <w:r>
+        <w:t>.</w:t>
       </w:r>
     </w:p>
     <w:p>
@@ -9573,7 +10278,7 @@
         </w:numPr>
       </w:pPr>
       <w:r>
-        <w:t>Final temperature – The final temperature in Celsius.</w:t>
+        <w:t>Reaction temperature – The reaction temperature in Celsius.</w:t>
       </w:r>
     </w:p>
     <w:p>
@@ -9585,6 +10290,18 @@
         </w:numPr>
       </w:pPr>
       <w:r>
+        <w:t>Final temperature – The final temperature in Celsius.</w:t>
+      </w:r>
+    </w:p>
+    <w:p>
+      <w:pPr>
+        <w:pStyle w:val="ListParagraph"/>
+        <w:numPr>
+          <w:ilvl w:val="0"/>
+          <w:numId w:val="10"/>
+        </w:numPr>
+      </w:pPr>
+      <w:r>
         <w:t>Stir speed – The stir speed in arbitrary units.</w:t>
       </w:r>
     </w:p>
@@ -9624,7 +10341,41 @@
           <w:szCs w:val="16"/>
         </w:rPr>
         <w:tab/>
-        <w:t>"type":"REACT",</w:t>
+        <w:t>"</w:t>
+      </w:r>
+      <w:proofErr w:type="spellStart"/>
+      <w:proofErr w:type="gramStart"/>
+      <w:r>
+        <w:rPr>
+          <w:rFonts w:ascii="Courier New" w:hAnsi="Courier New" w:cs="Courier New"/>
+          <w:b/>
+          <w:color w:val="365F91" w:themeColor="accent1" w:themeShade="BF"/>
+          <w:sz w:val="16"/>
+          <w:szCs w:val="16"/>
+        </w:rPr>
+        <w:t>type</w:t>
+      </w:r>
+      <w:proofErr w:type="gramEnd"/>
+      <w:r>
+        <w:rPr>
+          <w:rFonts w:ascii="Courier New" w:hAnsi="Courier New" w:cs="Courier New"/>
+          <w:b/>
+          <w:color w:val="365F91" w:themeColor="accent1" w:themeShade="BF"/>
+          <w:sz w:val="16"/>
+          <w:szCs w:val="16"/>
+        </w:rPr>
+        <w:t>":"REACT</w:t>
+      </w:r>
+      <w:proofErr w:type="spellEnd"/>
+      <w:r>
+        <w:rPr>
+          <w:rFonts w:ascii="Courier New" w:hAnsi="Courier New" w:cs="Courier New"/>
+          <w:b/>
+          <w:color w:val="365F91" w:themeColor="accent1" w:themeShade="BF"/>
+          <w:sz w:val="16"/>
+          <w:szCs w:val="16"/>
+        </w:rPr>
+        <w:t>",</w:t>
       </w:r>
     </w:p>
     <w:p>
@@ -9648,6 +10399,30 @@
           <w:szCs w:val="16"/>
         </w:rPr>
         <w:tab/>
+        <w:t>“name”:””,</w:t>
+      </w:r>
+    </w:p>
+    <w:p>
+      <w:pPr>
+        <w:spacing w:after="0"/>
+        <w:ind w:left="360"/>
+        <w:rPr>
+          <w:rFonts w:ascii="Courier New" w:hAnsi="Courier New" w:cs="Courier New"/>
+          <w:b/>
+          <w:color w:val="365F91" w:themeColor="accent1" w:themeShade="BF"/>
+          <w:sz w:val="16"/>
+          <w:szCs w:val="16"/>
+        </w:rPr>
+      </w:pPr>
+      <w:r>
+        <w:rPr>
+          <w:rFonts w:ascii="Courier New" w:hAnsi="Courier New" w:cs="Courier New"/>
+          <w:b/>
+          <w:color w:val="365F91" w:themeColor="accent1" w:themeShade="BF"/>
+          <w:sz w:val="16"/>
+          <w:szCs w:val="16"/>
+        </w:rPr>
+        <w:tab/>
       </w:r>
       <w:r>
         <w:rPr>
@@ -9659,6 +10434,7 @@
         </w:rPr>
         <w:t>"</w:t>
       </w:r>
+      <w:proofErr w:type="gramStart"/>
       <w:r>
         <w:rPr>
           <w:rFonts w:ascii="Courier New" w:hAnsi="Courier New" w:cs="Courier New"/>
@@ -9669,6 +10445,7 @@
         </w:rPr>
         <w:t>reactor</w:t>
       </w:r>
+      <w:proofErr w:type="gramEnd"/>
       <w:r>
         <w:rPr>
           <w:rFonts w:ascii="Courier New" w:hAnsi="Courier New" w:cs="Courier New"/>
@@ -9688,72 +10465,6 @@
           <w:szCs w:val="16"/>
         </w:rPr>
         <w:t>:1,</w:t>
-      </w:r>
-    </w:p>
-    <w:p>
-      <w:pPr>
-        <w:spacing w:after="0"/>
-        <w:rPr>
-          <w:rFonts w:ascii="Courier New" w:hAnsi="Courier New" w:cs="Courier New"/>
-          <w:b/>
-          <w:color w:val="365F91" w:themeColor="accent1" w:themeShade="BF"/>
-          <w:sz w:val="16"/>
-          <w:szCs w:val="16"/>
-        </w:rPr>
-      </w:pPr>
-      <w:r>
-        <w:rPr>
-          <w:rFonts w:ascii="Courier New" w:hAnsi="Courier New" w:cs="Courier New"/>
-          <w:b/>
-          <w:color w:val="365F91" w:themeColor="accent1" w:themeShade="BF"/>
-          <w:sz w:val="16"/>
-          <w:szCs w:val="16"/>
-        </w:rPr>
-        <w:tab/>
-        <w:t>"position":1,</w:t>
-      </w:r>
-    </w:p>
-    <w:p>
-      <w:pPr>
-        <w:spacing w:after="0"/>
-        <w:rPr>
-          <w:rFonts w:ascii="Courier New" w:hAnsi="Courier New" w:cs="Courier New"/>
-          <w:b/>
-          <w:color w:val="365F91" w:themeColor="accent1" w:themeShade="BF"/>
-          <w:sz w:val="16"/>
-          <w:szCs w:val="16"/>
-        </w:rPr>
-      </w:pPr>
-      <w:r>
-        <w:rPr>
-          <w:rFonts w:ascii="Courier New" w:hAnsi="Courier New" w:cs="Courier New"/>
-          <w:b/>
-          <w:color w:val="365F91" w:themeColor="accent1" w:themeShade="BF"/>
-          <w:sz w:val="16"/>
-          <w:szCs w:val="16"/>
-        </w:rPr>
-        <w:tab/>
-        <w:t>"duration":</w:t>
-      </w:r>
-      <w:r>
-        <w:rPr>
-          <w:rFonts w:ascii="Courier New" w:hAnsi="Courier New" w:cs="Courier New"/>
-          <w:b/>
-          <w:color w:val="365F91" w:themeColor="accent1" w:themeShade="BF"/>
-          <w:sz w:val="16"/>
-          <w:szCs w:val="16"/>
-        </w:rPr>
-        <w:t>600</w:t>
-      </w:r>
-      <w:r>
-        <w:rPr>
-          <w:rFonts w:ascii="Courier New" w:hAnsi="Courier New" w:cs="Courier New"/>
-          <w:b/>
-          <w:color w:val="365F91" w:themeColor="accent1" w:themeShade="BF"/>
-          <w:sz w:val="16"/>
-          <w:szCs w:val="16"/>
-        </w:rPr>
-        <w:t>,</w:t>
       </w:r>
     </w:p>
     <w:p>
@@ -9778,6 +10489,117 @@
         <w:tab/>
         <w:t>"</w:t>
       </w:r>
+      <w:proofErr w:type="gramStart"/>
+      <w:r>
+        <w:rPr>
+          <w:rFonts w:ascii="Courier New" w:hAnsi="Courier New" w:cs="Courier New"/>
+          <w:b/>
+          <w:color w:val="365F91" w:themeColor="accent1" w:themeShade="BF"/>
+          <w:sz w:val="16"/>
+          <w:szCs w:val="16"/>
+        </w:rPr>
+        <w:t>position</w:t>
+      </w:r>
+      <w:proofErr w:type="gramEnd"/>
+      <w:r>
+        <w:rPr>
+          <w:rFonts w:ascii="Courier New" w:hAnsi="Courier New" w:cs="Courier New"/>
+          <w:b/>
+          <w:color w:val="365F91" w:themeColor="accent1" w:themeShade="BF"/>
+          <w:sz w:val="16"/>
+          <w:szCs w:val="16"/>
+        </w:rPr>
+        <w:t>":1,</w:t>
+      </w:r>
+    </w:p>
+    <w:p>
+      <w:pPr>
+        <w:spacing w:after="0"/>
+        <w:rPr>
+          <w:rFonts w:ascii="Courier New" w:hAnsi="Courier New" w:cs="Courier New"/>
+          <w:b/>
+          <w:color w:val="365F91" w:themeColor="accent1" w:themeShade="BF"/>
+          <w:sz w:val="16"/>
+          <w:szCs w:val="16"/>
+        </w:rPr>
+      </w:pPr>
+      <w:r>
+        <w:rPr>
+          <w:rFonts w:ascii="Courier New" w:hAnsi="Courier New" w:cs="Courier New"/>
+          <w:b/>
+          <w:color w:val="365F91" w:themeColor="accent1" w:themeShade="BF"/>
+          <w:sz w:val="16"/>
+          <w:szCs w:val="16"/>
+        </w:rPr>
+        <w:tab/>
+        <w:t>"</w:t>
+      </w:r>
+      <w:proofErr w:type="gramStart"/>
+      <w:r>
+        <w:rPr>
+          <w:rFonts w:ascii="Courier New" w:hAnsi="Courier New" w:cs="Courier New"/>
+          <w:b/>
+          <w:color w:val="365F91" w:themeColor="accent1" w:themeShade="BF"/>
+          <w:sz w:val="16"/>
+          <w:szCs w:val="16"/>
+        </w:rPr>
+        <w:t>duration</w:t>
+      </w:r>
+      <w:proofErr w:type="gramEnd"/>
+      <w:r>
+        <w:rPr>
+          <w:rFonts w:ascii="Courier New" w:hAnsi="Courier New" w:cs="Courier New"/>
+          <w:b/>
+          <w:color w:val="365F91" w:themeColor="accent1" w:themeShade="BF"/>
+          <w:sz w:val="16"/>
+          <w:szCs w:val="16"/>
+        </w:rPr>
+        <w:t>":</w:t>
+      </w:r>
+      <w:r>
+        <w:rPr>
+          <w:rFonts w:ascii="Courier New" w:hAnsi="Courier New" w:cs="Courier New"/>
+          <w:b/>
+          <w:color w:val="365F91" w:themeColor="accent1" w:themeShade="BF"/>
+          <w:sz w:val="16"/>
+          <w:szCs w:val="16"/>
+        </w:rPr>
+        <w:t>600</w:t>
+      </w:r>
+      <w:r>
+        <w:rPr>
+          <w:rFonts w:ascii="Courier New" w:hAnsi="Courier New" w:cs="Courier New"/>
+          <w:b/>
+          <w:color w:val="365F91" w:themeColor="accent1" w:themeShade="BF"/>
+          <w:sz w:val="16"/>
+          <w:szCs w:val="16"/>
+        </w:rPr>
+        <w:t>,</w:t>
+      </w:r>
+    </w:p>
+    <w:p>
+      <w:pPr>
+        <w:spacing w:after="0"/>
+        <w:rPr>
+          <w:rFonts w:ascii="Courier New" w:hAnsi="Courier New" w:cs="Courier New"/>
+          <w:b/>
+          <w:color w:val="365F91" w:themeColor="accent1" w:themeShade="BF"/>
+          <w:sz w:val="16"/>
+          <w:szCs w:val="16"/>
+        </w:rPr>
+      </w:pPr>
+      <w:r>
+        <w:rPr>
+          <w:rFonts w:ascii="Courier New" w:hAnsi="Courier New" w:cs="Courier New"/>
+          <w:b/>
+          <w:color w:val="365F91" w:themeColor="accent1" w:themeShade="BF"/>
+          <w:sz w:val="16"/>
+          <w:szCs w:val="16"/>
+        </w:rPr>
+        <w:tab/>
+        <w:t>"</w:t>
+      </w:r>
+      <w:proofErr w:type="gramStart"/>
       <w:r>
         <w:rPr>
           <w:rFonts w:ascii="Courier New" w:hAnsi="Courier New" w:cs="Courier New"/>
@@ -9796,7 +10618,18 @@
           <w:sz w:val="16"/>
           <w:szCs w:val="16"/>
         </w:rPr>
-        <w:t>temperature":165.0,</w:t>
+        <w:t>temperature</w:t>
+      </w:r>
+      <w:proofErr w:type="gramEnd"/>
+      <w:r>
+        <w:rPr>
+          <w:rFonts w:ascii="Courier New" w:hAnsi="Courier New" w:cs="Courier New"/>
+          <w:b/>
+          <w:color w:val="365F91" w:themeColor="accent1" w:themeShade="BF"/>
+          <w:sz w:val="16"/>
+          <w:szCs w:val="16"/>
+        </w:rPr>
+        <w:t>":165.0,</w:t>
       </w:r>
     </w:p>
     <w:p>
@@ -9819,7 +10652,29 @@
           <w:szCs w:val="16"/>
         </w:rPr>
         <w:tab/>
-        <w:t>"finaltemperature":35.0,</w:t>
+        <w:t>"</w:t>
+      </w:r>
+      <w:proofErr w:type="gramStart"/>
+      <w:r>
+        <w:rPr>
+          <w:rFonts w:ascii="Courier New" w:hAnsi="Courier New" w:cs="Courier New"/>
+          <w:b/>
+          <w:color w:val="365F91" w:themeColor="accent1" w:themeShade="BF"/>
+          <w:sz w:val="16"/>
+          <w:szCs w:val="16"/>
+        </w:rPr>
+        <w:t>finaltemperature</w:t>
+      </w:r>
+      <w:proofErr w:type="gramEnd"/>
+      <w:r>
+        <w:rPr>
+          <w:rFonts w:ascii="Courier New" w:hAnsi="Courier New" w:cs="Courier New"/>
+          <w:b/>
+          <w:color w:val="365F91" w:themeColor="accent1" w:themeShade="BF"/>
+          <w:sz w:val="16"/>
+          <w:szCs w:val="16"/>
+        </w:rPr>
+        <w:t>":35.0,</w:t>
       </w:r>
     </w:p>
     <w:p>
@@ -9842,7 +10697,29 @@
           <w:szCs w:val="16"/>
         </w:rPr>
         <w:tab/>
-        <w:t>"stirspeed":500,</w:t>
+        <w:t>"</w:t>
+      </w:r>
+      <w:proofErr w:type="gramStart"/>
+      <w:r>
+        <w:rPr>
+          <w:rFonts w:ascii="Courier New" w:hAnsi="Courier New" w:cs="Courier New"/>
+          <w:b/>
+          <w:color w:val="365F91" w:themeColor="accent1" w:themeShade="BF"/>
+          <w:sz w:val="16"/>
+          <w:szCs w:val="16"/>
+        </w:rPr>
+        <w:t>stirspeed</w:t>
+      </w:r>
+      <w:proofErr w:type="gramEnd"/>
+      <w:r>
+        <w:rPr>
+          <w:rFonts w:ascii="Courier New" w:hAnsi="Courier New" w:cs="Courier New"/>
+          <w:b/>
+          <w:color w:val="365F91" w:themeColor="accent1" w:themeShade="BF"/>
+          <w:sz w:val="16"/>
+          <w:szCs w:val="16"/>
+        </w:rPr>
+        <w:t>":500,</w:t>
       </w:r>
     </w:p>
     <w:p>
@@ -9898,6 +10775,19 @@
         </w:numPr>
       </w:pPr>
       <w:r>
+        <w:lastRenderedPageBreak/>
+        <w:t>Name – Name of the unit operation (optional).</w:t>
+      </w:r>
+    </w:p>
+    <w:p>
+      <w:pPr>
+        <w:pStyle w:val="ListParagraph"/>
+        <w:numPr>
+          <w:ilvl w:val="0"/>
+          <w:numId w:val="11"/>
+        </w:numPr>
+      </w:pPr>
+      <w:r>
         <w:t>Message – Text to display to the user.</w:t>
       </w:r>
     </w:p>
@@ -9944,12 +10834,47 @@
           <w:szCs w:val="16"/>
         </w:rPr>
         <w:tab/>
-        <w:t>"type":"PROMPT",</w:t>
+        <w:t>"</w:t>
+      </w:r>
+      <w:proofErr w:type="spellStart"/>
+      <w:proofErr w:type="gramStart"/>
+      <w:r>
+        <w:rPr>
+          <w:rFonts w:ascii="Courier New" w:hAnsi="Courier New" w:cs="Courier New"/>
+          <w:b/>
+          <w:color w:val="365F91" w:themeColor="accent1" w:themeShade="BF"/>
+          <w:sz w:val="16"/>
+          <w:szCs w:val="16"/>
+        </w:rPr>
+        <w:t>type</w:t>
+      </w:r>
+      <w:proofErr w:type="gramEnd"/>
+      <w:r>
+        <w:rPr>
+          <w:rFonts w:ascii="Courier New" w:hAnsi="Courier New" w:cs="Courier New"/>
+          <w:b/>
+          <w:color w:val="365F91" w:themeColor="accent1" w:themeShade="BF"/>
+          <w:sz w:val="16"/>
+          <w:szCs w:val="16"/>
+        </w:rPr>
+        <w:t>":"PROMPT</w:t>
+      </w:r>
+      <w:proofErr w:type="spellEnd"/>
+      <w:r>
+        <w:rPr>
+          <w:rFonts w:ascii="Courier New" w:hAnsi="Courier New" w:cs="Courier New"/>
+          <w:b/>
+          <w:color w:val="365F91" w:themeColor="accent1" w:themeShade="BF"/>
+          <w:sz w:val="16"/>
+          <w:szCs w:val="16"/>
+        </w:rPr>
+        <w:t>",</w:t>
       </w:r>
     </w:p>
     <w:p>
       <w:pPr>
         <w:spacing w:after="0"/>
+        <w:ind w:left="360"/>
         <w:rPr>
           <w:rFonts w:ascii="Courier New" w:hAnsi="Courier New" w:cs="Courier New"/>
           <w:b/>
@@ -9967,7 +10892,64 @@
           <w:szCs w:val="16"/>
         </w:rPr>
         <w:tab/>
-        <w:t>"message":"Please take a sample for analysis",</w:t>
+        <w:t>“name”:””,</w:t>
+      </w:r>
+    </w:p>
+    <w:p>
+      <w:pPr>
+        <w:spacing w:after="0"/>
+        <w:rPr>
+          <w:rFonts w:ascii="Courier New" w:hAnsi="Courier New" w:cs="Courier New"/>
+          <w:b/>
+          <w:color w:val="365F91" w:themeColor="accent1" w:themeShade="BF"/>
+          <w:sz w:val="16"/>
+          <w:szCs w:val="16"/>
+        </w:rPr>
+      </w:pPr>
+      <w:r>
+        <w:rPr>
+          <w:rFonts w:ascii="Courier New" w:hAnsi="Courier New" w:cs="Courier New"/>
+          <w:b/>
+          <w:color w:val="365F91" w:themeColor="accent1" w:themeShade="BF"/>
+          <w:sz w:val="16"/>
+          <w:szCs w:val="16"/>
+        </w:rPr>
+        <w:tab/>
+        <w:t>"</w:t>
+      </w:r>
+      <w:proofErr w:type="spellStart"/>
+      <w:proofErr w:type="gramStart"/>
+      <w:r>
+        <w:rPr>
+          <w:rFonts w:ascii="Courier New" w:hAnsi="Courier New" w:cs="Courier New"/>
+          <w:b/>
+          <w:color w:val="365F91" w:themeColor="accent1" w:themeShade="BF"/>
+          <w:sz w:val="16"/>
+          <w:szCs w:val="16"/>
+        </w:rPr>
+        <w:t>message</w:t>
+      </w:r>
+      <w:proofErr w:type="gramEnd"/>
+      <w:r>
+        <w:rPr>
+          <w:rFonts w:ascii="Courier New" w:hAnsi="Courier New" w:cs="Courier New"/>
+          <w:b/>
+          <w:color w:val="365F91" w:themeColor="accent1" w:themeShade="BF"/>
+          <w:sz w:val="16"/>
+          <w:szCs w:val="16"/>
+        </w:rPr>
+        <w:t>":"Please</w:t>
+      </w:r>
+      <w:proofErr w:type="spellEnd"/>
+      <w:r>
+        <w:rPr>
+          <w:rFonts w:ascii="Courier New" w:hAnsi="Courier New" w:cs="Courier New"/>
+          <w:b/>
+          <w:color w:val="365F91" w:themeColor="accent1" w:themeShade="BF"/>
+          <w:sz w:val="16"/>
+          <w:szCs w:val="16"/>
+        </w:rPr>
+        <w:t xml:space="preserve"> take a sample for analysis",</w:t>
       </w:r>
     </w:p>
     <w:p>
@@ -9994,23 +10976,9 @@
     </w:p>
     <w:p>
       <w:pPr>
-        <w:rPr>
-          <w:rFonts w:asciiTheme="majorHAnsi" w:eastAsiaTheme="majorEastAsia" w:hAnsiTheme="majorHAnsi" w:cstheme="majorBidi"/>
-          <w:b/>
-          <w:bCs/>
-          <w:color w:val="4F81BD" w:themeColor="accent1"/>
-        </w:rPr>
-      </w:pPr>
-      <w:r>
-        <w:br w:type="page"/>
-      </w:r>
-    </w:p>
-    <w:p>
-      <w:pPr>
         <w:pStyle w:val="Heading3"/>
       </w:pPr>
       <w:r>
-        <w:lastRenderedPageBreak/>
         <w:t>MOVE</w:t>
       </w:r>
     </w:p>
@@ -10028,7 +10996,7 @@
         </w:numPr>
       </w:pPr>
       <w:r>
-        <w:t>Reactor – Reactor that will be moved.</w:t>
+        <w:t>Name – Name of the unit operation (optional).</w:t>
       </w:r>
     </w:p>
     <w:p>
@@ -10040,7 +11008,7 @@
         </w:numPr>
       </w:pPr>
       <w:r>
-        <w:t>Position – Position to which the reactor will be moved.</w:t>
+        <w:t>Reactor – Reactor that will be moved.</w:t>
       </w:r>
     </w:p>
     <w:p>
@@ -10052,6 +11020,18 @@
         </w:numPr>
       </w:pPr>
       <w:r>
+        <w:t>Position – Position to which the reactor will be moved.</w:t>
+      </w:r>
+    </w:p>
+    <w:p>
+      <w:pPr>
+        <w:pStyle w:val="ListParagraph"/>
+        <w:numPr>
+          <w:ilvl w:val="0"/>
+          <w:numId w:val="12"/>
+        </w:numPr>
+      </w:pPr>
+      <w:r>
         <w:t>State – The state of the reactor.</w:t>
       </w:r>
     </w:p>
@@ -10098,7 +11078,30 @@
           <w:szCs w:val="16"/>
         </w:rPr>
         <w:tab/>
-        <w:t>"type":"</w:t>
+        <w:t>"</w:t>
+      </w:r>
+      <w:proofErr w:type="spellStart"/>
+      <w:proofErr w:type="gramStart"/>
+      <w:r>
+        <w:rPr>
+          <w:rFonts w:ascii="Courier New" w:hAnsi="Courier New" w:cs="Courier New"/>
+          <w:b/>
+          <w:color w:val="365F91" w:themeColor="accent1" w:themeShade="BF"/>
+          <w:sz w:val="16"/>
+          <w:szCs w:val="16"/>
+        </w:rPr>
+        <w:t>type</w:t>
+      </w:r>
+      <w:proofErr w:type="gramEnd"/>
+      <w:r>
+        <w:rPr>
+          <w:rFonts w:ascii="Courier New" w:hAnsi="Courier New" w:cs="Courier New"/>
+          <w:b/>
+          <w:color w:val="365F91" w:themeColor="accent1" w:themeShade="BF"/>
+          <w:sz w:val="16"/>
+          <w:szCs w:val="16"/>
+        </w:rPr>
+        <w:t>":"</w:t>
       </w:r>
       <w:r>
         <w:rPr>
@@ -10110,6 +11113,7 @@
         </w:rPr>
         <w:t>MOVE</w:t>
       </w:r>
+      <w:proofErr w:type="spellEnd"/>
       <w:r>
         <w:rPr>
           <w:rFonts w:ascii="Courier New" w:hAnsi="Courier New" w:cs="Courier New"/>
@@ -10142,6 +11146,30 @@
           <w:szCs w:val="16"/>
         </w:rPr>
         <w:tab/>
+        <w:t>“name”:””,</w:t>
+      </w:r>
+    </w:p>
+    <w:p>
+      <w:pPr>
+        <w:spacing w:after="0"/>
+        <w:ind w:left="360"/>
+        <w:rPr>
+          <w:rFonts w:ascii="Courier New" w:hAnsi="Courier New" w:cs="Courier New"/>
+          <w:b/>
+          <w:color w:val="365F91" w:themeColor="accent1" w:themeShade="BF"/>
+          <w:sz w:val="16"/>
+          <w:szCs w:val="16"/>
+        </w:rPr>
+      </w:pPr>
+      <w:r>
+        <w:rPr>
+          <w:rFonts w:ascii="Courier New" w:hAnsi="Courier New" w:cs="Courier New"/>
+          <w:b/>
+          <w:color w:val="365F91" w:themeColor="accent1" w:themeShade="BF"/>
+          <w:sz w:val="16"/>
+          <w:szCs w:val="16"/>
+        </w:rPr>
+        <w:tab/>
       </w:r>
       <w:r>
         <w:rPr>
@@ -10153,6 +11181,7 @@
         </w:rPr>
         <w:t>"</w:t>
       </w:r>
+      <w:proofErr w:type="gramStart"/>
       <w:r>
         <w:rPr>
           <w:rFonts w:ascii="Courier New" w:hAnsi="Courier New" w:cs="Courier New"/>
@@ -10163,6 +11192,7 @@
         </w:rPr>
         <w:t>reactor</w:t>
       </w:r>
+      <w:proofErr w:type="gramEnd"/>
       <w:r>
         <w:rPr>
           <w:rFonts w:ascii="Courier New" w:hAnsi="Courier New" w:cs="Courier New"/>
@@ -10204,7 +11234,30 @@
           <w:szCs w:val="16"/>
         </w:rPr>
         <w:tab/>
-        <w:t>"position":"</w:t>
+        <w:t>"</w:t>
+      </w:r>
+      <w:proofErr w:type="spellStart"/>
+      <w:proofErr w:type="gramStart"/>
+      <w:r>
+        <w:rPr>
+          <w:rFonts w:ascii="Courier New" w:hAnsi="Courier New" w:cs="Courier New"/>
+          <w:b/>
+          <w:color w:val="365F91" w:themeColor="accent1" w:themeShade="BF"/>
+          <w:sz w:val="16"/>
+          <w:szCs w:val="16"/>
+        </w:rPr>
+        <w:t>position</w:t>
+      </w:r>
+      <w:proofErr w:type="gramEnd"/>
+      <w:r>
+        <w:rPr>
+          <w:rFonts w:ascii="Courier New" w:hAnsi="Courier New" w:cs="Courier New"/>
+          <w:b/>
+          <w:color w:val="365F91" w:themeColor="accent1" w:themeShade="BF"/>
+          <w:sz w:val="16"/>
+          <w:szCs w:val="16"/>
+        </w:rPr>
+        <w:t>":"</w:t>
       </w:r>
       <w:r>
         <w:rPr>
@@ -10216,6 +11269,7 @@
         </w:rPr>
         <w:t>Evaporate</w:t>
       </w:r>
+      <w:proofErr w:type="spellEnd"/>
       <w:r>
         <w:rPr>
           <w:rFonts w:ascii="Courier New" w:hAnsi="Courier New" w:cs="Courier New"/>
@@ -10258,6 +11312,8 @@
         </w:rPr>
         <w:t>"</w:t>
       </w:r>
+      <w:proofErr w:type="spellStart"/>
+      <w:proofErr w:type="gramStart"/>
       <w:r>
         <w:rPr>
           <w:rFonts w:ascii="Courier New" w:hAnsi="Courier New" w:cs="Courier New"/>
@@ -10268,6 +11324,7 @@
         </w:rPr>
         <w:t>state</w:t>
       </w:r>
+      <w:proofErr w:type="gramEnd"/>
       <w:r>
         <w:rPr>
           <w:rFonts w:ascii="Courier New" w:hAnsi="Courier New" w:cs="Courier New"/>
@@ -10308,6 +11365,7 @@
         </w:rPr>
         <w:t>Open</w:t>
       </w:r>
+      <w:proofErr w:type="spellEnd"/>
       <w:r>
         <w:rPr>
           <w:rFonts w:ascii="Courier New" w:hAnsi="Courier New" w:cs="Courier New"/>
@@ -10373,7 +11431,7 @@
         </w:numPr>
       </w:pPr>
       <w:r>
-        <w:t>Reactor – Reactor that will be moved to the install position.</w:t>
+        <w:t>Name – Name of the unit operation (optional).</w:t>
       </w:r>
     </w:p>
     <w:p>
@@ -10385,6 +11443,18 @@
         </w:numPr>
       </w:pPr>
       <w:r>
+        <w:t>Reactor – Reactor that will be moved to the install position.</w:t>
+      </w:r>
+    </w:p>
+    <w:p>
+      <w:pPr>
+        <w:pStyle w:val="ListParagraph"/>
+        <w:numPr>
+          <w:ilvl w:val="0"/>
+          <w:numId w:val="13"/>
+        </w:numPr>
+      </w:pPr>
+      <w:r>
         <w:t>Message – Text to display to the user.</w:t>
       </w:r>
     </w:p>
@@ -10440,7 +11510,41 @@
           <w:sz w:val="16"/>
           <w:szCs w:val="16"/>
         </w:rPr>
-        <w:t>"type":"INSTALL",</w:t>
+        <w:t>"</w:t>
+      </w:r>
+      <w:proofErr w:type="spellStart"/>
+      <w:proofErr w:type="gramStart"/>
+      <w:r>
+        <w:rPr>
+          <w:rFonts w:ascii="Courier New" w:hAnsi="Courier New" w:cs="Courier New"/>
+          <w:b/>
+          <w:color w:val="365F91" w:themeColor="accent1" w:themeShade="BF"/>
+          <w:sz w:val="16"/>
+          <w:szCs w:val="16"/>
+        </w:rPr>
+        <w:t>type</w:t>
+      </w:r>
+      <w:proofErr w:type="gramEnd"/>
+      <w:r>
+        <w:rPr>
+          <w:rFonts w:ascii="Courier New" w:hAnsi="Courier New" w:cs="Courier New"/>
+          <w:b/>
+          <w:color w:val="365F91" w:themeColor="accent1" w:themeShade="BF"/>
+          <w:sz w:val="16"/>
+          <w:szCs w:val="16"/>
+        </w:rPr>
+        <w:t>":"INSTALL</w:t>
+      </w:r>
+      <w:proofErr w:type="spellEnd"/>
+      <w:r>
+        <w:rPr>
+          <w:rFonts w:ascii="Courier New" w:hAnsi="Courier New" w:cs="Courier New"/>
+          <w:b/>
+          <w:color w:val="365F91" w:themeColor="accent1" w:themeShade="BF"/>
+          <w:sz w:val="16"/>
+          <w:szCs w:val="16"/>
+        </w:rPr>
+        <w:t>",</w:t>
       </w:r>
     </w:p>
     <w:p>
@@ -10464,6 +11568,30 @@
           <w:szCs w:val="16"/>
         </w:rPr>
         <w:tab/>
+        <w:t>“name”:””,</w:t>
+      </w:r>
+    </w:p>
+    <w:p>
+      <w:pPr>
+        <w:spacing w:after="0"/>
+        <w:ind w:left="360"/>
+        <w:rPr>
+          <w:rFonts w:ascii="Courier New" w:hAnsi="Courier New" w:cs="Courier New"/>
+          <w:b/>
+          <w:color w:val="365F91" w:themeColor="accent1" w:themeShade="BF"/>
+          <w:sz w:val="16"/>
+          <w:szCs w:val="16"/>
+        </w:rPr>
+      </w:pPr>
+      <w:r>
+        <w:rPr>
+          <w:rFonts w:ascii="Courier New" w:hAnsi="Courier New" w:cs="Courier New"/>
+          <w:b/>
+          <w:color w:val="365F91" w:themeColor="accent1" w:themeShade="BF"/>
+          <w:sz w:val="16"/>
+          <w:szCs w:val="16"/>
+        </w:rPr>
+        <w:tab/>
       </w:r>
       <w:r>
         <w:rPr>
@@ -10475,6 +11603,7 @@
         </w:rPr>
         <w:t>"</w:t>
       </w:r>
+      <w:proofErr w:type="gramStart"/>
       <w:r>
         <w:rPr>
           <w:rFonts w:ascii="Courier New" w:hAnsi="Courier New" w:cs="Courier New"/>
@@ -10485,6 +11614,7 @@
         </w:rPr>
         <w:t>reactor</w:t>
       </w:r>
+      <w:proofErr w:type="gramEnd"/>
       <w:r>
         <w:rPr>
           <w:rFonts w:ascii="Courier New" w:hAnsi="Courier New" w:cs="Courier New"/>
@@ -10535,7 +11665,41 @@
           <w:sz w:val="16"/>
           <w:szCs w:val="16"/>
         </w:rPr>
-        <w:t>"message":"Please take a sample for analysis",</w:t>
+        <w:t>"</w:t>
+      </w:r>
+      <w:proofErr w:type="spellStart"/>
+      <w:proofErr w:type="gramStart"/>
+      <w:r>
+        <w:rPr>
+          <w:rFonts w:ascii="Courier New" w:hAnsi="Courier New" w:cs="Courier New"/>
+          <w:b/>
+          <w:color w:val="365F91" w:themeColor="accent1" w:themeShade="BF"/>
+          <w:sz w:val="16"/>
+          <w:szCs w:val="16"/>
+        </w:rPr>
+        <w:t>message</w:t>
+      </w:r>
+      <w:proofErr w:type="gramEnd"/>
+      <w:r>
+        <w:rPr>
+          <w:rFonts w:ascii="Courier New" w:hAnsi="Courier New" w:cs="Courier New"/>
+          <w:b/>
+          <w:color w:val="365F91" w:themeColor="accent1" w:themeShade="BF"/>
+          <w:sz w:val="16"/>
+          <w:szCs w:val="16"/>
+        </w:rPr>
+        <w:t>":"Please</w:t>
+      </w:r>
+      <w:proofErr w:type="spellEnd"/>
+      <w:r>
+        <w:rPr>
+          <w:rFonts w:ascii="Courier New" w:hAnsi="Courier New" w:cs="Courier New"/>
+          <w:b/>
+          <w:color w:val="365F91" w:themeColor="accent1" w:themeShade="BF"/>
+          <w:sz w:val="16"/>
+          <w:szCs w:val="16"/>
+        </w:rPr>
+        <w:t xml:space="preserve"> take a sample for analysis",</w:t>
       </w:r>
     </w:p>
     <w:p>
@@ -10582,6 +11746,18 @@
         </w:numPr>
       </w:pPr>
       <w:r>
+        <w:t>Name – Name of the unit operation (optional).</w:t>
+      </w:r>
+    </w:p>
+    <w:p>
+      <w:pPr>
+        <w:pStyle w:val="ListParagraph"/>
+        <w:numPr>
+          <w:ilvl w:val="0"/>
+          <w:numId w:val="14"/>
+        </w:numPr>
+      </w:pPr>
+      <w:r>
         <w:t>Comment – User-specified comment.</w:t>
       </w:r>
     </w:p>
@@ -10637,12 +11813,47 @@
           <w:sz w:val="16"/>
           <w:szCs w:val="16"/>
         </w:rPr>
-        <w:t>"type":"COMMENT",</w:t>
+        <w:t>"</w:t>
+      </w:r>
+      <w:proofErr w:type="spellStart"/>
+      <w:proofErr w:type="gramStart"/>
+      <w:r>
+        <w:rPr>
+          <w:rFonts w:ascii="Courier New" w:hAnsi="Courier New" w:cs="Courier New"/>
+          <w:b/>
+          <w:color w:val="365F91" w:themeColor="accent1" w:themeShade="BF"/>
+          <w:sz w:val="16"/>
+          <w:szCs w:val="16"/>
+        </w:rPr>
+        <w:t>type</w:t>
+      </w:r>
+      <w:proofErr w:type="gramEnd"/>
+      <w:r>
+        <w:rPr>
+          <w:rFonts w:ascii="Courier New" w:hAnsi="Courier New" w:cs="Courier New"/>
+          <w:b/>
+          <w:color w:val="365F91" w:themeColor="accent1" w:themeShade="BF"/>
+          <w:sz w:val="16"/>
+          <w:szCs w:val="16"/>
+        </w:rPr>
+        <w:t>":"COMMENT</w:t>
+      </w:r>
+      <w:proofErr w:type="spellEnd"/>
+      <w:r>
+        <w:rPr>
+          <w:rFonts w:ascii="Courier New" w:hAnsi="Courier New" w:cs="Courier New"/>
+          <w:b/>
+          <w:color w:val="365F91" w:themeColor="accent1" w:themeShade="BF"/>
+          <w:sz w:val="16"/>
+          <w:szCs w:val="16"/>
+        </w:rPr>
+        <w:t>",</w:t>
       </w:r>
     </w:p>
     <w:p>
       <w:pPr>
         <w:spacing w:after="0"/>
+        <w:ind w:left="360"/>
         <w:rPr>
           <w:rFonts w:ascii="Courier New" w:hAnsi="Courier New" w:cs="Courier New"/>
           <w:b/>
@@ -10660,7 +11871,54 @@
           <w:szCs w:val="16"/>
         </w:rPr>
         <w:tab/>
-        <w:t>"comment":"Bromination and cytosine coupling",</w:t>
+        <w:t>“name”:””,</w:t>
+      </w:r>
+    </w:p>
+    <w:p>
+      <w:pPr>
+        <w:spacing w:after="0"/>
+        <w:rPr>
+          <w:rFonts w:ascii="Courier New" w:hAnsi="Courier New" w:cs="Courier New"/>
+          <w:b/>
+          <w:color w:val="365F91" w:themeColor="accent1" w:themeShade="BF"/>
+          <w:sz w:val="16"/>
+          <w:szCs w:val="16"/>
+        </w:rPr>
+      </w:pPr>
+      <w:bookmarkStart w:id="10" w:name="_GoBack"/>
+      <w:bookmarkEnd w:id="10"/>
+      <w:r>
+        <w:rPr>
+          <w:rFonts w:ascii="Courier New" w:hAnsi="Courier New" w:cs="Courier New"/>
+          <w:b/>
+          <w:color w:val="365F91" w:themeColor="accent1" w:themeShade="BF"/>
+          <w:sz w:val="16"/>
+          <w:szCs w:val="16"/>
+        </w:rPr>
+        <w:tab/>
+        <w:t>"comment":"</w:t>
+      </w:r>
+      <w:proofErr w:type="spellStart"/>
+      <w:r>
+        <w:rPr>
+          <w:rFonts w:ascii="Courier New" w:hAnsi="Courier New" w:cs="Courier New"/>
+          <w:b/>
+          <w:color w:val="365F91" w:themeColor="accent1" w:themeShade="BF"/>
+          <w:sz w:val="16"/>
+          <w:szCs w:val="16"/>
+        </w:rPr>
+        <w:t>Bromination</w:t>
+      </w:r>
+      <w:proofErr w:type="spellEnd"/>
+      <w:r>
+        <w:rPr>
+          <w:rFonts w:ascii="Courier New" w:hAnsi="Courier New" w:cs="Courier New"/>
+          <w:b/>
+          <w:color w:val="365F91" w:themeColor="accent1" w:themeShade="BF"/>
+          <w:sz w:val="16"/>
+          <w:szCs w:val="16"/>
+        </w:rPr>
+        <w:t xml:space="preserve"> and cytosine coupling",</w:t>
       </w:r>
     </w:p>
     <w:p>
@@ -10810,6 +12068,7 @@
             <w:tcW w:w="1413" w:type="dxa"/>
           </w:tcPr>
           <w:p>
+            <w:proofErr w:type="spellStart"/>
             <w:r>
               <w:t>L</w:t>
             </w:r>
@@ -10819,6 +12078,7 @@
             <w:r>
               <w:t>ID</w:t>
             </w:r>
+            <w:proofErr w:type="spellEnd"/>
           </w:p>
         </w:tc>
         <w:tc>
@@ -10826,8 +12086,13 @@
             <w:tcW w:w="2139" w:type="dxa"/>
           </w:tcPr>
           <w:p>
-            <w:r>
-              <w:t>int, unique, required, auto-increment</w:t>
+            <w:proofErr w:type="spellStart"/>
+            <w:r>
+              <w:t>int</w:t>
+            </w:r>
+            <w:proofErr w:type="spellEnd"/>
+            <w:r>
+              <w:t>, unique, required, auto-increment</w:t>
             </w:r>
           </w:p>
         </w:tc>
@@ -10899,9 +12164,11 @@
             <w:tcW w:w="2139" w:type="dxa"/>
           </w:tcPr>
           <w:p>
+            <w:proofErr w:type="spellStart"/>
             <w:r>
               <w:t>int</w:t>
             </w:r>
+            <w:proofErr w:type="spellEnd"/>
             <w:r>
               <w:t>, required</w:t>
             </w:r>
@@ -11096,6 +12363,7 @@
             <w:tcW w:w="1413" w:type="dxa"/>
           </w:tcPr>
           <w:p>
+            <w:proofErr w:type="spellStart"/>
             <w:r>
               <w:t>L</w:t>
             </w:r>
@@ -11105,6 +12373,7 @@
             <w:r>
               <w:t>ID</w:t>
             </w:r>
+            <w:proofErr w:type="spellEnd"/>
           </w:p>
         </w:tc>
         <w:tc>
@@ -11112,8 +12381,13 @@
             <w:tcW w:w="2139" w:type="dxa"/>
           </w:tcPr>
           <w:p>
-            <w:r>
-              <w:t>int, unique, required, auto-increment</w:t>
+            <w:proofErr w:type="spellStart"/>
+            <w:r>
+              <w:t>int</w:t>
+            </w:r>
+            <w:proofErr w:type="spellEnd"/>
+            <w:r>
+              <w:t>, unique, required, auto-increment</w:t>
             </w:r>
           </w:p>
         </w:tc>
@@ -11182,8 +12456,13 @@
             <w:tcW w:w="2139" w:type="dxa"/>
           </w:tcPr>
           <w:p>
-            <w:r>
-              <w:t>int, required</w:t>
+            <w:proofErr w:type="spellStart"/>
+            <w:r>
+              <w:t>int</w:t>
+            </w:r>
+            <w:proofErr w:type="spellEnd"/>
+            <w:r>
+              <w:t>, required</w:t>
             </w:r>
           </w:p>
         </w:tc>
@@ -11252,6 +12531,7 @@
             <w:tcW w:w="1413" w:type="dxa"/>
           </w:tcPr>
           <w:p>
+            <w:proofErr w:type="spellStart"/>
             <w:r>
               <w:t>U</w:t>
             </w:r>
@@ -11261,6 +12541,7 @@
             <w:r>
               <w:t>ID</w:t>
             </w:r>
+            <w:proofErr w:type="spellEnd"/>
           </w:p>
         </w:tc>
         <w:tc>
@@ -11268,12 +12549,14 @@
             <w:tcW w:w="2139" w:type="dxa"/>
           </w:tcPr>
           <w:p>
+            <w:proofErr w:type="spellStart"/>
             <w:r>
               <w:t>i</w:t>
             </w:r>
             <w:r>
               <w:t>nt</w:t>
             </w:r>
+            <w:proofErr w:type="spellEnd"/>
             <w:r>
               <w:t>, required</w:t>
             </w:r>
@@ -11296,6 +12579,7 @@
             <w:tcW w:w="1413" w:type="dxa"/>
           </w:tcPr>
           <w:p>
+            <w:proofErr w:type="spellStart"/>
             <w:r>
               <w:t>S</w:t>
             </w:r>
@@ -11305,6 +12589,7 @@
             <w:r>
               <w:t>ID</w:t>
             </w:r>
+            <w:proofErr w:type="spellEnd"/>
           </w:p>
         </w:tc>
         <w:tc>
@@ -11312,8 +12597,13 @@
             <w:tcW w:w="2139" w:type="dxa"/>
           </w:tcPr>
           <w:p>
-            <w:r>
-              <w:t>int, required</w:t>
+            <w:proofErr w:type="spellStart"/>
+            <w:r>
+              <w:t>int</w:t>
+            </w:r>
+            <w:proofErr w:type="spellEnd"/>
+            <w:r>
+              <w:t>, required</w:t>
             </w:r>
           </w:p>
         </w:tc>
@@ -11334,6 +12624,7 @@
             <w:tcW w:w="1413" w:type="dxa"/>
           </w:tcPr>
           <w:p>
+            <w:proofErr w:type="spellStart"/>
             <w:r>
               <w:t>C</w:t>
             </w:r>
@@ -11343,6 +12634,7 @@
             <w:r>
               <w:t>ID</w:t>
             </w:r>
+            <w:proofErr w:type="spellEnd"/>
           </w:p>
         </w:tc>
         <w:tc>
@@ -11350,9 +12642,11 @@
             <w:tcW w:w="2139" w:type="dxa"/>
           </w:tcPr>
           <w:p>
+            <w:proofErr w:type="spellStart"/>
             <w:r>
               <w:t>int</w:t>
             </w:r>
+            <w:proofErr w:type="spellEnd"/>
           </w:p>
         </w:tc>
         <w:tc>
@@ -11474,60 +12768,72 @@
         <w:pStyle w:val="Heading3"/>
       </w:pPr>
       <w:bookmarkStart w:id="15" w:name="_Toc300741399"/>
+      <w:proofErr w:type="spellStart"/>
       <w:r>
         <w:t>LoadAllUsers</w:t>
       </w:r>
       <w:bookmarkEnd w:id="15"/>
+      <w:proofErr w:type="spellEnd"/>
     </w:p>
     <w:p>
       <w:pPr>
         <w:pStyle w:val="Heading3"/>
       </w:pPr>
       <w:bookmarkStart w:id="16" w:name="_Toc300741400"/>
+      <w:proofErr w:type="spellStart"/>
       <w:r>
         <w:t>LoadUser</w:t>
       </w:r>
       <w:bookmarkEnd w:id="16"/>
+      <w:proofErr w:type="spellEnd"/>
     </w:p>
     <w:p>
       <w:pPr>
         <w:pStyle w:val="Heading3"/>
       </w:pPr>
       <w:bookmarkStart w:id="17" w:name="_Toc300741401"/>
+      <w:proofErr w:type="spellStart"/>
       <w:r>
         <w:t>SaveUser</w:t>
       </w:r>
       <w:bookmarkEnd w:id="17"/>
+      <w:proofErr w:type="spellEnd"/>
     </w:p>
     <w:p>
       <w:pPr>
         <w:pStyle w:val="Heading3"/>
       </w:pPr>
       <w:bookmarkStart w:id="18" w:name="_Toc300741402"/>
+      <w:proofErr w:type="spellStart"/>
       <w:r>
         <w:t>DeleteUser</w:t>
       </w:r>
       <w:bookmarkEnd w:id="18"/>
+      <w:proofErr w:type="spellEnd"/>
     </w:p>
     <w:p>
       <w:pPr>
         <w:pStyle w:val="Heading3"/>
       </w:pPr>
       <w:bookmarkStart w:id="19" w:name="_Toc300741403"/>
+      <w:proofErr w:type="spellStart"/>
       <w:r>
         <w:t>LoadUserState</w:t>
       </w:r>
       <w:bookmarkEnd w:id="19"/>
+      <w:proofErr w:type="spellEnd"/>
     </w:p>
     <w:p>
       <w:pPr>
         <w:pStyle w:val="Heading3"/>
       </w:pPr>
       <w:bookmarkStart w:id="20" w:name="_Toc300741404"/>
+      <w:proofErr w:type="spellStart"/>
       <w:r>
         <w:t>SaveUserState</w:t>
       </w:r>
       <w:bookmarkEnd w:id="20"/>
+      <w:proofErr w:type="spellEnd"/>
     </w:p>
     <w:p/>
     <w:p>
@@ -11545,40 +12851,48 @@
         <w:pStyle w:val="Heading3"/>
       </w:pPr>
       <w:bookmarkStart w:id="22" w:name="_Toc300741406"/>
+      <w:proofErr w:type="spellStart"/>
       <w:r>
         <w:t>LoadAllRoles</w:t>
       </w:r>
       <w:bookmarkEnd w:id="22"/>
+      <w:proofErr w:type="spellEnd"/>
     </w:p>
     <w:p>
       <w:pPr>
         <w:pStyle w:val="Heading3"/>
       </w:pPr>
       <w:bookmarkStart w:id="23" w:name="_Toc300741407"/>
+      <w:proofErr w:type="spellStart"/>
       <w:r>
         <w:t>LoadRole</w:t>
       </w:r>
       <w:bookmarkEnd w:id="23"/>
+      <w:proofErr w:type="spellEnd"/>
     </w:p>
     <w:p>
       <w:pPr>
         <w:pStyle w:val="Heading3"/>
       </w:pPr>
       <w:bookmarkStart w:id="24" w:name="_Toc300741408"/>
+      <w:proofErr w:type="spellStart"/>
       <w:r>
         <w:t>SaveRole</w:t>
       </w:r>
       <w:bookmarkEnd w:id="24"/>
+      <w:proofErr w:type="spellEnd"/>
     </w:p>
     <w:p>
       <w:pPr>
         <w:pStyle w:val="Heading3"/>
       </w:pPr>
       <w:bookmarkStart w:id="25" w:name="_Toc300741409"/>
+      <w:proofErr w:type="spellStart"/>
       <w:r>
         <w:t>DeleteRole</w:t>
       </w:r>
       <w:bookmarkEnd w:id="25"/>
+      <w:proofErr w:type="spellEnd"/>
     </w:p>
     <w:p>
       <w:pPr>
@@ -11601,40 +12915,48 @@
         <w:pStyle w:val="Heading3"/>
       </w:pPr>
       <w:bookmarkStart w:id="27" w:name="_Toc300741411"/>
+      <w:proofErr w:type="spellStart"/>
       <w:r>
         <w:t>LoadAllSequences</w:t>
       </w:r>
       <w:bookmarkEnd w:id="27"/>
+      <w:proofErr w:type="spellEnd"/>
     </w:p>
     <w:p>
       <w:pPr>
         <w:pStyle w:val="Heading3"/>
       </w:pPr>
       <w:bookmarkStart w:id="28" w:name="_Toc300741412"/>
+      <w:proofErr w:type="spellStart"/>
       <w:r>
         <w:t>LoadSequence</w:t>
       </w:r>
       <w:bookmarkEnd w:id="28"/>
+      <w:proofErr w:type="spellEnd"/>
     </w:p>
     <w:p>
       <w:pPr>
         <w:pStyle w:val="Heading3"/>
       </w:pPr>
       <w:bookmarkStart w:id="29" w:name="_Toc300741413"/>
+      <w:proofErr w:type="spellStart"/>
       <w:r>
         <w:t>SaveSequence</w:t>
       </w:r>
       <w:bookmarkEnd w:id="29"/>
+      <w:proofErr w:type="spellEnd"/>
     </w:p>
     <w:p>
       <w:pPr>
         <w:pStyle w:val="Heading3"/>
       </w:pPr>
       <w:bookmarkStart w:id="30" w:name="_Toc300741414"/>
+      <w:proofErr w:type="spellStart"/>
       <w:r>
         <w:t>DeleteSequence</w:t>
       </w:r>
       <w:bookmarkEnd w:id="30"/>
+      <w:proofErr w:type="spellEnd"/>
     </w:p>
     <w:p>
       <w:pPr>
@@ -11658,40 +12980,48 @@
         <w:pStyle w:val="Heading3"/>
       </w:pPr>
       <w:bookmarkStart w:id="32" w:name="_Toc300741416"/>
+      <w:proofErr w:type="spellStart"/>
       <w:r>
         <w:t>LoadAllUnitOperations</w:t>
       </w:r>
       <w:bookmarkEnd w:id="32"/>
+      <w:proofErr w:type="spellEnd"/>
     </w:p>
     <w:p>
       <w:pPr>
         <w:pStyle w:val="Heading3"/>
       </w:pPr>
       <w:bookmarkStart w:id="33" w:name="_Toc300741417"/>
+      <w:proofErr w:type="spellStart"/>
       <w:r>
         <w:t>LoadUnitOperation</w:t>
       </w:r>
       <w:bookmarkEnd w:id="33"/>
+      <w:proofErr w:type="spellEnd"/>
     </w:p>
     <w:p>
       <w:pPr>
         <w:pStyle w:val="Heading3"/>
       </w:pPr>
       <w:bookmarkStart w:id="34" w:name="_Toc300741418"/>
+      <w:proofErr w:type="spellStart"/>
       <w:r>
         <w:t>SaveUnitOperation</w:t>
       </w:r>
       <w:bookmarkEnd w:id="34"/>
+      <w:proofErr w:type="spellEnd"/>
     </w:p>
     <w:p>
       <w:pPr>
         <w:pStyle w:val="Heading3"/>
       </w:pPr>
       <w:bookmarkStart w:id="35" w:name="_Toc300741419"/>
+      <w:proofErr w:type="spellStart"/>
       <w:r>
         <w:t>DeleteUnitOperation</w:t>
       </w:r>
       <w:bookmarkEnd w:id="35"/>
+      <w:proofErr w:type="spellEnd"/>
     </w:p>
     <w:p/>
     <w:p>
@@ -11709,20 +13039,24 @@
         <w:pStyle w:val="Heading3"/>
       </w:pPr>
       <w:bookmarkStart w:id="37" w:name="_Toc300741421"/>
+      <w:proofErr w:type="spellStart"/>
       <w:r>
         <w:t>LoadLogMessages</w:t>
       </w:r>
       <w:bookmarkEnd w:id="37"/>
+      <w:proofErr w:type="spellEnd"/>
     </w:p>
     <w:p>
       <w:pPr>
         <w:pStyle w:val="Heading3"/>
       </w:pPr>
       <w:bookmarkStart w:id="38" w:name="_Toc300741422"/>
+      <w:proofErr w:type="spellStart"/>
       <w:r>
         <w:t>LogMessage</w:t>
       </w:r>
       <w:bookmarkEnd w:id="38"/>
+      <w:proofErr w:type="spellEnd"/>
     </w:p>
     <w:p>
       <w:pPr>
@@ -11744,20 +13078,24 @@
         <w:pStyle w:val="Heading3"/>
       </w:pPr>
       <w:bookmarkStart w:id="40" w:name="_Toc300741424"/>
+      <w:proofErr w:type="spellStart"/>
       <w:r>
         <w:t>LoadStatus</w:t>
       </w:r>
       <w:bookmarkEnd w:id="40"/>
+      <w:proofErr w:type="spellEnd"/>
     </w:p>
     <w:p>
       <w:pPr>
         <w:pStyle w:val="Heading3"/>
       </w:pPr>
       <w:bookmarkStart w:id="41" w:name="_Toc300741425"/>
+      <w:proofErr w:type="spellStart"/>
       <w:r>
         <w:t>SaveStatus</w:t>
       </w:r>
       <w:bookmarkEnd w:id="41"/>
+      <w:proofErr w:type="spellEnd"/>
     </w:p>
     <w:p/>
     <w:sectPr>
@@ -14437,7 +15775,7 @@
 </file>
 
 <file path=customXml/itemProps1.xml><?xml version="1.0" encoding="utf-8"?>
-<ds:datastoreItem xmlns:ds="http://schemas.openxmlformats.org/officeDocument/2006/customXml" ds:itemID="{36091C48-A516-43FC-BE98-9D4A7FD1C81D}">
+<ds:datastoreItem xmlns:ds="http://schemas.openxmlformats.org/officeDocument/2006/customXml" ds:itemID="{9EE64C5B-9DE3-48C2-AFB3-BFC27CDCEC1D}">
   <ds:schemaRefs>
     <ds:schemaRef ds:uri="http://schemas.openxmlformats.org/officeDocument/2006/bibliography"/>
   </ds:schemaRefs>

</xml_diff>

<commit_message>
Multiple changes: - Fixed runaway CPU problem cause by RPC package - Benchmarked server response times and sizes - Moved static field descriptions from server to client - Moved component validation information from on-the-fly to the database - Added Valid and Dirty columns to Sequences table - Changed web server to only validate updated fields on database write - Added thread to core server which continuously scans for dirty sequences to validate - Updated HTTP protocol and database schema
</commit_message>
<xml_diff>
--- a/doc/ElixysDatabaseSchema.docx
+++ b/doc/ElixysDatabaseSchema.docx
@@ -6,13 +6,8 @@
       <w:pPr>
         <w:pStyle w:val="Title"/>
       </w:pPr>
-      <w:proofErr w:type="spellStart"/>
-      <w:r>
-        <w:t>Elixys</w:t>
-      </w:r>
-      <w:proofErr w:type="spellEnd"/>
-      <w:r>
-        <w:t xml:space="preserve"> Database Schema</w:t>
+      <w:r>
+        <w:t>Elixys Database Schema</w:t>
       </w:r>
     </w:p>
     <w:sdt>
@@ -3669,11 +3664,9 @@
             <w:tcW w:w="3249" w:type="dxa"/>
           </w:tcPr>
           <w:p>
-            <w:proofErr w:type="spellStart"/>
             <w:r>
               <w:t>CoolingSystem</w:t>
             </w:r>
-            <w:proofErr w:type="spellEnd"/>
           </w:p>
         </w:tc>
         <w:tc>
@@ -3699,11 +3692,9 @@
             <w:tcW w:w="3249" w:type="dxa"/>
           </w:tcPr>
           <w:p>
-            <w:proofErr w:type="spellStart"/>
             <w:r>
               <w:t>VacuumSystem</w:t>
             </w:r>
-            <w:proofErr w:type="spellEnd"/>
           </w:p>
         </w:tc>
         <w:tc>
@@ -3729,11 +3720,9 @@
             <w:tcW w:w="3249" w:type="dxa"/>
           </w:tcPr>
           <w:p>
-            <w:proofErr w:type="spellStart"/>
             <w:r>
               <w:t>ExternalSystems</w:t>
             </w:r>
-            <w:proofErr w:type="spellEnd"/>
           </w:p>
         </w:tc>
         <w:tc>
@@ -3759,11 +3748,9 @@
             <w:tcW w:w="3249" w:type="dxa"/>
           </w:tcPr>
           <w:p>
-            <w:proofErr w:type="spellStart"/>
             <w:r>
               <w:t>PressureRegulators</w:t>
             </w:r>
-            <w:proofErr w:type="spellEnd"/>
           </w:p>
         </w:tc>
         <w:tc>
@@ -3789,11 +3776,9 @@
             <w:tcW w:w="3249" w:type="dxa"/>
           </w:tcPr>
           <w:p>
-            <w:proofErr w:type="spellStart"/>
             <w:r>
               <w:t>ReagentDelivery</w:t>
             </w:r>
-            <w:proofErr w:type="spellEnd"/>
           </w:p>
         </w:tc>
         <w:tc>
@@ -3813,7 +3798,6 @@
             <w:tcW w:w="2002" w:type="dxa"/>
           </w:tcPr>
           <w:p>
-            <w:proofErr w:type="spellStart"/>
             <w:r>
               <w:t>Reactor</w:t>
             </w:r>
@@ -3823,7 +3807,6 @@
               </w:rPr>
               <w:t>N</w:t>
             </w:r>
-            <w:proofErr w:type="spellEnd"/>
           </w:p>
         </w:tc>
         <w:tc>
@@ -3920,11 +3903,9 @@
             <w:tcW w:w="3249" w:type="dxa"/>
           </w:tcPr>
           <w:p>
-            <w:proofErr w:type="spellStart"/>
             <w:r>
               <w:t>ReagentXAxis</w:t>
             </w:r>
-            <w:proofErr w:type="spellEnd"/>
           </w:p>
         </w:tc>
         <w:tc>
@@ -3932,13 +3913,8 @@
             <w:tcW w:w="4325" w:type="dxa"/>
           </w:tcPr>
           <w:p>
-            <w:proofErr w:type="spellStart"/>
-            <w:r>
-              <w:t>RoboNet</w:t>
-            </w:r>
-            <w:proofErr w:type="spellEnd"/>
-            <w:r>
-              <w:t xml:space="preserve"> axis for reagent robot X</w:t>
+            <w:r>
+              <w:t>RoboNet axis for reagent robot X</w:t>
             </w:r>
           </w:p>
         </w:tc>
@@ -3955,11 +3931,9 @@
             <w:tcW w:w="3249" w:type="dxa"/>
           </w:tcPr>
           <w:p>
-            <w:proofErr w:type="spellStart"/>
             <w:r>
               <w:t>ReagentZAxis</w:t>
             </w:r>
-            <w:proofErr w:type="spellEnd"/>
           </w:p>
         </w:tc>
         <w:tc>
@@ -3967,13 +3941,8 @@
             <w:tcW w:w="4325" w:type="dxa"/>
           </w:tcPr>
           <w:p>
-            <w:proofErr w:type="spellStart"/>
-            <w:r>
-              <w:t>RoboNet</w:t>
-            </w:r>
-            <w:proofErr w:type="spellEnd"/>
-            <w:r>
-              <w:t xml:space="preserve"> axis for reagent robot Z</w:t>
+            <w:r>
+              <w:t>RoboNet axis for reagent robot Z</w:t>
             </w:r>
           </w:p>
         </w:tc>
@@ -3990,7 +3959,6 @@
             <w:tcW w:w="3249" w:type="dxa"/>
           </w:tcPr>
           <w:p>
-            <w:proofErr w:type="spellStart"/>
             <w:r>
               <w:t>Reactor</w:t>
             </w:r>
@@ -4003,7 +3971,6 @@
             <w:r>
               <w:t>Axis</w:t>
             </w:r>
-            <w:proofErr w:type="spellEnd"/>
           </w:p>
         </w:tc>
         <w:tc>
@@ -4011,13 +3978,8 @@
             <w:tcW w:w="4325" w:type="dxa"/>
           </w:tcPr>
           <w:p>
-            <w:proofErr w:type="spellStart"/>
-            <w:r>
-              <w:t>RoboNet</w:t>
-            </w:r>
-            <w:proofErr w:type="spellEnd"/>
-            <w:r>
-              <w:t xml:space="preserve"> axis for reactor </w:t>
+            <w:r>
+              <w:t xml:space="preserve">RoboNet axis for reactor </w:t>
             </w:r>
             <w:r>
               <w:rPr>
@@ -4034,11 +3996,9 @@
             <w:tcW w:w="2002" w:type="dxa"/>
           </w:tcPr>
           <w:p>
-            <w:proofErr w:type="spellStart"/>
             <w:r>
               <w:t>ReagentRobot</w:t>
             </w:r>
-            <w:proofErr w:type="spellEnd"/>
           </w:p>
         </w:tc>
         <w:tc>
@@ -4046,7 +4006,6 @@
             <w:tcW w:w="3249" w:type="dxa"/>
           </w:tcPr>
           <w:p>
-            <w:proofErr w:type="spellStart"/>
             <w:r>
               <w:t>Reagent</w:t>
             </w:r>
@@ -4056,7 +4015,6 @@
               </w:rPr>
               <w:t>N</w:t>
             </w:r>
-            <w:proofErr w:type="spellEnd"/>
           </w:p>
         </w:tc>
         <w:tc>
@@ -4091,7 +4049,6 @@
             <w:tcW w:w="3249" w:type="dxa"/>
           </w:tcPr>
           <w:p>
-            <w:proofErr w:type="spellStart"/>
             <w:r>
               <w:t>ReagentDelivery</w:t>
             </w:r>
@@ -4101,7 +4058,6 @@
               </w:rPr>
               <w:t>N</w:t>
             </w:r>
-            <w:proofErr w:type="spellEnd"/>
           </w:p>
         </w:tc>
         <w:tc>
@@ -4193,7 +4149,6 @@
             <w:tcW w:w="3249" w:type="dxa"/>
           </w:tcPr>
           <w:p>
-            <w:proofErr w:type="spellStart"/>
             <w:r>
               <w:t>React</w:t>
             </w:r>
@@ -4203,7 +4158,6 @@
               </w:rPr>
               <w:t>N</w:t>
             </w:r>
-            <w:proofErr w:type="spellEnd"/>
           </w:p>
         </w:tc>
         <w:tc>
@@ -4212,11 +4166,7 @@
           </w:tcPr>
           <w:p>
             <w:r>
-              <w:t xml:space="preserve">Relative Z coordinate for </w:t>
-            </w:r>
-            <w:proofErr w:type="spellStart"/>
-            <w:r>
-              <w:t>React</w:t>
+              <w:t>Relative Z coordinate for React</w:t>
             </w:r>
             <w:r>
               <w:rPr>
@@ -4224,7 +4174,6 @@
               </w:rPr>
               <w:t>N</w:t>
             </w:r>
-            <w:proofErr w:type="spellEnd"/>
             <w:r>
               <w:t xml:space="preserve"> position</w:t>
             </w:r>
@@ -4321,7 +4270,6 @@
             <w:tcW w:w="2002" w:type="dxa"/>
           </w:tcPr>
           <w:p>
-            <w:proofErr w:type="spellStart"/>
             <w:r>
               <w:t>Reactor</w:t>
             </w:r>
@@ -4331,7 +4279,6 @@
               </w:rPr>
               <w:t>N</w:t>
             </w:r>
-            <w:proofErr w:type="spellEnd"/>
           </w:p>
         </w:tc>
         <w:tc>
@@ -4339,11 +4286,9 @@
             <w:tcW w:w="3249" w:type="dxa"/>
           </w:tcPr>
           <w:p>
-            <w:proofErr w:type="spellStart"/>
             <w:r>
               <w:t>CassetteXOffset</w:t>
             </w:r>
-            <w:proofErr w:type="spellEnd"/>
           </w:p>
         </w:tc>
         <w:tc>
@@ -4375,11 +4320,9 @@
             <w:tcW w:w="3249" w:type="dxa"/>
           </w:tcPr>
           <w:p>
-            <w:proofErr w:type="spellStart"/>
             <w:r>
               <w:t>CassetteZOffset</w:t>
             </w:r>
-            <w:proofErr w:type="spellEnd"/>
           </w:p>
         </w:tc>
         <w:tc>
@@ -4411,11 +4354,9 @@
             <w:tcW w:w="3249" w:type="dxa"/>
           </w:tcPr>
           <w:p>
-            <w:proofErr w:type="spellStart"/>
             <w:r>
               <w:t>ReactorOffset</w:t>
             </w:r>
-            <w:proofErr w:type="spellEnd"/>
           </w:p>
         </w:tc>
         <w:tc>
@@ -4573,11 +4514,9 @@
             <w:tcW w:w="3249" w:type="dxa"/>
           </w:tcPr>
           <w:p>
-            <w:proofErr w:type="spellStart"/>
             <w:r>
               <w:t>AnalogOutUnit</w:t>
             </w:r>
-            <w:proofErr w:type="spellEnd"/>
           </w:p>
         </w:tc>
         <w:tc>
@@ -4606,11 +4545,9 @@
             <w:tcW w:w="3249" w:type="dxa"/>
           </w:tcPr>
           <w:p>
-            <w:proofErr w:type="spellStart"/>
             <w:r>
               <w:t>AnalogInUnit</w:t>
             </w:r>
-            <w:proofErr w:type="spellEnd"/>
           </w:p>
         </w:tc>
         <w:tc>
@@ -4639,7 +4576,6 @@
             <w:tcW w:w="3249" w:type="dxa"/>
           </w:tcPr>
           <w:p>
-            <w:proofErr w:type="spellStart"/>
             <w:r>
               <w:t>Thermocontroller</w:t>
             </w:r>
@@ -4652,7 +4588,6 @@
             <w:r>
               <w:t>Unit</w:t>
             </w:r>
-            <w:proofErr w:type="spellEnd"/>
           </w:p>
         </w:tc>
         <w:tc>
@@ -4670,15 +4605,7 @@
               <w:t>Nth</w:t>
             </w:r>
             <w:r>
-              <w:t xml:space="preserve"> </w:t>
-            </w:r>
-            <w:proofErr w:type="spellStart"/>
-            <w:r>
-              <w:t>thermocontroller</w:t>
-            </w:r>
-            <w:proofErr w:type="spellEnd"/>
-            <w:r>
-              <w:t xml:space="preserve"> PLC module</w:t>
+              <w:t xml:space="preserve"> thermocontroller PLC module</w:t>
             </w:r>
           </w:p>
         </w:tc>
@@ -4695,11 +4622,9 @@
             <w:tcW w:w="3249" w:type="dxa"/>
           </w:tcPr>
           <w:p>
-            <w:proofErr w:type="spellStart"/>
             <w:r>
               <w:t>DeviceNetUnit</w:t>
             </w:r>
-            <w:proofErr w:type="spellEnd"/>
           </w:p>
         </w:tc>
         <w:tc>
@@ -4734,11 +4659,9 @@
             <w:tcW w:w="3249" w:type="dxa"/>
           </w:tcPr>
           <w:p>
-            <w:proofErr w:type="spellStart"/>
             <w:r>
               <w:t>DigitalInOffset</w:t>
             </w:r>
-            <w:proofErr w:type="spellEnd"/>
           </w:p>
         </w:tc>
         <w:tc>
@@ -4764,11 +4687,9 @@
             <w:tcW w:w="3249" w:type="dxa"/>
           </w:tcPr>
           <w:p>
-            <w:proofErr w:type="spellStart"/>
             <w:r>
               <w:t>DigitalOutOffset</w:t>
             </w:r>
-            <w:proofErr w:type="spellEnd"/>
           </w:p>
         </w:tc>
         <w:tc>
@@ -4794,11 +4715,9 @@
             <w:tcW w:w="3249" w:type="dxa"/>
           </w:tcPr>
           <w:p>
-            <w:proofErr w:type="spellStart"/>
             <w:r>
               <w:t>PressureRegulatorSetSlope</w:t>
             </w:r>
-            <w:proofErr w:type="spellEnd"/>
           </w:p>
         </w:tc>
         <w:tc>
@@ -4824,11 +4743,9 @@
             <w:tcW w:w="3249" w:type="dxa"/>
           </w:tcPr>
           <w:p>
-            <w:proofErr w:type="spellStart"/>
             <w:r>
               <w:t>PressureRegulatorSetIntercept</w:t>
             </w:r>
-            <w:proofErr w:type="spellEnd"/>
           </w:p>
         </w:tc>
         <w:tc>
@@ -4854,11 +4771,9 @@
             <w:tcW w:w="3249" w:type="dxa"/>
           </w:tcPr>
           <w:p>
-            <w:proofErr w:type="spellStart"/>
             <w:r>
               <w:t>PressureRegulatorActualSlope</w:t>
             </w:r>
-            <w:proofErr w:type="spellEnd"/>
           </w:p>
         </w:tc>
         <w:tc>
@@ -4884,11 +4799,9 @@
             <w:tcW w:w="3249" w:type="dxa"/>
           </w:tcPr>
           <w:p>
-            <w:proofErr w:type="spellStart"/>
             <w:r>
               <w:t>PressureRegulatorActualIntercept</w:t>
             </w:r>
-            <w:proofErr w:type="spellEnd"/>
           </w:p>
         </w:tc>
         <w:tc>
@@ -4914,11 +4827,9 @@
             <w:tcW w:w="3249" w:type="dxa"/>
           </w:tcPr>
           <w:p>
-            <w:proofErr w:type="spellStart"/>
             <w:r>
               <w:t>VacuumGaugeSlope</w:t>
             </w:r>
-            <w:proofErr w:type="spellEnd"/>
           </w:p>
         </w:tc>
         <w:tc>
@@ -4927,13 +4838,8 @@
           </w:tcPr>
           <w:p>
             <w:r>
-              <w:t xml:space="preserve">Slope for converting between the analog in value and the corresponding vacuum in </w:t>
-            </w:r>
-            <w:proofErr w:type="spellStart"/>
-            <w:r>
-              <w:t>kPa</w:t>
-            </w:r>
-            <w:proofErr w:type="spellEnd"/>
+              <w:t>Slope for converting between the analog in value and the corresponding vacuum in kPa</w:t>
+            </w:r>
           </w:p>
         </w:tc>
       </w:tr>
@@ -4949,11 +4855,9 @@
             <w:tcW w:w="3249" w:type="dxa"/>
           </w:tcPr>
           <w:p>
-            <w:proofErr w:type="spellStart"/>
             <w:r>
               <w:t>VacuumGaugeIntercept</w:t>
             </w:r>
-            <w:proofErr w:type="spellEnd"/>
           </w:p>
         </w:tc>
         <w:tc>
@@ -4962,13 +4866,8 @@
           </w:tcPr>
           <w:p>
             <w:r>
-              <w:t xml:space="preserve">Intercept for converting between the analog in value and the corresponding vacuum in </w:t>
-            </w:r>
-            <w:proofErr w:type="spellStart"/>
-            <w:r>
-              <w:t>kPa</w:t>
-            </w:r>
-            <w:proofErr w:type="spellEnd"/>
+              <w:t>Intercept for converting between the analog in value and the corresponding vacuum in kPa</w:t>
+            </w:r>
           </w:p>
         </w:tc>
       </w:tr>
@@ -4984,11 +4883,9 @@
             <w:tcW w:w="3249" w:type="dxa"/>
           </w:tcPr>
           <w:p>
-            <w:proofErr w:type="spellStart"/>
             <w:r>
               <w:t>RadiationDetectorSlope</w:t>
             </w:r>
-            <w:proofErr w:type="spellEnd"/>
           </w:p>
         </w:tc>
         <w:tc>
@@ -4997,13 +4894,8 @@
           </w:tcPr>
           <w:p>
             <w:r>
-              <w:t xml:space="preserve">Slope for converting between the analog in value and the corresponding radiation level in </w:t>
-            </w:r>
-            <w:proofErr w:type="spellStart"/>
-            <w:r>
-              <w:t>mCi</w:t>
-            </w:r>
-            <w:proofErr w:type="spellEnd"/>
+              <w:t>Slope for converting between the analog in value and the corresponding radiation level in mCi</w:t>
+            </w:r>
           </w:p>
         </w:tc>
       </w:tr>
@@ -5019,11 +4911,9 @@
             <w:tcW w:w="3249" w:type="dxa"/>
           </w:tcPr>
           <w:p>
-            <w:proofErr w:type="spellStart"/>
             <w:r>
               <w:t>RadiationDetectorIntercept</w:t>
             </w:r>
-            <w:proofErr w:type="spellEnd"/>
           </w:p>
         </w:tc>
         <w:tc>
@@ -5032,13 +4922,8 @@
           </w:tcPr>
           <w:p>
             <w:r>
-              <w:t xml:space="preserve">Intercept for converting between the analog in value and the corresponding radiation level in </w:t>
-            </w:r>
-            <w:proofErr w:type="spellStart"/>
-            <w:r>
-              <w:t>mCi</w:t>
-            </w:r>
-            <w:proofErr w:type="spellEnd"/>
+              <w:t>Intercept for converting between the analog in value and the corresponding radiation level in mCi</w:t>
+            </w:r>
           </w:p>
         </w:tc>
       </w:tr>
@@ -5054,11 +4939,9 @@
             <w:tcW w:w="3249" w:type="dxa"/>
           </w:tcPr>
           <w:p>
-            <w:proofErr w:type="spellStart"/>
             <w:r>
               <w:t>VacuumPressure</w:t>
             </w:r>
-            <w:proofErr w:type="spellEnd"/>
           </w:p>
         </w:tc>
         <w:tc>
@@ -5084,11 +4967,9 @@
             <w:tcW w:w="3249" w:type="dxa"/>
           </w:tcPr>
           <w:p>
-            <w:proofErr w:type="spellStart"/>
             <w:r>
               <w:t>CoolingSystemOn</w:t>
             </w:r>
-            <w:proofErr w:type="spellEnd"/>
           </w:p>
         </w:tc>
         <w:tc>
@@ -5108,7 +4989,6 @@
             <w:tcW w:w="2002" w:type="dxa"/>
           </w:tcPr>
           <w:p>
-            <w:proofErr w:type="spellStart"/>
             <w:r>
               <w:t>PressureRegulator</w:t>
             </w:r>
@@ -5118,7 +4998,6 @@
               </w:rPr>
               <w:t>N</w:t>
             </w:r>
-            <w:proofErr w:type="spellEnd"/>
           </w:p>
         </w:tc>
         <w:tc>
@@ -5126,11 +5005,9 @@
             <w:tcW w:w="3249" w:type="dxa"/>
           </w:tcPr>
           <w:p>
-            <w:proofErr w:type="spellStart"/>
             <w:r>
               <w:t>SetPressure</w:t>
             </w:r>
-            <w:proofErr w:type="spellEnd"/>
           </w:p>
         </w:tc>
         <w:tc>
@@ -5156,11 +5033,9 @@
             <w:tcW w:w="3249" w:type="dxa"/>
           </w:tcPr>
           <w:p>
-            <w:proofErr w:type="spellStart"/>
             <w:r>
               <w:t>ActualPressure</w:t>
             </w:r>
-            <w:proofErr w:type="spellEnd"/>
           </w:p>
         </w:tc>
         <w:tc>
@@ -5180,11 +5055,9 @@
             <w:tcW w:w="2002" w:type="dxa"/>
           </w:tcPr>
           <w:p>
-            <w:proofErr w:type="spellStart"/>
             <w:r>
               <w:t>ReagentRobot</w:t>
             </w:r>
-            <w:proofErr w:type="spellEnd"/>
           </w:p>
         </w:tc>
         <w:tc>
@@ -5192,11 +5065,9 @@
             <w:tcW w:w="3249" w:type="dxa"/>
           </w:tcPr>
           <w:p>
-            <w:proofErr w:type="spellStart"/>
             <w:r>
               <w:t>SetGripperUp</w:t>
             </w:r>
-            <w:proofErr w:type="spellEnd"/>
           </w:p>
         </w:tc>
         <w:tc>
@@ -5222,11 +5093,9 @@
             <w:tcW w:w="3249" w:type="dxa"/>
           </w:tcPr>
           <w:p>
-            <w:proofErr w:type="spellStart"/>
             <w:r>
               <w:t>SetGripperDown</w:t>
             </w:r>
-            <w:proofErr w:type="spellEnd"/>
           </w:p>
         </w:tc>
         <w:tc>
@@ -5252,11 +5121,9 @@
             <w:tcW w:w="3249" w:type="dxa"/>
           </w:tcPr>
           <w:p>
-            <w:proofErr w:type="spellStart"/>
             <w:r>
               <w:t>SetGripperOpen</w:t>
             </w:r>
-            <w:proofErr w:type="spellEnd"/>
           </w:p>
         </w:tc>
         <w:tc>
@@ -5282,11 +5149,9 @@
             <w:tcW w:w="3249" w:type="dxa"/>
           </w:tcPr>
           <w:p>
-            <w:proofErr w:type="spellStart"/>
             <w:r>
               <w:t>SetGripperClose</w:t>
             </w:r>
-            <w:proofErr w:type="spellEnd"/>
           </w:p>
         </w:tc>
         <w:tc>
@@ -5399,7 +5264,6 @@
             <w:tcW w:w="2002" w:type="dxa"/>
           </w:tcPr>
           <w:p>
-            <w:proofErr w:type="spellStart"/>
             <w:r>
               <w:t>Reactor</w:t>
             </w:r>
@@ -5409,7 +5273,6 @@
               </w:rPr>
               <w:t>N</w:t>
             </w:r>
-            <w:proofErr w:type="spellEnd"/>
           </w:p>
         </w:tc>
         <w:tc>
@@ -5417,11 +5280,9 @@
             <w:tcW w:w="3249" w:type="dxa"/>
           </w:tcPr>
           <w:p>
-            <w:proofErr w:type="spellStart"/>
             <w:r>
               <w:t>SetReactorUp</w:t>
             </w:r>
-            <w:proofErr w:type="spellEnd"/>
           </w:p>
         </w:tc>
         <w:tc>
@@ -5447,11 +5308,9 @@
             <w:tcW w:w="3249" w:type="dxa"/>
           </w:tcPr>
           <w:p>
-            <w:proofErr w:type="spellStart"/>
             <w:r>
               <w:t>SetReactorDown</w:t>
             </w:r>
-            <w:proofErr w:type="spellEnd"/>
           </w:p>
         </w:tc>
         <w:tc>
@@ -5477,11 +5336,9 @@
             <w:tcW w:w="3249" w:type="dxa"/>
           </w:tcPr>
           <w:p>
-            <w:proofErr w:type="spellStart"/>
             <w:r>
               <w:t>ReactorUp</w:t>
             </w:r>
-            <w:proofErr w:type="spellEnd"/>
           </w:p>
         </w:tc>
         <w:tc>
@@ -5507,11 +5364,9 @@
             <w:tcW w:w="3249" w:type="dxa"/>
           </w:tcPr>
           <w:p>
-            <w:proofErr w:type="spellStart"/>
             <w:r>
               <w:t>ReactorDown</w:t>
             </w:r>
-            <w:proofErr w:type="spellEnd"/>
           </w:p>
         </w:tc>
         <w:tc>
@@ -5537,11 +5392,9 @@
             <w:tcW w:w="3249" w:type="dxa"/>
           </w:tcPr>
           <w:p>
-            <w:proofErr w:type="spellStart"/>
             <w:r>
               <w:t>EvaporationNitrogenValve</w:t>
             </w:r>
-            <w:proofErr w:type="spellEnd"/>
           </w:p>
         </w:tc>
         <w:tc>
@@ -5567,11 +5420,9 @@
             <w:tcW w:w="3249" w:type="dxa"/>
           </w:tcPr>
           <w:p>
-            <w:proofErr w:type="spellStart"/>
             <w:r>
               <w:t>EvaporationVacuumValve</w:t>
             </w:r>
-            <w:proofErr w:type="spellEnd"/>
           </w:p>
         </w:tc>
         <w:tc>
@@ -5597,11 +5448,9 @@
             <w:tcW w:w="3249" w:type="dxa"/>
           </w:tcPr>
           <w:p>
-            <w:proofErr w:type="spellStart"/>
             <w:r>
               <w:t>TransferValve</w:t>
             </w:r>
-            <w:proofErr w:type="spellEnd"/>
           </w:p>
         </w:tc>
         <w:tc>
@@ -5627,11 +5476,9 @@
             <w:tcW w:w="3249" w:type="dxa"/>
           </w:tcPr>
           <w:p>
-            <w:proofErr w:type="spellStart"/>
             <w:r>
               <w:t>EluentValve</w:t>
             </w:r>
-            <w:proofErr w:type="spellEnd"/>
           </w:p>
         </w:tc>
         <w:tc>
@@ -5881,11 +5728,9 @@
             <w:tcW w:w="3249" w:type="dxa"/>
           </w:tcPr>
           <w:p>
-            <w:proofErr w:type="spellStart"/>
             <w:r>
               <w:t>StirMotor</w:t>
             </w:r>
-            <w:proofErr w:type="spellEnd"/>
           </w:p>
         </w:tc>
         <w:tc>
@@ -5911,11 +5756,9 @@
             <w:tcW w:w="3249" w:type="dxa"/>
           </w:tcPr>
           <w:p>
-            <w:proofErr w:type="spellStart"/>
             <w:r>
               <w:t>RadiationDetector</w:t>
             </w:r>
-            <w:proofErr w:type="spellEnd"/>
           </w:p>
         </w:tc>
         <w:tc>
@@ -5941,7 +5784,6 @@
             <w:tcW w:w="3249" w:type="dxa"/>
           </w:tcPr>
           <w:p>
-            <w:proofErr w:type="spellStart"/>
             <w:r>
               <w:t>TemperatureController</w:t>
             </w:r>
@@ -5951,7 +5793,6 @@
               </w:rPr>
               <w:t>N</w:t>
             </w:r>
-            <w:proofErr w:type="spellEnd"/>
           </w:p>
         </w:tc>
         <w:tc>
@@ -5959,13 +5800,8 @@
             <w:tcW w:w="4325" w:type="dxa"/>
           </w:tcPr>
           <w:p>
-            <w:proofErr w:type="spellStart"/>
-            <w:r>
-              <w:t>Thermocontroller</w:t>
-            </w:r>
-            <w:proofErr w:type="spellEnd"/>
-            <w:r>
-              <w:t xml:space="preserve"> module and loop number for collet </w:t>
+            <w:r>
+              <w:t xml:space="preserve">Thermocontroller module and loop number for collet </w:t>
             </w:r>
             <w:r>
               <w:rPr>
@@ -6137,7 +5973,6 @@
             <w:tcW w:w="1278" w:type="dxa"/>
           </w:tcPr>
           <w:p>
-            <w:proofErr w:type="spellStart"/>
             <w:r>
               <w:t>U</w:t>
             </w:r>
@@ -6147,7 +5982,6 @@
             <w:r>
               <w:t>ID</w:t>
             </w:r>
-            <w:proofErr w:type="spellEnd"/>
           </w:p>
         </w:tc>
         <w:tc>
@@ -6155,13 +5989,8 @@
             <w:tcW w:w="2160" w:type="dxa"/>
           </w:tcPr>
           <w:p>
-            <w:proofErr w:type="spellStart"/>
-            <w:r>
-              <w:t>int</w:t>
-            </w:r>
-            <w:proofErr w:type="spellEnd"/>
-            <w:r>
-              <w:t>, unique, required, auto-increment</w:t>
+            <w:r>
+              <w:t>int, unique, required, auto-increment</w:t>
             </w:r>
           </w:p>
         </w:tc>
@@ -6264,7 +6093,6 @@
             <w:tcW w:w="1278" w:type="dxa"/>
           </w:tcPr>
           <w:p>
-            <w:proofErr w:type="spellStart"/>
             <w:r>
               <w:t>F</w:t>
             </w:r>
@@ -6277,7 +6105,6 @@
             <w:r>
               <w:t>ame</w:t>
             </w:r>
-            <w:proofErr w:type="spellEnd"/>
           </w:p>
         </w:tc>
         <w:tc>
@@ -6307,7 +6134,6 @@
             <w:tcW w:w="1278" w:type="dxa"/>
           </w:tcPr>
           <w:p>
-            <w:proofErr w:type="spellStart"/>
             <w:r>
               <w:t>L</w:t>
             </w:r>
@@ -6320,7 +6146,6 @@
             <w:r>
               <w:t>ame</w:t>
             </w:r>
-            <w:proofErr w:type="spellEnd"/>
           </w:p>
         </w:tc>
         <w:tc>
@@ -6350,7 +6175,6 @@
             <w:tcW w:w="1278" w:type="dxa"/>
           </w:tcPr>
           <w:p>
-            <w:proofErr w:type="spellStart"/>
             <w:r>
               <w:t>R</w:t>
             </w:r>
@@ -6360,7 +6184,6 @@
             <w:r>
               <w:t>ID</w:t>
             </w:r>
-            <w:proofErr w:type="spellEnd"/>
           </w:p>
         </w:tc>
         <w:tc>
@@ -6368,13 +6191,8 @@
             <w:tcW w:w="2160" w:type="dxa"/>
           </w:tcPr>
           <w:p>
-            <w:proofErr w:type="spellStart"/>
-            <w:r>
-              <w:t>int</w:t>
-            </w:r>
-            <w:proofErr w:type="spellEnd"/>
-            <w:r>
-              <w:t>,</w:t>
+            <w:r>
+              <w:t>int,</w:t>
             </w:r>
             <w:r>
               <w:t xml:space="preserve"> </w:t>
@@ -6401,11 +6219,9 @@
             <w:tcW w:w="1278" w:type="dxa"/>
           </w:tcPr>
           <w:p>
-            <w:proofErr w:type="spellStart"/>
             <w:r>
               <w:t>ClientState</w:t>
             </w:r>
-            <w:proofErr w:type="spellEnd"/>
           </w:p>
         </w:tc>
         <w:tc>
@@ -6536,7 +6352,6 @@
             <w:tcW w:w="1278" w:type="dxa"/>
           </w:tcPr>
           <w:p>
-            <w:proofErr w:type="spellStart"/>
             <w:r>
               <w:t>R</w:t>
             </w:r>
@@ -6546,7 +6361,6 @@
             <w:r>
               <w:t>ID</w:t>
             </w:r>
-            <w:proofErr w:type="spellEnd"/>
           </w:p>
         </w:tc>
         <w:tc>
@@ -6554,13 +6368,8 @@
             <w:tcW w:w="2160" w:type="dxa"/>
           </w:tcPr>
           <w:p>
-            <w:proofErr w:type="spellStart"/>
-            <w:r>
-              <w:t>int</w:t>
-            </w:r>
-            <w:proofErr w:type="spellEnd"/>
-            <w:r>
-              <w:t>, unique, required, auto-increment</w:t>
+            <w:r>
+              <w:t>int, unique, required, auto-increment</w:t>
             </w:r>
           </w:p>
         </w:tc>
@@ -6584,7 +6393,6 @@
             <w:tcW w:w="1278" w:type="dxa"/>
           </w:tcPr>
           <w:p>
-            <w:proofErr w:type="spellStart"/>
             <w:r>
               <w:t>R</w:t>
             </w:r>
@@ -6597,7 +6405,6 @@
             <w:r>
               <w:t>ame</w:t>
             </w:r>
-            <w:proofErr w:type="spellEnd"/>
           </w:p>
         </w:tc>
         <w:tc>
@@ -6640,11 +6447,9 @@
             <w:tcW w:w="2160" w:type="dxa"/>
           </w:tcPr>
           <w:p>
-            <w:proofErr w:type="spellStart"/>
             <w:r>
               <w:t>int</w:t>
             </w:r>
-            <w:proofErr w:type="spellEnd"/>
             <w:r>
               <w:t>, required</w:t>
             </w:r>
@@ -6697,7 +6502,7 @@
       <w:tr>
         <w:tc>
           <w:tcPr>
-            <w:tcW w:w="1278" w:type="dxa"/>
+            <w:tcW w:w="1850" w:type="dxa"/>
             <w:shd w:val="clear" w:color="auto" w:fill="BFBFBF" w:themeFill="background1" w:themeFillShade="BF"/>
           </w:tcPr>
           <w:p>
@@ -6717,7 +6522,7 @@
         </w:tc>
         <w:tc>
           <w:tcPr>
-            <w:tcW w:w="2160" w:type="dxa"/>
+            <w:tcW w:w="2072" w:type="dxa"/>
             <w:shd w:val="clear" w:color="auto" w:fill="BFBFBF" w:themeFill="background1" w:themeFillShade="BF"/>
           </w:tcPr>
           <w:p>
@@ -6737,7 +6542,7 @@
         </w:tc>
         <w:tc>
           <w:tcPr>
-            <w:tcW w:w="6138" w:type="dxa"/>
+            <w:tcW w:w="5654" w:type="dxa"/>
             <w:shd w:val="clear" w:color="auto" w:fill="BFBFBF" w:themeFill="background1" w:themeFillShade="BF"/>
           </w:tcPr>
           <w:p>
@@ -6759,10 +6564,9 @@
       <w:tr>
         <w:tc>
           <w:tcPr>
-            <w:tcW w:w="1278" w:type="dxa"/>
-          </w:tcPr>
-          <w:p>
-            <w:proofErr w:type="spellStart"/>
+            <w:tcW w:w="1850" w:type="dxa"/>
+          </w:tcPr>
+          <w:p>
             <w:r>
               <w:t>S</w:t>
             </w:r>
@@ -6772,27 +6576,21 @@
             <w:r>
               <w:t>ID</w:t>
             </w:r>
-            <w:proofErr w:type="spellEnd"/>
-          </w:p>
-        </w:tc>
-        <w:tc>
-          <w:tcPr>
-            <w:tcW w:w="2160" w:type="dxa"/>
-          </w:tcPr>
-          <w:p>
-            <w:proofErr w:type="spellStart"/>
-            <w:r>
-              <w:t>int</w:t>
-            </w:r>
-            <w:proofErr w:type="spellEnd"/>
-            <w:r>
-              <w:t>, unique, required, auto-increment</w:t>
-            </w:r>
-          </w:p>
-        </w:tc>
-        <w:tc>
-          <w:tcPr>
-            <w:tcW w:w="6138" w:type="dxa"/>
+          </w:p>
+        </w:tc>
+        <w:tc>
+          <w:tcPr>
+            <w:tcW w:w="2072" w:type="dxa"/>
+          </w:tcPr>
+          <w:p>
+            <w:r>
+              <w:t>int, unique, required, auto-increment</w:t>
+            </w:r>
+          </w:p>
+        </w:tc>
+        <w:tc>
+          <w:tcPr>
+            <w:tcW w:w="5654" w:type="dxa"/>
           </w:tcPr>
           <w:p>
             <w:r>
@@ -6804,7 +6602,7 @@
       <w:tr>
         <w:tc>
           <w:tcPr>
-            <w:tcW w:w="1278" w:type="dxa"/>
+            <w:tcW w:w="1850" w:type="dxa"/>
           </w:tcPr>
           <w:p>
             <w:r>
@@ -6817,7 +6615,7 @@
         </w:tc>
         <w:tc>
           <w:tcPr>
-            <w:tcW w:w="2160" w:type="dxa"/>
+            <w:tcW w:w="2072" w:type="dxa"/>
           </w:tcPr>
           <w:p>
             <w:r>
@@ -6827,7 +6625,7 @@
         </w:tc>
         <w:tc>
           <w:tcPr>
-            <w:tcW w:w="6138" w:type="dxa"/>
+            <w:tcW w:w="5654" w:type="dxa"/>
           </w:tcPr>
           <w:p>
             <w:r>
@@ -6839,7 +6637,7 @@
       <w:tr>
         <w:tc>
           <w:tcPr>
-            <w:tcW w:w="1278" w:type="dxa"/>
+            <w:tcW w:w="1850" w:type="dxa"/>
           </w:tcPr>
           <w:p>
             <w:r>
@@ -6852,7 +6650,7 @@
         </w:tc>
         <w:tc>
           <w:tcPr>
-            <w:tcW w:w="2160" w:type="dxa"/>
+            <w:tcW w:w="2072" w:type="dxa"/>
           </w:tcPr>
           <w:p>
             <w:r>
@@ -6862,7 +6660,7 @@
         </w:tc>
         <w:tc>
           <w:tcPr>
-            <w:tcW w:w="6138" w:type="dxa"/>
+            <w:tcW w:w="5654" w:type="dxa"/>
           </w:tcPr>
           <w:p>
             <w:r>
@@ -6874,10 +6672,9 @@
       <w:tr>
         <w:tc>
           <w:tcPr>
-            <w:tcW w:w="1278" w:type="dxa"/>
-          </w:tcPr>
-          <w:p>
-            <w:proofErr w:type="spellStart"/>
+            <w:tcW w:w="1850" w:type="dxa"/>
+          </w:tcPr>
+          <w:p>
             <w:r>
               <w:t>C</w:t>
             </w:r>
@@ -6890,12 +6687,11 @@
             <w:r>
               <w:t>ate</w:t>
             </w:r>
-            <w:proofErr w:type="spellEnd"/>
-          </w:p>
-        </w:tc>
-        <w:tc>
-          <w:tcPr>
-            <w:tcW w:w="2160" w:type="dxa"/>
+          </w:p>
+        </w:tc>
+        <w:tc>
+          <w:tcPr>
+            <w:tcW w:w="2072" w:type="dxa"/>
           </w:tcPr>
           <w:p>
             <w:r>
@@ -6905,7 +6701,7 @@
         </w:tc>
         <w:tc>
           <w:tcPr>
-            <w:tcW w:w="6138" w:type="dxa"/>
+            <w:tcW w:w="5654" w:type="dxa"/>
           </w:tcPr>
           <w:p>
             <w:r>
@@ -6917,10 +6713,9 @@
       <w:tr>
         <w:tc>
           <w:tcPr>
-            <w:tcW w:w="1278" w:type="dxa"/>
-          </w:tcPr>
-          <w:p>
-            <w:proofErr w:type="spellStart"/>
+            <w:tcW w:w="1850" w:type="dxa"/>
+          </w:tcPr>
+          <w:p>
             <w:r>
               <w:t>U</w:t>
             </w:r>
@@ -6930,24 +6725,21 @@
             <w:r>
               <w:t>ID</w:t>
             </w:r>
-            <w:proofErr w:type="spellEnd"/>
-          </w:p>
-        </w:tc>
-        <w:tc>
-          <w:tcPr>
-            <w:tcW w:w="2160" w:type="dxa"/>
-          </w:tcPr>
-          <w:p>
-            <w:proofErr w:type="spellStart"/>
+          </w:p>
+        </w:tc>
+        <w:tc>
+          <w:tcPr>
+            <w:tcW w:w="2072" w:type="dxa"/>
+          </w:tcPr>
+          <w:p>
             <w:r>
               <w:t>int,required</w:t>
             </w:r>
-            <w:proofErr w:type="spellEnd"/>
-          </w:p>
-        </w:tc>
-        <w:tc>
-          <w:tcPr>
-            <w:tcW w:w="6138" w:type="dxa"/>
+          </w:p>
+        </w:tc>
+        <w:tc>
+          <w:tcPr>
+            <w:tcW w:w="5654" w:type="dxa"/>
           </w:tcPr>
           <w:p>
             <w:r>
@@ -6959,34 +6751,27 @@
       <w:tr>
         <w:tc>
           <w:tcPr>
-            <w:tcW w:w="1278" w:type="dxa"/>
-          </w:tcPr>
-          <w:p>
-            <w:proofErr w:type="spellStart"/>
+            <w:tcW w:w="1850" w:type="dxa"/>
+          </w:tcPr>
+          <w:p>
             <w:r>
               <w:t>FirstComponentID</w:t>
             </w:r>
-            <w:proofErr w:type="spellEnd"/>
-          </w:p>
-        </w:tc>
-        <w:tc>
-          <w:tcPr>
-            <w:tcW w:w="2160" w:type="dxa"/>
-          </w:tcPr>
-          <w:p>
-            <w:proofErr w:type="spellStart"/>
-            <w:r>
-              <w:t>int</w:t>
-            </w:r>
-            <w:proofErr w:type="spellEnd"/>
-            <w:r>
-              <w:t>, required</w:t>
-            </w:r>
-          </w:p>
-        </w:tc>
-        <w:tc>
-          <w:tcPr>
-            <w:tcW w:w="6138" w:type="dxa"/>
+          </w:p>
+        </w:tc>
+        <w:tc>
+          <w:tcPr>
+            <w:tcW w:w="2072" w:type="dxa"/>
+          </w:tcPr>
+          <w:p>
+            <w:r>
+              <w:t>int, required</w:t>
+            </w:r>
+          </w:p>
+        </w:tc>
+        <w:tc>
+          <w:tcPr>
+            <w:tcW w:w="5654" w:type="dxa"/>
           </w:tcPr>
           <w:p>
             <w:r>
@@ -6998,15 +6783,114 @@
             <w:r>
               <w:t>the sequence does not contain any components</w:t>
             </w:r>
+          </w:p>
+        </w:tc>
+      </w:tr>
+      <w:tr>
+        <w:tc>
+          <w:tcPr>
+            <w:tcW w:w="1850" w:type="dxa"/>
+          </w:tcPr>
+          <w:p>
+            <w:r>
+              <w:t>ComponentCount</w:t>
+            </w:r>
+          </w:p>
+        </w:tc>
+        <w:tc>
+          <w:tcPr>
+            <w:tcW w:w="2072" w:type="dxa"/>
+          </w:tcPr>
+          <w:p>
+            <w:r>
+              <w:t>int, required</w:t>
+            </w:r>
+          </w:p>
+        </w:tc>
+        <w:tc>
+          <w:tcPr>
+            <w:tcW w:w="5654" w:type="dxa"/>
+          </w:tcPr>
+          <w:p>
+            <w:r>
+              <w:t>Number of component in this sequence</w:t>
+            </w:r>
+          </w:p>
+        </w:tc>
+      </w:tr>
+      <w:tr>
+        <w:tc>
+          <w:tcPr>
+            <w:tcW w:w="1850" w:type="dxa"/>
+          </w:tcPr>
+          <w:p>
+            <w:r>
+              <w:t>Valid</w:t>
+            </w:r>
+          </w:p>
+        </w:tc>
+        <w:tc>
+          <w:tcPr>
+            <w:tcW w:w="2072" w:type="dxa"/>
+          </w:tcPr>
+          <w:p>
+            <w:r>
+              <w:t>boolean, required</w:t>
+            </w:r>
+          </w:p>
+        </w:tc>
+        <w:tc>
+          <w:tcPr>
+            <w:tcW w:w="5654" w:type="dxa"/>
+          </w:tcPr>
+          <w:p>
+            <w:r>
+              <w:t xml:space="preserve">Flag that </w:t>
+            </w:r>
+            <w:r>
+              <w:t>indicates</w:t>
+            </w:r>
+            <w:r>
+              <w:t xml:space="preserve"> if the sequence is valid</w:t>
+            </w:r>
+          </w:p>
+        </w:tc>
+      </w:tr>
+      <w:tr>
+        <w:tc>
+          <w:tcPr>
+            <w:tcW w:w="1850" w:type="dxa"/>
+          </w:tcPr>
+          <w:p>
+            <w:r>
+              <w:t>Dirty</w:t>
+            </w:r>
+          </w:p>
+        </w:tc>
+        <w:tc>
+          <w:tcPr>
+            <w:tcW w:w="2072" w:type="dxa"/>
+          </w:tcPr>
+          <w:p>
+            <w:r>
+              <w:t>boolean, required</w:t>
+            </w:r>
+          </w:p>
+        </w:tc>
+        <w:tc>
+          <w:tcPr>
+            <w:tcW w:w="5654" w:type="dxa"/>
+          </w:tcPr>
+          <w:p>
+            <w:r>
+              <w:t>Flag that indicates if the Valid flag is up to date</w:t>
+            </w:r>
+            <w:bookmarkStart w:id="8" w:name="_GoBack"/>
+            <w:bookmarkEnd w:id="8"/>
           </w:p>
         </w:tc>
       </w:tr>
     </w:tbl>
-    <w:p>
-      <w:pPr>
-        <w:pStyle w:val="Heading2"/>
-      </w:pPr>
-    </w:p>
     <w:p>
       <w:pPr>
         <w:rPr>
@@ -7024,12 +6908,12 @@
       <w:pPr>
         <w:pStyle w:val="Heading2"/>
       </w:pPr>
-      <w:bookmarkStart w:id="8" w:name="_Toc300741383"/>
+      <w:bookmarkStart w:id="9" w:name="_Toc300741383"/>
       <w:r>
         <w:lastRenderedPageBreak/>
         <w:t>Reagents</w:t>
       </w:r>
-      <w:bookmarkEnd w:id="8"/>
+      <w:bookmarkEnd w:id="9"/>
     </w:p>
     <w:p>
       <w:r>
@@ -7115,11 +6999,9 @@
             <w:tcW w:w="1462" w:type="dxa"/>
           </w:tcPr>
           <w:p>
-            <w:proofErr w:type="spellStart"/>
             <w:r>
               <w:t>ReagentID</w:t>
             </w:r>
-            <w:proofErr w:type="spellEnd"/>
           </w:p>
         </w:tc>
         <w:tc>
@@ -7127,13 +7009,8 @@
             <w:tcW w:w="2131" w:type="dxa"/>
           </w:tcPr>
           <w:p>
-            <w:proofErr w:type="spellStart"/>
-            <w:r>
-              <w:t>int</w:t>
-            </w:r>
-            <w:proofErr w:type="spellEnd"/>
-            <w:r>
-              <w:t>, unique, required, auto-increment</w:t>
+            <w:r>
+              <w:t>int, unique, required, auto-increment</w:t>
             </w:r>
           </w:p>
         </w:tc>
@@ -7154,7 +7031,6 @@
             <w:tcW w:w="1462" w:type="dxa"/>
           </w:tcPr>
           <w:p>
-            <w:proofErr w:type="spellStart"/>
             <w:r>
               <w:t>S</w:t>
             </w:r>
@@ -7164,7 +7040,6 @@
             <w:r>
               <w:t>ID</w:t>
             </w:r>
-            <w:proofErr w:type="spellEnd"/>
           </w:p>
         </w:tc>
         <w:tc>
@@ -7172,13 +7047,8 @@
             <w:tcW w:w="2131" w:type="dxa"/>
           </w:tcPr>
           <w:p>
-            <w:proofErr w:type="spellStart"/>
-            <w:r>
-              <w:t>int</w:t>
-            </w:r>
-            <w:proofErr w:type="spellEnd"/>
-            <w:r>
-              <w:t>, required</w:t>
+            <w:r>
+              <w:t>int, required</w:t>
             </w:r>
           </w:p>
         </w:tc>
@@ -7199,7 +7069,6 @@
             <w:tcW w:w="1462" w:type="dxa"/>
           </w:tcPr>
           <w:p>
-            <w:proofErr w:type="spellStart"/>
             <w:r>
               <w:t>C</w:t>
             </w:r>
@@ -7209,7 +7078,6 @@
             <w:r>
               <w:t>ID</w:t>
             </w:r>
-            <w:proofErr w:type="spellEnd"/>
           </w:p>
         </w:tc>
         <w:tc>
@@ -7217,13 +7085,8 @@
             <w:tcW w:w="2131" w:type="dxa"/>
           </w:tcPr>
           <w:p>
-            <w:proofErr w:type="spellStart"/>
-            <w:r>
-              <w:t>int</w:t>
-            </w:r>
-            <w:proofErr w:type="spellEnd"/>
-            <w:r>
-              <w:t>, required</w:t>
+            <w:r>
+              <w:t>int, required</w:t>
             </w:r>
           </w:p>
         </w:tc>
@@ -7301,13 +7164,8 @@
             <w:tcW w:w="2131" w:type="dxa"/>
           </w:tcPr>
           <w:p>
-            <w:proofErr w:type="spellStart"/>
-            <w:r>
-              <w:t>boolean</w:t>
-            </w:r>
-            <w:proofErr w:type="spellEnd"/>
-            <w:r>
-              <w:t>, required</w:t>
+            <w:r>
+              <w:t>boolean, required</w:t>
             </w:r>
           </w:p>
         </w:tc>
@@ -7357,11 +7215,9 @@
             <w:r>
               <w:t>name (e.g. “</w:t>
             </w:r>
-            <w:proofErr w:type="spellStart"/>
             <w:r>
               <w:t>MeCN</w:t>
             </w:r>
-            <w:proofErr w:type="spellEnd"/>
             <w:r>
               <w:t>”)</w:t>
             </w:r>
@@ -7408,14 +7264,14 @@
       <w:pPr>
         <w:pStyle w:val="Heading2"/>
       </w:pPr>
-      <w:bookmarkStart w:id="9" w:name="_Toc300741384"/>
+      <w:bookmarkStart w:id="10" w:name="_Toc300741384"/>
       <w:r>
         <w:t>C</w:t>
       </w:r>
       <w:r>
         <w:t>omponents</w:t>
       </w:r>
-      <w:bookmarkEnd w:id="9"/>
+      <w:bookmarkEnd w:id="10"/>
     </w:p>
     <w:p>
       <w:r>
@@ -7513,11 +7369,9 @@
             <w:tcW w:w="1462" w:type="dxa"/>
           </w:tcPr>
           <w:p>
-            <w:proofErr w:type="spellStart"/>
             <w:r>
               <w:t>ComponentID</w:t>
             </w:r>
-            <w:proofErr w:type="spellEnd"/>
           </w:p>
         </w:tc>
         <w:tc>
@@ -7525,13 +7379,8 @@
             <w:tcW w:w="2132" w:type="dxa"/>
           </w:tcPr>
           <w:p>
-            <w:proofErr w:type="spellStart"/>
-            <w:r>
-              <w:t>int</w:t>
-            </w:r>
-            <w:proofErr w:type="spellEnd"/>
-            <w:r>
-              <w:t>, unique, required, auto-increment</w:t>
+            <w:r>
+              <w:t>int, unique, required, auto-increment</w:t>
             </w:r>
           </w:p>
         </w:tc>
@@ -7552,7 +7401,6 @@
             <w:tcW w:w="1462" w:type="dxa"/>
           </w:tcPr>
           <w:p>
-            <w:proofErr w:type="spellStart"/>
             <w:r>
               <w:t>S</w:t>
             </w:r>
@@ -7562,7 +7410,6 @@
             <w:r>
               <w:t>ID</w:t>
             </w:r>
-            <w:proofErr w:type="spellEnd"/>
           </w:p>
         </w:tc>
         <w:tc>
@@ -7570,13 +7417,8 @@
             <w:tcW w:w="2132" w:type="dxa"/>
           </w:tcPr>
           <w:p>
-            <w:proofErr w:type="spellStart"/>
-            <w:r>
-              <w:t>int</w:t>
-            </w:r>
-            <w:proofErr w:type="spellEnd"/>
-            <w:r>
-              <w:t>, required</w:t>
+            <w:r>
+              <w:t>int, required</w:t>
             </w:r>
           </w:p>
         </w:tc>
@@ -7597,11 +7439,9 @@
             <w:tcW w:w="1462" w:type="dxa"/>
           </w:tcPr>
           <w:p>
-            <w:proofErr w:type="spellStart"/>
             <w:r>
               <w:t>NextComponentID</w:t>
             </w:r>
-            <w:proofErr w:type="spellEnd"/>
           </w:p>
         </w:tc>
         <w:tc>
@@ -7609,13 +7449,8 @@
             <w:tcW w:w="2132" w:type="dxa"/>
           </w:tcPr>
           <w:p>
-            <w:proofErr w:type="spellStart"/>
-            <w:r>
-              <w:t>int</w:t>
-            </w:r>
-            <w:proofErr w:type="spellEnd"/>
-            <w:r>
-              <w:t>, required</w:t>
+            <w:r>
+              <w:t>int, required</w:t>
             </w:r>
           </w:p>
         </w:tc>
@@ -7844,8 +7679,6 @@
         </w:rPr>
         <w:t>"</w:t>
       </w:r>
-      <w:proofErr w:type="spellStart"/>
-      <w:proofErr w:type="gramStart"/>
       <w:r>
         <w:rPr>
           <w:rFonts w:ascii="Courier New" w:hAnsi="Courier New" w:cs="Courier New"/>
@@ -7856,7 +7689,6 @@
         </w:rPr>
         <w:t>type</w:t>
       </w:r>
-      <w:proofErr w:type="gramEnd"/>
       <w:r>
         <w:rPr>
           <w:rFonts w:ascii="Courier New" w:hAnsi="Courier New" w:cs="Courier New"/>
@@ -7897,7 +7729,6 @@
         </w:rPr>
         <w:t>CASSETTE</w:t>
       </w:r>
-      <w:proofErr w:type="spellEnd"/>
       <w:r>
         <w:rPr>
           <w:rFonts w:ascii="Courier New" w:hAnsi="Courier New" w:cs="Courier New"/>
@@ -7951,7 +7782,6 @@
         </w:rPr>
         <w:t>"</w:t>
       </w:r>
-      <w:proofErr w:type="gramStart"/>
       <w:r>
         <w:rPr>
           <w:rFonts w:ascii="Courier New" w:hAnsi="Courier New" w:cs="Courier New"/>
@@ -7962,7 +7792,6 @@
         </w:rPr>
         <w:t>reactor</w:t>
       </w:r>
-      <w:proofErr w:type="gramEnd"/>
       <w:r>
         <w:rPr>
           <w:rFonts w:ascii="Courier New" w:hAnsi="Courier New" w:cs="Courier New"/>
@@ -8016,8 +7845,6 @@
         </w:rPr>
         <w:t>"</w:t>
       </w:r>
-      <w:proofErr w:type="spellStart"/>
-      <w:proofErr w:type="gramStart"/>
       <w:r>
         <w:rPr>
           <w:rFonts w:ascii="Courier New" w:hAnsi="Courier New" w:cs="Courier New"/>
@@ -8028,7 +7855,6 @@
         </w:rPr>
         <w:t>available</w:t>
       </w:r>
-      <w:proofErr w:type="gramEnd"/>
       <w:r>
         <w:rPr>
           <w:rFonts w:ascii="Courier New" w:hAnsi="Courier New" w:cs="Courier New"/>
@@ -8067,18 +7893,7 @@
           <w:sz w:val="16"/>
           <w:szCs w:val="16"/>
         </w:rPr>
-        <w:t>rue</w:t>
-      </w:r>
-      <w:proofErr w:type="spellEnd"/>
-      <w:r>
-        <w:rPr>
-          <w:rFonts w:ascii="Courier New" w:hAnsi="Courier New" w:cs="Courier New"/>
-          <w:b/>
-          <w:color w:val="365F91" w:themeColor="accent1" w:themeShade="BF"/>
-          <w:sz w:val="16"/>
-          <w:szCs w:val="16"/>
-        </w:rPr>
-        <w:t>,</w:t>
+        <w:t>rue,</w:t>
       </w:r>
     </w:p>
     <w:p>
@@ -8113,7 +7928,6 @@
         </w:rPr>
         <w:t>"</w:t>
       </w:r>
-      <w:proofErr w:type="gramStart"/>
       <w:r>
         <w:rPr>
           <w:rFonts w:ascii="Courier New" w:hAnsi="Courier New" w:cs="Courier New"/>
@@ -8124,7 +7938,6 @@
         </w:rPr>
         <w:t>reagents</w:t>
       </w:r>
-      <w:proofErr w:type="gramEnd"/>
       <w:r>
         <w:rPr>
           <w:rFonts w:ascii="Courier New" w:hAnsi="Courier New" w:cs="Courier New"/>
@@ -8493,8 +8306,6 @@
         </w:rPr>
         <w:t>"</w:t>
       </w:r>
-      <w:proofErr w:type="spellStart"/>
-      <w:proofErr w:type="gramStart"/>
       <w:r>
         <w:rPr>
           <w:rFonts w:ascii="Courier New" w:hAnsi="Courier New" w:cs="Courier New"/>
@@ -8505,7 +8316,6 @@
         </w:rPr>
         <w:t>type</w:t>
       </w:r>
-      <w:proofErr w:type="gramEnd"/>
       <w:r>
         <w:rPr>
           <w:rFonts w:ascii="Courier New" w:hAnsi="Courier New" w:cs="Courier New"/>
@@ -8546,7 +8356,6 @@
         </w:rPr>
         <w:t>ADD</w:t>
       </w:r>
-      <w:proofErr w:type="spellEnd"/>
       <w:r>
         <w:rPr>
           <w:rFonts w:ascii="Courier New" w:hAnsi="Courier New" w:cs="Courier New"/>
@@ -8624,7 +8433,6 @@
         </w:rPr>
         <w:t>"</w:t>
       </w:r>
-      <w:proofErr w:type="gramStart"/>
       <w:r>
         <w:rPr>
           <w:rFonts w:ascii="Courier New" w:hAnsi="Courier New" w:cs="Courier New"/>
@@ -8635,7 +8443,6 @@
         </w:rPr>
         <w:t>reactor</w:t>
       </w:r>
-      <w:proofErr w:type="gramEnd"/>
       <w:r>
         <w:rPr>
           <w:rFonts w:ascii="Courier New" w:hAnsi="Courier New" w:cs="Courier New"/>
@@ -8689,7 +8496,6 @@
         </w:rPr>
         <w:t>"</w:t>
       </w:r>
-      <w:proofErr w:type="gramStart"/>
       <w:r>
         <w:rPr>
           <w:rFonts w:ascii="Courier New" w:hAnsi="Courier New" w:cs="Courier New"/>
@@ -8700,7 +8506,6 @@
         </w:rPr>
         <w:t>reagent</w:t>
       </w:r>
-      <w:proofErr w:type="gramEnd"/>
       <w:r>
         <w:rPr>
           <w:rFonts w:ascii="Courier New" w:hAnsi="Courier New" w:cs="Courier New"/>
@@ -8754,7 +8559,6 @@
         </w:rPr>
         <w:t>"</w:t>
       </w:r>
-      <w:proofErr w:type="gramStart"/>
       <w:r>
         <w:rPr>
           <w:rFonts w:ascii="Courier New" w:hAnsi="Courier New" w:cs="Courier New"/>
@@ -8765,7 +8569,6 @@
         </w:rPr>
         <w:t>deliveryposition</w:t>
       </w:r>
-      <w:proofErr w:type="gramEnd"/>
       <w:r>
         <w:rPr>
           <w:rFonts w:ascii="Courier New" w:hAnsi="Courier New" w:cs="Courier New"/>
@@ -8828,7 +8631,6 @@
         </w:rPr>
         <w:t>"</w:t>
       </w:r>
-      <w:proofErr w:type="gramStart"/>
       <w:r>
         <w:rPr>
           <w:rFonts w:ascii="Courier New" w:hAnsi="Courier New" w:cs="Courier New"/>
@@ -8839,7 +8641,6 @@
         </w:rPr>
         <w:t>deliverypressure</w:t>
       </w:r>
-      <w:proofErr w:type="gramEnd"/>
       <w:r>
         <w:rPr>
           <w:rFonts w:ascii="Courier New" w:hAnsi="Courier New" w:cs="Courier New"/>
@@ -8892,7 +8693,6 @@
         </w:rPr>
         <w:t>"</w:t>
       </w:r>
-      <w:proofErr w:type="gramStart"/>
       <w:r>
         <w:rPr>
           <w:rFonts w:ascii="Courier New" w:hAnsi="Courier New" w:cs="Courier New"/>
@@ -8903,7 +8703,6 @@
         </w:rPr>
         <w:t>deliverytime</w:t>
       </w:r>
-      <w:proofErr w:type="gramEnd"/>
       <w:r>
         <w:rPr>
           <w:rFonts w:ascii="Courier New" w:hAnsi="Courier New" w:cs="Courier New"/>
@@ -9112,41 +8911,7 @@
           <w:szCs w:val="16"/>
         </w:rPr>
         <w:tab/>
-        <w:t>"</w:t>
-      </w:r>
-      <w:proofErr w:type="spellStart"/>
-      <w:proofErr w:type="gramStart"/>
-      <w:r>
-        <w:rPr>
-          <w:rFonts w:ascii="Courier New" w:hAnsi="Courier New" w:cs="Courier New"/>
-          <w:b/>
-          <w:color w:val="365F91" w:themeColor="accent1" w:themeShade="BF"/>
-          <w:sz w:val="16"/>
-          <w:szCs w:val="16"/>
-        </w:rPr>
-        <w:t>type</w:t>
-      </w:r>
-      <w:proofErr w:type="gramEnd"/>
-      <w:r>
-        <w:rPr>
-          <w:rFonts w:ascii="Courier New" w:hAnsi="Courier New" w:cs="Courier New"/>
-          <w:b/>
-          <w:color w:val="365F91" w:themeColor="accent1" w:themeShade="BF"/>
-          <w:sz w:val="16"/>
-          <w:szCs w:val="16"/>
-        </w:rPr>
-        <w:t>":"EVAPORATE</w:t>
-      </w:r>
-      <w:proofErr w:type="spellEnd"/>
-      <w:r>
-        <w:rPr>
-          <w:rFonts w:ascii="Courier New" w:hAnsi="Courier New" w:cs="Courier New"/>
-          <w:b/>
-          <w:color w:val="365F91" w:themeColor="accent1" w:themeShade="BF"/>
-          <w:sz w:val="16"/>
-          <w:szCs w:val="16"/>
-        </w:rPr>
-        <w:t>",</w:t>
+        <w:t>"type":"EVAPORATE",</w:t>
       </w:r>
     </w:p>
     <w:p>
@@ -9205,7 +8970,6 @@
         </w:rPr>
         <w:t>"</w:t>
       </w:r>
-      <w:proofErr w:type="gramStart"/>
       <w:r>
         <w:rPr>
           <w:rFonts w:ascii="Courier New" w:hAnsi="Courier New" w:cs="Courier New"/>
@@ -9216,7 +8980,6 @@
         </w:rPr>
         <w:t>reactor</w:t>
       </w:r>
-      <w:proofErr w:type="gramEnd"/>
       <w:r>
         <w:rPr>
           <w:rFonts w:ascii="Courier New" w:hAnsi="Courier New" w:cs="Courier New"/>
@@ -9258,49 +9021,112 @@
           <w:szCs w:val="16"/>
         </w:rPr>
         <w:tab/>
+        <w:t>"duration":</w:t>
+      </w:r>
+      <w:r>
+        <w:rPr>
+          <w:rFonts w:ascii="Courier New" w:hAnsi="Courier New" w:cs="Courier New"/>
+          <w:b/>
+          <w:color w:val="365F91" w:themeColor="accent1" w:themeShade="BF"/>
+          <w:sz w:val="16"/>
+          <w:szCs w:val="16"/>
+        </w:rPr>
+        <w:t>300</w:t>
+      </w:r>
+      <w:r>
+        <w:rPr>
+          <w:rFonts w:ascii="Courier New" w:hAnsi="Courier New" w:cs="Courier New"/>
+          <w:b/>
+          <w:color w:val="365F91" w:themeColor="accent1" w:themeShade="BF"/>
+          <w:sz w:val="16"/>
+          <w:szCs w:val="16"/>
+        </w:rPr>
+        <w:t>,</w:t>
+      </w:r>
+    </w:p>
+    <w:p>
+      <w:pPr>
+        <w:spacing w:after="0"/>
+        <w:rPr>
+          <w:rFonts w:ascii="Courier New" w:hAnsi="Courier New" w:cs="Courier New"/>
+          <w:b/>
+          <w:color w:val="365F91" w:themeColor="accent1" w:themeShade="BF"/>
+          <w:sz w:val="16"/>
+          <w:szCs w:val="16"/>
+        </w:rPr>
+      </w:pPr>
+      <w:r>
+        <w:rPr>
+          <w:rFonts w:ascii="Courier New" w:hAnsi="Courier New" w:cs="Courier New"/>
+          <w:b/>
+          <w:color w:val="365F91" w:themeColor="accent1" w:themeShade="BF"/>
+          <w:sz w:val="16"/>
+          <w:szCs w:val="16"/>
+        </w:rPr>
+        <w:tab/>
+        <w:t>"evaporationtemperature":165.0,</w:t>
+      </w:r>
+    </w:p>
+    <w:p>
+      <w:pPr>
+        <w:spacing w:after="0"/>
+        <w:rPr>
+          <w:rFonts w:ascii="Courier New" w:hAnsi="Courier New" w:cs="Courier New"/>
+          <w:b/>
+          <w:color w:val="365F91" w:themeColor="accent1" w:themeShade="BF"/>
+          <w:sz w:val="16"/>
+          <w:szCs w:val="16"/>
+        </w:rPr>
+      </w:pPr>
+      <w:r>
+        <w:rPr>
+          <w:rFonts w:ascii="Courier New" w:hAnsi="Courier New" w:cs="Courier New"/>
+          <w:b/>
+          <w:color w:val="365F91" w:themeColor="accent1" w:themeShade="BF"/>
+          <w:sz w:val="16"/>
+          <w:szCs w:val="16"/>
+        </w:rPr>
+        <w:tab/>
+      </w:r>
+      <w:r>
+        <w:rPr>
+          <w:rFonts w:ascii="Courier New" w:hAnsi="Courier New" w:cs="Courier New"/>
+          <w:b/>
+          <w:color w:val="365F91" w:themeColor="accent1" w:themeShade="BF"/>
+          <w:sz w:val="16"/>
+          <w:szCs w:val="16"/>
+        </w:rPr>
         <w:t>"</w:t>
       </w:r>
-      <w:proofErr w:type="gramStart"/>
-      <w:r>
-        <w:rPr>
-          <w:rFonts w:ascii="Courier New" w:hAnsi="Courier New" w:cs="Courier New"/>
-          <w:b/>
-          <w:color w:val="365F91" w:themeColor="accent1" w:themeShade="BF"/>
-          <w:sz w:val="16"/>
-          <w:szCs w:val="16"/>
-        </w:rPr>
-        <w:t>duration</w:t>
-      </w:r>
-      <w:proofErr w:type="gramEnd"/>
-      <w:r>
-        <w:rPr>
-          <w:rFonts w:ascii="Courier New" w:hAnsi="Courier New" w:cs="Courier New"/>
-          <w:b/>
-          <w:color w:val="365F91" w:themeColor="accent1" w:themeShade="BF"/>
-          <w:sz w:val="16"/>
-          <w:szCs w:val="16"/>
-        </w:rPr>
-        <w:t>":</w:t>
-      </w:r>
-      <w:r>
-        <w:rPr>
-          <w:rFonts w:ascii="Courier New" w:hAnsi="Courier New" w:cs="Courier New"/>
-          <w:b/>
-          <w:color w:val="365F91" w:themeColor="accent1" w:themeShade="BF"/>
-          <w:sz w:val="16"/>
-          <w:szCs w:val="16"/>
-        </w:rPr>
-        <w:t>300</w:t>
-      </w:r>
-      <w:r>
-        <w:rPr>
-          <w:rFonts w:ascii="Courier New" w:hAnsi="Courier New" w:cs="Courier New"/>
-          <w:b/>
-          <w:color w:val="365F91" w:themeColor="accent1" w:themeShade="BF"/>
-          <w:sz w:val="16"/>
-          <w:szCs w:val="16"/>
-        </w:rPr>
-        <w:t>,</w:t>
+      <w:r>
+        <w:rPr>
+          <w:rFonts w:ascii="Courier New" w:hAnsi="Courier New" w:cs="Courier New"/>
+          <w:b/>
+          <w:color w:val="365F91" w:themeColor="accent1" w:themeShade="BF"/>
+          <w:sz w:val="16"/>
+          <w:szCs w:val="16"/>
+        </w:rPr>
+        <w:t>evaporationpressure</w:t>
+      </w:r>
+      <w:r>
+        <w:rPr>
+          <w:rFonts w:ascii="Courier New" w:hAnsi="Courier New" w:cs="Courier New"/>
+          <w:b/>
+          <w:color w:val="365F91" w:themeColor="accent1" w:themeShade="BF"/>
+          <w:sz w:val="16"/>
+          <w:szCs w:val="16"/>
+        </w:rPr>
+        <w:t>"</w:t>
+      </w:r>
+      <w:r>
+        <w:rPr>
+          <w:rFonts w:ascii="Courier New" w:hAnsi="Courier New" w:cs="Courier New"/>
+          <w:b/>
+          <w:color w:val="365F91" w:themeColor="accent1" w:themeShade="BF"/>
+          <w:sz w:val="16"/>
+          <w:szCs w:val="16"/>
+        </w:rPr>
+        <w:t>:15,</w:t>
       </w:r>
     </w:p>
     <w:p>
@@ -9323,29 +9149,7 @@
           <w:szCs w:val="16"/>
         </w:rPr>
         <w:tab/>
-        <w:t>"</w:t>
-      </w:r>
-      <w:proofErr w:type="gramStart"/>
-      <w:r>
-        <w:rPr>
-          <w:rFonts w:ascii="Courier New" w:hAnsi="Courier New" w:cs="Courier New"/>
-          <w:b/>
-          <w:color w:val="365F91" w:themeColor="accent1" w:themeShade="BF"/>
-          <w:sz w:val="16"/>
-          <w:szCs w:val="16"/>
-        </w:rPr>
-        <w:t>evaporationtemperature</w:t>
-      </w:r>
-      <w:proofErr w:type="gramEnd"/>
-      <w:r>
-        <w:rPr>
-          <w:rFonts w:ascii="Courier New" w:hAnsi="Courier New" w:cs="Courier New"/>
-          <w:b/>
-          <w:color w:val="365F91" w:themeColor="accent1" w:themeShade="BF"/>
-          <w:sz w:val="16"/>
-          <w:szCs w:val="16"/>
-        </w:rPr>
-        <w:t>":165.0,</w:t>
+        <w:t>"finaltemperature":35.0,</w:t>
       </w:r>
     </w:p>
     <w:p>
@@ -9368,138 +9172,7 @@
           <w:szCs w:val="16"/>
         </w:rPr>
         <w:tab/>
-      </w:r>
-      <w:r>
-        <w:rPr>
-          <w:rFonts w:ascii="Courier New" w:hAnsi="Courier New" w:cs="Courier New"/>
-          <w:b/>
-          <w:color w:val="365F91" w:themeColor="accent1" w:themeShade="BF"/>
-          <w:sz w:val="16"/>
-          <w:szCs w:val="16"/>
-        </w:rPr>
-        <w:t>"</w:t>
-      </w:r>
-      <w:proofErr w:type="gramStart"/>
-      <w:r>
-        <w:rPr>
-          <w:rFonts w:ascii="Courier New" w:hAnsi="Courier New" w:cs="Courier New"/>
-          <w:b/>
-          <w:color w:val="365F91" w:themeColor="accent1" w:themeShade="BF"/>
-          <w:sz w:val="16"/>
-          <w:szCs w:val="16"/>
-        </w:rPr>
-        <w:t>evaporationpressure</w:t>
-      </w:r>
-      <w:proofErr w:type="gramEnd"/>
-      <w:r>
-        <w:rPr>
-          <w:rFonts w:ascii="Courier New" w:hAnsi="Courier New" w:cs="Courier New"/>
-          <w:b/>
-          <w:color w:val="365F91" w:themeColor="accent1" w:themeShade="BF"/>
-          <w:sz w:val="16"/>
-          <w:szCs w:val="16"/>
-        </w:rPr>
-        <w:t>"</w:t>
-      </w:r>
-      <w:r>
-        <w:rPr>
-          <w:rFonts w:ascii="Courier New" w:hAnsi="Courier New" w:cs="Courier New"/>
-          <w:b/>
-          <w:color w:val="365F91" w:themeColor="accent1" w:themeShade="BF"/>
-          <w:sz w:val="16"/>
-          <w:szCs w:val="16"/>
-        </w:rPr>
-        <w:t>:15,</w:t>
-      </w:r>
-    </w:p>
-    <w:p>
-      <w:pPr>
-        <w:spacing w:after="0"/>
-        <w:rPr>
-          <w:rFonts w:ascii="Courier New" w:hAnsi="Courier New" w:cs="Courier New"/>
-          <w:b/>
-          <w:color w:val="365F91" w:themeColor="accent1" w:themeShade="BF"/>
-          <w:sz w:val="16"/>
-          <w:szCs w:val="16"/>
-        </w:rPr>
-      </w:pPr>
-      <w:r>
-        <w:rPr>
-          <w:rFonts w:ascii="Courier New" w:hAnsi="Courier New" w:cs="Courier New"/>
-          <w:b/>
-          <w:color w:val="365F91" w:themeColor="accent1" w:themeShade="BF"/>
-          <w:sz w:val="16"/>
-          <w:szCs w:val="16"/>
-        </w:rPr>
-        <w:tab/>
-        <w:t>"</w:t>
-      </w:r>
-      <w:proofErr w:type="gramStart"/>
-      <w:r>
-        <w:rPr>
-          <w:rFonts w:ascii="Courier New" w:hAnsi="Courier New" w:cs="Courier New"/>
-          <w:b/>
-          <w:color w:val="365F91" w:themeColor="accent1" w:themeShade="BF"/>
-          <w:sz w:val="16"/>
-          <w:szCs w:val="16"/>
-        </w:rPr>
-        <w:t>finaltemperature</w:t>
-      </w:r>
-      <w:proofErr w:type="gramEnd"/>
-      <w:r>
-        <w:rPr>
-          <w:rFonts w:ascii="Courier New" w:hAnsi="Courier New" w:cs="Courier New"/>
-          <w:b/>
-          <w:color w:val="365F91" w:themeColor="accent1" w:themeShade="BF"/>
-          <w:sz w:val="16"/>
-          <w:szCs w:val="16"/>
-        </w:rPr>
-        <w:t>":35.0,</w:t>
-      </w:r>
-    </w:p>
-    <w:p>
-      <w:pPr>
-        <w:spacing w:after="0"/>
-        <w:rPr>
-          <w:rFonts w:ascii="Courier New" w:hAnsi="Courier New" w:cs="Courier New"/>
-          <w:b/>
-          <w:color w:val="365F91" w:themeColor="accent1" w:themeShade="BF"/>
-          <w:sz w:val="16"/>
-          <w:szCs w:val="16"/>
-        </w:rPr>
-      </w:pPr>
-      <w:r>
-        <w:rPr>
-          <w:rFonts w:ascii="Courier New" w:hAnsi="Courier New" w:cs="Courier New"/>
-          <w:b/>
-          <w:color w:val="365F91" w:themeColor="accent1" w:themeShade="BF"/>
-          <w:sz w:val="16"/>
-          <w:szCs w:val="16"/>
-        </w:rPr>
-        <w:tab/>
-        <w:t>"</w:t>
-      </w:r>
-      <w:proofErr w:type="gramStart"/>
-      <w:r>
-        <w:rPr>
-          <w:rFonts w:ascii="Courier New" w:hAnsi="Courier New" w:cs="Courier New"/>
-          <w:b/>
-          <w:color w:val="365F91" w:themeColor="accent1" w:themeShade="BF"/>
-          <w:sz w:val="16"/>
-          <w:szCs w:val="16"/>
-        </w:rPr>
-        <w:t>stirspeed</w:t>
-      </w:r>
-      <w:proofErr w:type="gramEnd"/>
-      <w:r>
-        <w:rPr>
-          <w:rFonts w:ascii="Courier New" w:hAnsi="Courier New" w:cs="Courier New"/>
-          <w:b/>
-          <w:color w:val="365F91" w:themeColor="accent1" w:themeShade="BF"/>
-          <w:sz w:val="16"/>
-          <w:szCs w:val="16"/>
-        </w:rPr>
-        <w:t>":500</w:t>
+        <w:t>"stirspeed":500</w:t>
       </w:r>
     </w:p>
     <w:p>
@@ -9629,41 +9302,7 @@
           <w:szCs w:val="16"/>
         </w:rPr>
         <w:tab/>
-        <w:t>"</w:t>
-      </w:r>
-      <w:proofErr w:type="spellStart"/>
-      <w:proofErr w:type="gramStart"/>
-      <w:r>
-        <w:rPr>
-          <w:rFonts w:ascii="Courier New" w:hAnsi="Courier New" w:cs="Courier New"/>
-          <w:b/>
-          <w:color w:val="365F91" w:themeColor="accent1" w:themeShade="BF"/>
-          <w:sz w:val="16"/>
-          <w:szCs w:val="16"/>
-        </w:rPr>
-        <w:t>type</w:t>
-      </w:r>
-      <w:proofErr w:type="gramEnd"/>
-      <w:r>
-        <w:rPr>
-          <w:rFonts w:ascii="Courier New" w:hAnsi="Courier New" w:cs="Courier New"/>
-          <w:b/>
-          <w:color w:val="365F91" w:themeColor="accent1" w:themeShade="BF"/>
-          <w:sz w:val="16"/>
-          <w:szCs w:val="16"/>
-        </w:rPr>
-        <w:t>":"TRANSFER</w:t>
-      </w:r>
-      <w:proofErr w:type="spellEnd"/>
-      <w:r>
-        <w:rPr>
-          <w:rFonts w:ascii="Courier New" w:hAnsi="Courier New" w:cs="Courier New"/>
-          <w:b/>
-          <w:color w:val="365F91" w:themeColor="accent1" w:themeShade="BF"/>
-          <w:sz w:val="16"/>
-          <w:szCs w:val="16"/>
-        </w:rPr>
-        <w:t>",</w:t>
+        <w:t>"type":"TRANSFER",</w:t>
       </w:r>
     </w:p>
     <w:p>
@@ -9722,7 +9361,6 @@
         </w:rPr>
         <w:t>"</w:t>
       </w:r>
-      <w:proofErr w:type="gramStart"/>
       <w:r>
         <w:rPr>
           <w:rFonts w:ascii="Courier New" w:hAnsi="Courier New" w:cs="Courier New"/>
@@ -9733,7 +9371,6 @@
         </w:rPr>
         <w:t>reactor</w:t>
       </w:r>
-      <w:proofErr w:type="gramEnd"/>
       <w:r>
         <w:rPr>
           <w:rFonts w:ascii="Courier New" w:hAnsi="Courier New" w:cs="Courier New"/>
@@ -9775,29 +9412,7 @@
           <w:szCs w:val="16"/>
         </w:rPr>
         <w:tab/>
-        <w:t>"</w:t>
-      </w:r>
-      <w:proofErr w:type="gramStart"/>
-      <w:r>
-        <w:rPr>
-          <w:rFonts w:ascii="Courier New" w:hAnsi="Courier New" w:cs="Courier New"/>
-          <w:b/>
-          <w:color w:val="365F91" w:themeColor="accent1" w:themeShade="BF"/>
-          <w:sz w:val="16"/>
-          <w:szCs w:val="16"/>
-        </w:rPr>
-        <w:t>target</w:t>
-      </w:r>
-      <w:proofErr w:type="gramEnd"/>
-      <w:r>
-        <w:rPr>
-          <w:rFonts w:ascii="Courier New" w:hAnsi="Courier New" w:cs="Courier New"/>
-          <w:b/>
-          <w:color w:val="365F91" w:themeColor="accent1" w:themeShade="BF"/>
-          <w:sz w:val="16"/>
-          <w:szCs w:val="16"/>
-        </w:rPr>
-        <w:t>":321,</w:t>
+        <w:t>"target":321,</w:t>
       </w:r>
     </w:p>
     <w:p>
@@ -9841,15 +9456,7 @@
     </w:p>
     <w:p>
       <w:r>
-        <w:t xml:space="preserve">The JSON string that describes the </w:t>
-      </w:r>
-      <w:proofErr w:type="spellStart"/>
-      <w:r>
-        <w:t>elute</w:t>
-      </w:r>
-      <w:proofErr w:type="spellEnd"/>
-      <w:r>
-        <w:t xml:space="preserve"> unit operation contains the following information:</w:t>
+        <w:t>The JSON string that describes the elute unit operation contains the following information:</w:t>
       </w:r>
     </w:p>
     <w:p>
@@ -9958,41 +9565,7 @@
           <w:szCs w:val="16"/>
         </w:rPr>
         <w:tab/>
-        <w:t>"</w:t>
-      </w:r>
-      <w:proofErr w:type="spellStart"/>
-      <w:proofErr w:type="gramStart"/>
-      <w:r>
-        <w:rPr>
-          <w:rFonts w:ascii="Courier New" w:hAnsi="Courier New" w:cs="Courier New"/>
-          <w:b/>
-          <w:color w:val="365F91" w:themeColor="accent1" w:themeShade="BF"/>
-          <w:sz w:val="16"/>
-          <w:szCs w:val="16"/>
-        </w:rPr>
-        <w:t>type</w:t>
-      </w:r>
-      <w:proofErr w:type="gramEnd"/>
-      <w:r>
-        <w:rPr>
-          <w:rFonts w:ascii="Courier New" w:hAnsi="Courier New" w:cs="Courier New"/>
-          <w:b/>
-          <w:color w:val="365F91" w:themeColor="accent1" w:themeShade="BF"/>
-          <w:sz w:val="16"/>
-          <w:szCs w:val="16"/>
-        </w:rPr>
-        <w:t>":"ELUTE</w:t>
-      </w:r>
-      <w:proofErr w:type="spellEnd"/>
-      <w:r>
-        <w:rPr>
-          <w:rFonts w:ascii="Courier New" w:hAnsi="Courier New" w:cs="Courier New"/>
-          <w:b/>
-          <w:color w:val="365F91" w:themeColor="accent1" w:themeShade="BF"/>
-          <w:sz w:val="16"/>
-          <w:szCs w:val="16"/>
-        </w:rPr>
-        <w:t>",</w:t>
+        <w:t>"type":"ELUTE",</w:t>
       </w:r>
     </w:p>
     <w:p>
@@ -10051,7 +9624,6 @@
         </w:rPr>
         <w:t>"</w:t>
       </w:r>
-      <w:proofErr w:type="gramStart"/>
       <w:r>
         <w:rPr>
           <w:rFonts w:ascii="Courier New" w:hAnsi="Courier New" w:cs="Courier New"/>
@@ -10062,7 +9634,6 @@
         </w:rPr>
         <w:t>reactor</w:t>
       </w:r>
-      <w:proofErr w:type="gramEnd"/>
       <w:r>
         <w:rPr>
           <w:rFonts w:ascii="Courier New" w:hAnsi="Courier New" w:cs="Courier New"/>
@@ -10104,29 +9675,7 @@
           <w:szCs w:val="16"/>
         </w:rPr>
         <w:tab/>
-        <w:t>"</w:t>
-      </w:r>
-      <w:proofErr w:type="gramStart"/>
-      <w:r>
-        <w:rPr>
-          <w:rFonts w:ascii="Courier New" w:hAnsi="Courier New" w:cs="Courier New"/>
-          <w:b/>
-          <w:color w:val="365F91" w:themeColor="accent1" w:themeShade="BF"/>
-          <w:sz w:val="16"/>
-          <w:szCs w:val="16"/>
-        </w:rPr>
-        <w:t>reagent</w:t>
-      </w:r>
-      <w:proofErr w:type="gramEnd"/>
-      <w:r>
-        <w:rPr>
-          <w:rFonts w:ascii="Courier New" w:hAnsi="Courier New" w:cs="Courier New"/>
-          <w:b/>
-          <w:color w:val="365F91" w:themeColor="accent1" w:themeShade="BF"/>
-          <w:sz w:val="16"/>
-          <w:szCs w:val="16"/>
-        </w:rPr>
-        <w:t>":12,</w:t>
+        <w:t>"reagent":12,</w:t>
       </w:r>
     </w:p>
     <w:p>
@@ -10149,29 +9698,7 @@
           <w:szCs w:val="16"/>
         </w:rPr>
         <w:tab/>
-        <w:t>"</w:t>
-      </w:r>
-      <w:proofErr w:type="gramStart"/>
-      <w:r>
-        <w:rPr>
-          <w:rFonts w:ascii="Courier New" w:hAnsi="Courier New" w:cs="Courier New"/>
-          <w:b/>
-          <w:color w:val="365F91" w:themeColor="accent1" w:themeShade="BF"/>
-          <w:sz w:val="16"/>
-          <w:szCs w:val="16"/>
-        </w:rPr>
-        <w:t>target</w:t>
-      </w:r>
-      <w:proofErr w:type="gramEnd"/>
-      <w:r>
-        <w:rPr>
-          <w:rFonts w:ascii="Courier New" w:hAnsi="Courier New" w:cs="Courier New"/>
-          <w:b/>
-          <w:color w:val="365F91" w:themeColor="accent1" w:themeShade="BF"/>
-          <w:sz w:val="16"/>
-          <w:szCs w:val="16"/>
-        </w:rPr>
-        <w:t>":321,</w:t>
+        <w:t>"target":321,</w:t>
       </w:r>
     </w:p>
     <w:p>
@@ -10341,41 +9868,7 @@
           <w:szCs w:val="16"/>
         </w:rPr>
         <w:tab/>
-        <w:t>"</w:t>
-      </w:r>
-      <w:proofErr w:type="spellStart"/>
-      <w:proofErr w:type="gramStart"/>
-      <w:r>
-        <w:rPr>
-          <w:rFonts w:ascii="Courier New" w:hAnsi="Courier New" w:cs="Courier New"/>
-          <w:b/>
-          <w:color w:val="365F91" w:themeColor="accent1" w:themeShade="BF"/>
-          <w:sz w:val="16"/>
-          <w:szCs w:val="16"/>
-        </w:rPr>
-        <w:t>type</w:t>
-      </w:r>
-      <w:proofErr w:type="gramEnd"/>
-      <w:r>
-        <w:rPr>
-          <w:rFonts w:ascii="Courier New" w:hAnsi="Courier New" w:cs="Courier New"/>
-          <w:b/>
-          <w:color w:val="365F91" w:themeColor="accent1" w:themeShade="BF"/>
-          <w:sz w:val="16"/>
-          <w:szCs w:val="16"/>
-        </w:rPr>
-        <w:t>":"REACT</w:t>
-      </w:r>
-      <w:proofErr w:type="spellEnd"/>
-      <w:r>
-        <w:rPr>
-          <w:rFonts w:ascii="Courier New" w:hAnsi="Courier New" w:cs="Courier New"/>
-          <w:b/>
-          <w:color w:val="365F91" w:themeColor="accent1" w:themeShade="BF"/>
-          <w:sz w:val="16"/>
-          <w:szCs w:val="16"/>
-        </w:rPr>
-        <w:t>",</w:t>
+        <w:t>"type":"REACT",</w:t>
       </w:r>
     </w:p>
     <w:p>
@@ -10434,7 +9927,6 @@
         </w:rPr>
         <w:t>"</w:t>
       </w:r>
-      <w:proofErr w:type="gramStart"/>
       <w:r>
         <w:rPr>
           <w:rFonts w:ascii="Courier New" w:hAnsi="Courier New" w:cs="Courier New"/>
@@ -10445,7 +9937,6 @@
         </w:rPr>
         <w:t>reactor</w:t>
       </w:r>
-      <w:proofErr w:type="gramEnd"/>
       <w:r>
         <w:rPr>
           <w:rFonts w:ascii="Courier New" w:hAnsi="Courier New" w:cs="Courier New"/>
@@ -10465,6 +9956,72 @@
           <w:szCs w:val="16"/>
         </w:rPr>
         <w:t>:1,</w:t>
+      </w:r>
+    </w:p>
+    <w:p>
+      <w:pPr>
+        <w:spacing w:after="0"/>
+        <w:rPr>
+          <w:rFonts w:ascii="Courier New" w:hAnsi="Courier New" w:cs="Courier New"/>
+          <w:b/>
+          <w:color w:val="365F91" w:themeColor="accent1" w:themeShade="BF"/>
+          <w:sz w:val="16"/>
+          <w:szCs w:val="16"/>
+        </w:rPr>
+      </w:pPr>
+      <w:r>
+        <w:rPr>
+          <w:rFonts w:ascii="Courier New" w:hAnsi="Courier New" w:cs="Courier New"/>
+          <w:b/>
+          <w:color w:val="365F91" w:themeColor="accent1" w:themeShade="BF"/>
+          <w:sz w:val="16"/>
+          <w:szCs w:val="16"/>
+        </w:rPr>
+        <w:tab/>
+        <w:t>"position":1,</w:t>
+      </w:r>
+    </w:p>
+    <w:p>
+      <w:pPr>
+        <w:spacing w:after="0"/>
+        <w:rPr>
+          <w:rFonts w:ascii="Courier New" w:hAnsi="Courier New" w:cs="Courier New"/>
+          <w:b/>
+          <w:color w:val="365F91" w:themeColor="accent1" w:themeShade="BF"/>
+          <w:sz w:val="16"/>
+          <w:szCs w:val="16"/>
+        </w:rPr>
+      </w:pPr>
+      <w:r>
+        <w:rPr>
+          <w:rFonts w:ascii="Courier New" w:hAnsi="Courier New" w:cs="Courier New"/>
+          <w:b/>
+          <w:color w:val="365F91" w:themeColor="accent1" w:themeShade="BF"/>
+          <w:sz w:val="16"/>
+          <w:szCs w:val="16"/>
+        </w:rPr>
+        <w:tab/>
+        <w:t>"duration":</w:t>
+      </w:r>
+      <w:r>
+        <w:rPr>
+          <w:rFonts w:ascii="Courier New" w:hAnsi="Courier New" w:cs="Courier New"/>
+          <w:b/>
+          <w:color w:val="365F91" w:themeColor="accent1" w:themeShade="BF"/>
+          <w:sz w:val="16"/>
+          <w:szCs w:val="16"/>
+        </w:rPr>
+        <w:t>600</w:t>
+      </w:r>
+      <w:r>
+        <w:rPr>
+          <w:rFonts w:ascii="Courier New" w:hAnsi="Courier New" w:cs="Courier New"/>
+          <w:b/>
+          <w:color w:val="365F91" w:themeColor="accent1" w:themeShade="BF"/>
+          <w:sz w:val="16"/>
+          <w:szCs w:val="16"/>
+        </w:rPr>
+        <w:t>,</w:t>
       </w:r>
     </w:p>
     <w:p>
@@ -10489,27 +10046,25 @@
         <w:tab/>
         <w:t>"</w:t>
       </w:r>
-      <w:proofErr w:type="gramStart"/>
-      <w:r>
-        <w:rPr>
-          <w:rFonts w:ascii="Courier New" w:hAnsi="Courier New" w:cs="Courier New"/>
-          <w:b/>
-          <w:color w:val="365F91" w:themeColor="accent1" w:themeShade="BF"/>
-          <w:sz w:val="16"/>
-          <w:szCs w:val="16"/>
-        </w:rPr>
-        <w:t>position</w:t>
-      </w:r>
-      <w:proofErr w:type="gramEnd"/>
-      <w:r>
-        <w:rPr>
-          <w:rFonts w:ascii="Courier New" w:hAnsi="Courier New" w:cs="Courier New"/>
-          <w:b/>
-          <w:color w:val="365F91" w:themeColor="accent1" w:themeShade="BF"/>
-          <w:sz w:val="16"/>
-          <w:szCs w:val="16"/>
-        </w:rPr>
-        <w:t>":1,</w:t>
+      <w:r>
+        <w:rPr>
+          <w:rFonts w:ascii="Courier New" w:hAnsi="Courier New" w:cs="Courier New"/>
+          <w:b/>
+          <w:color w:val="365F91" w:themeColor="accent1" w:themeShade="BF"/>
+          <w:sz w:val="16"/>
+          <w:szCs w:val="16"/>
+        </w:rPr>
+        <w:t>reaction</w:t>
+      </w:r>
+      <w:r>
+        <w:rPr>
+          <w:rFonts w:ascii="Courier New" w:hAnsi="Courier New" w:cs="Courier New"/>
+          <w:b/>
+          <w:color w:val="365F91" w:themeColor="accent1" w:themeShade="BF"/>
+          <w:sz w:val="16"/>
+          <w:szCs w:val="16"/>
+        </w:rPr>
+        <w:t>temperature":165.0,</w:t>
       </w:r>
     </w:p>
     <w:p>
@@ -10532,49 +10087,7 @@
           <w:szCs w:val="16"/>
         </w:rPr>
         <w:tab/>
-        <w:t>"</w:t>
-      </w:r>
-      <w:proofErr w:type="gramStart"/>
-      <w:r>
-        <w:rPr>
-          <w:rFonts w:ascii="Courier New" w:hAnsi="Courier New" w:cs="Courier New"/>
-          <w:b/>
-          <w:color w:val="365F91" w:themeColor="accent1" w:themeShade="BF"/>
-          <w:sz w:val="16"/>
-          <w:szCs w:val="16"/>
-        </w:rPr>
-        <w:t>duration</w:t>
-      </w:r>
-      <w:proofErr w:type="gramEnd"/>
-      <w:r>
-        <w:rPr>
-          <w:rFonts w:ascii="Courier New" w:hAnsi="Courier New" w:cs="Courier New"/>
-          <w:b/>
-          <w:color w:val="365F91" w:themeColor="accent1" w:themeShade="BF"/>
-          <w:sz w:val="16"/>
-          <w:szCs w:val="16"/>
-        </w:rPr>
-        <w:t>":</w:t>
-      </w:r>
-      <w:r>
-        <w:rPr>
-          <w:rFonts w:ascii="Courier New" w:hAnsi="Courier New" w:cs="Courier New"/>
-          <w:b/>
-          <w:color w:val="365F91" w:themeColor="accent1" w:themeShade="BF"/>
-          <w:sz w:val="16"/>
-          <w:szCs w:val="16"/>
-        </w:rPr>
-        <w:t>600</w:t>
-      </w:r>
-      <w:r>
-        <w:rPr>
-          <w:rFonts w:ascii="Courier New" w:hAnsi="Courier New" w:cs="Courier New"/>
-          <w:b/>
-          <w:color w:val="365F91" w:themeColor="accent1" w:themeShade="BF"/>
-          <w:sz w:val="16"/>
-          <w:szCs w:val="16"/>
-        </w:rPr>
-        <w:t>,</w:t>
+        <w:t>"finaltemperature":35.0,</w:t>
       </w:r>
     </w:p>
     <w:p>
@@ -10597,129 +10110,7 @@
           <w:szCs w:val="16"/>
         </w:rPr>
         <w:tab/>
-        <w:t>"</w:t>
-      </w:r>
-      <w:proofErr w:type="gramStart"/>
-      <w:r>
-        <w:rPr>
-          <w:rFonts w:ascii="Courier New" w:hAnsi="Courier New" w:cs="Courier New"/>
-          <w:b/>
-          <w:color w:val="365F91" w:themeColor="accent1" w:themeShade="BF"/>
-          <w:sz w:val="16"/>
-          <w:szCs w:val="16"/>
-        </w:rPr>
-        <w:t>reaction</w:t>
-      </w:r>
-      <w:r>
-        <w:rPr>
-          <w:rFonts w:ascii="Courier New" w:hAnsi="Courier New" w:cs="Courier New"/>
-          <w:b/>
-          <w:color w:val="365F91" w:themeColor="accent1" w:themeShade="BF"/>
-          <w:sz w:val="16"/>
-          <w:szCs w:val="16"/>
-        </w:rPr>
-        <w:t>temperature</w:t>
-      </w:r>
-      <w:proofErr w:type="gramEnd"/>
-      <w:r>
-        <w:rPr>
-          <w:rFonts w:ascii="Courier New" w:hAnsi="Courier New" w:cs="Courier New"/>
-          <w:b/>
-          <w:color w:val="365F91" w:themeColor="accent1" w:themeShade="BF"/>
-          <w:sz w:val="16"/>
-          <w:szCs w:val="16"/>
-        </w:rPr>
-        <w:t>":165.0,</w:t>
-      </w:r>
-    </w:p>
-    <w:p>
-      <w:pPr>
-        <w:spacing w:after="0"/>
-        <w:rPr>
-          <w:rFonts w:ascii="Courier New" w:hAnsi="Courier New" w:cs="Courier New"/>
-          <w:b/>
-          <w:color w:val="365F91" w:themeColor="accent1" w:themeShade="BF"/>
-          <w:sz w:val="16"/>
-          <w:szCs w:val="16"/>
-        </w:rPr>
-      </w:pPr>
-      <w:r>
-        <w:rPr>
-          <w:rFonts w:ascii="Courier New" w:hAnsi="Courier New" w:cs="Courier New"/>
-          <w:b/>
-          <w:color w:val="365F91" w:themeColor="accent1" w:themeShade="BF"/>
-          <w:sz w:val="16"/>
-          <w:szCs w:val="16"/>
-        </w:rPr>
-        <w:tab/>
-        <w:t>"</w:t>
-      </w:r>
-      <w:proofErr w:type="gramStart"/>
-      <w:r>
-        <w:rPr>
-          <w:rFonts w:ascii="Courier New" w:hAnsi="Courier New" w:cs="Courier New"/>
-          <w:b/>
-          <w:color w:val="365F91" w:themeColor="accent1" w:themeShade="BF"/>
-          <w:sz w:val="16"/>
-          <w:szCs w:val="16"/>
-        </w:rPr>
-        <w:t>finaltemperature</w:t>
-      </w:r>
-      <w:proofErr w:type="gramEnd"/>
-      <w:r>
-        <w:rPr>
-          <w:rFonts w:ascii="Courier New" w:hAnsi="Courier New" w:cs="Courier New"/>
-          <w:b/>
-          <w:color w:val="365F91" w:themeColor="accent1" w:themeShade="BF"/>
-          <w:sz w:val="16"/>
-          <w:szCs w:val="16"/>
-        </w:rPr>
-        <w:t>":35.0,</w:t>
-      </w:r>
-    </w:p>
-    <w:p>
-      <w:pPr>
-        <w:spacing w:after="0"/>
-        <w:rPr>
-          <w:rFonts w:ascii="Courier New" w:hAnsi="Courier New" w:cs="Courier New"/>
-          <w:b/>
-          <w:color w:val="365F91" w:themeColor="accent1" w:themeShade="BF"/>
-          <w:sz w:val="16"/>
-          <w:szCs w:val="16"/>
-        </w:rPr>
-      </w:pPr>
-      <w:r>
-        <w:rPr>
-          <w:rFonts w:ascii="Courier New" w:hAnsi="Courier New" w:cs="Courier New"/>
-          <w:b/>
-          <w:color w:val="365F91" w:themeColor="accent1" w:themeShade="BF"/>
-          <w:sz w:val="16"/>
-          <w:szCs w:val="16"/>
-        </w:rPr>
-        <w:tab/>
-        <w:t>"</w:t>
-      </w:r>
-      <w:proofErr w:type="gramStart"/>
-      <w:r>
-        <w:rPr>
-          <w:rFonts w:ascii="Courier New" w:hAnsi="Courier New" w:cs="Courier New"/>
-          <w:b/>
-          <w:color w:val="365F91" w:themeColor="accent1" w:themeShade="BF"/>
-          <w:sz w:val="16"/>
-          <w:szCs w:val="16"/>
-        </w:rPr>
-        <w:t>stirspeed</w:t>
-      </w:r>
-      <w:proofErr w:type="gramEnd"/>
-      <w:r>
-        <w:rPr>
-          <w:rFonts w:ascii="Courier New" w:hAnsi="Courier New" w:cs="Courier New"/>
-          <w:b/>
-          <w:color w:val="365F91" w:themeColor="accent1" w:themeShade="BF"/>
-          <w:sz w:val="16"/>
-          <w:szCs w:val="16"/>
-        </w:rPr>
-        <w:t>":500,</w:t>
+        <w:t>"stirspeed":500,</w:t>
       </w:r>
     </w:p>
     <w:p>
@@ -10834,41 +10225,7 @@
           <w:szCs w:val="16"/>
         </w:rPr>
         <w:tab/>
-        <w:t>"</w:t>
-      </w:r>
-      <w:proofErr w:type="spellStart"/>
-      <w:proofErr w:type="gramStart"/>
-      <w:r>
-        <w:rPr>
-          <w:rFonts w:ascii="Courier New" w:hAnsi="Courier New" w:cs="Courier New"/>
-          <w:b/>
-          <w:color w:val="365F91" w:themeColor="accent1" w:themeShade="BF"/>
-          <w:sz w:val="16"/>
-          <w:szCs w:val="16"/>
-        </w:rPr>
-        <w:t>type</w:t>
-      </w:r>
-      <w:proofErr w:type="gramEnd"/>
-      <w:r>
-        <w:rPr>
-          <w:rFonts w:ascii="Courier New" w:hAnsi="Courier New" w:cs="Courier New"/>
-          <w:b/>
-          <w:color w:val="365F91" w:themeColor="accent1" w:themeShade="BF"/>
-          <w:sz w:val="16"/>
-          <w:szCs w:val="16"/>
-        </w:rPr>
-        <w:t>":"PROMPT</w:t>
-      </w:r>
-      <w:proofErr w:type="spellEnd"/>
-      <w:r>
-        <w:rPr>
-          <w:rFonts w:ascii="Courier New" w:hAnsi="Courier New" w:cs="Courier New"/>
-          <w:b/>
-          <w:color w:val="365F91" w:themeColor="accent1" w:themeShade="BF"/>
-          <w:sz w:val="16"/>
-          <w:szCs w:val="16"/>
-        </w:rPr>
-        <w:t>",</w:t>
+        <w:t>"type":"PROMPT",</w:t>
       </w:r>
     </w:p>
     <w:p>
@@ -10915,41 +10272,7 @@
           <w:szCs w:val="16"/>
         </w:rPr>
         <w:tab/>
-        <w:t>"</w:t>
-      </w:r>
-      <w:proofErr w:type="spellStart"/>
-      <w:proofErr w:type="gramStart"/>
-      <w:r>
-        <w:rPr>
-          <w:rFonts w:ascii="Courier New" w:hAnsi="Courier New" w:cs="Courier New"/>
-          <w:b/>
-          <w:color w:val="365F91" w:themeColor="accent1" w:themeShade="BF"/>
-          <w:sz w:val="16"/>
-          <w:szCs w:val="16"/>
-        </w:rPr>
-        <w:t>message</w:t>
-      </w:r>
-      <w:proofErr w:type="gramEnd"/>
-      <w:r>
-        <w:rPr>
-          <w:rFonts w:ascii="Courier New" w:hAnsi="Courier New" w:cs="Courier New"/>
-          <w:b/>
-          <w:color w:val="365F91" w:themeColor="accent1" w:themeShade="BF"/>
-          <w:sz w:val="16"/>
-          <w:szCs w:val="16"/>
-        </w:rPr>
-        <w:t>":"Please</w:t>
-      </w:r>
-      <w:proofErr w:type="spellEnd"/>
-      <w:r>
-        <w:rPr>
-          <w:rFonts w:ascii="Courier New" w:hAnsi="Courier New" w:cs="Courier New"/>
-          <w:b/>
-          <w:color w:val="365F91" w:themeColor="accent1" w:themeShade="BF"/>
-          <w:sz w:val="16"/>
-          <w:szCs w:val="16"/>
-        </w:rPr>
-        <w:t xml:space="preserve"> take a sample for analysis",</w:t>
+        <w:t>"message":"Please take a sample for analysis",</w:t>
       </w:r>
     </w:p>
     <w:p>
@@ -11078,30 +10401,7 @@
           <w:szCs w:val="16"/>
         </w:rPr>
         <w:tab/>
-        <w:t>"</w:t>
-      </w:r>
-      <w:proofErr w:type="spellStart"/>
-      <w:proofErr w:type="gramStart"/>
-      <w:r>
-        <w:rPr>
-          <w:rFonts w:ascii="Courier New" w:hAnsi="Courier New" w:cs="Courier New"/>
-          <w:b/>
-          <w:color w:val="365F91" w:themeColor="accent1" w:themeShade="BF"/>
-          <w:sz w:val="16"/>
-          <w:szCs w:val="16"/>
-        </w:rPr>
-        <w:t>type</w:t>
-      </w:r>
-      <w:proofErr w:type="gramEnd"/>
-      <w:r>
-        <w:rPr>
-          <w:rFonts w:ascii="Courier New" w:hAnsi="Courier New" w:cs="Courier New"/>
-          <w:b/>
-          <w:color w:val="365F91" w:themeColor="accent1" w:themeShade="BF"/>
-          <w:sz w:val="16"/>
-          <w:szCs w:val="16"/>
-        </w:rPr>
-        <w:t>":"</w:t>
+        <w:t>"type":"</w:t>
       </w:r>
       <w:r>
         <w:rPr>
@@ -11113,7 +10413,6 @@
         </w:rPr>
         <w:t>MOVE</w:t>
       </w:r>
-      <w:proofErr w:type="spellEnd"/>
       <w:r>
         <w:rPr>
           <w:rFonts w:ascii="Courier New" w:hAnsi="Courier New" w:cs="Courier New"/>
@@ -11181,7 +10480,6 @@
         </w:rPr>
         <w:t>"</w:t>
       </w:r>
-      <w:proofErr w:type="gramStart"/>
       <w:r>
         <w:rPr>
           <w:rFonts w:ascii="Courier New" w:hAnsi="Courier New" w:cs="Courier New"/>
@@ -11192,7 +10490,6 @@
         </w:rPr>
         <w:t>reactor</w:t>
       </w:r>
-      <w:proofErr w:type="gramEnd"/>
       <w:r>
         <w:rPr>
           <w:rFonts w:ascii="Courier New" w:hAnsi="Courier New" w:cs="Courier New"/>
@@ -11234,73 +10531,69 @@
           <w:szCs w:val="16"/>
         </w:rPr>
         <w:tab/>
+        <w:t>"position":"</w:t>
+      </w:r>
+      <w:r>
+        <w:rPr>
+          <w:rFonts w:ascii="Courier New" w:hAnsi="Courier New" w:cs="Courier New"/>
+          <w:b/>
+          <w:color w:val="365F91" w:themeColor="accent1" w:themeShade="BF"/>
+          <w:sz w:val="16"/>
+          <w:szCs w:val="16"/>
+        </w:rPr>
+        <w:t>Evaporate</w:t>
+      </w:r>
+      <w:r>
+        <w:rPr>
+          <w:rFonts w:ascii="Courier New" w:hAnsi="Courier New" w:cs="Courier New"/>
+          <w:b/>
+          <w:color w:val="365F91" w:themeColor="accent1" w:themeShade="BF"/>
+          <w:sz w:val="16"/>
+          <w:szCs w:val="16"/>
+        </w:rPr>
+        <w:t>",</w:t>
+      </w:r>
+    </w:p>
+    <w:p>
+      <w:pPr>
+        <w:spacing w:after="0"/>
+        <w:rPr>
+          <w:rFonts w:ascii="Courier New" w:hAnsi="Courier New" w:cs="Courier New"/>
+          <w:b/>
+          <w:color w:val="365F91" w:themeColor="accent1" w:themeShade="BF"/>
+          <w:sz w:val="16"/>
+          <w:szCs w:val="16"/>
+        </w:rPr>
+      </w:pPr>
+      <w:r>
+        <w:rPr>
+          <w:rFonts w:ascii="Courier New" w:hAnsi="Courier New" w:cs="Courier New"/>
+          <w:b/>
+          <w:color w:val="365F91" w:themeColor="accent1" w:themeShade="BF"/>
+          <w:sz w:val="16"/>
+          <w:szCs w:val="16"/>
+        </w:rPr>
+        <w:tab/>
+      </w:r>
+      <w:r>
+        <w:rPr>
+          <w:rFonts w:ascii="Courier New" w:hAnsi="Courier New" w:cs="Courier New"/>
+          <w:b/>
+          <w:color w:val="365F91" w:themeColor="accent1" w:themeShade="BF"/>
+          <w:sz w:val="16"/>
+          <w:szCs w:val="16"/>
+        </w:rPr>
         <w:t>"</w:t>
       </w:r>
-      <w:proofErr w:type="spellStart"/>
-      <w:proofErr w:type="gramStart"/>
-      <w:r>
-        <w:rPr>
-          <w:rFonts w:ascii="Courier New" w:hAnsi="Courier New" w:cs="Courier New"/>
-          <w:b/>
-          <w:color w:val="365F91" w:themeColor="accent1" w:themeShade="BF"/>
-          <w:sz w:val="16"/>
-          <w:szCs w:val="16"/>
-        </w:rPr>
-        <w:t>position</w:t>
-      </w:r>
-      <w:proofErr w:type="gramEnd"/>
-      <w:r>
-        <w:rPr>
-          <w:rFonts w:ascii="Courier New" w:hAnsi="Courier New" w:cs="Courier New"/>
-          <w:b/>
-          <w:color w:val="365F91" w:themeColor="accent1" w:themeShade="BF"/>
-          <w:sz w:val="16"/>
-          <w:szCs w:val="16"/>
-        </w:rPr>
-        <w:t>":"</w:t>
-      </w:r>
-      <w:r>
-        <w:rPr>
-          <w:rFonts w:ascii="Courier New" w:hAnsi="Courier New" w:cs="Courier New"/>
-          <w:b/>
-          <w:color w:val="365F91" w:themeColor="accent1" w:themeShade="BF"/>
-          <w:sz w:val="16"/>
-          <w:szCs w:val="16"/>
-        </w:rPr>
-        <w:t>Evaporate</w:t>
-      </w:r>
-      <w:proofErr w:type="spellEnd"/>
-      <w:r>
-        <w:rPr>
-          <w:rFonts w:ascii="Courier New" w:hAnsi="Courier New" w:cs="Courier New"/>
-          <w:b/>
-          <w:color w:val="365F91" w:themeColor="accent1" w:themeShade="BF"/>
-          <w:sz w:val="16"/>
-          <w:szCs w:val="16"/>
-        </w:rPr>
-        <w:t>",</w:t>
-      </w:r>
-    </w:p>
-    <w:p>
-      <w:pPr>
-        <w:spacing w:after="0"/>
-        <w:rPr>
-          <w:rFonts w:ascii="Courier New" w:hAnsi="Courier New" w:cs="Courier New"/>
-          <w:b/>
-          <w:color w:val="365F91" w:themeColor="accent1" w:themeShade="BF"/>
-          <w:sz w:val="16"/>
-          <w:szCs w:val="16"/>
-        </w:rPr>
-      </w:pPr>
-      <w:r>
-        <w:rPr>
-          <w:rFonts w:ascii="Courier New" w:hAnsi="Courier New" w:cs="Courier New"/>
-          <w:b/>
-          <w:color w:val="365F91" w:themeColor="accent1" w:themeShade="BF"/>
-          <w:sz w:val="16"/>
-          <w:szCs w:val="16"/>
-        </w:rPr>
-        <w:tab/>
+      <w:r>
+        <w:rPr>
+          <w:rFonts w:ascii="Courier New" w:hAnsi="Courier New" w:cs="Courier New"/>
+          <w:b/>
+          <w:color w:val="365F91" w:themeColor="accent1" w:themeShade="BF"/>
+          <w:sz w:val="16"/>
+          <w:szCs w:val="16"/>
+        </w:rPr>
+        <w:t>state</w:t>
       </w:r>
       <w:r>
         <w:rPr>
@@ -11312,19 +10605,16 @@
         </w:rPr>
         <w:t>"</w:t>
       </w:r>
-      <w:proofErr w:type="spellStart"/>
-      <w:proofErr w:type="gramStart"/>
-      <w:r>
-        <w:rPr>
-          <w:rFonts w:ascii="Courier New" w:hAnsi="Courier New" w:cs="Courier New"/>
-          <w:b/>
-          <w:color w:val="365F91" w:themeColor="accent1" w:themeShade="BF"/>
-          <w:sz w:val="16"/>
-          <w:szCs w:val="16"/>
-        </w:rPr>
-        <w:t>state</w:t>
-      </w:r>
-      <w:proofErr w:type="gramEnd"/>
+      <w:r>
+        <w:rPr>
+          <w:rFonts w:ascii="Courier New" w:hAnsi="Courier New" w:cs="Courier New"/>
+          <w:b/>
+          <w:color w:val="365F91" w:themeColor="accent1" w:themeShade="BF"/>
+          <w:sz w:val="16"/>
+          <w:szCs w:val="16"/>
+        </w:rPr>
+        <w:t>:</w:t>
+      </w:r>
       <w:r>
         <w:rPr>
           <w:rFonts w:ascii="Courier New" w:hAnsi="Courier New" w:cs="Courier New"/>
@@ -11343,29 +10633,8 @@
           <w:sz w:val="16"/>
           <w:szCs w:val="16"/>
         </w:rPr>
-        <w:t>:</w:t>
-      </w:r>
-      <w:r>
-        <w:rPr>
-          <w:rFonts w:ascii="Courier New" w:hAnsi="Courier New" w:cs="Courier New"/>
-          <w:b/>
-          <w:color w:val="365F91" w:themeColor="accent1" w:themeShade="BF"/>
-          <w:sz w:val="16"/>
-          <w:szCs w:val="16"/>
-        </w:rPr>
-        <w:t>"</w:t>
-      </w:r>
-      <w:r>
-        <w:rPr>
-          <w:rFonts w:ascii="Courier New" w:hAnsi="Courier New" w:cs="Courier New"/>
-          <w:b/>
-          <w:color w:val="365F91" w:themeColor="accent1" w:themeShade="BF"/>
-          <w:sz w:val="16"/>
-          <w:szCs w:val="16"/>
-        </w:rPr>
         <w:t>Open</w:t>
       </w:r>
-      <w:proofErr w:type="spellEnd"/>
       <w:r>
         <w:rPr>
           <w:rFonts w:ascii="Courier New" w:hAnsi="Courier New" w:cs="Courier New"/>
@@ -11510,41 +10779,7 @@
           <w:sz w:val="16"/>
           <w:szCs w:val="16"/>
         </w:rPr>
-        <w:t>"</w:t>
-      </w:r>
-      <w:proofErr w:type="spellStart"/>
-      <w:proofErr w:type="gramStart"/>
-      <w:r>
-        <w:rPr>
-          <w:rFonts w:ascii="Courier New" w:hAnsi="Courier New" w:cs="Courier New"/>
-          <w:b/>
-          <w:color w:val="365F91" w:themeColor="accent1" w:themeShade="BF"/>
-          <w:sz w:val="16"/>
-          <w:szCs w:val="16"/>
-        </w:rPr>
-        <w:t>type</w:t>
-      </w:r>
-      <w:proofErr w:type="gramEnd"/>
-      <w:r>
-        <w:rPr>
-          <w:rFonts w:ascii="Courier New" w:hAnsi="Courier New" w:cs="Courier New"/>
-          <w:b/>
-          <w:color w:val="365F91" w:themeColor="accent1" w:themeShade="BF"/>
-          <w:sz w:val="16"/>
-          <w:szCs w:val="16"/>
-        </w:rPr>
-        <w:t>":"INSTALL</w:t>
-      </w:r>
-      <w:proofErr w:type="spellEnd"/>
-      <w:r>
-        <w:rPr>
-          <w:rFonts w:ascii="Courier New" w:hAnsi="Courier New" w:cs="Courier New"/>
-          <w:b/>
-          <w:color w:val="365F91" w:themeColor="accent1" w:themeShade="BF"/>
-          <w:sz w:val="16"/>
-          <w:szCs w:val="16"/>
-        </w:rPr>
-        <w:t>",</w:t>
+        <w:t>"type":"INSTALL",</w:t>
       </w:r>
     </w:p>
     <w:p>
@@ -11603,7 +10838,6 @@
         </w:rPr>
         <w:t>"</w:t>
       </w:r>
-      <w:proofErr w:type="gramStart"/>
       <w:r>
         <w:rPr>
           <w:rFonts w:ascii="Courier New" w:hAnsi="Courier New" w:cs="Courier New"/>
@@ -11614,7 +10848,6 @@
         </w:rPr>
         <w:t>reactor</w:t>
       </w:r>
-      <w:proofErr w:type="gramEnd"/>
       <w:r>
         <w:rPr>
           <w:rFonts w:ascii="Courier New" w:hAnsi="Courier New" w:cs="Courier New"/>
@@ -11665,41 +10898,7 @@
           <w:sz w:val="16"/>
           <w:szCs w:val="16"/>
         </w:rPr>
-        <w:t>"</w:t>
-      </w:r>
-      <w:proofErr w:type="spellStart"/>
-      <w:proofErr w:type="gramStart"/>
-      <w:r>
-        <w:rPr>
-          <w:rFonts w:ascii="Courier New" w:hAnsi="Courier New" w:cs="Courier New"/>
-          <w:b/>
-          <w:color w:val="365F91" w:themeColor="accent1" w:themeShade="BF"/>
-          <w:sz w:val="16"/>
-          <w:szCs w:val="16"/>
-        </w:rPr>
-        <w:t>message</w:t>
-      </w:r>
-      <w:proofErr w:type="gramEnd"/>
-      <w:r>
-        <w:rPr>
-          <w:rFonts w:ascii="Courier New" w:hAnsi="Courier New" w:cs="Courier New"/>
-          <w:b/>
-          <w:color w:val="365F91" w:themeColor="accent1" w:themeShade="BF"/>
-          <w:sz w:val="16"/>
-          <w:szCs w:val="16"/>
-        </w:rPr>
-        <w:t>":"Please</w:t>
-      </w:r>
-      <w:proofErr w:type="spellEnd"/>
-      <w:r>
-        <w:rPr>
-          <w:rFonts w:ascii="Courier New" w:hAnsi="Courier New" w:cs="Courier New"/>
-          <w:b/>
-          <w:color w:val="365F91" w:themeColor="accent1" w:themeShade="BF"/>
-          <w:sz w:val="16"/>
-          <w:szCs w:val="16"/>
-        </w:rPr>
-        <w:t xml:space="preserve"> take a sample for analysis",</w:t>
+        <w:t>"message":"Please take a sample for analysis",</w:t>
       </w:r>
     </w:p>
     <w:p>
@@ -11813,41 +11012,7 @@
           <w:sz w:val="16"/>
           <w:szCs w:val="16"/>
         </w:rPr>
-        <w:t>"</w:t>
-      </w:r>
-      <w:proofErr w:type="spellStart"/>
-      <w:proofErr w:type="gramStart"/>
-      <w:r>
-        <w:rPr>
-          <w:rFonts w:ascii="Courier New" w:hAnsi="Courier New" w:cs="Courier New"/>
-          <w:b/>
-          <w:color w:val="365F91" w:themeColor="accent1" w:themeShade="BF"/>
-          <w:sz w:val="16"/>
-          <w:szCs w:val="16"/>
-        </w:rPr>
-        <w:t>type</w:t>
-      </w:r>
-      <w:proofErr w:type="gramEnd"/>
-      <w:r>
-        <w:rPr>
-          <w:rFonts w:ascii="Courier New" w:hAnsi="Courier New" w:cs="Courier New"/>
-          <w:b/>
-          <w:color w:val="365F91" w:themeColor="accent1" w:themeShade="BF"/>
-          <w:sz w:val="16"/>
-          <w:szCs w:val="16"/>
-        </w:rPr>
-        <w:t>":"COMMENT</w:t>
-      </w:r>
-      <w:proofErr w:type="spellEnd"/>
-      <w:r>
-        <w:rPr>
-          <w:rFonts w:ascii="Courier New" w:hAnsi="Courier New" w:cs="Courier New"/>
-          <w:b/>
-          <w:color w:val="365F91" w:themeColor="accent1" w:themeShade="BF"/>
-          <w:sz w:val="16"/>
-          <w:szCs w:val="16"/>
-        </w:rPr>
-        <w:t>",</w:t>
+        <w:t>"type":"COMMENT",</w:t>
       </w:r>
     </w:p>
     <w:p>
@@ -11885,8 +11050,6 @@
           <w:szCs w:val="16"/>
         </w:rPr>
       </w:pPr>
-      <w:bookmarkStart w:id="10" w:name="_GoBack"/>
-      <w:bookmarkEnd w:id="10"/>
       <w:r>
         <w:rPr>
           <w:rFonts w:ascii="Courier New" w:hAnsi="Courier New" w:cs="Courier New"/>
@@ -11896,29 +11059,7 @@
           <w:szCs w:val="16"/>
         </w:rPr>
         <w:tab/>
-        <w:t>"comment":"</w:t>
-      </w:r>
-      <w:proofErr w:type="spellStart"/>
-      <w:r>
-        <w:rPr>
-          <w:rFonts w:ascii="Courier New" w:hAnsi="Courier New" w:cs="Courier New"/>
-          <w:b/>
-          <w:color w:val="365F91" w:themeColor="accent1" w:themeShade="BF"/>
-          <w:sz w:val="16"/>
-          <w:szCs w:val="16"/>
-        </w:rPr>
-        <w:t>Bromination</w:t>
-      </w:r>
-      <w:proofErr w:type="spellEnd"/>
-      <w:r>
-        <w:rPr>
-          <w:rFonts w:ascii="Courier New" w:hAnsi="Courier New" w:cs="Courier New"/>
-          <w:b/>
-          <w:color w:val="365F91" w:themeColor="accent1" w:themeShade="BF"/>
-          <w:sz w:val="16"/>
-          <w:szCs w:val="16"/>
-        </w:rPr>
-        <w:t xml:space="preserve"> and cytosine coupling",</w:t>
+        <w:t>"comment":"Bromination and cytosine coupling",</w:t>
       </w:r>
     </w:p>
     <w:p>
@@ -12068,7 +11209,6 @@
             <w:tcW w:w="1413" w:type="dxa"/>
           </w:tcPr>
           <w:p>
-            <w:proofErr w:type="spellStart"/>
             <w:r>
               <w:t>L</w:t>
             </w:r>
@@ -12078,7 +11218,6 @@
             <w:r>
               <w:t>ID</w:t>
             </w:r>
-            <w:proofErr w:type="spellEnd"/>
           </w:p>
         </w:tc>
         <w:tc>
@@ -12086,13 +11225,8 @@
             <w:tcW w:w="2139" w:type="dxa"/>
           </w:tcPr>
           <w:p>
-            <w:proofErr w:type="spellStart"/>
-            <w:r>
-              <w:t>int</w:t>
-            </w:r>
-            <w:proofErr w:type="spellEnd"/>
-            <w:r>
-              <w:t>, unique, required, auto-increment</w:t>
+            <w:r>
+              <w:t>int, unique, required, auto-increment</w:t>
             </w:r>
           </w:p>
         </w:tc>
@@ -12164,11 +11298,9 @@
             <w:tcW w:w="2139" w:type="dxa"/>
           </w:tcPr>
           <w:p>
-            <w:proofErr w:type="spellStart"/>
             <w:r>
               <w:t>int</w:t>
             </w:r>
-            <w:proofErr w:type="spellEnd"/>
             <w:r>
               <w:t>, required</w:t>
             </w:r>
@@ -12363,7 +11495,6 @@
             <w:tcW w:w="1413" w:type="dxa"/>
           </w:tcPr>
           <w:p>
-            <w:proofErr w:type="spellStart"/>
             <w:r>
               <w:t>L</w:t>
             </w:r>
@@ -12373,7 +11504,6 @@
             <w:r>
               <w:t>ID</w:t>
             </w:r>
-            <w:proofErr w:type="spellEnd"/>
           </w:p>
         </w:tc>
         <w:tc>
@@ -12381,13 +11511,8 @@
             <w:tcW w:w="2139" w:type="dxa"/>
           </w:tcPr>
           <w:p>
-            <w:proofErr w:type="spellStart"/>
-            <w:r>
-              <w:t>int</w:t>
-            </w:r>
-            <w:proofErr w:type="spellEnd"/>
-            <w:r>
-              <w:t>, unique, required, auto-increment</w:t>
+            <w:r>
+              <w:t>int, unique, required, auto-increment</w:t>
             </w:r>
           </w:p>
         </w:tc>
@@ -12456,13 +11581,8 @@
             <w:tcW w:w="2139" w:type="dxa"/>
           </w:tcPr>
           <w:p>
-            <w:proofErr w:type="spellStart"/>
-            <w:r>
-              <w:t>int</w:t>
-            </w:r>
-            <w:proofErr w:type="spellEnd"/>
-            <w:r>
-              <w:t>, required</w:t>
+            <w:r>
+              <w:t>int, required</w:t>
             </w:r>
           </w:p>
         </w:tc>
@@ -12531,7 +11651,6 @@
             <w:tcW w:w="1413" w:type="dxa"/>
           </w:tcPr>
           <w:p>
-            <w:proofErr w:type="spellStart"/>
             <w:r>
               <w:t>U</w:t>
             </w:r>
@@ -12541,7 +11660,6 @@
             <w:r>
               <w:t>ID</w:t>
             </w:r>
-            <w:proofErr w:type="spellEnd"/>
           </w:p>
         </w:tc>
         <w:tc>
@@ -12549,14 +11667,12 @@
             <w:tcW w:w="2139" w:type="dxa"/>
           </w:tcPr>
           <w:p>
-            <w:proofErr w:type="spellStart"/>
             <w:r>
               <w:t>i</w:t>
             </w:r>
             <w:r>
               <w:t>nt</w:t>
             </w:r>
-            <w:proofErr w:type="spellEnd"/>
             <w:r>
               <w:t>, required</w:t>
             </w:r>
@@ -12579,7 +11695,6 @@
             <w:tcW w:w="1413" w:type="dxa"/>
           </w:tcPr>
           <w:p>
-            <w:proofErr w:type="spellStart"/>
             <w:r>
               <w:t>S</w:t>
             </w:r>
@@ -12589,7 +11704,6 @@
             <w:r>
               <w:t>ID</w:t>
             </w:r>
-            <w:proofErr w:type="spellEnd"/>
           </w:p>
         </w:tc>
         <w:tc>
@@ -12597,13 +11711,8 @@
             <w:tcW w:w="2139" w:type="dxa"/>
           </w:tcPr>
           <w:p>
-            <w:proofErr w:type="spellStart"/>
-            <w:r>
-              <w:t>int</w:t>
-            </w:r>
-            <w:proofErr w:type="spellEnd"/>
-            <w:r>
-              <w:t>, required</w:t>
+            <w:r>
+              <w:t>int, required</w:t>
             </w:r>
           </w:p>
         </w:tc>
@@ -12624,7 +11733,6 @@
             <w:tcW w:w="1413" w:type="dxa"/>
           </w:tcPr>
           <w:p>
-            <w:proofErr w:type="spellStart"/>
             <w:r>
               <w:t>C</w:t>
             </w:r>
@@ -12634,7 +11742,6 @@
             <w:r>
               <w:t>ID</w:t>
             </w:r>
-            <w:proofErr w:type="spellEnd"/>
           </w:p>
         </w:tc>
         <w:tc>
@@ -12642,11 +11749,9 @@
             <w:tcW w:w="2139" w:type="dxa"/>
           </w:tcPr>
           <w:p>
-            <w:proofErr w:type="spellStart"/>
             <w:r>
               <w:t>int</w:t>
             </w:r>
-            <w:proofErr w:type="spellEnd"/>
           </w:p>
         </w:tc>
         <w:tc>
@@ -12768,72 +11873,60 @@
         <w:pStyle w:val="Heading3"/>
       </w:pPr>
       <w:bookmarkStart w:id="15" w:name="_Toc300741399"/>
-      <w:proofErr w:type="spellStart"/>
       <w:r>
         <w:t>LoadAllUsers</w:t>
       </w:r>
       <w:bookmarkEnd w:id="15"/>
-      <w:proofErr w:type="spellEnd"/>
     </w:p>
     <w:p>
       <w:pPr>
         <w:pStyle w:val="Heading3"/>
       </w:pPr>
       <w:bookmarkStart w:id="16" w:name="_Toc300741400"/>
-      <w:proofErr w:type="spellStart"/>
       <w:r>
         <w:t>LoadUser</w:t>
       </w:r>
       <w:bookmarkEnd w:id="16"/>
-      <w:proofErr w:type="spellEnd"/>
     </w:p>
     <w:p>
       <w:pPr>
         <w:pStyle w:val="Heading3"/>
       </w:pPr>
       <w:bookmarkStart w:id="17" w:name="_Toc300741401"/>
-      <w:proofErr w:type="spellStart"/>
       <w:r>
         <w:t>SaveUser</w:t>
       </w:r>
       <w:bookmarkEnd w:id="17"/>
-      <w:proofErr w:type="spellEnd"/>
     </w:p>
     <w:p>
       <w:pPr>
         <w:pStyle w:val="Heading3"/>
       </w:pPr>
       <w:bookmarkStart w:id="18" w:name="_Toc300741402"/>
-      <w:proofErr w:type="spellStart"/>
       <w:r>
         <w:t>DeleteUser</w:t>
       </w:r>
       <w:bookmarkEnd w:id="18"/>
-      <w:proofErr w:type="spellEnd"/>
     </w:p>
     <w:p>
       <w:pPr>
         <w:pStyle w:val="Heading3"/>
       </w:pPr>
       <w:bookmarkStart w:id="19" w:name="_Toc300741403"/>
-      <w:proofErr w:type="spellStart"/>
       <w:r>
         <w:t>LoadUserState</w:t>
       </w:r>
       <w:bookmarkEnd w:id="19"/>
-      <w:proofErr w:type="spellEnd"/>
     </w:p>
     <w:p>
       <w:pPr>
         <w:pStyle w:val="Heading3"/>
       </w:pPr>
       <w:bookmarkStart w:id="20" w:name="_Toc300741404"/>
-      <w:proofErr w:type="spellStart"/>
       <w:r>
         <w:t>SaveUserState</w:t>
       </w:r>
       <w:bookmarkEnd w:id="20"/>
-      <w:proofErr w:type="spellEnd"/>
     </w:p>
     <w:p/>
     <w:p>
@@ -12851,48 +11944,40 @@
         <w:pStyle w:val="Heading3"/>
       </w:pPr>
       <w:bookmarkStart w:id="22" w:name="_Toc300741406"/>
-      <w:proofErr w:type="spellStart"/>
       <w:r>
         <w:t>LoadAllRoles</w:t>
       </w:r>
       <w:bookmarkEnd w:id="22"/>
-      <w:proofErr w:type="spellEnd"/>
     </w:p>
     <w:p>
       <w:pPr>
         <w:pStyle w:val="Heading3"/>
       </w:pPr>
       <w:bookmarkStart w:id="23" w:name="_Toc300741407"/>
-      <w:proofErr w:type="spellStart"/>
       <w:r>
         <w:t>LoadRole</w:t>
       </w:r>
       <w:bookmarkEnd w:id="23"/>
-      <w:proofErr w:type="spellEnd"/>
     </w:p>
     <w:p>
       <w:pPr>
         <w:pStyle w:val="Heading3"/>
       </w:pPr>
       <w:bookmarkStart w:id="24" w:name="_Toc300741408"/>
-      <w:proofErr w:type="spellStart"/>
       <w:r>
         <w:t>SaveRole</w:t>
       </w:r>
       <w:bookmarkEnd w:id="24"/>
-      <w:proofErr w:type="spellEnd"/>
     </w:p>
     <w:p>
       <w:pPr>
         <w:pStyle w:val="Heading3"/>
       </w:pPr>
       <w:bookmarkStart w:id="25" w:name="_Toc300741409"/>
-      <w:proofErr w:type="spellStart"/>
       <w:r>
         <w:t>DeleteRole</w:t>
       </w:r>
       <w:bookmarkEnd w:id="25"/>
-      <w:proofErr w:type="spellEnd"/>
     </w:p>
     <w:p>
       <w:pPr>
@@ -12915,48 +12000,40 @@
         <w:pStyle w:val="Heading3"/>
       </w:pPr>
       <w:bookmarkStart w:id="27" w:name="_Toc300741411"/>
-      <w:proofErr w:type="spellStart"/>
       <w:r>
         <w:t>LoadAllSequences</w:t>
       </w:r>
       <w:bookmarkEnd w:id="27"/>
-      <w:proofErr w:type="spellEnd"/>
     </w:p>
     <w:p>
       <w:pPr>
         <w:pStyle w:val="Heading3"/>
       </w:pPr>
       <w:bookmarkStart w:id="28" w:name="_Toc300741412"/>
-      <w:proofErr w:type="spellStart"/>
       <w:r>
         <w:t>LoadSequence</w:t>
       </w:r>
       <w:bookmarkEnd w:id="28"/>
-      <w:proofErr w:type="spellEnd"/>
     </w:p>
     <w:p>
       <w:pPr>
         <w:pStyle w:val="Heading3"/>
       </w:pPr>
       <w:bookmarkStart w:id="29" w:name="_Toc300741413"/>
-      <w:proofErr w:type="spellStart"/>
       <w:r>
         <w:t>SaveSequence</w:t>
       </w:r>
       <w:bookmarkEnd w:id="29"/>
-      <w:proofErr w:type="spellEnd"/>
     </w:p>
     <w:p>
       <w:pPr>
         <w:pStyle w:val="Heading3"/>
       </w:pPr>
       <w:bookmarkStart w:id="30" w:name="_Toc300741414"/>
-      <w:proofErr w:type="spellStart"/>
       <w:r>
         <w:t>DeleteSequence</w:t>
       </w:r>
       <w:bookmarkEnd w:id="30"/>
-      <w:proofErr w:type="spellEnd"/>
     </w:p>
     <w:p>
       <w:pPr>
@@ -12980,48 +12057,40 @@
         <w:pStyle w:val="Heading3"/>
       </w:pPr>
       <w:bookmarkStart w:id="32" w:name="_Toc300741416"/>
-      <w:proofErr w:type="spellStart"/>
       <w:r>
         <w:t>LoadAllUnitOperations</w:t>
       </w:r>
       <w:bookmarkEnd w:id="32"/>
-      <w:proofErr w:type="spellEnd"/>
     </w:p>
     <w:p>
       <w:pPr>
         <w:pStyle w:val="Heading3"/>
       </w:pPr>
       <w:bookmarkStart w:id="33" w:name="_Toc300741417"/>
-      <w:proofErr w:type="spellStart"/>
       <w:r>
         <w:t>LoadUnitOperation</w:t>
       </w:r>
       <w:bookmarkEnd w:id="33"/>
-      <w:proofErr w:type="spellEnd"/>
     </w:p>
     <w:p>
       <w:pPr>
         <w:pStyle w:val="Heading3"/>
       </w:pPr>
       <w:bookmarkStart w:id="34" w:name="_Toc300741418"/>
-      <w:proofErr w:type="spellStart"/>
       <w:r>
         <w:t>SaveUnitOperation</w:t>
       </w:r>
       <w:bookmarkEnd w:id="34"/>
-      <w:proofErr w:type="spellEnd"/>
     </w:p>
     <w:p>
       <w:pPr>
         <w:pStyle w:val="Heading3"/>
       </w:pPr>
       <w:bookmarkStart w:id="35" w:name="_Toc300741419"/>
-      <w:proofErr w:type="spellStart"/>
       <w:r>
         <w:t>DeleteUnitOperation</w:t>
       </w:r>
       <w:bookmarkEnd w:id="35"/>
-      <w:proofErr w:type="spellEnd"/>
     </w:p>
     <w:p/>
     <w:p>
@@ -13039,24 +12108,20 @@
         <w:pStyle w:val="Heading3"/>
       </w:pPr>
       <w:bookmarkStart w:id="37" w:name="_Toc300741421"/>
-      <w:proofErr w:type="spellStart"/>
       <w:r>
         <w:t>LoadLogMessages</w:t>
       </w:r>
       <w:bookmarkEnd w:id="37"/>
-      <w:proofErr w:type="spellEnd"/>
     </w:p>
     <w:p>
       <w:pPr>
         <w:pStyle w:val="Heading3"/>
       </w:pPr>
       <w:bookmarkStart w:id="38" w:name="_Toc300741422"/>
-      <w:proofErr w:type="spellStart"/>
       <w:r>
         <w:t>LogMessage</w:t>
       </w:r>
       <w:bookmarkEnd w:id="38"/>
-      <w:proofErr w:type="spellEnd"/>
     </w:p>
     <w:p>
       <w:pPr>
@@ -13078,24 +12143,20 @@
         <w:pStyle w:val="Heading3"/>
       </w:pPr>
       <w:bookmarkStart w:id="40" w:name="_Toc300741424"/>
-      <w:proofErr w:type="spellStart"/>
       <w:r>
         <w:t>LoadStatus</w:t>
       </w:r>
       <w:bookmarkEnd w:id="40"/>
-      <w:proofErr w:type="spellEnd"/>
     </w:p>
     <w:p>
       <w:pPr>
         <w:pStyle w:val="Heading3"/>
       </w:pPr>
       <w:bookmarkStart w:id="41" w:name="_Toc300741425"/>
-      <w:proofErr w:type="spellStart"/>
       <w:r>
         <w:t>SaveStatus</w:t>
       </w:r>
       <w:bookmarkEnd w:id="41"/>
-      <w:proofErr w:type="spellEnd"/>
     </w:p>
     <w:p/>
     <w:sectPr>
@@ -15775,7 +14836,7 @@
 </file>
 
 <file path=customXml/itemProps1.xml><?xml version="1.0" encoding="utf-8"?>
-<ds:datastoreItem xmlns:ds="http://schemas.openxmlformats.org/officeDocument/2006/customXml" ds:itemID="{9EE64C5B-9DE3-48C2-AFB3-BFC27CDCEC1D}">
+<ds:datastoreItem xmlns:ds="http://schemas.openxmlformats.org/officeDocument/2006/customXml" ds:itemID="{97E681EA-E41C-45A0-8D7F-417E53C1B39A}">
   <ds:schemaRefs>
     <ds:schemaRef ds:uri="http://schemas.openxmlformats.org/officeDocument/2006/bibliography"/>
   </ds:schemaRefs>

</xml_diff>

<commit_message>
Updated database schema documentation
</commit_message>
<xml_diff>
--- a/doc/ElixysDatabaseSchema.docx
+++ b/doc/ElixysDatabaseSchema.docx
@@ -66,7 +66,7 @@
           <w:r>
             <w:fldChar w:fldCharType="separate"/>
           </w:r>
-          <w:hyperlink w:anchor="_Toc313452386" w:history="1">
+          <w:hyperlink w:anchor="_Toc313864237" w:history="1">
             <w:r>
               <w:rPr>
                 <w:rStyle w:val="Hyperlink"/>
@@ -93,7 +93,7 @@
                 <w:noProof/>
                 <w:webHidden/>
               </w:rPr>
-              <w:instrText xml:space="preserve"> PAGEREF _Toc313452386 \h </w:instrText>
+              <w:instrText xml:space="preserve"> PAGEREF _Toc313864237 \h </w:instrText>
             </w:r>
             <w:r>
               <w:rPr>
@@ -135,7 +135,7 @@
               <w:noProof/>
             </w:rPr>
           </w:pPr>
-          <w:hyperlink w:anchor="_Toc313452387" w:history="1">
+          <w:hyperlink w:anchor="_Toc313864238" w:history="1">
             <w:r>
               <w:rPr>
                 <w:rStyle w:val="Hyperlink"/>
@@ -162,7 +162,7 @@
                 <w:noProof/>
                 <w:webHidden/>
               </w:rPr>
-              <w:instrText xml:space="preserve"> PAGEREF _Toc313452387 \h </w:instrText>
+              <w:instrText xml:space="preserve"> PAGEREF _Toc313864238 \h </w:instrText>
             </w:r>
             <w:r>
               <w:rPr>
@@ -204,7 +204,7 @@
               <w:noProof/>
             </w:rPr>
           </w:pPr>
-          <w:hyperlink w:anchor="_Toc313452388" w:history="1">
+          <w:hyperlink w:anchor="_Toc313864239" w:history="1">
             <w:r>
               <w:rPr>
                 <w:rStyle w:val="Hyperlink"/>
@@ -231,7 +231,7 @@
                 <w:noProof/>
                 <w:webHidden/>
               </w:rPr>
-              <w:instrText xml:space="preserve"> PAGEREF _Toc313452388 \h </w:instrText>
+              <w:instrText xml:space="preserve"> PAGEREF _Toc313864239 \h </w:instrText>
             </w:r>
             <w:r>
               <w:rPr>
@@ -273,7 +273,7 @@
               <w:noProof/>
             </w:rPr>
           </w:pPr>
-          <w:hyperlink w:anchor="_Toc313452389" w:history="1">
+          <w:hyperlink w:anchor="_Toc313864240" w:history="1">
             <w:r>
               <w:rPr>
                 <w:rStyle w:val="Hyperlink"/>
@@ -300,7 +300,7 @@
                 <w:noProof/>
                 <w:webHidden/>
               </w:rPr>
-              <w:instrText xml:space="preserve"> PAGEREF _Toc313452389 \h </w:instrText>
+              <w:instrText xml:space="preserve"> PAGEREF _Toc313864240 \h </w:instrText>
             </w:r>
             <w:r>
               <w:rPr>
@@ -342,7 +342,7 @@
               <w:noProof/>
             </w:rPr>
           </w:pPr>
-          <w:hyperlink w:anchor="_Toc313452390" w:history="1">
+          <w:hyperlink w:anchor="_Toc313864241" w:history="1">
             <w:r>
               <w:rPr>
                 <w:rStyle w:val="Hyperlink"/>
@@ -369,7 +369,7 @@
                 <w:noProof/>
                 <w:webHidden/>
               </w:rPr>
-              <w:instrText xml:space="preserve"> PAGEREF _Toc313452390 \h </w:instrText>
+              <w:instrText xml:space="preserve"> PAGEREF _Toc313864241 \h </w:instrText>
             </w:r>
             <w:r>
               <w:rPr>
@@ -411,7 +411,7 @@
               <w:noProof/>
             </w:rPr>
           </w:pPr>
-          <w:hyperlink w:anchor="_Toc313452391" w:history="1">
+          <w:hyperlink w:anchor="_Toc313864242" w:history="1">
             <w:r>
               <w:rPr>
                 <w:rStyle w:val="Hyperlink"/>
@@ -438,7 +438,7 @@
                 <w:noProof/>
                 <w:webHidden/>
               </w:rPr>
-              <w:instrText xml:space="preserve"> PAGEREF _Toc313452391 \h </w:instrText>
+              <w:instrText xml:space="preserve"> PAGEREF _Toc313864242 \h </w:instrText>
             </w:r>
             <w:r>
               <w:rPr>
@@ -480,7 +480,7 @@
               <w:noProof/>
             </w:rPr>
           </w:pPr>
-          <w:hyperlink w:anchor="_Toc313452392" w:history="1">
+          <w:hyperlink w:anchor="_Toc313864243" w:history="1">
             <w:r>
               <w:rPr>
                 <w:rStyle w:val="Hyperlink"/>
@@ -507,7 +507,7 @@
                 <w:noProof/>
                 <w:webHidden/>
               </w:rPr>
-              <w:instrText xml:space="preserve"> PAGEREF _Toc313452392 \h </w:instrText>
+              <w:instrText xml:space="preserve"> PAGEREF _Toc313864243 \h </w:instrText>
             </w:r>
             <w:r>
               <w:rPr>
@@ -549,7 +549,7 @@
               <w:noProof/>
             </w:rPr>
           </w:pPr>
-          <w:hyperlink w:anchor="_Toc313452393" w:history="1">
+          <w:hyperlink w:anchor="_Toc313864244" w:history="1">
             <w:r>
               <w:rPr>
                 <w:rStyle w:val="Hyperlink"/>
@@ -576,7 +576,7 @@
                 <w:noProof/>
                 <w:webHidden/>
               </w:rPr>
-              <w:instrText xml:space="preserve"> PAGEREF _Toc313452393 \h </w:instrText>
+              <w:instrText xml:space="preserve"> PAGEREF _Toc313864244 \h </w:instrText>
             </w:r>
             <w:r>
               <w:rPr>
@@ -618,7 +618,7 @@
               <w:noProof/>
             </w:rPr>
           </w:pPr>
-          <w:hyperlink w:anchor="_Toc313452394" w:history="1">
+          <w:hyperlink w:anchor="_Toc313864245" w:history="1">
             <w:r>
               <w:rPr>
                 <w:rStyle w:val="Hyperlink"/>
@@ -645,7 +645,7 @@
                 <w:noProof/>
                 <w:webHidden/>
               </w:rPr>
-              <w:instrText xml:space="preserve"> PAGEREF _Toc313452394 \h </w:instrText>
+              <w:instrText xml:space="preserve"> PAGEREF _Toc313864245 \h </w:instrText>
             </w:r>
             <w:r>
               <w:rPr>
@@ -687,7 +687,7 @@
               <w:noProof/>
             </w:rPr>
           </w:pPr>
-          <w:hyperlink w:anchor="_Toc313452395" w:history="1">
+          <w:hyperlink w:anchor="_Toc313864246" w:history="1">
             <w:r>
               <w:rPr>
                 <w:rStyle w:val="Hyperlink"/>
@@ -714,7 +714,7 @@
                 <w:noProof/>
                 <w:webHidden/>
               </w:rPr>
-              <w:instrText xml:space="preserve"> PAGEREF _Toc313452395 \h </w:instrText>
+              <w:instrText xml:space="preserve"> PAGEREF _Toc313864246 \h </w:instrText>
             </w:r>
             <w:r>
               <w:rPr>
@@ -756,7 +756,7 @@
               <w:noProof/>
             </w:rPr>
           </w:pPr>
-          <w:hyperlink w:anchor="_Toc313452396" w:history="1">
+          <w:hyperlink w:anchor="_Toc313864247" w:history="1">
             <w:r>
               <w:rPr>
                 <w:rStyle w:val="Hyperlink"/>
@@ -783,7 +783,7 @@
                 <w:noProof/>
                 <w:webHidden/>
               </w:rPr>
-              <w:instrText xml:space="preserve"> PAGEREF _Toc313452396 \h </w:instrText>
+              <w:instrText xml:space="preserve"> PAGEREF _Toc313864247 \h </w:instrText>
             </w:r>
             <w:r>
               <w:rPr>
@@ -825,7 +825,7 @@
               <w:noProof/>
             </w:rPr>
           </w:pPr>
-          <w:hyperlink w:anchor="_Toc313452397" w:history="1">
+          <w:hyperlink w:anchor="_Toc313864248" w:history="1">
             <w:r>
               <w:rPr>
                 <w:rStyle w:val="Hyperlink"/>
@@ -852,7 +852,7 @@
                 <w:noProof/>
                 <w:webHidden/>
               </w:rPr>
-              <w:instrText xml:space="preserve"> PAGEREF _Toc313452397 \h </w:instrText>
+              <w:instrText xml:space="preserve"> PAGEREF _Toc313864248 \h </w:instrText>
             </w:r>
             <w:r>
               <w:rPr>
@@ -894,7 +894,7 @@
               <w:noProof/>
             </w:rPr>
           </w:pPr>
-          <w:hyperlink w:anchor="_Toc313452398" w:history="1">
+          <w:hyperlink w:anchor="_Toc313864249" w:history="1">
             <w:r>
               <w:rPr>
                 <w:rStyle w:val="Hyperlink"/>
@@ -921,7 +921,7 @@
                 <w:noProof/>
                 <w:webHidden/>
               </w:rPr>
-              <w:instrText xml:space="preserve"> PAGEREF _Toc313452398 \h </w:instrText>
+              <w:instrText xml:space="preserve"> PAGEREF _Toc313864249 \h </w:instrText>
             </w:r>
             <w:r>
               <w:rPr>
@@ -941,7 +941,7 @@
                 <w:noProof/>
                 <w:webHidden/>
               </w:rPr>
-              <w:t>7</w:t>
+              <w:t>8</w:t>
             </w:r>
             <w:r>
               <w:rPr>
@@ -963,7 +963,7 @@
               <w:noProof/>
             </w:rPr>
           </w:pPr>
-          <w:hyperlink w:anchor="_Toc313452399" w:history="1">
+          <w:hyperlink w:anchor="_Toc313864250" w:history="1">
             <w:r>
               <w:rPr>
                 <w:rStyle w:val="Hyperlink"/>
@@ -990,7 +990,7 @@
                 <w:noProof/>
                 <w:webHidden/>
               </w:rPr>
-              <w:instrText xml:space="preserve"> PAGEREF _Toc313452399 \h </w:instrText>
+              <w:instrText xml:space="preserve"> PAGEREF _Toc313864250 \h </w:instrText>
             </w:r>
             <w:r>
               <w:rPr>
@@ -1010,7 +1010,7 @@
                 <w:noProof/>
                 <w:webHidden/>
               </w:rPr>
-              <w:t>10</w:t>
+              <w:t>8</w:t>
             </w:r>
             <w:r>
               <w:rPr>
@@ -1059,7 +1059,7 @@
       <w:pPr>
         <w:pStyle w:val="Heading1"/>
       </w:pPr>
-      <w:bookmarkStart w:id="0" w:name="_Toc313452386"/>
+      <w:bookmarkStart w:id="0" w:name="_Toc313864237"/>
       <w:r>
         <w:lastRenderedPageBreak/>
         <w:t>Static i</w:t>
@@ -1078,7 +1078,7 @@
       <w:pPr>
         <w:pStyle w:val="Heading2"/>
       </w:pPr>
-      <w:bookmarkStart w:id="1" w:name="_Toc313452387"/>
+      <w:bookmarkStart w:id="1" w:name="_Toc313864238"/>
       <w:r>
         <w:t>System model</w:t>
       </w:r>
@@ -1310,7 +1310,7 @@
       <w:pPr>
         <w:pStyle w:val="Heading2"/>
       </w:pPr>
-      <w:bookmarkStart w:id="2" w:name="_Toc313452388"/>
+      <w:bookmarkStart w:id="2" w:name="_Toc313864239"/>
       <w:r>
         <w:t>Robot positions</w:t>
       </w:r>
@@ -1973,7 +1973,7 @@
       <w:pPr>
         <w:pStyle w:val="Heading2"/>
       </w:pPr>
-      <w:bookmarkStart w:id="3" w:name="_Toc313452389"/>
+      <w:bookmarkStart w:id="3" w:name="_Toc313864240"/>
       <w:r>
         <w:lastRenderedPageBreak/>
         <w:t>Hardware map</w:t>
@@ -3706,7 +3706,7 @@
       <w:pPr>
         <w:pStyle w:val="Heading1"/>
       </w:pPr>
-      <w:bookmarkStart w:id="4" w:name="_Toc313452390"/>
+      <w:bookmarkStart w:id="4" w:name="_Toc313864241"/>
       <w:r>
         <w:lastRenderedPageBreak/>
         <w:t>M</w:t>
@@ -3740,7 +3740,7 @@
       <w:pPr>
         <w:pStyle w:val="Heading2"/>
       </w:pPr>
-      <w:bookmarkStart w:id="5" w:name="_Toc313452391"/>
+      <w:bookmarkStart w:id="5" w:name="_Toc313864242"/>
       <w:r>
         <w:t>Users</w:t>
       </w:r>
@@ -4139,7 +4139,7 @@
       <w:pPr>
         <w:pStyle w:val="Heading2"/>
       </w:pPr>
-      <w:bookmarkStart w:id="6" w:name="_Toc313452392"/>
+      <w:bookmarkStart w:id="6" w:name="_Toc313864243"/>
       <w:r>
         <w:t>Roles</w:t>
       </w:r>
@@ -4377,7 +4377,7 @@
       <w:pPr>
         <w:pStyle w:val="Heading2"/>
       </w:pPr>
-      <w:bookmarkStart w:id="7" w:name="_Toc313452393"/>
+      <w:bookmarkStart w:id="7" w:name="_Toc313864244"/>
       <w:r>
         <w:t>Sequences</w:t>
       </w:r>
@@ -4874,7 +4874,7 @@
       <w:pPr>
         <w:pStyle w:val="Heading2"/>
       </w:pPr>
-      <w:bookmarkStart w:id="8" w:name="_Toc313452394"/>
+      <w:bookmarkStart w:id="8" w:name="_Toc313864245"/>
       <w:r>
         <w:lastRenderedPageBreak/>
         <w:t>Reagents</w:t>
@@ -5258,7 +5258,7 @@
       <w:pPr>
         <w:pStyle w:val="Heading2"/>
       </w:pPr>
-      <w:bookmarkStart w:id="9" w:name="_Toc313452395"/>
+      <w:bookmarkStart w:id="9" w:name="_Toc313864246"/>
       <w:r>
         <w:t>C</w:t>
       </w:r>
@@ -5660,7 +5660,7 @@
       <w:pPr>
         <w:pStyle w:val="Heading2"/>
       </w:pPr>
-      <w:bookmarkStart w:id="10" w:name="_Toc313452396"/>
+      <w:bookmarkStart w:id="10" w:name="_Toc313864247"/>
       <w:r>
         <w:lastRenderedPageBreak/>
         <w:t>System l</w:t>
@@ -5958,10 +5958,7 @@
             </w:r>
             <w:proofErr w:type="spellEnd"/>
             <w:r>
-              <w:t>,</w:t>
-            </w:r>
-            <w:r>
-              <w:t xml:space="preserve"> required</w:t>
+              <w:t>, required</w:t>
             </w:r>
           </w:p>
         </w:tc>
@@ -6022,12 +6019,9 @@
       <w:pPr>
         <w:pStyle w:val="Heading2"/>
       </w:pPr>
-      <w:bookmarkStart w:id="11" w:name="_Toc313452397"/>
+      <w:bookmarkStart w:id="11" w:name="_Toc313864248"/>
       <w:r>
-        <w:t>Run</w:t>
-      </w:r>
-      <w:r>
-        <w:t xml:space="preserve"> log</w:t>
+        <w:t>Run log</w:t>
       </w:r>
       <w:bookmarkEnd w:id="11"/>
     </w:p>
@@ -6414,12 +6408,6 @@
     </w:tbl>
     <w:p>
       <w:pPr>
-        <w:pStyle w:val="Heading2"/>
-      </w:pPr>
-      <w:bookmarkStart w:id="12" w:name="_Toc313452398"/>
-    </w:p>
-    <w:p>
-      <w:pPr>
         <w:rPr>
           <w:rFonts w:asciiTheme="majorHAnsi" w:eastAsiaTheme="majorEastAsia" w:hAnsiTheme="majorHAnsi" w:cstheme="majorBidi"/>
           <w:color w:val="4F81BD" w:themeColor="accent1"/>
@@ -6427,6 +6415,18 @@
           <w:szCs w:val="26"/>
         </w:rPr>
       </w:pPr>
+    </w:p>
+    <w:p>
+      <w:pPr>
+        <w:rPr>
+          <w:rFonts w:asciiTheme="majorHAnsi" w:eastAsiaTheme="majorEastAsia" w:hAnsiTheme="majorHAnsi" w:cstheme="majorBidi"/>
+          <w:b/>
+          <w:bCs/>
+          <w:color w:val="4F81BD" w:themeColor="accent1"/>
+          <w:sz w:val="26"/>
+          <w:szCs w:val="26"/>
+        </w:rPr>
+      </w:pPr>
       <w:r>
         <w:br w:type="page"/>
       </w:r>
@@ -6435,8 +6435,7 @@
       <w:pPr>
         <w:pStyle w:val="Heading2"/>
       </w:pPr>
-      <w:bookmarkStart w:id="13" w:name="_GoBack"/>
-      <w:bookmarkEnd w:id="13"/>
+      <w:bookmarkStart w:id="12" w:name="_Toc313864249"/>
       <w:r>
         <w:lastRenderedPageBreak/>
         <w:t>Status</w:t>
@@ -6612,7 +6611,7 @@
           <w:p>
             <w:proofErr w:type="spellStart"/>
             <w:r>
-              <w:t>VacuumSystemOn</w:t>
+              <w:t>SystemState</w:t>
             </w:r>
             <w:proofErr w:type="spellEnd"/>
           </w:p>
@@ -6622,11 +6621,9 @@
             <w:tcW w:w="1796" w:type="dxa"/>
           </w:tcPr>
           <w:p>
-            <w:proofErr w:type="spellStart"/>
-            <w:r>
-              <w:t>boolean</w:t>
-            </w:r>
-            <w:proofErr w:type="spellEnd"/>
+            <w:r>
+              <w:t>string[4096], required</w:t>
+            </w:r>
           </w:p>
         </w:tc>
         <w:tc>
@@ -6635,3946 +6632,7 @@
           </w:tcPr>
           <w:p>
             <w:r>
-              <w:t>True if the vacuum system is on</w:t>
-            </w:r>
-          </w:p>
-        </w:tc>
-      </w:tr>
-      <w:tr>
-        <w:tc>
-          <w:tcPr>
-            <w:tcW w:w="3391" w:type="dxa"/>
-          </w:tcPr>
-          <w:p>
-            <w:proofErr w:type="spellStart"/>
-            <w:r>
-              <w:t>VacuumSystemPressure</w:t>
-            </w:r>
-            <w:proofErr w:type="spellEnd"/>
-          </w:p>
-        </w:tc>
-        <w:tc>
-          <w:tcPr>
-            <w:tcW w:w="1796" w:type="dxa"/>
-          </w:tcPr>
-          <w:p>
-            <w:r>
-              <w:t>float</w:t>
-            </w:r>
-          </w:p>
-        </w:tc>
-        <w:tc>
-          <w:tcPr>
-            <w:tcW w:w="4389" w:type="dxa"/>
-          </w:tcPr>
-          <w:p>
-            <w:r>
-              <w:t>Actual vacuum pressure</w:t>
-            </w:r>
-          </w:p>
-        </w:tc>
-      </w:tr>
-      <w:tr>
-        <w:tc>
-          <w:tcPr>
-            <w:tcW w:w="3391" w:type="dxa"/>
-          </w:tcPr>
-          <w:p>
-            <w:proofErr w:type="spellStart"/>
-            <w:r>
-              <w:t>CoolingSystemOn</w:t>
-            </w:r>
-            <w:proofErr w:type="spellEnd"/>
-          </w:p>
-        </w:tc>
-        <w:tc>
-          <w:tcPr>
-            <w:tcW w:w="1796" w:type="dxa"/>
-          </w:tcPr>
-          <w:p>
-            <w:proofErr w:type="spellStart"/>
-            <w:r>
-              <w:t>boolean</w:t>
-            </w:r>
-            <w:proofErr w:type="spellEnd"/>
-          </w:p>
-        </w:tc>
-        <w:tc>
-          <w:tcPr>
-            <w:tcW w:w="4389" w:type="dxa"/>
-          </w:tcPr>
-          <w:p>
-            <w:r>
-              <w:t>True if the cooling system is on</w:t>
-            </w:r>
-          </w:p>
-        </w:tc>
-      </w:tr>
-      <w:tr>
-        <w:tc>
-          <w:tcPr>
-            <w:tcW w:w="3391" w:type="dxa"/>
-          </w:tcPr>
-          <w:p>
-            <w:r>
-              <w:t>PressureRegulator1SetPressure</w:t>
-            </w:r>
-          </w:p>
-        </w:tc>
-        <w:tc>
-          <w:tcPr>
-            <w:tcW w:w="1796" w:type="dxa"/>
-          </w:tcPr>
-          <w:p>
-            <w:r>
-              <w:t>float</w:t>
-            </w:r>
-          </w:p>
-        </w:tc>
-        <w:tc>
-          <w:tcPr>
-            <w:tcW w:w="4389" w:type="dxa"/>
-          </w:tcPr>
-          <w:p>
-            <w:r>
-              <w:t>Pressure regulator 1 set pressure</w:t>
-            </w:r>
-          </w:p>
-        </w:tc>
-      </w:tr>
-      <w:tr>
-        <w:tc>
-          <w:tcPr>
-            <w:tcW w:w="3391" w:type="dxa"/>
-          </w:tcPr>
-          <w:p>
-            <w:r>
-              <w:t>PressureRegulator1ActualPressure</w:t>
-            </w:r>
-          </w:p>
-        </w:tc>
-        <w:tc>
-          <w:tcPr>
-            <w:tcW w:w="1796" w:type="dxa"/>
-          </w:tcPr>
-          <w:p>
-            <w:r>
-              <w:t>float</w:t>
-            </w:r>
-          </w:p>
-        </w:tc>
-        <w:tc>
-          <w:tcPr>
-            <w:tcW w:w="4389" w:type="dxa"/>
-          </w:tcPr>
-          <w:p>
-            <w:r>
-              <w:t>Pressure regulator 1 actual pressure</w:t>
-            </w:r>
-          </w:p>
-        </w:tc>
-      </w:tr>
-      <w:tr>
-        <w:tc>
-          <w:tcPr>
-            <w:tcW w:w="3391" w:type="dxa"/>
-          </w:tcPr>
-          <w:p>
-            <w:r>
-              <w:t>PressureRegulator2SetPressure</w:t>
-            </w:r>
-          </w:p>
-        </w:tc>
-        <w:tc>
-          <w:tcPr>
-            <w:tcW w:w="1796" w:type="dxa"/>
-          </w:tcPr>
-          <w:p>
-            <w:r>
-              <w:t>float</w:t>
-            </w:r>
-          </w:p>
-        </w:tc>
-        <w:tc>
-          <w:tcPr>
-            <w:tcW w:w="4389" w:type="dxa"/>
-          </w:tcPr>
-          <w:p>
-            <w:r>
-              <w:t>Pressure regulator 2 set pressure</w:t>
-            </w:r>
-          </w:p>
-        </w:tc>
-      </w:tr>
-      <w:tr>
-        <w:tc>
-          <w:tcPr>
-            <w:tcW w:w="3391" w:type="dxa"/>
-          </w:tcPr>
-          <w:p>
-            <w:r>
-              <w:t>PressureRegulator2ActualPressure</w:t>
-            </w:r>
-          </w:p>
-        </w:tc>
-        <w:tc>
-          <w:tcPr>
-            <w:tcW w:w="1796" w:type="dxa"/>
-          </w:tcPr>
-          <w:p>
-            <w:r>
-              <w:t>float</w:t>
-            </w:r>
-          </w:p>
-        </w:tc>
-        <w:tc>
-          <w:tcPr>
-            <w:tcW w:w="4389" w:type="dxa"/>
-          </w:tcPr>
-          <w:p>
-            <w:r>
-              <w:t>Pressure regulator 2 actual pressure</w:t>
-            </w:r>
-          </w:p>
-        </w:tc>
-      </w:tr>
-      <w:tr>
-        <w:tc>
-          <w:tcPr>
-            <w:tcW w:w="3391" w:type="dxa"/>
-          </w:tcPr>
-          <w:p>
-            <w:proofErr w:type="spellStart"/>
-            <w:r>
-              <w:t>GasTransferValveOpen</w:t>
-            </w:r>
-            <w:proofErr w:type="spellEnd"/>
-          </w:p>
-        </w:tc>
-        <w:tc>
-          <w:tcPr>
-            <w:tcW w:w="1796" w:type="dxa"/>
-          </w:tcPr>
-          <w:p>
-            <w:proofErr w:type="spellStart"/>
-            <w:r>
-              <w:t>boolean</w:t>
-            </w:r>
-            <w:proofErr w:type="spellEnd"/>
-          </w:p>
-        </w:tc>
-        <w:tc>
-          <w:tcPr>
-            <w:tcW w:w="4389" w:type="dxa"/>
-          </w:tcPr>
-          <w:p>
-            <w:r>
-              <w:t>True if the gas transfer valve is open</w:t>
-            </w:r>
-          </w:p>
-        </w:tc>
-      </w:tr>
-      <w:tr>
-        <w:tc>
-          <w:tcPr>
-            <w:tcW w:w="3391" w:type="dxa"/>
-          </w:tcPr>
-          <w:p>
-            <w:r>
-              <w:t>F18LoadValveOpen</w:t>
-            </w:r>
-          </w:p>
-        </w:tc>
-        <w:tc>
-          <w:tcPr>
-            <w:tcW w:w="1796" w:type="dxa"/>
-          </w:tcPr>
-          <w:p>
-            <w:proofErr w:type="spellStart"/>
-            <w:r>
-              <w:t>boolean</w:t>
-            </w:r>
-            <w:proofErr w:type="spellEnd"/>
-          </w:p>
-        </w:tc>
-        <w:tc>
-          <w:tcPr>
-            <w:tcW w:w="4389" w:type="dxa"/>
-          </w:tcPr>
-          <w:p>
-            <w:r>
-              <w:t>True if the F18 load valve is open</w:t>
-            </w:r>
-          </w:p>
-        </w:tc>
-      </w:tr>
-      <w:tr>
-        <w:tc>
-          <w:tcPr>
-            <w:tcW w:w="3391" w:type="dxa"/>
-          </w:tcPr>
-          <w:p>
-            <w:proofErr w:type="spellStart"/>
-            <w:r>
-              <w:t>HPLCLoadValveOpen</w:t>
-            </w:r>
-            <w:proofErr w:type="spellEnd"/>
-          </w:p>
-        </w:tc>
-        <w:tc>
-          <w:tcPr>
-            <w:tcW w:w="1796" w:type="dxa"/>
-          </w:tcPr>
-          <w:p>
-            <w:proofErr w:type="spellStart"/>
-            <w:r>
-              <w:t>boolean</w:t>
-            </w:r>
-            <w:proofErr w:type="spellEnd"/>
-          </w:p>
-        </w:tc>
-        <w:tc>
-          <w:tcPr>
-            <w:tcW w:w="4389" w:type="dxa"/>
-          </w:tcPr>
-          <w:p>
-            <w:r>
-              <w:t>True if the HPLC load valve is open</w:t>
-            </w:r>
-          </w:p>
-        </w:tc>
-      </w:tr>
-      <w:tr>
-        <w:tc>
-          <w:tcPr>
-            <w:tcW w:w="3391" w:type="dxa"/>
-          </w:tcPr>
-          <w:p>
-            <w:proofErr w:type="spellStart"/>
-            <w:r>
-              <w:t>ReagentRobotPositionSet</w:t>
-            </w:r>
-            <w:proofErr w:type="spellEnd"/>
-          </w:p>
-        </w:tc>
-        <w:tc>
-          <w:tcPr>
-            <w:tcW w:w="1796" w:type="dxa"/>
-          </w:tcPr>
-          <w:p>
-            <w:r>
-              <w:t>string[64]</w:t>
-            </w:r>
-          </w:p>
-        </w:tc>
-        <w:tc>
-          <w:tcPr>
-            <w:tcW w:w="4389" w:type="dxa"/>
-          </w:tcPr>
-          <w:p>
-            <w:r>
-              <w:t>String describing the reagent robot set position</w:t>
-            </w:r>
-          </w:p>
-        </w:tc>
-      </w:tr>
-      <w:tr>
-        <w:tc>
-          <w:tcPr>
-            <w:tcW w:w="3391" w:type="dxa"/>
-          </w:tcPr>
-          <w:p>
-            <w:proofErr w:type="spellStart"/>
-            <w:r>
-              <w:t>ReagentRobotPositionActual</w:t>
-            </w:r>
-            <w:proofErr w:type="spellEnd"/>
-          </w:p>
-        </w:tc>
-        <w:tc>
-          <w:tcPr>
-            <w:tcW w:w="1796" w:type="dxa"/>
-          </w:tcPr>
-          <w:p>
-            <w:r>
-              <w:t>string[64]</w:t>
-            </w:r>
-          </w:p>
-        </w:tc>
-        <w:tc>
-          <w:tcPr>
-            <w:tcW w:w="4389" w:type="dxa"/>
-          </w:tcPr>
-          <w:p>
-            <w:r>
-              <w:t>String describing the reagent robot actual position</w:t>
-            </w:r>
-          </w:p>
-        </w:tc>
-      </w:tr>
-      <w:tr>
-        <w:tc>
-          <w:tcPr>
-            <w:tcW w:w="3391" w:type="dxa"/>
-          </w:tcPr>
-          <w:p>
-            <w:proofErr w:type="spellStart"/>
-            <w:r>
-              <w:t>ReagentRobotPositionSetX</w:t>
-            </w:r>
-            <w:proofErr w:type="spellEnd"/>
-          </w:p>
-        </w:tc>
-        <w:tc>
-          <w:tcPr>
-            <w:tcW w:w="1796" w:type="dxa"/>
-          </w:tcPr>
-          <w:p>
-            <w:proofErr w:type="spellStart"/>
-            <w:r>
-              <w:t>int</w:t>
-            </w:r>
-            <w:proofErr w:type="spellEnd"/>
-          </w:p>
-        </w:tc>
-        <w:tc>
-          <w:tcPr>
-            <w:tcW w:w="4389" w:type="dxa"/>
-          </w:tcPr>
-          <w:p>
-            <w:r>
-              <w:t>Reagent robot set position (X)</w:t>
-            </w:r>
-          </w:p>
-        </w:tc>
-      </w:tr>
-      <w:tr>
-        <w:tc>
-          <w:tcPr>
-            <w:tcW w:w="3391" w:type="dxa"/>
-          </w:tcPr>
-          <w:p>
-            <w:proofErr w:type="spellStart"/>
-            <w:r>
-              <w:t>ReagentRobotPositionSetY</w:t>
-            </w:r>
-            <w:proofErr w:type="spellEnd"/>
-          </w:p>
-        </w:tc>
-        <w:tc>
-          <w:tcPr>
-            <w:tcW w:w="1796" w:type="dxa"/>
-          </w:tcPr>
-          <w:p>
-            <w:proofErr w:type="spellStart"/>
-            <w:r>
-              <w:t>int</w:t>
-            </w:r>
-            <w:proofErr w:type="spellEnd"/>
-          </w:p>
-        </w:tc>
-        <w:tc>
-          <w:tcPr>
-            <w:tcW w:w="4389" w:type="dxa"/>
-          </w:tcPr>
-          <w:p>
-            <w:r>
-              <w:t>Reagent robot set position (Y)</w:t>
-            </w:r>
-          </w:p>
-        </w:tc>
-      </w:tr>
-      <w:tr>
-        <w:tc>
-          <w:tcPr>
-            <w:tcW w:w="3391" w:type="dxa"/>
-          </w:tcPr>
-          <w:p>
-            <w:proofErr w:type="spellStart"/>
-            <w:r>
-              <w:t>ReagentRobotPositionActualX</w:t>
-            </w:r>
-            <w:proofErr w:type="spellEnd"/>
-          </w:p>
-        </w:tc>
-        <w:tc>
-          <w:tcPr>
-            <w:tcW w:w="1796" w:type="dxa"/>
-          </w:tcPr>
-          <w:p>
-            <w:proofErr w:type="spellStart"/>
-            <w:r>
-              <w:t>int</w:t>
-            </w:r>
-            <w:proofErr w:type="spellEnd"/>
-          </w:p>
-        </w:tc>
-        <w:tc>
-          <w:tcPr>
-            <w:tcW w:w="4389" w:type="dxa"/>
-          </w:tcPr>
-          <w:p>
-            <w:r>
-              <w:t>Reagent robot actual position (X)</w:t>
-            </w:r>
-          </w:p>
-        </w:tc>
-      </w:tr>
-      <w:tr>
-        <w:tc>
-          <w:tcPr>
-            <w:tcW w:w="3391" w:type="dxa"/>
-          </w:tcPr>
-          <w:p>
-            <w:proofErr w:type="spellStart"/>
-            <w:r>
-              <w:t>ReagentRobotPositionActualY</w:t>
-            </w:r>
-            <w:proofErr w:type="spellEnd"/>
-          </w:p>
-        </w:tc>
-        <w:tc>
-          <w:tcPr>
-            <w:tcW w:w="1796" w:type="dxa"/>
-          </w:tcPr>
-          <w:p>
-            <w:proofErr w:type="spellStart"/>
-            <w:r>
-              <w:t>int</w:t>
-            </w:r>
-            <w:proofErr w:type="spellEnd"/>
-          </w:p>
-        </w:tc>
-        <w:tc>
-          <w:tcPr>
-            <w:tcW w:w="4389" w:type="dxa"/>
-          </w:tcPr>
-          <w:p>
-            <w:r>
-              <w:t>Reagent robot actual position (Y)</w:t>
-            </w:r>
-          </w:p>
-        </w:tc>
-      </w:tr>
-      <w:tr>
-        <w:tc>
-          <w:tcPr>
-            <w:tcW w:w="3391" w:type="dxa"/>
-          </w:tcPr>
-          <w:p>
-            <w:proofErr w:type="spellStart"/>
-            <w:r>
-              <w:t>ReagentRobotStatusX</w:t>
-            </w:r>
-            <w:proofErr w:type="spellEnd"/>
-          </w:p>
-        </w:tc>
-        <w:tc>
-          <w:tcPr>
-            <w:tcW w:w="1796" w:type="dxa"/>
-          </w:tcPr>
-          <w:p>
-            <w:r>
-              <w:t>string[30]</w:t>
-            </w:r>
-          </w:p>
-        </w:tc>
-        <w:tc>
-          <w:tcPr>
-            <w:tcW w:w="4389" w:type="dxa"/>
-          </w:tcPr>
-          <w:p>
-            <w:r>
-              <w:t>Reagent robot status (X)</w:t>
-            </w:r>
-          </w:p>
-        </w:tc>
-      </w:tr>
-      <w:tr>
-        <w:tc>
-          <w:tcPr>
-            <w:tcW w:w="3391" w:type="dxa"/>
-          </w:tcPr>
-          <w:p>
-            <w:proofErr w:type="spellStart"/>
-            <w:r>
-              <w:t>ReagentRobotStatusY</w:t>
-            </w:r>
-            <w:proofErr w:type="spellEnd"/>
-          </w:p>
-        </w:tc>
-        <w:tc>
-          <w:tcPr>
-            <w:tcW w:w="1796" w:type="dxa"/>
-          </w:tcPr>
-          <w:p>
-            <w:r>
-              <w:t>string[30]</w:t>
-            </w:r>
-          </w:p>
-        </w:tc>
-        <w:tc>
-          <w:tcPr>
-            <w:tcW w:w="4389" w:type="dxa"/>
-          </w:tcPr>
-          <w:p>
-            <w:r>
-              <w:t>Reagent robot status (Y)</w:t>
-            </w:r>
-          </w:p>
-        </w:tc>
-      </w:tr>
-      <w:tr>
-        <w:tc>
-          <w:tcPr>
-            <w:tcW w:w="3391" w:type="dxa"/>
-          </w:tcPr>
-          <w:p>
-            <w:proofErr w:type="spellStart"/>
-            <w:r>
-              <w:t>ReagentRobotControlX</w:t>
-            </w:r>
-            <w:proofErr w:type="spellEnd"/>
-          </w:p>
-        </w:tc>
-        <w:tc>
-          <w:tcPr>
-            <w:tcW w:w="1796" w:type="dxa"/>
-          </w:tcPr>
-          <w:p>
-            <w:r>
-              <w:t xml:space="preserve">unsigned </w:t>
-            </w:r>
-            <w:proofErr w:type="spellStart"/>
-            <w:r>
-              <w:t>int</w:t>
-            </w:r>
-            <w:proofErr w:type="spellEnd"/>
-          </w:p>
-        </w:tc>
-        <w:tc>
-          <w:tcPr>
-            <w:tcW w:w="4389" w:type="dxa"/>
-          </w:tcPr>
-          <w:p>
-            <w:r>
-              <w:t>Reagent robot control word (X)</w:t>
-            </w:r>
-          </w:p>
-        </w:tc>
-      </w:tr>
-      <w:tr>
-        <w:tc>
-          <w:tcPr>
-            <w:tcW w:w="3391" w:type="dxa"/>
-          </w:tcPr>
-          <w:p>
-            <w:proofErr w:type="spellStart"/>
-            <w:r>
-              <w:t>ReagentRobotControlY</w:t>
-            </w:r>
-            <w:proofErr w:type="spellEnd"/>
-          </w:p>
-        </w:tc>
-        <w:tc>
-          <w:tcPr>
-            <w:tcW w:w="1796" w:type="dxa"/>
-          </w:tcPr>
-          <w:p>
-            <w:r>
-              <w:t xml:space="preserve">unsigned </w:t>
-            </w:r>
-            <w:proofErr w:type="spellStart"/>
-            <w:r>
-              <w:t>int</w:t>
-            </w:r>
-            <w:proofErr w:type="spellEnd"/>
-          </w:p>
-        </w:tc>
-        <w:tc>
-          <w:tcPr>
-            <w:tcW w:w="4389" w:type="dxa"/>
-          </w:tcPr>
-          <w:p>
-            <w:r>
-              <w:t>Reagent robot control word (Y)</w:t>
-            </w:r>
-          </w:p>
-        </w:tc>
-      </w:tr>
-      <w:tr>
-        <w:tc>
-          <w:tcPr>
-            <w:tcW w:w="3391" w:type="dxa"/>
-          </w:tcPr>
-          <w:p>
-            <w:proofErr w:type="spellStart"/>
-            <w:r>
-              <w:t>ReagentRobotCheckX</w:t>
-            </w:r>
-            <w:proofErr w:type="spellEnd"/>
-          </w:p>
-        </w:tc>
-        <w:tc>
-          <w:tcPr>
-            <w:tcW w:w="1796" w:type="dxa"/>
-          </w:tcPr>
-          <w:p>
-            <w:r>
-              <w:t xml:space="preserve">unsigned </w:t>
-            </w:r>
-            <w:proofErr w:type="spellStart"/>
-            <w:r>
-              <w:t>int</w:t>
-            </w:r>
-            <w:proofErr w:type="spellEnd"/>
-          </w:p>
-        </w:tc>
-        <w:tc>
-          <w:tcPr>
-            <w:tcW w:w="4389" w:type="dxa"/>
-          </w:tcPr>
-          <w:p>
-            <w:r>
-              <w:t>Reagent robot check word (X)</w:t>
-            </w:r>
-          </w:p>
-        </w:tc>
-      </w:tr>
-      <w:tr>
-        <w:tc>
-          <w:tcPr>
-            <w:tcW w:w="3391" w:type="dxa"/>
-          </w:tcPr>
-          <w:p>
-            <w:proofErr w:type="spellStart"/>
-            <w:r>
-              <w:t>ReagentRobotCheckY</w:t>
-            </w:r>
-            <w:proofErr w:type="spellEnd"/>
-          </w:p>
-        </w:tc>
-        <w:tc>
-          <w:tcPr>
-            <w:tcW w:w="1796" w:type="dxa"/>
-          </w:tcPr>
-          <w:p>
-            <w:r>
-              <w:t xml:space="preserve">unsigned </w:t>
-            </w:r>
-            <w:proofErr w:type="spellStart"/>
-            <w:r>
-              <w:t>int</w:t>
-            </w:r>
-            <w:proofErr w:type="spellEnd"/>
-          </w:p>
-        </w:tc>
-        <w:tc>
-          <w:tcPr>
-            <w:tcW w:w="4389" w:type="dxa"/>
-          </w:tcPr>
-          <w:p>
-            <w:r>
-              <w:t>Reagent robot check word (Y)</w:t>
-            </w:r>
-          </w:p>
-        </w:tc>
-      </w:tr>
-      <w:tr>
-        <w:tc>
-          <w:tcPr>
-            <w:tcW w:w="3391" w:type="dxa"/>
-          </w:tcPr>
-          <w:p>
-            <w:proofErr w:type="spellStart"/>
-            <w:r>
-              <w:t>GripperSetUp</w:t>
-            </w:r>
-            <w:proofErr w:type="spellEnd"/>
-          </w:p>
-        </w:tc>
-        <w:tc>
-          <w:tcPr>
-            <w:tcW w:w="1796" w:type="dxa"/>
-          </w:tcPr>
-          <w:p>
-            <w:proofErr w:type="spellStart"/>
-            <w:r>
-              <w:t>boolean</w:t>
-            </w:r>
-            <w:proofErr w:type="spellEnd"/>
-          </w:p>
-        </w:tc>
-        <w:tc>
-          <w:tcPr>
-            <w:tcW w:w="4389" w:type="dxa"/>
-          </w:tcPr>
-          <w:p>
-            <w:r>
-              <w:t>True if the gripper is set up</w:t>
-            </w:r>
-          </w:p>
-        </w:tc>
-      </w:tr>
-      <w:tr>
-        <w:tc>
-          <w:tcPr>
-            <w:tcW w:w="3391" w:type="dxa"/>
-          </w:tcPr>
-          <w:p>
-            <w:proofErr w:type="spellStart"/>
-            <w:r>
-              <w:t>GripperSetDown</w:t>
-            </w:r>
-            <w:proofErr w:type="spellEnd"/>
-          </w:p>
-        </w:tc>
-        <w:tc>
-          <w:tcPr>
-            <w:tcW w:w="1796" w:type="dxa"/>
-          </w:tcPr>
-          <w:p>
-            <w:proofErr w:type="spellStart"/>
-            <w:r>
-              <w:t>boolean</w:t>
-            </w:r>
-            <w:proofErr w:type="spellEnd"/>
-          </w:p>
-        </w:tc>
-        <w:tc>
-          <w:tcPr>
-            <w:tcW w:w="4389" w:type="dxa"/>
-          </w:tcPr>
-          <w:p>
-            <w:r>
-              <w:t>True if the gripper is set down</w:t>
-            </w:r>
-          </w:p>
-        </w:tc>
-      </w:tr>
-      <w:tr>
-        <w:tc>
-          <w:tcPr>
-            <w:tcW w:w="3391" w:type="dxa"/>
-          </w:tcPr>
-          <w:p>
-            <w:proofErr w:type="spellStart"/>
-            <w:r>
-              <w:t>GripperSetOpen</w:t>
-            </w:r>
-            <w:proofErr w:type="spellEnd"/>
-          </w:p>
-        </w:tc>
-        <w:tc>
-          <w:tcPr>
-            <w:tcW w:w="1796" w:type="dxa"/>
-          </w:tcPr>
-          <w:p>
-            <w:proofErr w:type="spellStart"/>
-            <w:r>
-              <w:t>boolean</w:t>
-            </w:r>
-            <w:proofErr w:type="spellEnd"/>
-          </w:p>
-        </w:tc>
-        <w:tc>
-          <w:tcPr>
-            <w:tcW w:w="4389" w:type="dxa"/>
-          </w:tcPr>
-          <w:p>
-            <w:r>
-              <w:t>True if the gripper is set open</w:t>
-            </w:r>
-          </w:p>
-        </w:tc>
-      </w:tr>
-      <w:tr>
-        <w:tc>
-          <w:tcPr>
-            <w:tcW w:w="3391" w:type="dxa"/>
-          </w:tcPr>
-          <w:p>
-            <w:proofErr w:type="spellStart"/>
-            <w:r>
-              <w:t>GripperSetClose</w:t>
-            </w:r>
-            <w:proofErr w:type="spellEnd"/>
-          </w:p>
-        </w:tc>
-        <w:tc>
-          <w:tcPr>
-            <w:tcW w:w="1796" w:type="dxa"/>
-          </w:tcPr>
-          <w:p>
-            <w:proofErr w:type="spellStart"/>
-            <w:r>
-              <w:t>boolean</w:t>
-            </w:r>
-            <w:proofErr w:type="spellEnd"/>
-          </w:p>
-        </w:tc>
-        <w:tc>
-          <w:tcPr>
-            <w:tcW w:w="4389" w:type="dxa"/>
-          </w:tcPr>
-          <w:p>
-            <w:r>
-              <w:t>True if the gripper is set close</w:t>
-            </w:r>
-          </w:p>
-        </w:tc>
-      </w:tr>
-      <w:tr>
-        <w:tc>
-          <w:tcPr>
-            <w:tcW w:w="3391" w:type="dxa"/>
-          </w:tcPr>
-          <w:p>
-            <w:proofErr w:type="spellStart"/>
-            <w:r>
-              <w:t>GasTransferSetUp</w:t>
-            </w:r>
-            <w:proofErr w:type="spellEnd"/>
-          </w:p>
-        </w:tc>
-        <w:tc>
-          <w:tcPr>
-            <w:tcW w:w="1796" w:type="dxa"/>
-          </w:tcPr>
-          <w:p>
-            <w:proofErr w:type="spellStart"/>
-            <w:r>
-              <w:t>boolean</w:t>
-            </w:r>
-            <w:proofErr w:type="spellEnd"/>
-          </w:p>
-        </w:tc>
-        <w:tc>
-          <w:tcPr>
-            <w:tcW w:w="4389" w:type="dxa"/>
-          </w:tcPr>
-          <w:p>
-            <w:r>
-              <w:t>True if the gas transfer is set up</w:t>
-            </w:r>
-          </w:p>
-        </w:tc>
-      </w:tr>
-      <w:tr>
-        <w:tc>
-          <w:tcPr>
-            <w:tcW w:w="3391" w:type="dxa"/>
-          </w:tcPr>
-          <w:p>
-            <w:proofErr w:type="spellStart"/>
-            <w:r>
-              <w:t>GasTransferSetDown</w:t>
-            </w:r>
-            <w:proofErr w:type="spellEnd"/>
-          </w:p>
-        </w:tc>
-        <w:tc>
-          <w:tcPr>
-            <w:tcW w:w="1796" w:type="dxa"/>
-          </w:tcPr>
-          <w:p>
-            <w:proofErr w:type="spellStart"/>
-            <w:r>
-              <w:t>boolean</w:t>
-            </w:r>
-            <w:proofErr w:type="spellEnd"/>
-          </w:p>
-        </w:tc>
-        <w:tc>
-          <w:tcPr>
-            <w:tcW w:w="4389" w:type="dxa"/>
-          </w:tcPr>
-          <w:p>
-            <w:r>
-              <w:t>True if the gas transfer is set down</w:t>
-            </w:r>
-          </w:p>
-        </w:tc>
-      </w:tr>
-      <w:tr>
-        <w:tc>
-          <w:tcPr>
-            <w:tcW w:w="3391" w:type="dxa"/>
-          </w:tcPr>
-          <w:p>
-            <w:proofErr w:type="spellStart"/>
-            <w:r>
-              <w:t>GripperUp</w:t>
-            </w:r>
-            <w:proofErr w:type="spellEnd"/>
-          </w:p>
-        </w:tc>
-        <w:tc>
-          <w:tcPr>
-            <w:tcW w:w="1796" w:type="dxa"/>
-          </w:tcPr>
-          <w:p>
-            <w:proofErr w:type="spellStart"/>
-            <w:r>
-              <w:t>boolean</w:t>
-            </w:r>
-            <w:proofErr w:type="spellEnd"/>
-          </w:p>
-        </w:tc>
-        <w:tc>
-          <w:tcPr>
-            <w:tcW w:w="4389" w:type="dxa"/>
-          </w:tcPr>
-          <w:p>
-            <w:r>
-              <w:t>True if the gripper is up</w:t>
-            </w:r>
-          </w:p>
-        </w:tc>
-      </w:tr>
-      <w:tr>
-        <w:tc>
-          <w:tcPr>
-            <w:tcW w:w="3391" w:type="dxa"/>
-          </w:tcPr>
-          <w:p>
-            <w:proofErr w:type="spellStart"/>
-            <w:r>
-              <w:t>GripperDown</w:t>
-            </w:r>
-            <w:proofErr w:type="spellEnd"/>
-          </w:p>
-        </w:tc>
-        <w:tc>
-          <w:tcPr>
-            <w:tcW w:w="1796" w:type="dxa"/>
-          </w:tcPr>
-          <w:p>
-            <w:proofErr w:type="spellStart"/>
-            <w:r>
-              <w:t>boolean</w:t>
-            </w:r>
-            <w:proofErr w:type="spellEnd"/>
-          </w:p>
-        </w:tc>
-        <w:tc>
-          <w:tcPr>
-            <w:tcW w:w="4389" w:type="dxa"/>
-          </w:tcPr>
-          <w:p>
-            <w:r>
-              <w:t>True if the gripper is down</w:t>
-            </w:r>
-          </w:p>
-        </w:tc>
-      </w:tr>
-      <w:tr>
-        <w:tc>
-          <w:tcPr>
-            <w:tcW w:w="3391" w:type="dxa"/>
-          </w:tcPr>
-          <w:p>
-            <w:proofErr w:type="spellStart"/>
-            <w:r>
-              <w:t>GripperOpen</w:t>
-            </w:r>
-            <w:proofErr w:type="spellEnd"/>
-          </w:p>
-        </w:tc>
-        <w:tc>
-          <w:tcPr>
-            <w:tcW w:w="1796" w:type="dxa"/>
-          </w:tcPr>
-          <w:p>
-            <w:proofErr w:type="spellStart"/>
-            <w:r>
-              <w:t>boolean</w:t>
-            </w:r>
-            <w:proofErr w:type="spellEnd"/>
-          </w:p>
-        </w:tc>
-        <w:tc>
-          <w:tcPr>
-            <w:tcW w:w="4389" w:type="dxa"/>
-          </w:tcPr>
-          <w:p>
-            <w:r>
-              <w:t>True if the gripper is open</w:t>
-            </w:r>
-          </w:p>
-        </w:tc>
-      </w:tr>
-      <w:tr>
-        <w:tc>
-          <w:tcPr>
-            <w:tcW w:w="3391" w:type="dxa"/>
-          </w:tcPr>
-          <w:p>
-            <w:proofErr w:type="spellStart"/>
-            <w:r>
-              <w:t>GripperClose</w:t>
-            </w:r>
-            <w:proofErr w:type="spellEnd"/>
-          </w:p>
-        </w:tc>
-        <w:tc>
-          <w:tcPr>
-            <w:tcW w:w="1796" w:type="dxa"/>
-          </w:tcPr>
-          <w:p>
-            <w:proofErr w:type="spellStart"/>
-            <w:r>
-              <w:t>boolean</w:t>
-            </w:r>
-            <w:proofErr w:type="spellEnd"/>
-          </w:p>
-        </w:tc>
-        <w:tc>
-          <w:tcPr>
-            <w:tcW w:w="4389" w:type="dxa"/>
-          </w:tcPr>
-          <w:p>
-            <w:r>
-              <w:t>True if the gripper is closed</w:t>
-            </w:r>
-          </w:p>
-        </w:tc>
-      </w:tr>
-      <w:tr>
-        <w:tc>
-          <w:tcPr>
-            <w:tcW w:w="3391" w:type="dxa"/>
-          </w:tcPr>
-          <w:p>
-            <w:proofErr w:type="spellStart"/>
-            <w:r>
-              <w:t>GasTransferUp</w:t>
-            </w:r>
-            <w:proofErr w:type="spellEnd"/>
-          </w:p>
-        </w:tc>
-        <w:tc>
-          <w:tcPr>
-            <w:tcW w:w="1796" w:type="dxa"/>
-          </w:tcPr>
-          <w:p>
-            <w:proofErr w:type="spellStart"/>
-            <w:r>
-              <w:t>boolean</w:t>
-            </w:r>
-            <w:proofErr w:type="spellEnd"/>
-          </w:p>
-        </w:tc>
-        <w:tc>
-          <w:tcPr>
-            <w:tcW w:w="4389" w:type="dxa"/>
-          </w:tcPr>
-          <w:p>
-            <w:r>
-              <w:t>True if the gas transfer is up</w:t>
-            </w:r>
-          </w:p>
-        </w:tc>
-      </w:tr>
-      <w:tr>
-        <w:tc>
-          <w:tcPr>
-            <w:tcW w:w="3391" w:type="dxa"/>
-          </w:tcPr>
-          <w:p>
-            <w:proofErr w:type="spellStart"/>
-            <w:r>
-              <w:t>GasTransferDown</w:t>
-            </w:r>
-            <w:proofErr w:type="spellEnd"/>
-          </w:p>
-        </w:tc>
-        <w:tc>
-          <w:tcPr>
-            <w:tcW w:w="1796" w:type="dxa"/>
-          </w:tcPr>
-          <w:p>
-            <w:proofErr w:type="spellStart"/>
-            <w:r>
-              <w:t>boolean</w:t>
-            </w:r>
-            <w:proofErr w:type="spellEnd"/>
-          </w:p>
-        </w:tc>
-        <w:tc>
-          <w:tcPr>
-            <w:tcW w:w="4389" w:type="dxa"/>
-          </w:tcPr>
-          <w:p>
-            <w:r>
-              <w:t>True if the gas transfer is down</w:t>
-            </w:r>
-          </w:p>
-        </w:tc>
-      </w:tr>
-      <w:tr>
-        <w:tc>
-          <w:tcPr>
-            <w:tcW w:w="3391" w:type="dxa"/>
-          </w:tcPr>
-          <w:p>
-            <w:r>
-              <w:t>Reactor1SetPosition</w:t>
-            </w:r>
-          </w:p>
-        </w:tc>
-        <w:tc>
-          <w:tcPr>
-            <w:tcW w:w="1796" w:type="dxa"/>
-          </w:tcPr>
-          <w:p>
-            <w:r>
-              <w:t>string[30]</w:t>
-            </w:r>
-          </w:p>
-        </w:tc>
-        <w:tc>
-          <w:tcPr>
-            <w:tcW w:w="4389" w:type="dxa"/>
-          </w:tcPr>
-          <w:p>
-            <w:r>
-              <w:t>Reactor set position</w:t>
-            </w:r>
-          </w:p>
-        </w:tc>
-      </w:tr>
-      <w:tr>
-        <w:tc>
-          <w:tcPr>
-            <w:tcW w:w="3391" w:type="dxa"/>
-          </w:tcPr>
-          <w:p>
-            <w:r>
-              <w:lastRenderedPageBreak/>
-              <w:t>Reactor1ActualPosition</w:t>
-            </w:r>
-          </w:p>
-        </w:tc>
-        <w:tc>
-          <w:tcPr>
-            <w:tcW w:w="1796" w:type="dxa"/>
-          </w:tcPr>
-          <w:p>
-            <w:r>
-              <w:t>string[30]</w:t>
-            </w:r>
-          </w:p>
-        </w:tc>
-        <w:tc>
-          <w:tcPr>
-            <w:tcW w:w="4389" w:type="dxa"/>
-          </w:tcPr>
-          <w:p>
-            <w:r>
-              <w:t>Reactor actual position</w:t>
-            </w:r>
-          </w:p>
-        </w:tc>
-      </w:tr>
-      <w:tr>
-        <w:tc>
-          <w:tcPr>
-            <w:tcW w:w="3391" w:type="dxa"/>
-          </w:tcPr>
-          <w:p>
-            <w:r>
-              <w:t>Reactor1SetY</w:t>
-            </w:r>
-          </w:p>
-        </w:tc>
-        <w:tc>
-          <w:tcPr>
-            <w:tcW w:w="1796" w:type="dxa"/>
-          </w:tcPr>
-          <w:p>
-            <w:proofErr w:type="spellStart"/>
-            <w:r>
-              <w:t>int</w:t>
-            </w:r>
-            <w:proofErr w:type="spellEnd"/>
-          </w:p>
-        </w:tc>
-        <w:tc>
-          <w:tcPr>
-            <w:tcW w:w="4389" w:type="dxa"/>
-          </w:tcPr>
-          <w:p>
-            <w:r>
-              <w:t>Reactor set position</w:t>
-            </w:r>
-          </w:p>
-        </w:tc>
-      </w:tr>
-      <w:tr>
-        <w:tc>
-          <w:tcPr>
-            <w:tcW w:w="3391" w:type="dxa"/>
-          </w:tcPr>
-          <w:p>
-            <w:r>
-              <w:t>Reactor1ActualY</w:t>
-            </w:r>
-          </w:p>
-        </w:tc>
-        <w:tc>
-          <w:tcPr>
-            <w:tcW w:w="1796" w:type="dxa"/>
-          </w:tcPr>
-          <w:p>
-            <w:proofErr w:type="spellStart"/>
-            <w:r>
-              <w:t>int</w:t>
-            </w:r>
-            <w:proofErr w:type="spellEnd"/>
-          </w:p>
-        </w:tc>
-        <w:tc>
-          <w:tcPr>
-            <w:tcW w:w="4389" w:type="dxa"/>
-          </w:tcPr>
-          <w:p>
-            <w:r>
-              <w:t>Reactor actual position</w:t>
-            </w:r>
-          </w:p>
-        </w:tc>
-      </w:tr>
-      <w:tr>
-        <w:tc>
-          <w:tcPr>
-            <w:tcW w:w="3391" w:type="dxa"/>
-          </w:tcPr>
-          <w:p>
-            <w:r>
-              <w:t>Reactor1RobotStatus</w:t>
-            </w:r>
-          </w:p>
-        </w:tc>
-        <w:tc>
-          <w:tcPr>
-            <w:tcW w:w="1796" w:type="dxa"/>
-          </w:tcPr>
-          <w:p>
-            <w:r>
-              <w:t>string[30]</w:t>
-            </w:r>
-          </w:p>
-        </w:tc>
-        <w:tc>
-          <w:tcPr>
-            <w:tcW w:w="4389" w:type="dxa"/>
-          </w:tcPr>
-          <w:p>
-            <w:r>
-              <w:t>Reactor status</w:t>
-            </w:r>
-          </w:p>
-        </w:tc>
-      </w:tr>
-      <w:tr>
-        <w:tc>
-          <w:tcPr>
-            <w:tcW w:w="3391" w:type="dxa"/>
-          </w:tcPr>
-          <w:p>
-            <w:r>
-              <w:t>Reactor1RobotControl</w:t>
-            </w:r>
-          </w:p>
-        </w:tc>
-        <w:tc>
-          <w:tcPr>
-            <w:tcW w:w="1796" w:type="dxa"/>
-          </w:tcPr>
-          <w:p>
-            <w:r>
-              <w:t xml:space="preserve">unsigned </w:t>
-            </w:r>
-            <w:proofErr w:type="spellStart"/>
-            <w:r>
-              <w:t>int</w:t>
-            </w:r>
-            <w:proofErr w:type="spellEnd"/>
-          </w:p>
-        </w:tc>
-        <w:tc>
-          <w:tcPr>
-            <w:tcW w:w="4389" w:type="dxa"/>
-          </w:tcPr>
-          <w:p>
-            <w:r>
-              <w:t>Reactor control word</w:t>
-            </w:r>
-          </w:p>
-        </w:tc>
-      </w:tr>
-      <w:tr>
-        <w:tc>
-          <w:tcPr>
-            <w:tcW w:w="3391" w:type="dxa"/>
-          </w:tcPr>
-          <w:p>
-            <w:r>
-              <w:t>Reactor1RobotCheck</w:t>
-            </w:r>
-          </w:p>
-        </w:tc>
-        <w:tc>
-          <w:tcPr>
-            <w:tcW w:w="1796" w:type="dxa"/>
-          </w:tcPr>
-          <w:p>
-            <w:r>
-              <w:t xml:space="preserve">unsigned </w:t>
-            </w:r>
-            <w:proofErr w:type="spellStart"/>
-            <w:r>
-              <w:t>int</w:t>
-            </w:r>
-            <w:proofErr w:type="spellEnd"/>
-          </w:p>
-        </w:tc>
-        <w:tc>
-          <w:tcPr>
-            <w:tcW w:w="4389" w:type="dxa"/>
-          </w:tcPr>
-          <w:p>
-            <w:r>
-              <w:t>Reactor check word</w:t>
-            </w:r>
-          </w:p>
-        </w:tc>
-      </w:tr>
-      <w:tr>
-        <w:tc>
-          <w:tcPr>
-            <w:tcW w:w="3391" w:type="dxa"/>
-          </w:tcPr>
-          <w:p>
-            <w:r>
-              <w:t>Reactor</w:t>
-            </w:r>
-            <w:r>
-              <w:t>1</w:t>
-            </w:r>
-            <w:r>
-              <w:t>SetUp</w:t>
-            </w:r>
-          </w:p>
-        </w:tc>
-        <w:tc>
-          <w:tcPr>
-            <w:tcW w:w="1796" w:type="dxa"/>
-          </w:tcPr>
-          <w:p>
-            <w:proofErr w:type="spellStart"/>
-            <w:r>
-              <w:t>boolean</w:t>
-            </w:r>
-            <w:proofErr w:type="spellEnd"/>
-          </w:p>
-        </w:tc>
-        <w:tc>
-          <w:tcPr>
-            <w:tcW w:w="4389" w:type="dxa"/>
-          </w:tcPr>
-          <w:p>
-            <w:r>
-              <w:t>True if the reactor is set up</w:t>
-            </w:r>
-          </w:p>
-        </w:tc>
-      </w:tr>
-      <w:tr>
-        <w:tc>
-          <w:tcPr>
-            <w:tcW w:w="3391" w:type="dxa"/>
-          </w:tcPr>
-          <w:p>
-            <w:r>
-              <w:t>Reactor</w:t>
-            </w:r>
-            <w:r>
-              <w:t>1</w:t>
-            </w:r>
-            <w:r>
-              <w:t>SetDown</w:t>
-            </w:r>
-          </w:p>
-        </w:tc>
-        <w:tc>
-          <w:tcPr>
-            <w:tcW w:w="1796" w:type="dxa"/>
-          </w:tcPr>
-          <w:p>
-            <w:proofErr w:type="spellStart"/>
-            <w:r>
-              <w:t>boolean</w:t>
-            </w:r>
-            <w:proofErr w:type="spellEnd"/>
-          </w:p>
-        </w:tc>
-        <w:tc>
-          <w:tcPr>
-            <w:tcW w:w="4389" w:type="dxa"/>
-          </w:tcPr>
-          <w:p>
-            <w:r>
-              <w:t>True if the reactor is set down</w:t>
-            </w:r>
-          </w:p>
-        </w:tc>
-      </w:tr>
-      <w:tr>
-        <w:tc>
-          <w:tcPr>
-            <w:tcW w:w="3391" w:type="dxa"/>
-          </w:tcPr>
-          <w:p>
-            <w:r>
-              <w:t>Reactor</w:t>
-            </w:r>
-            <w:r>
-              <w:t>1</w:t>
-            </w:r>
-            <w:r>
-              <w:t>Up</w:t>
-            </w:r>
-          </w:p>
-        </w:tc>
-        <w:tc>
-          <w:tcPr>
-            <w:tcW w:w="1796" w:type="dxa"/>
-          </w:tcPr>
-          <w:p>
-            <w:proofErr w:type="spellStart"/>
-            <w:r>
-              <w:t>boolean</w:t>
-            </w:r>
-            <w:proofErr w:type="spellEnd"/>
-          </w:p>
-        </w:tc>
-        <w:tc>
-          <w:tcPr>
-            <w:tcW w:w="4389" w:type="dxa"/>
-          </w:tcPr>
-          <w:p>
-            <w:r>
-              <w:t>True if the reactor is up</w:t>
-            </w:r>
-          </w:p>
-        </w:tc>
-      </w:tr>
-      <w:tr>
-        <w:tc>
-          <w:tcPr>
-            <w:tcW w:w="3391" w:type="dxa"/>
-          </w:tcPr>
-          <w:p>
-            <w:r>
-              <w:t>Reactor</w:t>
-            </w:r>
-            <w:r>
-              <w:t>1</w:t>
-            </w:r>
-            <w:r>
-              <w:t>Down</w:t>
-            </w:r>
-          </w:p>
-        </w:tc>
-        <w:tc>
-          <w:tcPr>
-            <w:tcW w:w="1796" w:type="dxa"/>
-          </w:tcPr>
-          <w:p>
-            <w:proofErr w:type="spellStart"/>
-            <w:r>
-              <w:t>boolean</w:t>
-            </w:r>
-            <w:proofErr w:type="spellEnd"/>
-          </w:p>
-        </w:tc>
-        <w:tc>
-          <w:tcPr>
-            <w:tcW w:w="4389" w:type="dxa"/>
-          </w:tcPr>
-          <w:p>
-            <w:r>
-              <w:t>True is the reactor is down</w:t>
-            </w:r>
-          </w:p>
-        </w:tc>
-      </w:tr>
-      <w:tr>
-        <w:tc>
-          <w:tcPr>
-            <w:tcW w:w="3391" w:type="dxa"/>
-          </w:tcPr>
-          <w:p>
-            <w:r>
-              <w:t>Reactor1Stopcock1Position</w:t>
-            </w:r>
-          </w:p>
-        </w:tc>
-        <w:tc>
-          <w:tcPr>
-            <w:tcW w:w="1796" w:type="dxa"/>
-          </w:tcPr>
-          <w:p>
-            <w:r>
-              <w:t>string[</w:t>
-            </w:r>
-            <w:r>
-              <w:t>4</w:t>
-            </w:r>
-            <w:r>
-              <w:t>]</w:t>
-            </w:r>
-          </w:p>
-        </w:tc>
-        <w:tc>
-          <w:tcPr>
-            <w:tcW w:w="4389" w:type="dxa"/>
-          </w:tcPr>
-          <w:p>
-            <w:r>
-              <w:t>“CW”, “CCW” or “</w:t>
-            </w:r>
-            <w:proofErr w:type="spellStart"/>
-            <w:r>
-              <w:t>Unk</w:t>
-            </w:r>
-            <w:proofErr w:type="spellEnd"/>
-            <w:r>
-              <w:t>”</w:t>
-            </w:r>
-          </w:p>
-        </w:tc>
-      </w:tr>
-      <w:tr>
-        <w:tc>
-          <w:tcPr>
-            <w:tcW w:w="3391" w:type="dxa"/>
-          </w:tcPr>
-          <w:p>
-            <w:r>
-              <w:t>Reactor1Stopcock2Position</w:t>
-            </w:r>
-          </w:p>
-        </w:tc>
-        <w:tc>
-          <w:tcPr>
-            <w:tcW w:w="1796" w:type="dxa"/>
-          </w:tcPr>
-          <w:p>
-            <w:r>
-              <w:t>string[</w:t>
-            </w:r>
-            <w:r>
-              <w:t>4</w:t>
-            </w:r>
-            <w:r>
-              <w:t>]</w:t>
-            </w:r>
-          </w:p>
-        </w:tc>
-        <w:tc>
-          <w:tcPr>
-            <w:tcW w:w="4389" w:type="dxa"/>
-          </w:tcPr>
-          <w:p>
-            <w:r>
-              <w:t>“CW”, “CCW” or “</w:t>
-            </w:r>
-            <w:proofErr w:type="spellStart"/>
-            <w:r>
-              <w:t>Unk</w:t>
-            </w:r>
-            <w:proofErr w:type="spellEnd"/>
-            <w:r>
-              <w:t>”</w:t>
-            </w:r>
-          </w:p>
-        </w:tc>
-      </w:tr>
-      <w:tr>
-        <w:tc>
-          <w:tcPr>
-            <w:tcW w:w="3391" w:type="dxa"/>
-          </w:tcPr>
-          <w:p>
-            <w:r>
-              <w:t>Reactor1Stopcock3Position</w:t>
-            </w:r>
-          </w:p>
-        </w:tc>
-        <w:tc>
-          <w:tcPr>
-            <w:tcW w:w="1796" w:type="dxa"/>
-          </w:tcPr>
-          <w:p>
-            <w:r>
-              <w:t>string[</w:t>
-            </w:r>
-            <w:r>
-              <w:t>4</w:t>
-            </w:r>
-            <w:r>
-              <w:t>]</w:t>
-            </w:r>
-          </w:p>
-        </w:tc>
-        <w:tc>
-          <w:tcPr>
-            <w:tcW w:w="4389" w:type="dxa"/>
-          </w:tcPr>
-          <w:p>
-            <w:r>
-              <w:t>“CW”, “CCW” or “</w:t>
-            </w:r>
-            <w:proofErr w:type="spellStart"/>
-            <w:r>
-              <w:t>Unk</w:t>
-            </w:r>
-            <w:proofErr w:type="spellEnd"/>
-            <w:r>
-              <w:t>”</w:t>
-            </w:r>
-          </w:p>
-        </w:tc>
-      </w:tr>
-      <w:tr>
-        <w:tc>
-          <w:tcPr>
-            <w:tcW w:w="3391" w:type="dxa"/>
-          </w:tcPr>
-          <w:p>
-            <w:r>
-              <w:t>Reactor1Collet1On</w:t>
-            </w:r>
-          </w:p>
-        </w:tc>
-        <w:tc>
-          <w:tcPr>
-            <w:tcW w:w="1796" w:type="dxa"/>
-          </w:tcPr>
-          <w:p>
-            <w:proofErr w:type="spellStart"/>
-            <w:r>
-              <w:t>boolean</w:t>
-            </w:r>
-            <w:proofErr w:type="spellEnd"/>
-          </w:p>
-        </w:tc>
-        <w:tc>
-          <w:tcPr>
-            <w:tcW w:w="4389" w:type="dxa"/>
-          </w:tcPr>
-          <w:p>
-            <w:r>
-              <w:t>True if the heater is on</w:t>
-            </w:r>
-          </w:p>
-        </w:tc>
-      </w:tr>
-      <w:tr>
-        <w:tc>
-          <w:tcPr>
-            <w:tcW w:w="3391" w:type="dxa"/>
-          </w:tcPr>
-          <w:p>
-            <w:r>
-              <w:t>Reactor1Collet1SetTemperature</w:t>
-            </w:r>
-          </w:p>
-        </w:tc>
-        <w:tc>
-          <w:tcPr>
-            <w:tcW w:w="1796" w:type="dxa"/>
-          </w:tcPr>
-          <w:p>
-            <w:r>
-              <w:t>float</w:t>
-            </w:r>
-          </w:p>
-        </w:tc>
-        <w:tc>
-          <w:tcPr>
-            <w:tcW w:w="4389" w:type="dxa"/>
-          </w:tcPr>
-          <w:p>
-            <w:r>
-              <w:t>Collet set temperature</w:t>
-            </w:r>
-          </w:p>
-        </w:tc>
-      </w:tr>
-      <w:tr>
-        <w:tc>
-          <w:tcPr>
-            <w:tcW w:w="3391" w:type="dxa"/>
-          </w:tcPr>
-          <w:p>
-            <w:r>
-              <w:t>Reactor1Collet1ActualTemperature</w:t>
-            </w:r>
-          </w:p>
-        </w:tc>
-        <w:tc>
-          <w:tcPr>
-            <w:tcW w:w="1796" w:type="dxa"/>
-          </w:tcPr>
-          <w:p>
-            <w:r>
-              <w:t>float</w:t>
-            </w:r>
-          </w:p>
-        </w:tc>
-        <w:tc>
-          <w:tcPr>
-            <w:tcW w:w="4389" w:type="dxa"/>
-          </w:tcPr>
-          <w:p>
-            <w:r>
-              <w:t>Collet actual temperature</w:t>
-            </w:r>
-          </w:p>
-        </w:tc>
-      </w:tr>
-      <w:tr>
-        <w:tc>
-          <w:tcPr>
-            <w:tcW w:w="3391" w:type="dxa"/>
-          </w:tcPr>
-          <w:p>
-            <w:r>
-              <w:t>Reactor1Collet</w:t>
-            </w:r>
-            <w:r>
-              <w:t>2</w:t>
-            </w:r>
-            <w:r>
-              <w:t>On</w:t>
-            </w:r>
-          </w:p>
-        </w:tc>
-        <w:tc>
-          <w:tcPr>
-            <w:tcW w:w="1796" w:type="dxa"/>
-          </w:tcPr>
-          <w:p>
-            <w:proofErr w:type="spellStart"/>
-            <w:r>
-              <w:t>boolean</w:t>
-            </w:r>
-            <w:proofErr w:type="spellEnd"/>
-          </w:p>
-        </w:tc>
-        <w:tc>
-          <w:tcPr>
-            <w:tcW w:w="4389" w:type="dxa"/>
-          </w:tcPr>
-          <w:p>
-            <w:r>
-              <w:t>True if the heater is on</w:t>
-            </w:r>
-          </w:p>
-        </w:tc>
-      </w:tr>
-      <w:tr>
-        <w:tc>
-          <w:tcPr>
-            <w:tcW w:w="3391" w:type="dxa"/>
-          </w:tcPr>
-          <w:p>
-            <w:r>
-              <w:t>Reactor1Collet</w:t>
-            </w:r>
-            <w:r>
-              <w:t>2</w:t>
-            </w:r>
-            <w:r>
-              <w:t>SetTemperature</w:t>
-            </w:r>
-          </w:p>
-        </w:tc>
-        <w:tc>
-          <w:tcPr>
-            <w:tcW w:w="1796" w:type="dxa"/>
-          </w:tcPr>
-          <w:p>
-            <w:r>
-              <w:t>float</w:t>
-            </w:r>
-          </w:p>
-        </w:tc>
-        <w:tc>
-          <w:tcPr>
-            <w:tcW w:w="4389" w:type="dxa"/>
-          </w:tcPr>
-          <w:p>
-            <w:r>
-              <w:t>Collet set temperature</w:t>
-            </w:r>
-          </w:p>
-        </w:tc>
-      </w:tr>
-      <w:tr>
-        <w:tc>
-          <w:tcPr>
-            <w:tcW w:w="3391" w:type="dxa"/>
-          </w:tcPr>
-          <w:p>
-            <w:r>
-              <w:t>Reactor1Collet</w:t>
-            </w:r>
-            <w:r>
-              <w:t>2</w:t>
-            </w:r>
-            <w:r>
-              <w:t>ActualTemperature</w:t>
-            </w:r>
-          </w:p>
-        </w:tc>
-        <w:tc>
-          <w:tcPr>
-            <w:tcW w:w="1796" w:type="dxa"/>
-          </w:tcPr>
-          <w:p>
-            <w:r>
-              <w:t>float</w:t>
-            </w:r>
-          </w:p>
-        </w:tc>
-        <w:tc>
-          <w:tcPr>
-            <w:tcW w:w="4389" w:type="dxa"/>
-          </w:tcPr>
-          <w:p>
-            <w:r>
-              <w:t>Collet actual temperature</w:t>
-            </w:r>
-          </w:p>
-        </w:tc>
-      </w:tr>
-      <w:tr>
-        <w:tc>
-          <w:tcPr>
-            <w:tcW w:w="3391" w:type="dxa"/>
-          </w:tcPr>
-          <w:p>
-            <w:r>
-              <w:t>Reactor1Collet</w:t>
-            </w:r>
-            <w:r>
-              <w:t>3</w:t>
-            </w:r>
-            <w:r>
-              <w:t>On</w:t>
-            </w:r>
-          </w:p>
-        </w:tc>
-        <w:tc>
-          <w:tcPr>
-            <w:tcW w:w="1796" w:type="dxa"/>
-          </w:tcPr>
-          <w:p>
-            <w:proofErr w:type="spellStart"/>
-            <w:r>
-              <w:t>boolean</w:t>
-            </w:r>
-            <w:proofErr w:type="spellEnd"/>
-          </w:p>
-        </w:tc>
-        <w:tc>
-          <w:tcPr>
-            <w:tcW w:w="4389" w:type="dxa"/>
-          </w:tcPr>
-          <w:p>
-            <w:r>
-              <w:t>True if the heater is on</w:t>
-            </w:r>
-          </w:p>
-        </w:tc>
-      </w:tr>
-      <w:tr>
-        <w:tc>
-          <w:tcPr>
-            <w:tcW w:w="3391" w:type="dxa"/>
-          </w:tcPr>
-          <w:p>
-            <w:r>
-              <w:t>Reactor1Collet</w:t>
-            </w:r>
-            <w:r>
-              <w:t>3</w:t>
-            </w:r>
-            <w:r>
-              <w:t>SetTemperature</w:t>
-            </w:r>
-          </w:p>
-        </w:tc>
-        <w:tc>
-          <w:tcPr>
-            <w:tcW w:w="1796" w:type="dxa"/>
-          </w:tcPr>
-          <w:p>
-            <w:r>
-              <w:t>float</w:t>
-            </w:r>
-          </w:p>
-        </w:tc>
-        <w:tc>
-          <w:tcPr>
-            <w:tcW w:w="4389" w:type="dxa"/>
-          </w:tcPr>
-          <w:p>
-            <w:r>
-              <w:t>Collet set temperature</w:t>
-            </w:r>
-          </w:p>
-        </w:tc>
-      </w:tr>
-      <w:tr>
-        <w:tc>
-          <w:tcPr>
-            <w:tcW w:w="3391" w:type="dxa"/>
-          </w:tcPr>
-          <w:p>
-            <w:r>
-              <w:t>Reactor1Collet</w:t>
-            </w:r>
-            <w:r>
-              <w:t>3</w:t>
-            </w:r>
-            <w:r>
-              <w:t>ActualTemperature</w:t>
-            </w:r>
-          </w:p>
-        </w:tc>
-        <w:tc>
-          <w:tcPr>
-            <w:tcW w:w="1796" w:type="dxa"/>
-          </w:tcPr>
-          <w:p>
-            <w:r>
-              <w:t>float</w:t>
-            </w:r>
-          </w:p>
-        </w:tc>
-        <w:tc>
-          <w:tcPr>
-            <w:tcW w:w="4389" w:type="dxa"/>
-          </w:tcPr>
-          <w:p>
-            <w:r>
-              <w:t>Collet actual temperature</w:t>
-            </w:r>
-          </w:p>
-        </w:tc>
-      </w:tr>
-      <w:tr>
-        <w:tc>
-          <w:tcPr>
-            <w:tcW w:w="3391" w:type="dxa"/>
-          </w:tcPr>
-          <w:p>
-            <w:r>
-              <w:t>Reactor1StirMotor</w:t>
-            </w:r>
-          </w:p>
-        </w:tc>
-        <w:tc>
-          <w:tcPr>
-            <w:tcW w:w="1796" w:type="dxa"/>
-          </w:tcPr>
-          <w:p>
-            <w:r>
-              <w:t xml:space="preserve">unsigned </w:t>
-            </w:r>
-            <w:proofErr w:type="spellStart"/>
-            <w:r>
-              <w:t>int</w:t>
-            </w:r>
-            <w:proofErr w:type="spellEnd"/>
-          </w:p>
-        </w:tc>
-        <w:tc>
-          <w:tcPr>
-            <w:tcW w:w="4389" w:type="dxa"/>
-          </w:tcPr>
-          <w:p>
-            <w:r>
-              <w:t>Stir motor speed</w:t>
-            </w:r>
-          </w:p>
-        </w:tc>
-      </w:tr>
-      <w:tr>
-        <w:tc>
-          <w:tcPr>
-            <w:tcW w:w="3391" w:type="dxa"/>
-          </w:tcPr>
-          <w:p>
-            <w:r>
-              <w:t>Reactor1RaditationDetector</w:t>
-            </w:r>
-          </w:p>
-        </w:tc>
-        <w:tc>
-          <w:tcPr>
-            <w:tcW w:w="1796" w:type="dxa"/>
-          </w:tcPr>
-          <w:p>
-            <w:r>
-              <w:t>float</w:t>
-            </w:r>
-          </w:p>
-        </w:tc>
-        <w:tc>
-          <w:tcPr>
-            <w:tcW w:w="4389" w:type="dxa"/>
-          </w:tcPr>
-          <w:p>
-            <w:r>
-              <w:t>Radiation detector reading</w:t>
-            </w:r>
-          </w:p>
-        </w:tc>
-      </w:tr>
-      <w:tr>
-        <w:tc>
-          <w:tcPr>
-            <w:tcW w:w="3391" w:type="dxa"/>
-          </w:tcPr>
-          <w:p>
-            <w:r>
-              <w:t>Reactor</w:t>
-            </w:r>
-            <w:r>
-              <w:t>2</w:t>
-            </w:r>
-            <w:r>
-              <w:t>SetPosition</w:t>
-            </w:r>
-          </w:p>
-        </w:tc>
-        <w:tc>
-          <w:tcPr>
-            <w:tcW w:w="1796" w:type="dxa"/>
-          </w:tcPr>
-          <w:p>
-            <w:r>
-              <w:t>string[30]</w:t>
-            </w:r>
-          </w:p>
-        </w:tc>
-        <w:tc>
-          <w:tcPr>
-            <w:tcW w:w="4389" w:type="dxa"/>
-          </w:tcPr>
-          <w:p>
-            <w:r>
-              <w:t>Reactor set position</w:t>
-            </w:r>
-          </w:p>
-        </w:tc>
-      </w:tr>
-      <w:tr>
-        <w:tc>
-          <w:tcPr>
-            <w:tcW w:w="3391" w:type="dxa"/>
-          </w:tcPr>
-          <w:p>
-            <w:r>
-              <w:t>Reactor</w:t>
-            </w:r>
-            <w:r>
-              <w:t>2</w:t>
-            </w:r>
-            <w:r>
-              <w:t>ActualPosition</w:t>
-            </w:r>
-          </w:p>
-        </w:tc>
-        <w:tc>
-          <w:tcPr>
-            <w:tcW w:w="1796" w:type="dxa"/>
-          </w:tcPr>
-          <w:p>
-            <w:r>
-              <w:t>string[30]</w:t>
-            </w:r>
-          </w:p>
-        </w:tc>
-        <w:tc>
-          <w:tcPr>
-            <w:tcW w:w="4389" w:type="dxa"/>
-          </w:tcPr>
-          <w:p>
-            <w:r>
-              <w:t>Reactor actual position</w:t>
-            </w:r>
-          </w:p>
-        </w:tc>
-      </w:tr>
-      <w:tr>
-        <w:tc>
-          <w:tcPr>
-            <w:tcW w:w="3391" w:type="dxa"/>
-          </w:tcPr>
-          <w:p>
-            <w:r>
-              <w:t>Reactor</w:t>
-            </w:r>
-            <w:r>
-              <w:t>2</w:t>
-            </w:r>
-            <w:r>
-              <w:t>SetY</w:t>
-            </w:r>
-          </w:p>
-        </w:tc>
-        <w:tc>
-          <w:tcPr>
-            <w:tcW w:w="1796" w:type="dxa"/>
-          </w:tcPr>
-          <w:p>
-            <w:proofErr w:type="spellStart"/>
-            <w:r>
-              <w:t>int</w:t>
-            </w:r>
-            <w:proofErr w:type="spellEnd"/>
-          </w:p>
-        </w:tc>
-        <w:tc>
-          <w:tcPr>
-            <w:tcW w:w="4389" w:type="dxa"/>
-          </w:tcPr>
-          <w:p>
-            <w:r>
-              <w:t>Reactor set position</w:t>
-            </w:r>
-          </w:p>
-        </w:tc>
-      </w:tr>
-      <w:tr>
-        <w:tc>
-          <w:tcPr>
-            <w:tcW w:w="3391" w:type="dxa"/>
-          </w:tcPr>
-          <w:p>
-            <w:r>
-              <w:t>Reactor</w:t>
-            </w:r>
-            <w:r>
-              <w:t>2</w:t>
-            </w:r>
-            <w:r>
-              <w:t>ActualY</w:t>
-            </w:r>
-          </w:p>
-        </w:tc>
-        <w:tc>
-          <w:tcPr>
-            <w:tcW w:w="1796" w:type="dxa"/>
-          </w:tcPr>
-          <w:p>
-            <w:proofErr w:type="spellStart"/>
-            <w:r>
-              <w:t>int</w:t>
-            </w:r>
-            <w:proofErr w:type="spellEnd"/>
-          </w:p>
-        </w:tc>
-        <w:tc>
-          <w:tcPr>
-            <w:tcW w:w="4389" w:type="dxa"/>
-          </w:tcPr>
-          <w:p>
-            <w:r>
-              <w:t>Reactor actual position</w:t>
-            </w:r>
-          </w:p>
-        </w:tc>
-      </w:tr>
-      <w:tr>
-        <w:tc>
-          <w:tcPr>
-            <w:tcW w:w="3391" w:type="dxa"/>
-          </w:tcPr>
-          <w:p>
-            <w:r>
-              <w:t>Reactor</w:t>
-            </w:r>
-            <w:r>
-              <w:t>2</w:t>
-            </w:r>
-            <w:r>
-              <w:t>RobotStatus</w:t>
-            </w:r>
-          </w:p>
-        </w:tc>
-        <w:tc>
-          <w:tcPr>
-            <w:tcW w:w="1796" w:type="dxa"/>
-          </w:tcPr>
-          <w:p>
-            <w:r>
-              <w:t>string[30]</w:t>
-            </w:r>
-          </w:p>
-        </w:tc>
-        <w:tc>
-          <w:tcPr>
-            <w:tcW w:w="4389" w:type="dxa"/>
-          </w:tcPr>
-          <w:p>
-            <w:r>
-              <w:t>Reactor status</w:t>
-            </w:r>
-          </w:p>
-        </w:tc>
-      </w:tr>
-      <w:tr>
-        <w:tc>
-          <w:tcPr>
-            <w:tcW w:w="3391" w:type="dxa"/>
-          </w:tcPr>
-          <w:p>
-            <w:r>
-              <w:t>Reactor</w:t>
-            </w:r>
-            <w:r>
-              <w:t>2</w:t>
-            </w:r>
-            <w:r>
-              <w:t>RobotControl</w:t>
-            </w:r>
-          </w:p>
-        </w:tc>
-        <w:tc>
-          <w:tcPr>
-            <w:tcW w:w="1796" w:type="dxa"/>
-          </w:tcPr>
-          <w:p>
-            <w:r>
-              <w:t xml:space="preserve">unsigned </w:t>
-            </w:r>
-            <w:proofErr w:type="spellStart"/>
-            <w:r>
-              <w:t>int</w:t>
-            </w:r>
-            <w:proofErr w:type="spellEnd"/>
-          </w:p>
-        </w:tc>
-        <w:tc>
-          <w:tcPr>
-            <w:tcW w:w="4389" w:type="dxa"/>
-          </w:tcPr>
-          <w:p>
-            <w:r>
-              <w:t>Reactor control word</w:t>
-            </w:r>
-          </w:p>
-        </w:tc>
-      </w:tr>
-      <w:tr>
-        <w:tc>
-          <w:tcPr>
-            <w:tcW w:w="3391" w:type="dxa"/>
-          </w:tcPr>
-          <w:p>
-            <w:r>
-              <w:t>Reactor</w:t>
-            </w:r>
-            <w:r>
-              <w:t>2</w:t>
-            </w:r>
-            <w:r>
-              <w:t>RobotCheck</w:t>
-            </w:r>
-          </w:p>
-        </w:tc>
-        <w:tc>
-          <w:tcPr>
-            <w:tcW w:w="1796" w:type="dxa"/>
-          </w:tcPr>
-          <w:p>
-            <w:r>
-              <w:t xml:space="preserve">unsigned </w:t>
-            </w:r>
-            <w:proofErr w:type="spellStart"/>
-            <w:r>
-              <w:t>int</w:t>
-            </w:r>
-            <w:proofErr w:type="spellEnd"/>
-          </w:p>
-        </w:tc>
-        <w:tc>
-          <w:tcPr>
-            <w:tcW w:w="4389" w:type="dxa"/>
-          </w:tcPr>
-          <w:p>
-            <w:r>
-              <w:t>Reactor check word</w:t>
-            </w:r>
-          </w:p>
-        </w:tc>
-      </w:tr>
-      <w:tr>
-        <w:tc>
-          <w:tcPr>
-            <w:tcW w:w="3391" w:type="dxa"/>
-          </w:tcPr>
-          <w:p>
-            <w:r>
-              <w:t>Reactor</w:t>
-            </w:r>
-            <w:r>
-              <w:t>2</w:t>
-            </w:r>
-            <w:r>
-              <w:t>SetUp</w:t>
-            </w:r>
-          </w:p>
-        </w:tc>
-        <w:tc>
-          <w:tcPr>
-            <w:tcW w:w="1796" w:type="dxa"/>
-          </w:tcPr>
-          <w:p>
-            <w:proofErr w:type="spellStart"/>
-            <w:r>
-              <w:t>boolean</w:t>
-            </w:r>
-            <w:proofErr w:type="spellEnd"/>
-          </w:p>
-        </w:tc>
-        <w:tc>
-          <w:tcPr>
-            <w:tcW w:w="4389" w:type="dxa"/>
-          </w:tcPr>
-          <w:p>
-            <w:r>
-              <w:t>True if the reactor is set up</w:t>
-            </w:r>
-          </w:p>
-        </w:tc>
-      </w:tr>
-      <w:tr>
-        <w:tc>
-          <w:tcPr>
-            <w:tcW w:w="3391" w:type="dxa"/>
-          </w:tcPr>
-          <w:p>
-            <w:r>
-              <w:t>Reactor</w:t>
-            </w:r>
-            <w:r>
-              <w:t>2</w:t>
-            </w:r>
-            <w:r>
-              <w:t>SetDown</w:t>
-            </w:r>
-          </w:p>
-        </w:tc>
-        <w:tc>
-          <w:tcPr>
-            <w:tcW w:w="1796" w:type="dxa"/>
-          </w:tcPr>
-          <w:p>
-            <w:proofErr w:type="spellStart"/>
-            <w:r>
-              <w:t>boolean</w:t>
-            </w:r>
-            <w:proofErr w:type="spellEnd"/>
-          </w:p>
-        </w:tc>
-        <w:tc>
-          <w:tcPr>
-            <w:tcW w:w="4389" w:type="dxa"/>
-          </w:tcPr>
-          <w:p>
-            <w:r>
-              <w:t>True if the reactor is set down</w:t>
-            </w:r>
-          </w:p>
-        </w:tc>
-      </w:tr>
-      <w:tr>
-        <w:tc>
-          <w:tcPr>
-            <w:tcW w:w="3391" w:type="dxa"/>
-          </w:tcPr>
-          <w:p>
-            <w:r>
-              <w:t>Reactor</w:t>
-            </w:r>
-            <w:r>
-              <w:t>2</w:t>
-            </w:r>
-            <w:r>
-              <w:t>Up</w:t>
-            </w:r>
-          </w:p>
-        </w:tc>
-        <w:tc>
-          <w:tcPr>
-            <w:tcW w:w="1796" w:type="dxa"/>
-          </w:tcPr>
-          <w:p>
-            <w:proofErr w:type="spellStart"/>
-            <w:r>
-              <w:t>boolean</w:t>
-            </w:r>
-            <w:proofErr w:type="spellEnd"/>
-          </w:p>
-        </w:tc>
-        <w:tc>
-          <w:tcPr>
-            <w:tcW w:w="4389" w:type="dxa"/>
-          </w:tcPr>
-          <w:p>
-            <w:r>
-              <w:t>True if the reactor is up</w:t>
-            </w:r>
-          </w:p>
-        </w:tc>
-      </w:tr>
-      <w:tr>
-        <w:tc>
-          <w:tcPr>
-            <w:tcW w:w="3391" w:type="dxa"/>
-          </w:tcPr>
-          <w:p>
-            <w:r>
-              <w:t>Reactor</w:t>
-            </w:r>
-            <w:r>
-              <w:t>2</w:t>
-            </w:r>
-            <w:r>
-              <w:t>Down</w:t>
-            </w:r>
-          </w:p>
-        </w:tc>
-        <w:tc>
-          <w:tcPr>
-            <w:tcW w:w="1796" w:type="dxa"/>
-          </w:tcPr>
-          <w:p>
-            <w:proofErr w:type="spellStart"/>
-            <w:r>
-              <w:t>boolean</w:t>
-            </w:r>
-            <w:proofErr w:type="spellEnd"/>
-          </w:p>
-        </w:tc>
-        <w:tc>
-          <w:tcPr>
-            <w:tcW w:w="4389" w:type="dxa"/>
-          </w:tcPr>
-          <w:p>
-            <w:r>
-              <w:t>True is the reactor is down</w:t>
-            </w:r>
-          </w:p>
-        </w:tc>
-      </w:tr>
-      <w:tr>
-        <w:tc>
-          <w:tcPr>
-            <w:tcW w:w="3391" w:type="dxa"/>
-          </w:tcPr>
-          <w:p>
-            <w:r>
-              <w:t>Reactor</w:t>
-            </w:r>
-            <w:r>
-              <w:t>2</w:t>
-            </w:r>
-            <w:r>
-              <w:t>Stopcock1Position</w:t>
-            </w:r>
-          </w:p>
-        </w:tc>
-        <w:tc>
-          <w:tcPr>
-            <w:tcW w:w="1796" w:type="dxa"/>
-          </w:tcPr>
-          <w:p>
-            <w:r>
-              <w:t>string[4]</w:t>
-            </w:r>
-          </w:p>
-        </w:tc>
-        <w:tc>
-          <w:tcPr>
-            <w:tcW w:w="4389" w:type="dxa"/>
-          </w:tcPr>
-          <w:p>
-            <w:r>
-              <w:t>“CW”, “CCW” or “</w:t>
-            </w:r>
-            <w:proofErr w:type="spellStart"/>
-            <w:r>
-              <w:t>Unk</w:t>
-            </w:r>
-            <w:proofErr w:type="spellEnd"/>
-            <w:r>
-              <w:t>”</w:t>
-            </w:r>
-          </w:p>
-        </w:tc>
-      </w:tr>
-      <w:tr>
-        <w:tc>
-          <w:tcPr>
-            <w:tcW w:w="3391" w:type="dxa"/>
-          </w:tcPr>
-          <w:p>
-            <w:r>
-              <w:t>Reactor</w:t>
-            </w:r>
-            <w:r>
-              <w:t>2</w:t>
-            </w:r>
-            <w:r>
-              <w:t>Collet1On</w:t>
-            </w:r>
-          </w:p>
-        </w:tc>
-        <w:tc>
-          <w:tcPr>
-            <w:tcW w:w="1796" w:type="dxa"/>
-          </w:tcPr>
-          <w:p>
-            <w:proofErr w:type="spellStart"/>
-            <w:r>
-              <w:t>boolean</w:t>
-            </w:r>
-            <w:proofErr w:type="spellEnd"/>
-          </w:p>
-        </w:tc>
-        <w:tc>
-          <w:tcPr>
-            <w:tcW w:w="4389" w:type="dxa"/>
-          </w:tcPr>
-          <w:p>
-            <w:r>
-              <w:t>True if the heater is on</w:t>
-            </w:r>
-          </w:p>
-        </w:tc>
-      </w:tr>
-      <w:tr>
-        <w:tc>
-          <w:tcPr>
-            <w:tcW w:w="3391" w:type="dxa"/>
-          </w:tcPr>
-          <w:p>
-            <w:r>
-              <w:t>Reactor</w:t>
-            </w:r>
-            <w:r>
-              <w:t>2</w:t>
-            </w:r>
-            <w:r>
-              <w:t>Collet1SetTemperature</w:t>
-            </w:r>
-          </w:p>
-        </w:tc>
-        <w:tc>
-          <w:tcPr>
-            <w:tcW w:w="1796" w:type="dxa"/>
-          </w:tcPr>
-          <w:p>
-            <w:r>
-              <w:t>float</w:t>
-            </w:r>
-          </w:p>
-        </w:tc>
-        <w:tc>
-          <w:tcPr>
-            <w:tcW w:w="4389" w:type="dxa"/>
-          </w:tcPr>
-          <w:p>
-            <w:r>
-              <w:t>Collet set temperature</w:t>
-            </w:r>
-          </w:p>
-        </w:tc>
-      </w:tr>
-      <w:tr>
-        <w:tc>
-          <w:tcPr>
-            <w:tcW w:w="3391" w:type="dxa"/>
-          </w:tcPr>
-          <w:p>
-            <w:r>
-              <w:t>Reactor</w:t>
-            </w:r>
-            <w:r>
-              <w:t>2</w:t>
-            </w:r>
-            <w:r>
-              <w:t>Collet1ActualTemperature</w:t>
-            </w:r>
-          </w:p>
-        </w:tc>
-        <w:tc>
-          <w:tcPr>
-            <w:tcW w:w="1796" w:type="dxa"/>
-          </w:tcPr>
-          <w:p>
-            <w:r>
-              <w:t>float</w:t>
-            </w:r>
-          </w:p>
-        </w:tc>
-        <w:tc>
-          <w:tcPr>
-            <w:tcW w:w="4389" w:type="dxa"/>
-          </w:tcPr>
-          <w:p>
-            <w:r>
-              <w:t>Collet actual temperature</w:t>
-            </w:r>
-          </w:p>
-        </w:tc>
-      </w:tr>
-      <w:tr>
-        <w:tc>
-          <w:tcPr>
-            <w:tcW w:w="3391" w:type="dxa"/>
-          </w:tcPr>
-          <w:p>
-            <w:r>
-              <w:t>Reactor</w:t>
-            </w:r>
-            <w:r>
-              <w:t>2</w:t>
-            </w:r>
-            <w:r>
-              <w:t>Collet2On</w:t>
-            </w:r>
-          </w:p>
-        </w:tc>
-        <w:tc>
-          <w:tcPr>
-            <w:tcW w:w="1796" w:type="dxa"/>
-          </w:tcPr>
-          <w:p>
-            <w:proofErr w:type="spellStart"/>
-            <w:r>
-              <w:t>boolean</w:t>
-            </w:r>
-            <w:proofErr w:type="spellEnd"/>
-          </w:p>
-        </w:tc>
-        <w:tc>
-          <w:tcPr>
-            <w:tcW w:w="4389" w:type="dxa"/>
-          </w:tcPr>
-          <w:p>
-            <w:r>
-              <w:t>True if the heater is on</w:t>
-            </w:r>
-          </w:p>
-        </w:tc>
-      </w:tr>
-      <w:tr>
-        <w:tc>
-          <w:tcPr>
-            <w:tcW w:w="3391" w:type="dxa"/>
-          </w:tcPr>
-          <w:p>
-            <w:r>
-              <w:t>Reactor</w:t>
-            </w:r>
-            <w:r>
-              <w:t>2</w:t>
-            </w:r>
-            <w:r>
-              <w:t>Collet2SetTemperature</w:t>
-            </w:r>
-          </w:p>
-        </w:tc>
-        <w:tc>
-          <w:tcPr>
-            <w:tcW w:w="1796" w:type="dxa"/>
-          </w:tcPr>
-          <w:p>
-            <w:r>
-              <w:t>float</w:t>
-            </w:r>
-          </w:p>
-        </w:tc>
-        <w:tc>
-          <w:tcPr>
-            <w:tcW w:w="4389" w:type="dxa"/>
-          </w:tcPr>
-          <w:p>
-            <w:r>
-              <w:t>Collet set temperature</w:t>
-            </w:r>
-          </w:p>
-        </w:tc>
-      </w:tr>
-      <w:tr>
-        <w:tc>
-          <w:tcPr>
-            <w:tcW w:w="3391" w:type="dxa"/>
-          </w:tcPr>
-          <w:p>
-            <w:r>
-              <w:t>Reactor</w:t>
-            </w:r>
-            <w:r>
-              <w:t>2</w:t>
-            </w:r>
-            <w:r>
-              <w:t>Collet2ActualTemperature</w:t>
-            </w:r>
-          </w:p>
-        </w:tc>
-        <w:tc>
-          <w:tcPr>
-            <w:tcW w:w="1796" w:type="dxa"/>
-          </w:tcPr>
-          <w:p>
-            <w:r>
-              <w:t>float</w:t>
-            </w:r>
-          </w:p>
-        </w:tc>
-        <w:tc>
-          <w:tcPr>
-            <w:tcW w:w="4389" w:type="dxa"/>
-          </w:tcPr>
-          <w:p>
-            <w:r>
-              <w:t>Collet actual temperature</w:t>
-            </w:r>
-          </w:p>
-        </w:tc>
-      </w:tr>
-      <w:tr>
-        <w:tc>
-          <w:tcPr>
-            <w:tcW w:w="3391" w:type="dxa"/>
-          </w:tcPr>
-          <w:p>
-            <w:r>
-              <w:t>Reactor</w:t>
-            </w:r>
-            <w:r>
-              <w:t>2</w:t>
-            </w:r>
-            <w:r>
-              <w:t>Collet3On</w:t>
-            </w:r>
-          </w:p>
-        </w:tc>
-        <w:tc>
-          <w:tcPr>
-            <w:tcW w:w="1796" w:type="dxa"/>
-          </w:tcPr>
-          <w:p>
-            <w:proofErr w:type="spellStart"/>
-            <w:r>
-              <w:t>boolean</w:t>
-            </w:r>
-            <w:proofErr w:type="spellEnd"/>
-          </w:p>
-        </w:tc>
-        <w:tc>
-          <w:tcPr>
-            <w:tcW w:w="4389" w:type="dxa"/>
-          </w:tcPr>
-          <w:p>
-            <w:r>
-              <w:t>True if the heater is on</w:t>
-            </w:r>
-          </w:p>
-        </w:tc>
-      </w:tr>
-      <w:tr>
-        <w:tc>
-          <w:tcPr>
-            <w:tcW w:w="3391" w:type="dxa"/>
-          </w:tcPr>
-          <w:p>
-            <w:r>
-              <w:t>Reactor</w:t>
-            </w:r>
-            <w:r>
-              <w:t>2</w:t>
-            </w:r>
-            <w:r>
-              <w:t>Collet3SetTemperature</w:t>
-            </w:r>
-          </w:p>
-        </w:tc>
-        <w:tc>
-          <w:tcPr>
-            <w:tcW w:w="1796" w:type="dxa"/>
-          </w:tcPr>
-          <w:p>
-            <w:r>
-              <w:t>float</w:t>
-            </w:r>
-          </w:p>
-        </w:tc>
-        <w:tc>
-          <w:tcPr>
-            <w:tcW w:w="4389" w:type="dxa"/>
-          </w:tcPr>
-          <w:p>
-            <w:r>
-              <w:t>Collet set temperature</w:t>
-            </w:r>
-          </w:p>
-        </w:tc>
-      </w:tr>
-      <w:tr>
-        <w:tc>
-          <w:tcPr>
-            <w:tcW w:w="3391" w:type="dxa"/>
-          </w:tcPr>
-          <w:p>
-            <w:r>
-              <w:t>Reactor</w:t>
-            </w:r>
-            <w:r>
-              <w:t>2</w:t>
-            </w:r>
-            <w:r>
-              <w:t>Collet3ActualTemperature</w:t>
-            </w:r>
-          </w:p>
-        </w:tc>
-        <w:tc>
-          <w:tcPr>
-            <w:tcW w:w="1796" w:type="dxa"/>
-          </w:tcPr>
-          <w:p>
-            <w:r>
-              <w:t>float</w:t>
-            </w:r>
-          </w:p>
-        </w:tc>
-        <w:tc>
-          <w:tcPr>
-            <w:tcW w:w="4389" w:type="dxa"/>
-          </w:tcPr>
-          <w:p>
-            <w:r>
-              <w:t>Collet actual temperature</w:t>
-            </w:r>
-          </w:p>
-        </w:tc>
-      </w:tr>
-      <w:tr>
-        <w:tc>
-          <w:tcPr>
-            <w:tcW w:w="3391" w:type="dxa"/>
-          </w:tcPr>
-          <w:p>
-            <w:r>
-              <w:t>Reactor</w:t>
-            </w:r>
-            <w:r>
-              <w:t>2</w:t>
-            </w:r>
-            <w:r>
-              <w:t>StirMotor</w:t>
-            </w:r>
-          </w:p>
-        </w:tc>
-        <w:tc>
-          <w:tcPr>
-            <w:tcW w:w="1796" w:type="dxa"/>
-          </w:tcPr>
-          <w:p>
-            <w:r>
-              <w:t xml:space="preserve">unsigned </w:t>
-            </w:r>
-            <w:proofErr w:type="spellStart"/>
-            <w:r>
-              <w:t>int</w:t>
-            </w:r>
-            <w:proofErr w:type="spellEnd"/>
-          </w:p>
-        </w:tc>
-        <w:tc>
-          <w:tcPr>
-            <w:tcW w:w="4389" w:type="dxa"/>
-          </w:tcPr>
-          <w:p>
-            <w:r>
-              <w:t>Stir motor speed</w:t>
-            </w:r>
-          </w:p>
-        </w:tc>
-      </w:tr>
-      <w:tr>
-        <w:tc>
-          <w:tcPr>
-            <w:tcW w:w="3391" w:type="dxa"/>
-          </w:tcPr>
-          <w:p>
-            <w:r>
-              <w:lastRenderedPageBreak/>
-              <w:t>Reactor</w:t>
-            </w:r>
-            <w:r>
-              <w:t>2</w:t>
-            </w:r>
-            <w:r>
-              <w:t>RaditationDetector</w:t>
-            </w:r>
-          </w:p>
-        </w:tc>
-        <w:tc>
-          <w:tcPr>
-            <w:tcW w:w="1796" w:type="dxa"/>
-          </w:tcPr>
-          <w:p>
-            <w:r>
-              <w:t>float</w:t>
-            </w:r>
-          </w:p>
-        </w:tc>
-        <w:tc>
-          <w:tcPr>
-            <w:tcW w:w="4389" w:type="dxa"/>
-          </w:tcPr>
-          <w:p>
-            <w:r>
-              <w:t>Radiation detector reading</w:t>
-            </w:r>
-          </w:p>
-        </w:tc>
-      </w:tr>
-      <w:tr>
-        <w:tc>
-          <w:tcPr>
-            <w:tcW w:w="3391" w:type="dxa"/>
-          </w:tcPr>
-          <w:p>
-            <w:r>
-              <w:t>Reactor</w:t>
-            </w:r>
-            <w:r>
-              <w:t>3</w:t>
-            </w:r>
-            <w:r>
-              <w:t>SetPosition</w:t>
-            </w:r>
-          </w:p>
-        </w:tc>
-        <w:tc>
-          <w:tcPr>
-            <w:tcW w:w="1796" w:type="dxa"/>
-          </w:tcPr>
-          <w:p>
-            <w:r>
-              <w:t>string[30]</w:t>
-            </w:r>
-          </w:p>
-        </w:tc>
-        <w:tc>
-          <w:tcPr>
-            <w:tcW w:w="4389" w:type="dxa"/>
-          </w:tcPr>
-          <w:p>
-            <w:r>
-              <w:t>Reactor set position</w:t>
-            </w:r>
-          </w:p>
-        </w:tc>
-      </w:tr>
-      <w:tr>
-        <w:tc>
-          <w:tcPr>
-            <w:tcW w:w="3391" w:type="dxa"/>
-          </w:tcPr>
-          <w:p>
-            <w:r>
-              <w:t>Reactor</w:t>
-            </w:r>
-            <w:r>
-              <w:t>3</w:t>
-            </w:r>
-            <w:r>
-              <w:t>ActualPosition</w:t>
-            </w:r>
-          </w:p>
-        </w:tc>
-        <w:tc>
-          <w:tcPr>
-            <w:tcW w:w="1796" w:type="dxa"/>
-          </w:tcPr>
-          <w:p>
-            <w:r>
-              <w:t>string[30]</w:t>
-            </w:r>
-          </w:p>
-        </w:tc>
-        <w:tc>
-          <w:tcPr>
-            <w:tcW w:w="4389" w:type="dxa"/>
-          </w:tcPr>
-          <w:p>
-            <w:r>
-              <w:t>Reactor actual position</w:t>
-            </w:r>
-          </w:p>
-        </w:tc>
-      </w:tr>
-      <w:tr>
-        <w:tc>
-          <w:tcPr>
-            <w:tcW w:w="3391" w:type="dxa"/>
-          </w:tcPr>
-          <w:p>
-            <w:r>
-              <w:t>Reactor</w:t>
-            </w:r>
-            <w:r>
-              <w:t>3</w:t>
-            </w:r>
-            <w:r>
-              <w:t>SetY</w:t>
-            </w:r>
-          </w:p>
-        </w:tc>
-        <w:tc>
-          <w:tcPr>
-            <w:tcW w:w="1796" w:type="dxa"/>
-          </w:tcPr>
-          <w:p>
-            <w:proofErr w:type="spellStart"/>
-            <w:r>
-              <w:t>int</w:t>
-            </w:r>
-            <w:proofErr w:type="spellEnd"/>
-          </w:p>
-        </w:tc>
-        <w:tc>
-          <w:tcPr>
-            <w:tcW w:w="4389" w:type="dxa"/>
-          </w:tcPr>
-          <w:p>
-            <w:r>
-              <w:t>Reactor set position</w:t>
-            </w:r>
-          </w:p>
-        </w:tc>
-      </w:tr>
-      <w:tr>
-        <w:tc>
-          <w:tcPr>
-            <w:tcW w:w="3391" w:type="dxa"/>
-          </w:tcPr>
-          <w:p>
-            <w:r>
-              <w:t>Reactor</w:t>
-            </w:r>
-            <w:r>
-              <w:t>3</w:t>
-            </w:r>
-            <w:r>
-              <w:t>ActualY</w:t>
-            </w:r>
-          </w:p>
-        </w:tc>
-        <w:tc>
-          <w:tcPr>
-            <w:tcW w:w="1796" w:type="dxa"/>
-          </w:tcPr>
-          <w:p>
-            <w:proofErr w:type="spellStart"/>
-            <w:r>
-              <w:t>int</w:t>
-            </w:r>
-            <w:proofErr w:type="spellEnd"/>
-          </w:p>
-        </w:tc>
-        <w:tc>
-          <w:tcPr>
-            <w:tcW w:w="4389" w:type="dxa"/>
-          </w:tcPr>
-          <w:p>
-            <w:r>
-              <w:t>Reactor actual position</w:t>
-            </w:r>
-          </w:p>
-        </w:tc>
-      </w:tr>
-      <w:tr>
-        <w:tc>
-          <w:tcPr>
-            <w:tcW w:w="3391" w:type="dxa"/>
-          </w:tcPr>
-          <w:p>
-            <w:r>
-              <w:t>Reactor</w:t>
-            </w:r>
-            <w:r>
-              <w:t>3</w:t>
-            </w:r>
-            <w:r>
-              <w:t>RobotStatus</w:t>
-            </w:r>
-          </w:p>
-        </w:tc>
-        <w:tc>
-          <w:tcPr>
-            <w:tcW w:w="1796" w:type="dxa"/>
-          </w:tcPr>
-          <w:p>
-            <w:r>
-              <w:t>string[30]</w:t>
-            </w:r>
-          </w:p>
-        </w:tc>
-        <w:tc>
-          <w:tcPr>
-            <w:tcW w:w="4389" w:type="dxa"/>
-          </w:tcPr>
-          <w:p>
-            <w:r>
-              <w:t>Reactor status</w:t>
-            </w:r>
-          </w:p>
-        </w:tc>
-      </w:tr>
-      <w:tr>
-        <w:tc>
-          <w:tcPr>
-            <w:tcW w:w="3391" w:type="dxa"/>
-          </w:tcPr>
-          <w:p>
-            <w:r>
-              <w:t>Reactor</w:t>
-            </w:r>
-            <w:r>
-              <w:t>3</w:t>
-            </w:r>
-            <w:r>
-              <w:t>RobotControl</w:t>
-            </w:r>
-          </w:p>
-        </w:tc>
-        <w:tc>
-          <w:tcPr>
-            <w:tcW w:w="1796" w:type="dxa"/>
-          </w:tcPr>
-          <w:p>
-            <w:r>
-              <w:t xml:space="preserve">unsigned </w:t>
-            </w:r>
-            <w:proofErr w:type="spellStart"/>
-            <w:r>
-              <w:t>int</w:t>
-            </w:r>
-            <w:proofErr w:type="spellEnd"/>
-          </w:p>
-        </w:tc>
-        <w:tc>
-          <w:tcPr>
-            <w:tcW w:w="4389" w:type="dxa"/>
-          </w:tcPr>
-          <w:p>
-            <w:r>
-              <w:t>Reactor control word</w:t>
-            </w:r>
-          </w:p>
-        </w:tc>
-      </w:tr>
-      <w:tr>
-        <w:tc>
-          <w:tcPr>
-            <w:tcW w:w="3391" w:type="dxa"/>
-          </w:tcPr>
-          <w:p>
-            <w:r>
-              <w:t>Reactor</w:t>
-            </w:r>
-            <w:r>
-              <w:t>3</w:t>
-            </w:r>
-            <w:r>
-              <w:t>RobotCheck</w:t>
-            </w:r>
-          </w:p>
-        </w:tc>
-        <w:tc>
-          <w:tcPr>
-            <w:tcW w:w="1796" w:type="dxa"/>
-          </w:tcPr>
-          <w:p>
-            <w:r>
-              <w:t xml:space="preserve">unsigned </w:t>
-            </w:r>
-            <w:proofErr w:type="spellStart"/>
-            <w:r>
-              <w:t>int</w:t>
-            </w:r>
-            <w:proofErr w:type="spellEnd"/>
-          </w:p>
-        </w:tc>
-        <w:tc>
-          <w:tcPr>
-            <w:tcW w:w="4389" w:type="dxa"/>
-          </w:tcPr>
-          <w:p>
-            <w:r>
-              <w:t>Reactor check word</w:t>
-            </w:r>
-          </w:p>
-        </w:tc>
-      </w:tr>
-      <w:tr>
-        <w:tc>
-          <w:tcPr>
-            <w:tcW w:w="3391" w:type="dxa"/>
-          </w:tcPr>
-          <w:p>
-            <w:r>
-              <w:t>Reactor</w:t>
-            </w:r>
-            <w:r>
-              <w:t>3</w:t>
-            </w:r>
-            <w:r>
-              <w:t>SetUp</w:t>
-            </w:r>
-          </w:p>
-        </w:tc>
-        <w:tc>
-          <w:tcPr>
-            <w:tcW w:w="1796" w:type="dxa"/>
-          </w:tcPr>
-          <w:p>
-            <w:proofErr w:type="spellStart"/>
-            <w:r>
-              <w:t>boolean</w:t>
-            </w:r>
-            <w:proofErr w:type="spellEnd"/>
-          </w:p>
-        </w:tc>
-        <w:tc>
-          <w:tcPr>
-            <w:tcW w:w="4389" w:type="dxa"/>
-          </w:tcPr>
-          <w:p>
-            <w:r>
-              <w:t>True if the reactor is set up</w:t>
-            </w:r>
-          </w:p>
-        </w:tc>
-      </w:tr>
-      <w:tr>
-        <w:tc>
-          <w:tcPr>
-            <w:tcW w:w="3391" w:type="dxa"/>
-          </w:tcPr>
-          <w:p>
-            <w:r>
-              <w:t>Reactor</w:t>
-            </w:r>
-            <w:r>
-              <w:t>3</w:t>
-            </w:r>
-            <w:r>
-              <w:t>SetDown</w:t>
-            </w:r>
-          </w:p>
-        </w:tc>
-        <w:tc>
-          <w:tcPr>
-            <w:tcW w:w="1796" w:type="dxa"/>
-          </w:tcPr>
-          <w:p>
-            <w:proofErr w:type="spellStart"/>
-            <w:r>
-              <w:t>boolean</w:t>
-            </w:r>
-            <w:proofErr w:type="spellEnd"/>
-          </w:p>
-        </w:tc>
-        <w:tc>
-          <w:tcPr>
-            <w:tcW w:w="4389" w:type="dxa"/>
-          </w:tcPr>
-          <w:p>
-            <w:r>
-              <w:t>True if the reactor is set down</w:t>
-            </w:r>
-          </w:p>
-        </w:tc>
-      </w:tr>
-      <w:tr>
-        <w:tc>
-          <w:tcPr>
-            <w:tcW w:w="3391" w:type="dxa"/>
-          </w:tcPr>
-          <w:p>
-            <w:r>
-              <w:t>Reactor</w:t>
-            </w:r>
-            <w:r>
-              <w:t>3</w:t>
-            </w:r>
-            <w:r>
-              <w:t>Up</w:t>
-            </w:r>
-          </w:p>
-        </w:tc>
-        <w:tc>
-          <w:tcPr>
-            <w:tcW w:w="1796" w:type="dxa"/>
-          </w:tcPr>
-          <w:p>
-            <w:proofErr w:type="spellStart"/>
-            <w:r>
-              <w:t>boolean</w:t>
-            </w:r>
-            <w:proofErr w:type="spellEnd"/>
-          </w:p>
-        </w:tc>
-        <w:tc>
-          <w:tcPr>
-            <w:tcW w:w="4389" w:type="dxa"/>
-          </w:tcPr>
-          <w:p>
-            <w:r>
-              <w:t>True if the reactor is up</w:t>
-            </w:r>
-          </w:p>
-        </w:tc>
-      </w:tr>
-      <w:tr>
-        <w:tc>
-          <w:tcPr>
-            <w:tcW w:w="3391" w:type="dxa"/>
-          </w:tcPr>
-          <w:p>
-            <w:r>
-              <w:t>Reactor</w:t>
-            </w:r>
-            <w:r>
-              <w:t>3</w:t>
-            </w:r>
-            <w:r>
-              <w:t>Down</w:t>
-            </w:r>
-          </w:p>
-        </w:tc>
-        <w:tc>
-          <w:tcPr>
-            <w:tcW w:w="1796" w:type="dxa"/>
-          </w:tcPr>
-          <w:p>
-            <w:proofErr w:type="spellStart"/>
-            <w:r>
-              <w:t>boolean</w:t>
-            </w:r>
-            <w:proofErr w:type="spellEnd"/>
-          </w:p>
-        </w:tc>
-        <w:tc>
-          <w:tcPr>
-            <w:tcW w:w="4389" w:type="dxa"/>
-          </w:tcPr>
-          <w:p>
-            <w:r>
-              <w:t>True is the reactor is down</w:t>
-            </w:r>
-          </w:p>
-        </w:tc>
-      </w:tr>
-      <w:tr>
-        <w:tc>
-          <w:tcPr>
-            <w:tcW w:w="3391" w:type="dxa"/>
-          </w:tcPr>
-          <w:p>
-            <w:r>
-              <w:t>Reactor</w:t>
-            </w:r>
-            <w:r>
-              <w:t>3</w:t>
-            </w:r>
-            <w:r>
-              <w:t>Stopcock1Position</w:t>
-            </w:r>
-          </w:p>
-        </w:tc>
-        <w:tc>
-          <w:tcPr>
-            <w:tcW w:w="1796" w:type="dxa"/>
-          </w:tcPr>
-          <w:p>
-            <w:r>
-              <w:t>string[4]</w:t>
-            </w:r>
-          </w:p>
-        </w:tc>
-        <w:tc>
-          <w:tcPr>
-            <w:tcW w:w="4389" w:type="dxa"/>
-          </w:tcPr>
-          <w:p>
-            <w:r>
-              <w:t>“CW”, “CCW” or “</w:t>
-            </w:r>
-            <w:proofErr w:type="spellStart"/>
-            <w:r>
-              <w:t>Unk</w:t>
-            </w:r>
-            <w:proofErr w:type="spellEnd"/>
-            <w:r>
-              <w:t>”</w:t>
-            </w:r>
-          </w:p>
-        </w:tc>
-      </w:tr>
-      <w:tr>
-        <w:tc>
-          <w:tcPr>
-            <w:tcW w:w="3391" w:type="dxa"/>
-          </w:tcPr>
-          <w:p>
-            <w:r>
-              <w:t>Reactor</w:t>
-            </w:r>
-            <w:r>
-              <w:t>3</w:t>
-            </w:r>
-            <w:r>
-              <w:t>Collet1On</w:t>
-            </w:r>
-          </w:p>
-        </w:tc>
-        <w:tc>
-          <w:tcPr>
-            <w:tcW w:w="1796" w:type="dxa"/>
-          </w:tcPr>
-          <w:p>
-            <w:proofErr w:type="spellStart"/>
-            <w:r>
-              <w:t>boolean</w:t>
-            </w:r>
-            <w:proofErr w:type="spellEnd"/>
-          </w:p>
-        </w:tc>
-        <w:tc>
-          <w:tcPr>
-            <w:tcW w:w="4389" w:type="dxa"/>
-          </w:tcPr>
-          <w:p>
-            <w:r>
-              <w:t>True if the heater is on</w:t>
-            </w:r>
-          </w:p>
-        </w:tc>
-      </w:tr>
-      <w:tr>
-        <w:tc>
-          <w:tcPr>
-            <w:tcW w:w="3391" w:type="dxa"/>
-          </w:tcPr>
-          <w:p>
-            <w:r>
-              <w:t>Reactor</w:t>
-            </w:r>
-            <w:r>
-              <w:t>3</w:t>
-            </w:r>
-            <w:r>
-              <w:t>Collet1SetTemperature</w:t>
-            </w:r>
-          </w:p>
-        </w:tc>
-        <w:tc>
-          <w:tcPr>
-            <w:tcW w:w="1796" w:type="dxa"/>
-          </w:tcPr>
-          <w:p>
-            <w:r>
-              <w:t>float</w:t>
-            </w:r>
-          </w:p>
-        </w:tc>
-        <w:tc>
-          <w:tcPr>
-            <w:tcW w:w="4389" w:type="dxa"/>
-          </w:tcPr>
-          <w:p>
-            <w:r>
-              <w:t>Collet set temperature</w:t>
-            </w:r>
-          </w:p>
-        </w:tc>
-      </w:tr>
-      <w:tr>
-        <w:tc>
-          <w:tcPr>
-            <w:tcW w:w="3391" w:type="dxa"/>
-          </w:tcPr>
-          <w:p>
-            <w:r>
-              <w:t>Reactor</w:t>
-            </w:r>
-            <w:r>
-              <w:t>3</w:t>
-            </w:r>
-            <w:r>
-              <w:t>Collet1ActualTemperature</w:t>
-            </w:r>
-          </w:p>
-        </w:tc>
-        <w:tc>
-          <w:tcPr>
-            <w:tcW w:w="1796" w:type="dxa"/>
-          </w:tcPr>
-          <w:p>
-            <w:r>
-              <w:t>float</w:t>
-            </w:r>
-          </w:p>
-        </w:tc>
-        <w:tc>
-          <w:tcPr>
-            <w:tcW w:w="4389" w:type="dxa"/>
-          </w:tcPr>
-          <w:p>
-            <w:r>
-              <w:t>Collet actual temperature</w:t>
-            </w:r>
-          </w:p>
-        </w:tc>
-      </w:tr>
-      <w:tr>
-        <w:tc>
-          <w:tcPr>
-            <w:tcW w:w="3391" w:type="dxa"/>
-          </w:tcPr>
-          <w:p>
-            <w:r>
-              <w:t>Reactor</w:t>
-            </w:r>
-            <w:r>
-              <w:t>3</w:t>
-            </w:r>
-            <w:r>
-              <w:t>Collet2On</w:t>
-            </w:r>
-          </w:p>
-        </w:tc>
-        <w:tc>
-          <w:tcPr>
-            <w:tcW w:w="1796" w:type="dxa"/>
-          </w:tcPr>
-          <w:p>
-            <w:proofErr w:type="spellStart"/>
-            <w:r>
-              <w:t>boolean</w:t>
-            </w:r>
-            <w:proofErr w:type="spellEnd"/>
-          </w:p>
-        </w:tc>
-        <w:tc>
-          <w:tcPr>
-            <w:tcW w:w="4389" w:type="dxa"/>
-          </w:tcPr>
-          <w:p>
-            <w:r>
-              <w:t>True if the heater is on</w:t>
-            </w:r>
-          </w:p>
-        </w:tc>
-      </w:tr>
-      <w:tr>
-        <w:tc>
-          <w:tcPr>
-            <w:tcW w:w="3391" w:type="dxa"/>
-          </w:tcPr>
-          <w:p>
-            <w:r>
-              <w:t>Reactor</w:t>
-            </w:r>
-            <w:r>
-              <w:t>3</w:t>
-            </w:r>
-            <w:r>
-              <w:t>Collet2SetTemperature</w:t>
-            </w:r>
-          </w:p>
-        </w:tc>
-        <w:tc>
-          <w:tcPr>
-            <w:tcW w:w="1796" w:type="dxa"/>
-          </w:tcPr>
-          <w:p>
-            <w:r>
-              <w:t>float</w:t>
-            </w:r>
-          </w:p>
-        </w:tc>
-        <w:tc>
-          <w:tcPr>
-            <w:tcW w:w="4389" w:type="dxa"/>
-          </w:tcPr>
-          <w:p>
-            <w:r>
-              <w:t>Collet set temperature</w:t>
-            </w:r>
-          </w:p>
-        </w:tc>
-      </w:tr>
-      <w:tr>
-        <w:tc>
-          <w:tcPr>
-            <w:tcW w:w="3391" w:type="dxa"/>
-          </w:tcPr>
-          <w:p>
-            <w:r>
-              <w:t>Reactor</w:t>
-            </w:r>
-            <w:r>
-              <w:t>3</w:t>
-            </w:r>
-            <w:r>
-              <w:t>Collet2ActualTemperature</w:t>
-            </w:r>
-          </w:p>
-        </w:tc>
-        <w:tc>
-          <w:tcPr>
-            <w:tcW w:w="1796" w:type="dxa"/>
-          </w:tcPr>
-          <w:p>
-            <w:r>
-              <w:t>float</w:t>
-            </w:r>
-          </w:p>
-        </w:tc>
-        <w:tc>
-          <w:tcPr>
-            <w:tcW w:w="4389" w:type="dxa"/>
-          </w:tcPr>
-          <w:p>
-            <w:r>
-              <w:t>Collet actual temperature</w:t>
-            </w:r>
-          </w:p>
-        </w:tc>
-      </w:tr>
-      <w:tr>
-        <w:tc>
-          <w:tcPr>
-            <w:tcW w:w="3391" w:type="dxa"/>
-          </w:tcPr>
-          <w:p>
-            <w:r>
-              <w:t>Reactor</w:t>
-            </w:r>
-            <w:r>
-              <w:t>3</w:t>
-            </w:r>
-            <w:r>
-              <w:t>Collet3On</w:t>
-            </w:r>
-          </w:p>
-        </w:tc>
-        <w:tc>
-          <w:tcPr>
-            <w:tcW w:w="1796" w:type="dxa"/>
-          </w:tcPr>
-          <w:p>
-            <w:proofErr w:type="spellStart"/>
-            <w:r>
-              <w:t>boolean</w:t>
-            </w:r>
-            <w:proofErr w:type="spellEnd"/>
-          </w:p>
-        </w:tc>
-        <w:tc>
-          <w:tcPr>
-            <w:tcW w:w="4389" w:type="dxa"/>
-          </w:tcPr>
-          <w:p>
-            <w:r>
-              <w:t>True if the heater is on</w:t>
-            </w:r>
-          </w:p>
-        </w:tc>
-      </w:tr>
-      <w:tr>
-        <w:tc>
-          <w:tcPr>
-            <w:tcW w:w="3391" w:type="dxa"/>
-          </w:tcPr>
-          <w:p>
-            <w:r>
-              <w:t>Reactor</w:t>
-            </w:r>
-            <w:r>
-              <w:t>3</w:t>
-            </w:r>
-            <w:r>
-              <w:t>Collet3SetTemperature</w:t>
-            </w:r>
-          </w:p>
-        </w:tc>
-        <w:tc>
-          <w:tcPr>
-            <w:tcW w:w="1796" w:type="dxa"/>
-          </w:tcPr>
-          <w:p>
-            <w:r>
-              <w:t>float</w:t>
-            </w:r>
-          </w:p>
-        </w:tc>
-        <w:tc>
-          <w:tcPr>
-            <w:tcW w:w="4389" w:type="dxa"/>
-          </w:tcPr>
-          <w:p>
-            <w:r>
-              <w:t>Collet set temperature</w:t>
-            </w:r>
-          </w:p>
-        </w:tc>
-      </w:tr>
-      <w:tr>
-        <w:tc>
-          <w:tcPr>
-            <w:tcW w:w="3391" w:type="dxa"/>
-          </w:tcPr>
-          <w:p>
-            <w:r>
-              <w:t>Reactor</w:t>
-            </w:r>
-            <w:r>
-              <w:t>3</w:t>
-            </w:r>
-            <w:r>
-              <w:t>Collet3ActualTemperature</w:t>
-            </w:r>
-          </w:p>
-        </w:tc>
-        <w:tc>
-          <w:tcPr>
-            <w:tcW w:w="1796" w:type="dxa"/>
-          </w:tcPr>
-          <w:p>
-            <w:r>
-              <w:t>float</w:t>
-            </w:r>
-          </w:p>
-        </w:tc>
-        <w:tc>
-          <w:tcPr>
-            <w:tcW w:w="4389" w:type="dxa"/>
-          </w:tcPr>
-          <w:p>
-            <w:r>
-              <w:t>Collet actual temperature</w:t>
-            </w:r>
-          </w:p>
-        </w:tc>
-      </w:tr>
-      <w:tr>
-        <w:tc>
-          <w:tcPr>
-            <w:tcW w:w="3391" w:type="dxa"/>
-          </w:tcPr>
-          <w:p>
-            <w:r>
-              <w:t>Reactor</w:t>
-            </w:r>
-            <w:r>
-              <w:t>3</w:t>
-            </w:r>
-            <w:r>
-              <w:t>StirMotor</w:t>
-            </w:r>
-          </w:p>
-        </w:tc>
-        <w:tc>
-          <w:tcPr>
-            <w:tcW w:w="1796" w:type="dxa"/>
-          </w:tcPr>
-          <w:p>
-            <w:r>
-              <w:t xml:space="preserve">unsigned </w:t>
-            </w:r>
-            <w:proofErr w:type="spellStart"/>
-            <w:r>
-              <w:t>int</w:t>
-            </w:r>
-            <w:proofErr w:type="spellEnd"/>
-          </w:p>
-        </w:tc>
-        <w:tc>
-          <w:tcPr>
-            <w:tcW w:w="4389" w:type="dxa"/>
-          </w:tcPr>
-          <w:p>
-            <w:r>
-              <w:t>Stir motor speed</w:t>
-            </w:r>
-          </w:p>
-        </w:tc>
-      </w:tr>
-      <w:tr>
-        <w:tc>
-          <w:tcPr>
-            <w:tcW w:w="3391" w:type="dxa"/>
-          </w:tcPr>
-          <w:p>
-            <w:r>
-              <w:t>Reactor</w:t>
-            </w:r>
-            <w:r>
-              <w:t>3</w:t>
-            </w:r>
-            <w:r>
-              <w:t>RaditationDetector</w:t>
-            </w:r>
-          </w:p>
-        </w:tc>
-        <w:tc>
-          <w:tcPr>
-            <w:tcW w:w="1796" w:type="dxa"/>
-          </w:tcPr>
-          <w:p>
-            <w:r>
-              <w:t>float</w:t>
-            </w:r>
-          </w:p>
-        </w:tc>
-        <w:tc>
-          <w:tcPr>
-            <w:tcW w:w="4389" w:type="dxa"/>
-          </w:tcPr>
-          <w:p>
-            <w:r>
-              <w:t>Radiation detector reading</w:t>
+              <w:t>JSON string describing the state of the system</w:t>
             </w:r>
           </w:p>
         </w:tc>
@@ -10596,11 +6654,11 @@
       <w:pPr>
         <w:pStyle w:val="Heading2"/>
       </w:pPr>
-      <w:bookmarkStart w:id="14" w:name="_Toc313452399"/>
+      <w:bookmarkStart w:id="13" w:name="_Toc313864250"/>
       <w:r>
         <w:t>Status</w:t>
       </w:r>
-      <w:bookmarkEnd w:id="14"/>
+      <w:bookmarkEnd w:id="13"/>
     </w:p>
     <w:p>
       <w:r>
@@ -10609,6 +6667,8 @@
       <w:r>
         <w:t xml:space="preserve">  This table will contain only a single row.  The contents and format of this table will be determined at a later point in the system development.</w:t>
       </w:r>
+      <w:bookmarkStart w:id="14" w:name="_GoBack"/>
+      <w:bookmarkEnd w:id="14"/>
     </w:p>
     <w:sectPr>
       <w:pgSz w:w="12240" w:h="15840"/>
@@ -13287,7 +9347,7 @@
 </file>
 
 <file path=customXml/itemProps1.xml><?xml version="1.0" encoding="utf-8"?>
-<ds:datastoreItem xmlns:ds="http://schemas.openxmlformats.org/officeDocument/2006/customXml" ds:itemID="{00017127-5052-430F-9707-1B7BDFADC0A6}">
+<ds:datastoreItem xmlns:ds="http://schemas.openxmlformats.org/officeDocument/2006/customXml" ds:itemID="{828D3D13-51AA-4A7E-8ED8-71FB3E048CB8}">
   <ds:schemaRefs>
     <ds:schemaRef ds:uri="http://schemas.openxmlformats.org/officeDocument/2006/bibliography"/>
   </ds:schemaRefs>

</xml_diff>

<commit_message>
Multiple changes: - Removed availability flag from reagents and cassettes in the database schema - Fixed validation errors related to copying a sequence - Improved ability to handle the hardware being turned on and off - Reduced click and hold time on tools - Clicking on the sequencer and moving more than a fixed distance now exits click mode and enters scroll mode
</commit_message>
<xml_diff>
--- a/doc/ElixysDatabaseSchema.docx
+++ b/doc/ElixysDatabaseSchema.docx
@@ -6,8 +6,13 @@
       <w:pPr>
         <w:pStyle w:val="Title"/>
       </w:pPr>
+      <w:proofErr w:type="spellStart"/>
       <w:r>
-        <w:t>Elixys Database Schema</w:t>
+        <w:t>Elixys</w:t>
+      </w:r>
+      <w:proofErr w:type="spellEnd"/>
+      <w:r>
+        <w:t xml:space="preserve"> Database Schema</w:t>
       </w:r>
     </w:p>
     <w:sdt>
@@ -1111,9 +1116,11 @@
             <w:tcW w:w="3249" w:type="dxa"/>
           </w:tcPr>
           <w:p>
+            <w:proofErr w:type="spellStart"/>
             <w:r>
               <w:t>CoolingSystem</w:t>
             </w:r>
+            <w:proofErr w:type="spellEnd"/>
           </w:p>
         </w:tc>
         <w:tc>
@@ -1139,9 +1146,11 @@
             <w:tcW w:w="3249" w:type="dxa"/>
           </w:tcPr>
           <w:p>
+            <w:proofErr w:type="spellStart"/>
             <w:r>
               <w:t>VacuumSystem</w:t>
             </w:r>
+            <w:proofErr w:type="spellEnd"/>
           </w:p>
         </w:tc>
         <w:tc>
@@ -1201,9 +1210,11 @@
             <w:tcW w:w="3249" w:type="dxa"/>
           </w:tcPr>
           <w:p>
+            <w:proofErr w:type="spellStart"/>
             <w:r>
               <w:t>PressureRegulators</w:t>
             </w:r>
+            <w:proofErr w:type="spellEnd"/>
           </w:p>
         </w:tc>
         <w:tc>
@@ -1229,9 +1240,11 @@
             <w:tcW w:w="3249" w:type="dxa"/>
           </w:tcPr>
           <w:p>
+            <w:proofErr w:type="spellStart"/>
             <w:r>
               <w:t>ReagentDelivery</w:t>
             </w:r>
+            <w:proofErr w:type="spellEnd"/>
           </w:p>
         </w:tc>
         <w:tc>
@@ -1251,6 +1264,7 @@
             <w:tcW w:w="2002" w:type="dxa"/>
           </w:tcPr>
           <w:p>
+            <w:proofErr w:type="spellStart"/>
             <w:r>
               <w:t>Reactor</w:t>
             </w:r>
@@ -1260,6 +1274,7 @@
               </w:rPr>
               <w:t>N</w:t>
             </w:r>
+            <w:proofErr w:type="spellEnd"/>
           </w:p>
         </w:tc>
         <w:tc>
@@ -1354,9 +1369,11 @@
             <w:tcW w:w="3249" w:type="dxa"/>
           </w:tcPr>
           <w:p>
+            <w:proofErr w:type="spellStart"/>
             <w:r>
               <w:t>ReagentXAxis</w:t>
             </w:r>
+            <w:proofErr w:type="spellEnd"/>
           </w:p>
         </w:tc>
         <w:tc>
@@ -1364,8 +1381,13 @@
             <w:tcW w:w="4325" w:type="dxa"/>
           </w:tcPr>
           <w:p>
-            <w:r>
-              <w:t>RoboNet axis for reagent robot X</w:t>
+            <w:proofErr w:type="spellStart"/>
+            <w:r>
+              <w:t>RoboNet</w:t>
+            </w:r>
+            <w:proofErr w:type="spellEnd"/>
+            <w:r>
+              <w:t xml:space="preserve"> axis for reagent robot X</w:t>
             </w:r>
           </w:p>
         </w:tc>
@@ -1382,6 +1404,7 @@
             <w:tcW w:w="3249" w:type="dxa"/>
           </w:tcPr>
           <w:p>
+            <w:proofErr w:type="spellStart"/>
             <w:r>
               <w:t>Reagent</w:t>
             </w:r>
@@ -1391,6 +1414,7 @@
             <w:r>
               <w:t>Axis</w:t>
             </w:r>
+            <w:proofErr w:type="spellEnd"/>
           </w:p>
         </w:tc>
         <w:tc>
@@ -1398,8 +1422,13 @@
             <w:tcW w:w="4325" w:type="dxa"/>
           </w:tcPr>
           <w:p>
-            <w:r>
-              <w:t xml:space="preserve">RoboNet axis for reagent robot </w:t>
+            <w:proofErr w:type="spellStart"/>
+            <w:r>
+              <w:t>RoboNet</w:t>
+            </w:r>
+            <w:proofErr w:type="spellEnd"/>
+            <w:r>
+              <w:t xml:space="preserve"> axis for reagent robot </w:t>
             </w:r>
             <w:r>
               <w:t>Y</w:t>
@@ -1419,6 +1448,7 @@
             <w:tcW w:w="3249" w:type="dxa"/>
           </w:tcPr>
           <w:p>
+            <w:proofErr w:type="spellStart"/>
             <w:r>
               <w:t>Reactor</w:t>
             </w:r>
@@ -1431,6 +1461,7 @@
             <w:r>
               <w:t>Axis</w:t>
             </w:r>
+            <w:proofErr w:type="spellEnd"/>
           </w:p>
         </w:tc>
         <w:tc>
@@ -1438,8 +1469,13 @@
             <w:tcW w:w="4325" w:type="dxa"/>
           </w:tcPr>
           <w:p>
-            <w:r>
-              <w:t xml:space="preserve">RoboNet axis for reactor </w:t>
+            <w:proofErr w:type="spellStart"/>
+            <w:r>
+              <w:t>RoboNet</w:t>
+            </w:r>
+            <w:proofErr w:type="spellEnd"/>
+            <w:r>
+              <w:t xml:space="preserve"> axis for reactor </w:t>
             </w:r>
             <w:r>
               <w:rPr>
@@ -1456,9 +1492,11 @@
             <w:tcW w:w="2002" w:type="dxa"/>
           </w:tcPr>
           <w:p>
+            <w:proofErr w:type="spellStart"/>
             <w:r>
               <w:t>ReagentRobot</w:t>
             </w:r>
+            <w:proofErr w:type="spellEnd"/>
           </w:p>
         </w:tc>
         <w:tc>
@@ -1466,6 +1504,7 @@
             <w:tcW w:w="3249" w:type="dxa"/>
           </w:tcPr>
           <w:p>
+            <w:proofErr w:type="spellStart"/>
             <w:r>
               <w:t>Reagent</w:t>
             </w:r>
@@ -1475,6 +1514,7 @@
               </w:rPr>
               <w:t>N</w:t>
             </w:r>
+            <w:proofErr w:type="spellEnd"/>
           </w:p>
         </w:tc>
         <w:tc>
@@ -1515,6 +1555,7 @@
             <w:tcW w:w="3249" w:type="dxa"/>
           </w:tcPr>
           <w:p>
+            <w:proofErr w:type="spellStart"/>
             <w:r>
               <w:t>ReagentDelivery</w:t>
             </w:r>
@@ -1524,6 +1565,7 @@
               </w:rPr>
               <w:t>N</w:t>
             </w:r>
+            <w:proofErr w:type="spellEnd"/>
           </w:p>
         </w:tc>
         <w:tc>
@@ -1661,6 +1703,7 @@
             <w:tcW w:w="3249" w:type="dxa"/>
           </w:tcPr>
           <w:p>
+            <w:proofErr w:type="spellStart"/>
             <w:r>
               <w:t>React</w:t>
             </w:r>
@@ -1670,6 +1713,7 @@
               </w:rPr>
               <w:t>N</w:t>
             </w:r>
+            <w:proofErr w:type="spellEnd"/>
           </w:p>
         </w:tc>
         <w:tc>
@@ -1684,7 +1728,11 @@
               <w:t>Y</w:t>
             </w:r>
             <w:r>
-              <w:t xml:space="preserve"> coordinate for React</w:t>
+              <w:t xml:space="preserve"> coordinate for </w:t>
+            </w:r>
+            <w:proofErr w:type="spellStart"/>
+            <w:r>
+              <w:t>React</w:t>
             </w:r>
             <w:r>
               <w:rPr>
@@ -1692,6 +1740,7 @@
               </w:rPr>
               <w:t>N</w:t>
             </w:r>
+            <w:proofErr w:type="spellEnd"/>
             <w:r>
               <w:t xml:space="preserve"> position</w:t>
             </w:r>
@@ -1772,6 +1821,7 @@
             <w:tcW w:w="2002" w:type="dxa"/>
           </w:tcPr>
           <w:p>
+            <w:proofErr w:type="spellStart"/>
             <w:r>
               <w:t>Reactor</w:t>
             </w:r>
@@ -1781,6 +1831,7 @@
               </w:rPr>
               <w:t>N</w:t>
             </w:r>
+            <w:proofErr w:type="spellEnd"/>
           </w:p>
         </w:tc>
         <w:tc>
@@ -1788,9 +1839,11 @@
             <w:tcW w:w="3249" w:type="dxa"/>
           </w:tcPr>
           <w:p>
+            <w:proofErr w:type="spellStart"/>
             <w:r>
               <w:t>CassetteXOffset</w:t>
             </w:r>
+            <w:proofErr w:type="spellEnd"/>
           </w:p>
         </w:tc>
         <w:tc>
@@ -1822,6 +1875,7 @@
             <w:tcW w:w="3249" w:type="dxa"/>
           </w:tcPr>
           <w:p>
+            <w:proofErr w:type="spellStart"/>
             <w:r>
               <w:t>Cassette</w:t>
             </w:r>
@@ -1831,6 +1885,7 @@
             <w:r>
               <w:t>Offset</w:t>
             </w:r>
+            <w:proofErr w:type="spellEnd"/>
           </w:p>
         </w:tc>
         <w:tc>
@@ -1868,9 +1923,11 @@
             <w:tcW w:w="3249" w:type="dxa"/>
           </w:tcPr>
           <w:p>
+            <w:proofErr w:type="spellStart"/>
             <w:r>
               <w:t>ReactorOffset</w:t>
             </w:r>
+            <w:proofErr w:type="spellEnd"/>
           </w:p>
         </w:tc>
         <w:tc>
@@ -2035,9 +2092,11 @@
             <w:tcW w:w="3249" w:type="dxa"/>
           </w:tcPr>
           <w:p>
+            <w:proofErr w:type="spellStart"/>
             <w:r>
               <w:t>AnalogOutUnit</w:t>
             </w:r>
+            <w:proofErr w:type="spellEnd"/>
           </w:p>
         </w:tc>
         <w:tc>
@@ -2066,9 +2125,11 @@
             <w:tcW w:w="3249" w:type="dxa"/>
           </w:tcPr>
           <w:p>
+            <w:proofErr w:type="spellStart"/>
             <w:r>
               <w:t>AnalogInUnit</w:t>
             </w:r>
+            <w:proofErr w:type="spellEnd"/>
           </w:p>
         </w:tc>
         <w:tc>
@@ -2097,6 +2158,7 @@
             <w:tcW w:w="3249" w:type="dxa"/>
           </w:tcPr>
           <w:p>
+            <w:proofErr w:type="spellStart"/>
             <w:r>
               <w:t>Thermocontroller</w:t>
             </w:r>
@@ -2109,6 +2171,7 @@
             <w:r>
               <w:t>Unit</w:t>
             </w:r>
+            <w:proofErr w:type="spellEnd"/>
           </w:p>
         </w:tc>
         <w:tc>
@@ -2126,7 +2189,15 @@
               <w:t>Nth</w:t>
             </w:r>
             <w:r>
-              <w:t xml:space="preserve"> thermocontroller PLC module</w:t>
+              <w:t xml:space="preserve"> </w:t>
+            </w:r>
+            <w:proofErr w:type="spellStart"/>
+            <w:r>
+              <w:t>thermocontroller</w:t>
+            </w:r>
+            <w:proofErr w:type="spellEnd"/>
+            <w:r>
+              <w:t xml:space="preserve"> PLC module</w:t>
             </w:r>
           </w:p>
         </w:tc>
@@ -2143,9 +2214,11 @@
             <w:tcW w:w="3249" w:type="dxa"/>
           </w:tcPr>
           <w:p>
+            <w:proofErr w:type="spellStart"/>
             <w:r>
               <w:t>DeviceNetUnit</w:t>
             </w:r>
+            <w:proofErr w:type="spellEnd"/>
           </w:p>
         </w:tc>
         <w:tc>
@@ -2180,9 +2253,11 @@
             <w:tcW w:w="3249" w:type="dxa"/>
           </w:tcPr>
           <w:p>
+            <w:proofErr w:type="spellStart"/>
             <w:r>
               <w:t>DigitalInOffset</w:t>
             </w:r>
+            <w:proofErr w:type="spellEnd"/>
           </w:p>
         </w:tc>
         <w:tc>
@@ -2208,9 +2283,11 @@
             <w:tcW w:w="3249" w:type="dxa"/>
           </w:tcPr>
           <w:p>
+            <w:proofErr w:type="spellStart"/>
             <w:r>
               <w:t>DigitalOutOffset</w:t>
             </w:r>
+            <w:proofErr w:type="spellEnd"/>
           </w:p>
         </w:tc>
         <w:tc>
@@ -2236,9 +2313,11 @@
             <w:tcW w:w="3249" w:type="dxa"/>
           </w:tcPr>
           <w:p>
+            <w:proofErr w:type="spellStart"/>
             <w:r>
               <w:t>PressureRegulatorSetSlope</w:t>
             </w:r>
+            <w:proofErr w:type="spellEnd"/>
           </w:p>
         </w:tc>
         <w:tc>
@@ -2264,9 +2343,11 @@
             <w:tcW w:w="3249" w:type="dxa"/>
           </w:tcPr>
           <w:p>
+            <w:proofErr w:type="spellStart"/>
             <w:r>
               <w:t>PressureRegulatorSetIntercept</w:t>
             </w:r>
+            <w:proofErr w:type="spellEnd"/>
           </w:p>
         </w:tc>
         <w:tc>
@@ -2292,9 +2373,11 @@
             <w:tcW w:w="3249" w:type="dxa"/>
           </w:tcPr>
           <w:p>
+            <w:proofErr w:type="spellStart"/>
             <w:r>
               <w:t>PressureRegulatorActualSlope</w:t>
             </w:r>
+            <w:proofErr w:type="spellEnd"/>
           </w:p>
         </w:tc>
         <w:tc>
@@ -2320,9 +2403,11 @@
             <w:tcW w:w="3249" w:type="dxa"/>
           </w:tcPr>
           <w:p>
+            <w:proofErr w:type="spellStart"/>
             <w:r>
               <w:t>PressureRegulatorActualIntercept</w:t>
             </w:r>
+            <w:proofErr w:type="spellEnd"/>
           </w:p>
         </w:tc>
         <w:tc>
@@ -2348,9 +2433,11 @@
             <w:tcW w:w="3249" w:type="dxa"/>
           </w:tcPr>
           <w:p>
+            <w:proofErr w:type="spellStart"/>
             <w:r>
               <w:t>VacuumGaugeSlope</w:t>
             </w:r>
+            <w:proofErr w:type="spellEnd"/>
           </w:p>
         </w:tc>
         <w:tc>
@@ -2359,8 +2446,13 @@
           </w:tcPr>
           <w:p>
             <w:r>
-              <w:t>Slope for converting between the analog in value and the corresponding vacuum in kPa</w:t>
-            </w:r>
+              <w:t xml:space="preserve">Slope for converting between the analog in value and the corresponding vacuum in </w:t>
+            </w:r>
+            <w:proofErr w:type="spellStart"/>
+            <w:r>
+              <w:t>kPa</w:t>
+            </w:r>
+            <w:proofErr w:type="spellEnd"/>
           </w:p>
         </w:tc>
       </w:tr>
@@ -2376,9 +2468,11 @@
             <w:tcW w:w="3249" w:type="dxa"/>
           </w:tcPr>
           <w:p>
+            <w:proofErr w:type="spellStart"/>
             <w:r>
               <w:t>VacuumGaugeIntercept</w:t>
             </w:r>
+            <w:proofErr w:type="spellEnd"/>
           </w:p>
         </w:tc>
         <w:tc>
@@ -2387,8 +2481,13 @@
           </w:tcPr>
           <w:p>
             <w:r>
-              <w:t>Intercept for converting between the analog in value and the corresponding vacuum in kPa</w:t>
-            </w:r>
+              <w:t xml:space="preserve">Intercept for converting between the analog in value and the corresponding vacuum in </w:t>
+            </w:r>
+            <w:proofErr w:type="spellStart"/>
+            <w:r>
+              <w:t>kPa</w:t>
+            </w:r>
+            <w:proofErr w:type="spellEnd"/>
           </w:p>
         </w:tc>
       </w:tr>
@@ -2404,9 +2503,11 @@
             <w:tcW w:w="3249" w:type="dxa"/>
           </w:tcPr>
           <w:p>
+            <w:proofErr w:type="spellStart"/>
             <w:r>
               <w:t>RadiationDetectorSlope</w:t>
             </w:r>
+            <w:proofErr w:type="spellEnd"/>
           </w:p>
         </w:tc>
         <w:tc>
@@ -2415,8 +2516,13 @@
           </w:tcPr>
           <w:p>
             <w:r>
-              <w:t>Slope for converting between the analog in value and the corresponding radiation level in mCi</w:t>
-            </w:r>
+              <w:t xml:space="preserve">Slope for converting between the analog in value and the corresponding radiation level in </w:t>
+            </w:r>
+            <w:proofErr w:type="spellStart"/>
+            <w:r>
+              <w:t>mCi</w:t>
+            </w:r>
+            <w:proofErr w:type="spellEnd"/>
           </w:p>
         </w:tc>
       </w:tr>
@@ -2432,9 +2538,11 @@
             <w:tcW w:w="3249" w:type="dxa"/>
           </w:tcPr>
           <w:p>
+            <w:proofErr w:type="spellStart"/>
             <w:r>
               <w:t>RadiationDetectorIntercept</w:t>
             </w:r>
+            <w:proofErr w:type="spellEnd"/>
           </w:p>
         </w:tc>
         <w:tc>
@@ -2443,8 +2551,13 @@
           </w:tcPr>
           <w:p>
             <w:r>
-              <w:t>Intercept for converting between the analog in value and the corresponding radiation level in mCi</w:t>
-            </w:r>
+              <w:t xml:space="preserve">Intercept for converting between the analog in value and the corresponding radiation level in </w:t>
+            </w:r>
+            <w:proofErr w:type="spellStart"/>
+            <w:r>
+              <w:t>mCi</w:t>
+            </w:r>
+            <w:proofErr w:type="spellEnd"/>
           </w:p>
         </w:tc>
       </w:tr>
@@ -2460,9 +2573,11 @@
             <w:tcW w:w="3249" w:type="dxa"/>
           </w:tcPr>
           <w:p>
+            <w:proofErr w:type="spellStart"/>
             <w:r>
               <w:t>CoolingSystemOn</w:t>
             </w:r>
+            <w:proofErr w:type="spellEnd"/>
           </w:p>
         </w:tc>
         <w:tc>
@@ -2488,9 +2603,11 @@
             <w:tcW w:w="3249" w:type="dxa"/>
           </w:tcPr>
           <w:p>
+            <w:proofErr w:type="spellStart"/>
             <w:r>
               <w:t>VacuumPressure</w:t>
             </w:r>
+            <w:proofErr w:type="spellEnd"/>
           </w:p>
         </w:tc>
         <w:tc>
@@ -2516,9 +2633,11 @@
             <w:tcW w:w="3249" w:type="dxa"/>
           </w:tcPr>
           <w:p>
+            <w:proofErr w:type="spellStart"/>
             <w:r>
               <w:t>VacuumSystemOn</w:t>
             </w:r>
+            <w:proofErr w:type="spellEnd"/>
           </w:p>
         </w:tc>
         <w:tc>
@@ -2538,6 +2657,7 @@
             <w:tcW w:w="2002" w:type="dxa"/>
           </w:tcPr>
           <w:p>
+            <w:proofErr w:type="spellStart"/>
             <w:r>
               <w:t>PressureRegulator</w:t>
             </w:r>
@@ -2547,6 +2667,7 @@
               </w:rPr>
               <w:t>N</w:t>
             </w:r>
+            <w:proofErr w:type="spellEnd"/>
           </w:p>
         </w:tc>
         <w:tc>
@@ -2554,9 +2675,11 @@
             <w:tcW w:w="3249" w:type="dxa"/>
           </w:tcPr>
           <w:p>
+            <w:proofErr w:type="spellStart"/>
             <w:r>
               <w:t>SetPressure</w:t>
             </w:r>
+            <w:proofErr w:type="spellEnd"/>
           </w:p>
         </w:tc>
         <w:tc>
@@ -2582,9 +2705,11 @@
             <w:tcW w:w="3249" w:type="dxa"/>
           </w:tcPr>
           <w:p>
+            <w:proofErr w:type="spellStart"/>
             <w:r>
               <w:t>ActualPressure</w:t>
             </w:r>
+            <w:proofErr w:type="spellEnd"/>
           </w:p>
         </w:tc>
         <w:tc>
@@ -2604,9 +2729,11 @@
             <w:tcW w:w="2002" w:type="dxa"/>
           </w:tcPr>
           <w:p>
+            <w:proofErr w:type="spellStart"/>
             <w:r>
               <w:t>ReagentRobot</w:t>
             </w:r>
+            <w:proofErr w:type="spellEnd"/>
           </w:p>
         </w:tc>
         <w:tc>
@@ -2614,9 +2741,11 @@
             <w:tcW w:w="3249" w:type="dxa"/>
           </w:tcPr>
           <w:p>
+            <w:proofErr w:type="spellStart"/>
             <w:r>
               <w:t>SetGripperUp</w:t>
             </w:r>
+            <w:proofErr w:type="spellEnd"/>
           </w:p>
         </w:tc>
         <w:tc>
@@ -2642,9 +2771,11 @@
             <w:tcW w:w="3249" w:type="dxa"/>
           </w:tcPr>
           <w:p>
+            <w:proofErr w:type="spellStart"/>
             <w:r>
               <w:t>SetGripperDown</w:t>
             </w:r>
+            <w:proofErr w:type="spellEnd"/>
           </w:p>
         </w:tc>
         <w:tc>
@@ -2670,9 +2801,11 @@
             <w:tcW w:w="3249" w:type="dxa"/>
           </w:tcPr>
           <w:p>
+            <w:proofErr w:type="spellStart"/>
             <w:r>
               <w:t>SetGripperOpen</w:t>
             </w:r>
+            <w:proofErr w:type="spellEnd"/>
           </w:p>
         </w:tc>
         <w:tc>
@@ -2698,9 +2831,11 @@
             <w:tcW w:w="3249" w:type="dxa"/>
           </w:tcPr>
           <w:p>
+            <w:proofErr w:type="spellStart"/>
             <w:r>
               <w:t>SetGripperClose</w:t>
             </w:r>
+            <w:proofErr w:type="spellEnd"/>
           </w:p>
         </w:tc>
         <w:tc>
@@ -2726,9 +2861,11 @@
             <w:tcW w:w="3249" w:type="dxa"/>
           </w:tcPr>
           <w:p>
+            <w:proofErr w:type="spellStart"/>
             <w:r>
               <w:t>SetGasTransferUp</w:t>
             </w:r>
+            <w:proofErr w:type="spellEnd"/>
           </w:p>
         </w:tc>
         <w:tc>
@@ -2754,9 +2891,11 @@
             <w:tcW w:w="3249" w:type="dxa"/>
           </w:tcPr>
           <w:p>
+            <w:proofErr w:type="spellStart"/>
             <w:r>
               <w:t>SetGasTransferDown</w:t>
             </w:r>
+            <w:proofErr w:type="spellEnd"/>
           </w:p>
         </w:tc>
         <w:tc>
@@ -2782,9 +2921,11 @@
             <w:tcW w:w="3249" w:type="dxa"/>
           </w:tcPr>
           <w:p>
+            <w:proofErr w:type="spellStart"/>
             <w:r>
               <w:t>GripperUp</w:t>
             </w:r>
+            <w:proofErr w:type="spellEnd"/>
           </w:p>
         </w:tc>
         <w:tc>
@@ -2810,9 +2951,11 @@
             <w:tcW w:w="3249" w:type="dxa"/>
           </w:tcPr>
           <w:p>
+            <w:proofErr w:type="spellStart"/>
             <w:r>
               <w:t>GripperDown</w:t>
             </w:r>
+            <w:proofErr w:type="spellEnd"/>
           </w:p>
         </w:tc>
         <w:tc>
@@ -2838,9 +2981,11 @@
             <w:tcW w:w="3249" w:type="dxa"/>
           </w:tcPr>
           <w:p>
+            <w:proofErr w:type="spellStart"/>
             <w:r>
               <w:t>GripperOpen</w:t>
             </w:r>
+            <w:proofErr w:type="spellEnd"/>
           </w:p>
         </w:tc>
         <w:tc>
@@ -2866,9 +3011,11 @@
             <w:tcW w:w="3249" w:type="dxa"/>
           </w:tcPr>
           <w:p>
+            <w:proofErr w:type="spellStart"/>
             <w:r>
               <w:t>GripperClose</w:t>
             </w:r>
+            <w:proofErr w:type="spellEnd"/>
           </w:p>
         </w:tc>
         <w:tc>
@@ -2894,9 +3041,11 @@
             <w:tcW w:w="3249" w:type="dxa"/>
           </w:tcPr>
           <w:p>
+            <w:proofErr w:type="spellStart"/>
             <w:r>
               <w:t>GasTransferUp</w:t>
             </w:r>
+            <w:proofErr w:type="spellEnd"/>
           </w:p>
         </w:tc>
         <w:tc>
@@ -2922,9 +3071,11 @@
             <w:tcW w:w="3249" w:type="dxa"/>
           </w:tcPr>
           <w:p>
+            <w:proofErr w:type="spellStart"/>
             <w:r>
               <w:t>GasTransferDown</w:t>
             </w:r>
+            <w:proofErr w:type="spellEnd"/>
           </w:p>
         </w:tc>
         <w:tc>
@@ -2954,12 +3105,14 @@
             <w:tcW w:w="3249" w:type="dxa"/>
           </w:tcPr>
           <w:p>
+            <w:proofErr w:type="spellStart"/>
             <w:r>
               <w:t>GasTransfer</w:t>
             </w:r>
             <w:r>
               <w:t>Valve</w:t>
             </w:r>
+            <w:proofErr w:type="spellEnd"/>
           </w:p>
         </w:tc>
         <w:tc>
@@ -3019,9 +3172,11 @@
             <w:tcW w:w="3249" w:type="dxa"/>
           </w:tcPr>
           <w:p>
+            <w:proofErr w:type="spellStart"/>
             <w:r>
               <w:t>HPLCLoad</w:t>
             </w:r>
+            <w:proofErr w:type="spellEnd"/>
           </w:p>
         </w:tc>
         <w:tc>
@@ -3041,6 +3196,7 @@
             <w:tcW w:w="2002" w:type="dxa"/>
           </w:tcPr>
           <w:p>
+            <w:proofErr w:type="spellStart"/>
             <w:r>
               <w:t>Reactor</w:t>
             </w:r>
@@ -3050,6 +3206,7 @@
               </w:rPr>
               <w:t>N</w:t>
             </w:r>
+            <w:proofErr w:type="spellEnd"/>
           </w:p>
         </w:tc>
         <w:tc>
@@ -3057,9 +3214,11 @@
             <w:tcW w:w="3249" w:type="dxa"/>
           </w:tcPr>
           <w:p>
+            <w:proofErr w:type="spellStart"/>
             <w:r>
               <w:t>SetReactorUp</w:t>
             </w:r>
+            <w:proofErr w:type="spellEnd"/>
           </w:p>
         </w:tc>
         <w:tc>
@@ -3085,9 +3244,11 @@
             <w:tcW w:w="3249" w:type="dxa"/>
           </w:tcPr>
           <w:p>
+            <w:proofErr w:type="spellStart"/>
             <w:r>
               <w:t>SetReactorDown</w:t>
             </w:r>
+            <w:proofErr w:type="spellEnd"/>
           </w:p>
         </w:tc>
         <w:tc>
@@ -3113,9 +3274,11 @@
             <w:tcW w:w="3249" w:type="dxa"/>
           </w:tcPr>
           <w:p>
+            <w:proofErr w:type="spellStart"/>
             <w:r>
               <w:t>ReactorUp</w:t>
             </w:r>
+            <w:proofErr w:type="spellEnd"/>
           </w:p>
         </w:tc>
         <w:tc>
@@ -3147,9 +3310,11 @@
             <w:tcW w:w="3249" w:type="dxa"/>
           </w:tcPr>
           <w:p>
+            <w:proofErr w:type="spellStart"/>
             <w:r>
               <w:t>ReactorDown</w:t>
             </w:r>
+            <w:proofErr w:type="spellEnd"/>
           </w:p>
         </w:tc>
         <w:tc>
@@ -3421,9 +3586,11 @@
             <w:tcW w:w="3249" w:type="dxa"/>
           </w:tcPr>
           <w:p>
+            <w:proofErr w:type="spellStart"/>
             <w:r>
               <w:t>StirMotor</w:t>
             </w:r>
+            <w:proofErr w:type="spellEnd"/>
           </w:p>
         </w:tc>
         <w:tc>
@@ -3449,9 +3616,11 @@
             <w:tcW w:w="3249" w:type="dxa"/>
           </w:tcPr>
           <w:p>
+            <w:proofErr w:type="spellStart"/>
             <w:r>
               <w:t>RadiationDetector</w:t>
             </w:r>
+            <w:proofErr w:type="spellEnd"/>
           </w:p>
         </w:tc>
         <w:tc>
@@ -3477,6 +3646,7 @@
             <w:tcW w:w="3249" w:type="dxa"/>
           </w:tcPr>
           <w:p>
+            <w:proofErr w:type="spellStart"/>
             <w:r>
               <w:t>TemperatureController</w:t>
             </w:r>
@@ -3486,6 +3656,7 @@
               </w:rPr>
               <w:t>N</w:t>
             </w:r>
+            <w:proofErr w:type="spellEnd"/>
           </w:p>
         </w:tc>
         <w:tc>
@@ -3493,8 +3664,13 @@
             <w:tcW w:w="4325" w:type="dxa"/>
           </w:tcPr>
           <w:p>
-            <w:r>
-              <w:t xml:space="preserve">Thermocontroller module and loop number for collet </w:t>
+            <w:proofErr w:type="spellStart"/>
+            <w:r>
+              <w:t>Thermocontroller</w:t>
+            </w:r>
+            <w:proofErr w:type="spellEnd"/>
+            <w:r>
+              <w:t xml:space="preserve"> module and loop number for collet </w:t>
             </w:r>
             <w:r>
               <w:rPr>
@@ -3666,6 +3842,7 @@
             <w:tcW w:w="1278" w:type="dxa"/>
           </w:tcPr>
           <w:p>
+            <w:proofErr w:type="spellStart"/>
             <w:r>
               <w:t>U</w:t>
             </w:r>
@@ -3675,6 +3852,7 @@
             <w:r>
               <w:t>ID</w:t>
             </w:r>
+            <w:proofErr w:type="spellEnd"/>
           </w:p>
         </w:tc>
         <w:tc>
@@ -3682,8 +3860,13 @@
             <w:tcW w:w="2160" w:type="dxa"/>
           </w:tcPr>
           <w:p>
-            <w:r>
-              <w:t>int, unique, required, auto-increment</w:t>
+            <w:proofErr w:type="spellStart"/>
+            <w:r>
+              <w:t>int</w:t>
+            </w:r>
+            <w:proofErr w:type="spellEnd"/>
+            <w:r>
+              <w:t>, unique, required, auto-increment</w:t>
             </w:r>
           </w:p>
         </w:tc>
@@ -3786,6 +3969,7 @@
             <w:tcW w:w="1278" w:type="dxa"/>
           </w:tcPr>
           <w:p>
+            <w:proofErr w:type="spellStart"/>
             <w:r>
               <w:t>F</w:t>
             </w:r>
@@ -3798,6 +3982,7 @@
             <w:r>
               <w:t>ame</w:t>
             </w:r>
+            <w:proofErr w:type="spellEnd"/>
           </w:p>
         </w:tc>
         <w:tc>
@@ -3827,6 +4012,7 @@
             <w:tcW w:w="1278" w:type="dxa"/>
           </w:tcPr>
           <w:p>
+            <w:proofErr w:type="spellStart"/>
             <w:r>
               <w:t>L</w:t>
             </w:r>
@@ -3839,6 +4025,7 @@
             <w:r>
               <w:t>ame</w:t>
             </w:r>
+            <w:proofErr w:type="spellEnd"/>
           </w:p>
         </w:tc>
         <w:tc>
@@ -3868,6 +4055,7 @@
             <w:tcW w:w="1278" w:type="dxa"/>
           </w:tcPr>
           <w:p>
+            <w:proofErr w:type="spellStart"/>
             <w:r>
               <w:t>R</w:t>
             </w:r>
@@ -3877,6 +4065,7 @@
             <w:r>
               <w:t>ID</w:t>
             </w:r>
+            <w:proofErr w:type="spellEnd"/>
           </w:p>
         </w:tc>
         <w:tc>
@@ -3884,8 +4073,13 @@
             <w:tcW w:w="2160" w:type="dxa"/>
           </w:tcPr>
           <w:p>
-            <w:r>
-              <w:t>int,</w:t>
+            <w:proofErr w:type="spellStart"/>
+            <w:r>
+              <w:t>int</w:t>
+            </w:r>
+            <w:proofErr w:type="spellEnd"/>
+            <w:r>
+              <w:t>,</w:t>
             </w:r>
             <w:r>
               <w:t xml:space="preserve"> </w:t>
@@ -3912,9 +4106,11 @@
             <w:tcW w:w="1278" w:type="dxa"/>
           </w:tcPr>
           <w:p>
+            <w:proofErr w:type="spellStart"/>
             <w:r>
               <w:t>ClientState</w:t>
             </w:r>
+            <w:proofErr w:type="spellEnd"/>
           </w:p>
         </w:tc>
         <w:tc>
@@ -4045,6 +4241,7 @@
             <w:tcW w:w="1278" w:type="dxa"/>
           </w:tcPr>
           <w:p>
+            <w:proofErr w:type="spellStart"/>
             <w:r>
               <w:t>R</w:t>
             </w:r>
@@ -4054,6 +4251,7 @@
             <w:r>
               <w:t>ID</w:t>
             </w:r>
+            <w:proofErr w:type="spellEnd"/>
           </w:p>
         </w:tc>
         <w:tc>
@@ -4061,8 +4259,13 @@
             <w:tcW w:w="2160" w:type="dxa"/>
           </w:tcPr>
           <w:p>
-            <w:r>
-              <w:t>int, unique, required, auto-increment</w:t>
+            <w:proofErr w:type="spellStart"/>
+            <w:r>
+              <w:t>int</w:t>
+            </w:r>
+            <w:proofErr w:type="spellEnd"/>
+            <w:r>
+              <w:t>, unique, required, auto-increment</w:t>
             </w:r>
           </w:p>
         </w:tc>
@@ -4086,6 +4289,7 @@
             <w:tcW w:w="1278" w:type="dxa"/>
           </w:tcPr>
           <w:p>
+            <w:proofErr w:type="spellStart"/>
             <w:r>
               <w:t>R</w:t>
             </w:r>
@@ -4098,6 +4302,7 @@
             <w:r>
               <w:t>ame</w:t>
             </w:r>
+            <w:proofErr w:type="spellEnd"/>
           </w:p>
         </w:tc>
         <w:tc>
@@ -4140,9 +4345,11 @@
             <w:tcW w:w="2160" w:type="dxa"/>
           </w:tcPr>
           <w:p>
+            <w:proofErr w:type="spellStart"/>
             <w:r>
               <w:t>int</w:t>
             </w:r>
+            <w:proofErr w:type="spellEnd"/>
             <w:r>
               <w:t>, required</w:t>
             </w:r>
@@ -4260,6 +4467,7 @@
             <w:tcW w:w="1850" w:type="dxa"/>
           </w:tcPr>
           <w:p>
+            <w:proofErr w:type="spellStart"/>
             <w:r>
               <w:t>S</w:t>
             </w:r>
@@ -4269,6 +4477,7 @@
             <w:r>
               <w:t>ID</w:t>
             </w:r>
+            <w:proofErr w:type="spellEnd"/>
           </w:p>
         </w:tc>
         <w:tc>
@@ -4276,8 +4485,13 @@
             <w:tcW w:w="2072" w:type="dxa"/>
           </w:tcPr>
           <w:p>
-            <w:r>
-              <w:t>int, unique, required, auto-increment</w:t>
+            <w:proofErr w:type="spellStart"/>
+            <w:r>
+              <w:t>int</w:t>
+            </w:r>
+            <w:proofErr w:type="spellEnd"/>
+            <w:r>
+              <w:t>, unique, required, auto-increment</w:t>
             </w:r>
           </w:p>
         </w:tc>
@@ -4412,6 +4626,7 @@
             <w:tcW w:w="1850" w:type="dxa"/>
           </w:tcPr>
           <w:p>
+            <w:proofErr w:type="spellStart"/>
             <w:r>
               <w:t>C</w:t>
             </w:r>
@@ -4424,6 +4639,7 @@
             <w:r>
               <w:t>ate</w:t>
             </w:r>
+            <w:proofErr w:type="spellEnd"/>
           </w:p>
         </w:tc>
         <w:tc>
@@ -4453,6 +4669,7 @@
             <w:tcW w:w="1850" w:type="dxa"/>
           </w:tcPr>
           <w:p>
+            <w:proofErr w:type="spellStart"/>
             <w:r>
               <w:t>U</w:t>
             </w:r>
@@ -4462,6 +4679,7 @@
             <w:r>
               <w:t>ID</w:t>
             </w:r>
+            <w:proofErr w:type="spellEnd"/>
           </w:p>
         </w:tc>
         <w:tc>
@@ -4469,9 +4687,11 @@
             <w:tcW w:w="2072" w:type="dxa"/>
           </w:tcPr>
           <w:p>
+            <w:proofErr w:type="spellStart"/>
             <w:r>
               <w:t>int,required</w:t>
             </w:r>
+            <w:proofErr w:type="spellEnd"/>
           </w:p>
         </w:tc>
         <w:tc>
@@ -4491,9 +4711,11 @@
             <w:tcW w:w="1850" w:type="dxa"/>
           </w:tcPr>
           <w:p>
+            <w:proofErr w:type="spellStart"/>
             <w:r>
               <w:t>FirstComponentID</w:t>
             </w:r>
+            <w:proofErr w:type="spellEnd"/>
           </w:p>
         </w:tc>
         <w:tc>
@@ -4501,8 +4723,13 @@
             <w:tcW w:w="2072" w:type="dxa"/>
           </w:tcPr>
           <w:p>
-            <w:r>
-              <w:t>int, required</w:t>
+            <w:proofErr w:type="spellStart"/>
+            <w:r>
+              <w:t>int</w:t>
+            </w:r>
+            <w:proofErr w:type="spellEnd"/>
+            <w:r>
+              <w:t>, required</w:t>
             </w:r>
           </w:p>
         </w:tc>
@@ -4529,9 +4756,11 @@
             <w:tcW w:w="1850" w:type="dxa"/>
           </w:tcPr>
           <w:p>
+            <w:proofErr w:type="spellStart"/>
             <w:r>
               <w:t>ComponentCount</w:t>
             </w:r>
+            <w:proofErr w:type="spellEnd"/>
           </w:p>
         </w:tc>
         <w:tc>
@@ -4539,8 +4768,13 @@
             <w:tcW w:w="2072" w:type="dxa"/>
           </w:tcPr>
           <w:p>
-            <w:r>
-              <w:t>int, required</w:t>
+            <w:proofErr w:type="spellStart"/>
+            <w:r>
+              <w:t>int</w:t>
+            </w:r>
+            <w:proofErr w:type="spellEnd"/>
+            <w:r>
+              <w:t>, required</w:t>
             </w:r>
           </w:p>
         </w:tc>
@@ -4571,8 +4805,13 @@
             <w:tcW w:w="2072" w:type="dxa"/>
           </w:tcPr>
           <w:p>
-            <w:r>
-              <w:t>boolean, required</w:t>
+            <w:proofErr w:type="spellStart"/>
+            <w:r>
+              <w:t>boolean</w:t>
+            </w:r>
+            <w:proofErr w:type="spellEnd"/>
+            <w:r>
+              <w:t>, required</w:t>
             </w:r>
           </w:p>
         </w:tc>
@@ -4609,8 +4848,13 @@
             <w:tcW w:w="2072" w:type="dxa"/>
           </w:tcPr>
           <w:p>
-            <w:r>
-              <w:t>boolean, required</w:t>
+            <w:proofErr w:type="spellStart"/>
+            <w:r>
+              <w:t>boolean</w:t>
+            </w:r>
+            <w:proofErr w:type="spellEnd"/>
+            <w:r>
+              <w:t>, required</w:t>
             </w:r>
           </w:p>
         </w:tc>
@@ -4721,9 +4965,11 @@
             <w:tcW w:w="1462" w:type="dxa"/>
           </w:tcPr>
           <w:p>
+            <w:proofErr w:type="spellStart"/>
             <w:r>
               <w:t>ReagentID</w:t>
             </w:r>
+            <w:proofErr w:type="spellEnd"/>
           </w:p>
         </w:tc>
         <w:tc>
@@ -4731,8 +4977,13 @@
             <w:tcW w:w="2131" w:type="dxa"/>
           </w:tcPr>
           <w:p>
-            <w:r>
-              <w:t>int, unique, required, auto-increment</w:t>
+            <w:proofErr w:type="spellStart"/>
+            <w:r>
+              <w:t>int</w:t>
+            </w:r>
+            <w:proofErr w:type="spellEnd"/>
+            <w:r>
+              <w:t>, unique, required, auto-increment</w:t>
             </w:r>
           </w:p>
         </w:tc>
@@ -4753,6 +5004,7 @@
             <w:tcW w:w="1462" w:type="dxa"/>
           </w:tcPr>
           <w:p>
+            <w:proofErr w:type="spellStart"/>
             <w:r>
               <w:t>S</w:t>
             </w:r>
@@ -4762,6 +5014,7 @@
             <w:r>
               <w:t>ID</w:t>
             </w:r>
+            <w:proofErr w:type="spellEnd"/>
           </w:p>
         </w:tc>
         <w:tc>
@@ -4769,8 +5022,13 @@
             <w:tcW w:w="2131" w:type="dxa"/>
           </w:tcPr>
           <w:p>
-            <w:r>
-              <w:t>int, required</w:t>
+            <w:proofErr w:type="spellStart"/>
+            <w:r>
+              <w:t>int</w:t>
+            </w:r>
+            <w:proofErr w:type="spellEnd"/>
+            <w:r>
+              <w:t>, required</w:t>
             </w:r>
           </w:p>
         </w:tc>
@@ -4791,6 +5049,7 @@
             <w:tcW w:w="1462" w:type="dxa"/>
           </w:tcPr>
           <w:p>
+            <w:proofErr w:type="spellStart"/>
             <w:r>
               <w:t>C</w:t>
             </w:r>
@@ -4800,6 +5059,7 @@
             <w:r>
               <w:t>ID</w:t>
             </w:r>
+            <w:proofErr w:type="spellEnd"/>
           </w:p>
         </w:tc>
         <w:tc>
@@ -4807,8 +5067,18 @@
             <w:tcW w:w="2131" w:type="dxa"/>
           </w:tcPr>
           <w:p>
-            <w:r>
-              <w:t>int, required</w:t>
+            <w:proofErr w:type="spellStart"/>
+            <w:r>
+              <w:t>int</w:t>
+            </w:r>
+            <w:proofErr w:type="spellEnd"/>
+            <w:r>
+              <w:t>, requi</w:t>
+            </w:r>
+            <w:bookmarkStart w:id="9" w:name="_GoBack"/>
+            <w:bookmarkEnd w:id="9"/>
+            <w:r>
+              <w:t>red</w:t>
             </w:r>
           </w:p>
         </w:tc>
@@ -4874,10 +5144,10 @@
           </w:tcPr>
           <w:p>
             <w:r>
-              <w:t>A</w:t>
-            </w:r>
-            <w:r>
-              <w:t>vailable</w:t>
+              <w:t>N</w:t>
+            </w:r>
+            <w:r>
+              <w:t>ame</w:t>
             </w:r>
           </w:p>
         </w:tc>
@@ -4887,7 +5157,7 @@
           </w:tcPr>
           <w:p>
             <w:r>
-              <w:t>boolean, required</w:t>
+              <w:t>string[64], required</w:t>
             </w:r>
           </w:p>
         </w:tc>
@@ -4897,49 +5167,16 @@
           </w:tcPr>
           <w:p>
             <w:r>
-              <w:t>Flag that indicates if a reagent is present in this position</w:t>
-            </w:r>
-          </w:p>
-        </w:tc>
-      </w:tr>
-      <w:tr>
-        <w:tc>
-          <w:tcPr>
-            <w:tcW w:w="1462" w:type="dxa"/>
-          </w:tcPr>
-          <w:p>
-            <w:r>
-              <w:t>N</w:t>
-            </w:r>
-            <w:r>
-              <w:t>ame</w:t>
-            </w:r>
-          </w:p>
-        </w:tc>
-        <w:tc>
-          <w:tcPr>
-            <w:tcW w:w="2131" w:type="dxa"/>
-          </w:tcPr>
-          <w:p>
-            <w:r>
-              <w:t>string[64], required</w:t>
-            </w:r>
-          </w:p>
-        </w:tc>
-        <w:tc>
-          <w:tcPr>
-            <w:tcW w:w="5983" w:type="dxa"/>
-          </w:tcPr>
-          <w:p>
-            <w:r>
               <w:t xml:space="preserve">Reagent </w:t>
             </w:r>
             <w:r>
               <w:t>name (e.g. “</w:t>
             </w:r>
+            <w:proofErr w:type="spellStart"/>
             <w:r>
               <w:t>MeCN</w:t>
             </w:r>
+            <w:proofErr w:type="spellEnd"/>
             <w:r>
               <w:t>”)</w:t>
             </w:r>
@@ -4986,14 +5223,14 @@
       <w:pPr>
         <w:pStyle w:val="Heading2"/>
       </w:pPr>
-      <w:bookmarkStart w:id="9" w:name="_Toc313864246"/>
+      <w:bookmarkStart w:id="10" w:name="_Toc313864246"/>
       <w:r>
         <w:t>C</w:t>
       </w:r>
       <w:r>
         <w:t>omponents</w:t>
       </w:r>
-      <w:bookmarkEnd w:id="9"/>
+      <w:bookmarkEnd w:id="10"/>
     </w:p>
     <w:p>
       <w:r>
@@ -5091,9 +5328,11 @@
             <w:tcW w:w="1462" w:type="dxa"/>
           </w:tcPr>
           <w:p>
+            <w:proofErr w:type="spellStart"/>
             <w:r>
               <w:t>ComponentID</w:t>
             </w:r>
+            <w:proofErr w:type="spellEnd"/>
           </w:p>
         </w:tc>
         <w:tc>
@@ -5101,8 +5340,13 @@
             <w:tcW w:w="2132" w:type="dxa"/>
           </w:tcPr>
           <w:p>
-            <w:r>
-              <w:t>int, unique, required, auto-increment</w:t>
+            <w:proofErr w:type="spellStart"/>
+            <w:r>
+              <w:t>int</w:t>
+            </w:r>
+            <w:proofErr w:type="spellEnd"/>
+            <w:r>
+              <w:t>, unique, required, auto-increment</w:t>
             </w:r>
           </w:p>
         </w:tc>
@@ -5123,6 +5367,7 @@
             <w:tcW w:w="1462" w:type="dxa"/>
           </w:tcPr>
           <w:p>
+            <w:proofErr w:type="spellStart"/>
             <w:r>
               <w:t>S</w:t>
             </w:r>
@@ -5132,6 +5377,7 @@
             <w:r>
               <w:t>ID</w:t>
             </w:r>
+            <w:proofErr w:type="spellEnd"/>
           </w:p>
         </w:tc>
         <w:tc>
@@ -5139,8 +5385,13 @@
             <w:tcW w:w="2132" w:type="dxa"/>
           </w:tcPr>
           <w:p>
-            <w:r>
-              <w:t>int, required</w:t>
+            <w:proofErr w:type="spellStart"/>
+            <w:r>
+              <w:t>int</w:t>
+            </w:r>
+            <w:proofErr w:type="spellEnd"/>
+            <w:r>
+              <w:t>, required</w:t>
             </w:r>
           </w:p>
         </w:tc>
@@ -5161,9 +5412,11 @@
             <w:tcW w:w="1462" w:type="dxa"/>
           </w:tcPr>
           <w:p>
+            <w:proofErr w:type="spellStart"/>
             <w:r>
               <w:t>PreviousComponentID</w:t>
             </w:r>
+            <w:proofErr w:type="spellEnd"/>
           </w:p>
         </w:tc>
         <w:tc>
@@ -5171,8 +5424,13 @@
             <w:tcW w:w="2132" w:type="dxa"/>
           </w:tcPr>
           <w:p>
-            <w:r>
-              <w:t>int, required</w:t>
+            <w:proofErr w:type="spellStart"/>
+            <w:r>
+              <w:t>int</w:t>
+            </w:r>
+            <w:proofErr w:type="spellEnd"/>
+            <w:r>
+              <w:t>, required</w:t>
             </w:r>
           </w:p>
         </w:tc>
@@ -5193,9 +5451,11 @@
             <w:tcW w:w="1462" w:type="dxa"/>
           </w:tcPr>
           <w:p>
+            <w:proofErr w:type="spellStart"/>
             <w:r>
               <w:t>NextComponentID</w:t>
             </w:r>
+            <w:proofErr w:type="spellEnd"/>
           </w:p>
         </w:tc>
         <w:tc>
@@ -5203,8 +5463,13 @@
             <w:tcW w:w="2132" w:type="dxa"/>
           </w:tcPr>
           <w:p>
-            <w:r>
-              <w:t>int, required</w:t>
+            <w:proofErr w:type="spellStart"/>
+            <w:r>
+              <w:t>int</w:t>
+            </w:r>
+            <w:proofErr w:type="spellEnd"/>
+            <w:r>
+              <w:t>, required</w:t>
             </w:r>
           </w:p>
         </w:tc>
@@ -5301,8 +5566,6 @@
             <w:r>
               <w:t>ciated with this component.</w:t>
             </w:r>
-            <w:bookmarkStart w:id="10" w:name="_GoBack"/>
-            <w:bookmarkEnd w:id="10"/>
           </w:p>
         </w:tc>
       </w:tr>
@@ -5477,6 +5740,7 @@
             <w:tcW w:w="1413" w:type="dxa"/>
           </w:tcPr>
           <w:p>
+            <w:proofErr w:type="spellStart"/>
             <w:r>
               <w:t>L</w:t>
             </w:r>
@@ -5486,6 +5750,7 @@
             <w:r>
               <w:t>ID</w:t>
             </w:r>
+            <w:proofErr w:type="spellEnd"/>
           </w:p>
         </w:tc>
         <w:tc>
@@ -5493,8 +5758,13 @@
             <w:tcW w:w="2139" w:type="dxa"/>
           </w:tcPr>
           <w:p>
-            <w:r>
-              <w:t>int, unique, required, auto-increment</w:t>
+            <w:proofErr w:type="spellStart"/>
+            <w:r>
+              <w:t>int</w:t>
+            </w:r>
+            <w:proofErr w:type="spellEnd"/>
+            <w:r>
+              <w:t>, unique, required, auto-increment</w:t>
             </w:r>
           </w:p>
         </w:tc>
@@ -5563,9 +5833,11 @@
             <w:tcW w:w="2139" w:type="dxa"/>
           </w:tcPr>
           <w:p>
+            <w:proofErr w:type="spellStart"/>
             <w:r>
               <w:t>int</w:t>
             </w:r>
+            <w:proofErr w:type="spellEnd"/>
             <w:r>
               <w:t>, required</w:t>
             </w:r>
@@ -5636,9 +5908,11 @@
             <w:tcW w:w="1413" w:type="dxa"/>
           </w:tcPr>
           <w:p>
+            <w:proofErr w:type="spellStart"/>
             <w:r>
               <w:t>UserID</w:t>
             </w:r>
+            <w:proofErr w:type="spellEnd"/>
           </w:p>
         </w:tc>
         <w:tc>
@@ -5646,8 +5920,13 @@
             <w:tcW w:w="2139" w:type="dxa"/>
           </w:tcPr>
           <w:p>
-            <w:r>
-              <w:t>int, required</w:t>
+            <w:proofErr w:type="spellStart"/>
+            <w:r>
+              <w:t>int</w:t>
+            </w:r>
+            <w:proofErr w:type="spellEnd"/>
+            <w:r>
+              <w:t>, required</w:t>
             </w:r>
           </w:p>
         </w:tc>
@@ -5798,9 +6077,11 @@
             <w:tcW w:w="1413" w:type="dxa"/>
           </w:tcPr>
           <w:p>
+            <w:proofErr w:type="spellStart"/>
             <w:r>
               <w:t>LogID</w:t>
             </w:r>
+            <w:proofErr w:type="spellEnd"/>
           </w:p>
         </w:tc>
         <w:tc>
@@ -5808,8 +6089,13 @@
             <w:tcW w:w="2139" w:type="dxa"/>
           </w:tcPr>
           <w:p>
-            <w:r>
-              <w:t>int, unique, required, auto-increment</w:t>
+            <w:proofErr w:type="spellStart"/>
+            <w:r>
+              <w:t>int</w:t>
+            </w:r>
+            <w:proofErr w:type="spellEnd"/>
+            <w:r>
+              <w:t>, unique, required, auto-increment</w:t>
             </w:r>
           </w:p>
         </w:tc>
@@ -5875,8 +6161,13 @@
             <w:tcW w:w="2139" w:type="dxa"/>
           </w:tcPr>
           <w:p>
-            <w:r>
-              <w:t>int, required</w:t>
+            <w:proofErr w:type="spellStart"/>
+            <w:r>
+              <w:t>int</w:t>
+            </w:r>
+            <w:proofErr w:type="spellEnd"/>
+            <w:r>
+              <w:t>, required</w:t>
             </w:r>
           </w:p>
         </w:tc>
@@ -5945,9 +6236,11 @@
             <w:tcW w:w="1413" w:type="dxa"/>
           </w:tcPr>
           <w:p>
+            <w:proofErr w:type="spellStart"/>
             <w:r>
               <w:t>UserID</w:t>
             </w:r>
+            <w:proofErr w:type="spellEnd"/>
           </w:p>
         </w:tc>
         <w:tc>
@@ -5955,8 +6248,13 @@
             <w:tcW w:w="2139" w:type="dxa"/>
           </w:tcPr>
           <w:p>
-            <w:r>
-              <w:t>int, required</w:t>
+            <w:proofErr w:type="spellStart"/>
+            <w:r>
+              <w:t>int</w:t>
+            </w:r>
+            <w:proofErr w:type="spellEnd"/>
+            <w:r>
+              <w:t>, required</w:t>
             </w:r>
           </w:p>
         </w:tc>
@@ -5977,9 +6275,11 @@
             <w:tcW w:w="1413" w:type="dxa"/>
           </w:tcPr>
           <w:p>
+            <w:proofErr w:type="spellStart"/>
             <w:r>
               <w:t>SequenceID</w:t>
             </w:r>
+            <w:proofErr w:type="spellEnd"/>
           </w:p>
         </w:tc>
         <w:tc>
@@ -5987,8 +6287,13 @@
             <w:tcW w:w="2139" w:type="dxa"/>
           </w:tcPr>
           <w:p>
-            <w:r>
-              <w:t>int, required</w:t>
+            <w:proofErr w:type="spellStart"/>
+            <w:r>
+              <w:t>int</w:t>
+            </w:r>
+            <w:proofErr w:type="spellEnd"/>
+            <w:r>
+              <w:t>, required</w:t>
             </w:r>
           </w:p>
         </w:tc>
@@ -6009,9 +6314,11 @@
             <w:tcW w:w="1413" w:type="dxa"/>
           </w:tcPr>
           <w:p>
+            <w:proofErr w:type="spellStart"/>
             <w:r>
               <w:t>ComponentID</w:t>
             </w:r>
+            <w:proofErr w:type="spellEnd"/>
           </w:p>
         </w:tc>
         <w:tc>
@@ -6019,9 +6326,11 @@
             <w:tcW w:w="2139" w:type="dxa"/>
           </w:tcPr>
           <w:p>
+            <w:proofErr w:type="spellStart"/>
             <w:r>
               <w:t>int</w:t>
             </w:r>
+            <w:proofErr w:type="spellEnd"/>
           </w:p>
         </w:tc>
         <w:tc>
@@ -6215,9 +6524,11 @@
             <w:hideMark/>
           </w:tcPr>
           <w:p>
+            <w:proofErr w:type="spellStart"/>
             <w:r>
               <w:t>LogID</w:t>
             </w:r>
+            <w:proofErr w:type="spellEnd"/>
           </w:p>
         </w:tc>
         <w:tc>
@@ -6232,8 +6543,13 @@
             <w:hideMark/>
           </w:tcPr>
           <w:p>
-            <w:r>
-              <w:t>int, unique, required, auto-increment</w:t>
+            <w:proofErr w:type="spellStart"/>
+            <w:r>
+              <w:t>int</w:t>
+            </w:r>
+            <w:proofErr w:type="spellEnd"/>
+            <w:r>
+              <w:t>, unique, required, auto-increment</w:t>
             </w:r>
           </w:p>
         </w:tc>
@@ -6324,9 +6640,11 @@
             <w:hideMark/>
           </w:tcPr>
           <w:p>
+            <w:proofErr w:type="spellStart"/>
             <w:r>
               <w:t>VacuumSystemOn</w:t>
             </w:r>
+            <w:proofErr w:type="spellEnd"/>
           </w:p>
         </w:tc>
         <w:tc>
@@ -6341,9 +6659,11 @@
             <w:hideMark/>
           </w:tcPr>
           <w:p>
+            <w:proofErr w:type="spellStart"/>
             <w:r>
               <w:t>boolean</w:t>
             </w:r>
+            <w:proofErr w:type="spellEnd"/>
           </w:p>
         </w:tc>
         <w:tc>
@@ -6377,9 +6697,11 @@
             <w:hideMark/>
           </w:tcPr>
           <w:p>
+            <w:proofErr w:type="spellStart"/>
             <w:r>
               <w:t>VacuumSystemPressure</w:t>
             </w:r>
+            <w:proofErr w:type="spellEnd"/>
           </w:p>
         </w:tc>
         <w:tc>
@@ -6430,9 +6752,11 @@
             <w:hideMark/>
           </w:tcPr>
           <w:p>
+            <w:proofErr w:type="spellStart"/>
             <w:r>
               <w:t>CoolingSystemOn</w:t>
             </w:r>
+            <w:proofErr w:type="spellEnd"/>
           </w:p>
         </w:tc>
         <w:tc>
@@ -6447,9 +6771,11 @@
             <w:hideMark/>
           </w:tcPr>
           <w:p>
+            <w:proofErr w:type="spellStart"/>
             <w:r>
               <w:t>boolean</w:t>
             </w:r>
+            <w:proofErr w:type="spellEnd"/>
           </w:p>
         </w:tc>
         <w:tc>
@@ -6695,9 +7021,11 @@
             <w:hideMark/>
           </w:tcPr>
           <w:p>
+            <w:proofErr w:type="spellStart"/>
             <w:r>
               <w:t>GasTransferValveOpen</w:t>
             </w:r>
+            <w:proofErr w:type="spellEnd"/>
           </w:p>
         </w:tc>
         <w:tc>
@@ -6712,9 +7040,11 @@
             <w:hideMark/>
           </w:tcPr>
           <w:p>
+            <w:proofErr w:type="spellStart"/>
             <w:r>
               <w:t>boolean</w:t>
             </w:r>
+            <w:proofErr w:type="spellEnd"/>
           </w:p>
         </w:tc>
         <w:tc>
@@ -6765,9 +7095,11 @@
             <w:hideMark/>
           </w:tcPr>
           <w:p>
+            <w:proofErr w:type="spellStart"/>
             <w:r>
               <w:t>boolean</w:t>
             </w:r>
+            <w:proofErr w:type="spellEnd"/>
           </w:p>
         </w:tc>
         <w:tc>
@@ -6801,9 +7133,11 @@
             <w:hideMark/>
           </w:tcPr>
           <w:p>
+            <w:proofErr w:type="spellStart"/>
             <w:r>
               <w:t>HPLCLoadValveOpen</w:t>
             </w:r>
+            <w:proofErr w:type="spellEnd"/>
           </w:p>
         </w:tc>
         <w:tc>
@@ -6818,9 +7152,11 @@
             <w:hideMark/>
           </w:tcPr>
           <w:p>
+            <w:proofErr w:type="spellStart"/>
             <w:r>
               <w:t>boolean</w:t>
             </w:r>
+            <w:proofErr w:type="spellEnd"/>
           </w:p>
         </w:tc>
         <w:tc>
@@ -6854,9 +7190,11 @@
             <w:hideMark/>
           </w:tcPr>
           <w:p>
+            <w:proofErr w:type="spellStart"/>
             <w:r>
               <w:t>ReagentRobotPositionSet</w:t>
             </w:r>
+            <w:proofErr w:type="spellEnd"/>
           </w:p>
         </w:tc>
         <w:tc>
@@ -6907,9 +7245,11 @@
             <w:hideMark/>
           </w:tcPr>
           <w:p>
+            <w:proofErr w:type="spellStart"/>
             <w:r>
               <w:t>ReagentRobotPositionActual</w:t>
             </w:r>
+            <w:proofErr w:type="spellEnd"/>
           </w:p>
         </w:tc>
         <w:tc>
@@ -6960,9 +7300,11 @@
             <w:hideMark/>
           </w:tcPr>
           <w:p>
+            <w:proofErr w:type="spellStart"/>
             <w:r>
               <w:t>ReagentRobotPositionSetX</w:t>
             </w:r>
+            <w:proofErr w:type="spellEnd"/>
           </w:p>
         </w:tc>
         <w:tc>
@@ -6977,9 +7319,11 @@
             <w:hideMark/>
           </w:tcPr>
           <w:p>
+            <w:proofErr w:type="spellStart"/>
             <w:r>
               <w:t>int</w:t>
             </w:r>
+            <w:proofErr w:type="spellEnd"/>
           </w:p>
         </w:tc>
         <w:tc>
@@ -7013,9 +7357,11 @@
             <w:hideMark/>
           </w:tcPr>
           <w:p>
+            <w:proofErr w:type="spellStart"/>
             <w:r>
               <w:t>ReagentRobotPositionSetY</w:t>
             </w:r>
+            <w:proofErr w:type="spellEnd"/>
           </w:p>
         </w:tc>
         <w:tc>
@@ -7030,9 +7376,11 @@
             <w:hideMark/>
           </w:tcPr>
           <w:p>
+            <w:proofErr w:type="spellStart"/>
             <w:r>
               <w:t>int</w:t>
             </w:r>
+            <w:proofErr w:type="spellEnd"/>
           </w:p>
         </w:tc>
         <w:tc>
@@ -7066,9 +7414,11 @@
             <w:hideMark/>
           </w:tcPr>
           <w:p>
+            <w:proofErr w:type="spellStart"/>
             <w:r>
               <w:t>ReagentRobotPositionActualX</w:t>
             </w:r>
+            <w:proofErr w:type="spellEnd"/>
           </w:p>
         </w:tc>
         <w:tc>
@@ -7083,9 +7433,11 @@
             <w:hideMark/>
           </w:tcPr>
           <w:p>
+            <w:proofErr w:type="spellStart"/>
             <w:r>
               <w:t>int</w:t>
             </w:r>
+            <w:proofErr w:type="spellEnd"/>
           </w:p>
         </w:tc>
         <w:tc>
@@ -7119,9 +7471,11 @@
             <w:hideMark/>
           </w:tcPr>
           <w:p>
+            <w:proofErr w:type="spellStart"/>
             <w:r>
               <w:t>ReagentRobotPositionActualY</w:t>
             </w:r>
+            <w:proofErr w:type="spellEnd"/>
           </w:p>
         </w:tc>
         <w:tc>
@@ -7136,9 +7490,11 @@
             <w:hideMark/>
           </w:tcPr>
           <w:p>
+            <w:proofErr w:type="spellStart"/>
             <w:r>
               <w:t>int</w:t>
             </w:r>
+            <w:proofErr w:type="spellEnd"/>
           </w:p>
         </w:tc>
         <w:tc>
@@ -7172,9 +7528,11 @@
             <w:hideMark/>
           </w:tcPr>
           <w:p>
+            <w:proofErr w:type="spellStart"/>
             <w:r>
               <w:t>ReagentRobotStatusX</w:t>
             </w:r>
+            <w:proofErr w:type="spellEnd"/>
           </w:p>
         </w:tc>
         <w:tc>
@@ -7225,9 +7583,11 @@
             <w:hideMark/>
           </w:tcPr>
           <w:p>
+            <w:proofErr w:type="spellStart"/>
             <w:r>
               <w:t>ReagentRobotStatusY</w:t>
             </w:r>
+            <w:proofErr w:type="spellEnd"/>
           </w:p>
         </w:tc>
         <w:tc>
@@ -7278,9 +7638,11 @@
             <w:hideMark/>
           </w:tcPr>
           <w:p>
+            <w:proofErr w:type="spellStart"/>
             <w:r>
               <w:t>ReagentRobotControlX</w:t>
             </w:r>
+            <w:proofErr w:type="spellEnd"/>
           </w:p>
         </w:tc>
         <w:tc>
@@ -7296,8 +7658,13 @@
           </w:tcPr>
           <w:p>
             <w:r>
-              <w:t>unsigned int</w:t>
-            </w:r>
+              <w:t xml:space="preserve">unsigned </w:t>
+            </w:r>
+            <w:proofErr w:type="spellStart"/>
+            <w:r>
+              <w:t>int</w:t>
+            </w:r>
+            <w:proofErr w:type="spellEnd"/>
           </w:p>
         </w:tc>
         <w:tc>
@@ -7331,9 +7698,11 @@
             <w:hideMark/>
           </w:tcPr>
           <w:p>
+            <w:proofErr w:type="spellStart"/>
             <w:r>
               <w:t>ReagentRobotControlY</w:t>
             </w:r>
+            <w:proofErr w:type="spellEnd"/>
           </w:p>
         </w:tc>
         <w:tc>
@@ -7349,8 +7718,13 @@
           </w:tcPr>
           <w:p>
             <w:r>
-              <w:t>unsigned int</w:t>
-            </w:r>
+              <w:t xml:space="preserve">unsigned </w:t>
+            </w:r>
+            <w:proofErr w:type="spellStart"/>
+            <w:r>
+              <w:t>int</w:t>
+            </w:r>
+            <w:proofErr w:type="spellEnd"/>
           </w:p>
         </w:tc>
         <w:tc>
@@ -7384,9 +7758,11 @@
             <w:hideMark/>
           </w:tcPr>
           <w:p>
+            <w:proofErr w:type="spellStart"/>
             <w:r>
               <w:t>ReagentRobotCheckX</w:t>
             </w:r>
+            <w:proofErr w:type="spellEnd"/>
           </w:p>
         </w:tc>
         <w:tc>
@@ -7402,8 +7778,13 @@
           </w:tcPr>
           <w:p>
             <w:r>
-              <w:t>unsigned int</w:t>
-            </w:r>
+              <w:t xml:space="preserve">unsigned </w:t>
+            </w:r>
+            <w:proofErr w:type="spellStart"/>
+            <w:r>
+              <w:t>int</w:t>
+            </w:r>
+            <w:proofErr w:type="spellEnd"/>
           </w:p>
         </w:tc>
         <w:tc>
@@ -7437,9 +7818,11 @@
             <w:hideMark/>
           </w:tcPr>
           <w:p>
+            <w:proofErr w:type="spellStart"/>
             <w:r>
               <w:t>ReagentRobotCheckY</w:t>
             </w:r>
+            <w:proofErr w:type="spellEnd"/>
           </w:p>
         </w:tc>
         <w:tc>
@@ -7455,8 +7838,13 @@
           </w:tcPr>
           <w:p>
             <w:r>
-              <w:t>unsigned int</w:t>
-            </w:r>
+              <w:t xml:space="preserve">unsigned </w:t>
+            </w:r>
+            <w:proofErr w:type="spellStart"/>
+            <w:r>
+              <w:t>int</w:t>
+            </w:r>
+            <w:proofErr w:type="spellEnd"/>
           </w:p>
         </w:tc>
         <w:tc>
@@ -7490,9 +7878,11 @@
             <w:hideMark/>
           </w:tcPr>
           <w:p>
+            <w:proofErr w:type="spellStart"/>
             <w:r>
               <w:t>GripperSetUp</w:t>
             </w:r>
+            <w:proofErr w:type="spellEnd"/>
           </w:p>
         </w:tc>
         <w:tc>
@@ -7507,9 +7897,11 @@
             <w:hideMark/>
           </w:tcPr>
           <w:p>
+            <w:proofErr w:type="spellStart"/>
             <w:r>
               <w:t>boolean</w:t>
             </w:r>
+            <w:proofErr w:type="spellEnd"/>
           </w:p>
         </w:tc>
         <w:tc>
@@ -7543,9 +7935,11 @@
             <w:hideMark/>
           </w:tcPr>
           <w:p>
+            <w:proofErr w:type="spellStart"/>
             <w:r>
               <w:t>GripperSetDown</w:t>
             </w:r>
+            <w:proofErr w:type="spellEnd"/>
           </w:p>
         </w:tc>
         <w:tc>
@@ -7560,9 +7954,11 @@
             <w:hideMark/>
           </w:tcPr>
           <w:p>
+            <w:proofErr w:type="spellStart"/>
             <w:r>
               <w:t>boolean</w:t>
             </w:r>
+            <w:proofErr w:type="spellEnd"/>
           </w:p>
         </w:tc>
         <w:tc>
@@ -7596,9 +7992,11 @@
             <w:hideMark/>
           </w:tcPr>
           <w:p>
+            <w:proofErr w:type="spellStart"/>
             <w:r>
               <w:t>GripperSetOpen</w:t>
             </w:r>
+            <w:proofErr w:type="spellEnd"/>
           </w:p>
         </w:tc>
         <w:tc>
@@ -7613,9 +8011,11 @@
             <w:hideMark/>
           </w:tcPr>
           <w:p>
+            <w:proofErr w:type="spellStart"/>
             <w:r>
               <w:t>boolean</w:t>
             </w:r>
+            <w:proofErr w:type="spellEnd"/>
           </w:p>
         </w:tc>
         <w:tc>
@@ -7649,9 +8049,11 @@
             <w:hideMark/>
           </w:tcPr>
           <w:p>
+            <w:proofErr w:type="spellStart"/>
             <w:r>
               <w:t>GripperSetClose</w:t>
             </w:r>
+            <w:proofErr w:type="spellEnd"/>
           </w:p>
         </w:tc>
         <w:tc>
@@ -7666,9 +8068,11 @@
             <w:hideMark/>
           </w:tcPr>
           <w:p>
+            <w:proofErr w:type="spellStart"/>
             <w:r>
               <w:t>boolean</w:t>
             </w:r>
+            <w:proofErr w:type="spellEnd"/>
           </w:p>
         </w:tc>
         <w:tc>
@@ -7702,9 +8106,11 @@
             <w:hideMark/>
           </w:tcPr>
           <w:p>
+            <w:proofErr w:type="spellStart"/>
             <w:r>
               <w:t>GasTransferSetUp</w:t>
             </w:r>
+            <w:proofErr w:type="spellEnd"/>
           </w:p>
         </w:tc>
         <w:tc>
@@ -7719,9 +8125,11 @@
             <w:hideMark/>
           </w:tcPr>
           <w:p>
+            <w:proofErr w:type="spellStart"/>
             <w:r>
               <w:t>boolean</w:t>
             </w:r>
+            <w:proofErr w:type="spellEnd"/>
           </w:p>
         </w:tc>
         <w:tc>
@@ -7755,9 +8163,11 @@
             <w:hideMark/>
           </w:tcPr>
           <w:p>
+            <w:proofErr w:type="spellStart"/>
             <w:r>
               <w:t>GasTransferSetDown</w:t>
             </w:r>
+            <w:proofErr w:type="spellEnd"/>
           </w:p>
         </w:tc>
         <w:tc>
@@ -7772,9 +8182,11 @@
             <w:hideMark/>
           </w:tcPr>
           <w:p>
+            <w:proofErr w:type="spellStart"/>
             <w:r>
               <w:t>boolean</w:t>
             </w:r>
+            <w:proofErr w:type="spellEnd"/>
           </w:p>
         </w:tc>
         <w:tc>
@@ -7808,9 +8220,11 @@
             <w:hideMark/>
           </w:tcPr>
           <w:p>
+            <w:proofErr w:type="spellStart"/>
             <w:r>
               <w:t>GripperUp</w:t>
             </w:r>
+            <w:proofErr w:type="spellEnd"/>
           </w:p>
         </w:tc>
         <w:tc>
@@ -7825,9 +8239,11 @@
             <w:hideMark/>
           </w:tcPr>
           <w:p>
+            <w:proofErr w:type="spellStart"/>
             <w:r>
               <w:t>boolean</w:t>
             </w:r>
+            <w:proofErr w:type="spellEnd"/>
           </w:p>
         </w:tc>
         <w:tc>
@@ -7861,9 +8277,11 @@
             <w:hideMark/>
           </w:tcPr>
           <w:p>
+            <w:proofErr w:type="spellStart"/>
             <w:r>
               <w:t>GripperDown</w:t>
             </w:r>
+            <w:proofErr w:type="spellEnd"/>
           </w:p>
         </w:tc>
         <w:tc>
@@ -7878,9 +8296,11 @@
             <w:hideMark/>
           </w:tcPr>
           <w:p>
+            <w:proofErr w:type="spellStart"/>
             <w:r>
               <w:t>boolean</w:t>
             </w:r>
+            <w:proofErr w:type="spellEnd"/>
           </w:p>
         </w:tc>
         <w:tc>
@@ -7914,9 +8334,11 @@
             <w:hideMark/>
           </w:tcPr>
           <w:p>
+            <w:proofErr w:type="spellStart"/>
             <w:r>
               <w:t>GripperOpen</w:t>
             </w:r>
+            <w:proofErr w:type="spellEnd"/>
           </w:p>
         </w:tc>
         <w:tc>
@@ -7931,9 +8353,11 @@
             <w:hideMark/>
           </w:tcPr>
           <w:p>
+            <w:proofErr w:type="spellStart"/>
             <w:r>
               <w:t>boolean</w:t>
             </w:r>
+            <w:proofErr w:type="spellEnd"/>
           </w:p>
         </w:tc>
         <w:tc>
@@ -7967,9 +8391,11 @@
             <w:hideMark/>
           </w:tcPr>
           <w:p>
+            <w:proofErr w:type="spellStart"/>
             <w:r>
               <w:t>GripperClose</w:t>
             </w:r>
+            <w:proofErr w:type="spellEnd"/>
           </w:p>
         </w:tc>
         <w:tc>
@@ -7984,9 +8410,11 @@
             <w:hideMark/>
           </w:tcPr>
           <w:p>
+            <w:proofErr w:type="spellStart"/>
             <w:r>
               <w:t>boolean</w:t>
             </w:r>
+            <w:proofErr w:type="spellEnd"/>
           </w:p>
         </w:tc>
         <w:tc>
@@ -8020,9 +8448,11 @@
             <w:hideMark/>
           </w:tcPr>
           <w:p>
+            <w:proofErr w:type="spellStart"/>
             <w:r>
               <w:t>GasTransferUp</w:t>
             </w:r>
+            <w:proofErr w:type="spellEnd"/>
           </w:p>
         </w:tc>
         <w:tc>
@@ -8037,9 +8467,11 @@
             <w:hideMark/>
           </w:tcPr>
           <w:p>
+            <w:proofErr w:type="spellStart"/>
             <w:r>
               <w:t>boolean</w:t>
             </w:r>
+            <w:proofErr w:type="spellEnd"/>
           </w:p>
         </w:tc>
         <w:tc>
@@ -8073,9 +8505,11 @@
             <w:hideMark/>
           </w:tcPr>
           <w:p>
+            <w:proofErr w:type="spellStart"/>
             <w:r>
               <w:t>GasTransferDown</w:t>
             </w:r>
+            <w:proofErr w:type="spellEnd"/>
           </w:p>
         </w:tc>
         <w:tc>
@@ -8090,9 +8524,11 @@
             <w:hideMark/>
           </w:tcPr>
           <w:p>
+            <w:proofErr w:type="spellStart"/>
             <w:r>
               <w:t>boolean</w:t>
             </w:r>
+            <w:proofErr w:type="spellEnd"/>
           </w:p>
         </w:tc>
         <w:tc>
@@ -8250,9 +8686,11 @@
             <w:hideMark/>
           </w:tcPr>
           <w:p>
+            <w:proofErr w:type="spellStart"/>
             <w:r>
               <w:t>int</w:t>
             </w:r>
+            <w:proofErr w:type="spellEnd"/>
           </w:p>
         </w:tc>
         <w:tc>
@@ -8303,9 +8741,11 @@
             <w:hideMark/>
           </w:tcPr>
           <w:p>
+            <w:proofErr w:type="spellStart"/>
             <w:r>
               <w:t>int</w:t>
             </w:r>
+            <w:proofErr w:type="spellEnd"/>
           </w:p>
         </w:tc>
         <w:tc>
@@ -8410,8 +8850,13 @@
           </w:tcPr>
           <w:p>
             <w:r>
-              <w:t>unsigned int</w:t>
-            </w:r>
+              <w:t xml:space="preserve">unsigned </w:t>
+            </w:r>
+            <w:proofErr w:type="spellStart"/>
+            <w:r>
+              <w:t>int</w:t>
+            </w:r>
+            <w:proofErr w:type="spellEnd"/>
           </w:p>
         </w:tc>
         <w:tc>
@@ -8463,8 +8908,13 @@
           </w:tcPr>
           <w:p>
             <w:r>
-              <w:t>unsigned int</w:t>
-            </w:r>
+              <w:t xml:space="preserve">unsigned </w:t>
+            </w:r>
+            <w:proofErr w:type="spellStart"/>
+            <w:r>
+              <w:t>int</w:t>
+            </w:r>
+            <w:proofErr w:type="spellEnd"/>
           </w:p>
         </w:tc>
         <w:tc>
@@ -8515,9 +8965,11 @@
             <w:hideMark/>
           </w:tcPr>
           <w:p>
+            <w:proofErr w:type="spellStart"/>
             <w:r>
               <w:t>boolean</w:t>
             </w:r>
+            <w:proofErr w:type="spellEnd"/>
           </w:p>
         </w:tc>
         <w:tc>
@@ -8568,9 +9020,11 @@
             <w:hideMark/>
           </w:tcPr>
           <w:p>
+            <w:proofErr w:type="spellStart"/>
             <w:r>
               <w:t>boolean</w:t>
             </w:r>
+            <w:proofErr w:type="spellEnd"/>
           </w:p>
         </w:tc>
         <w:tc>
@@ -8621,9 +9075,11 @@
             <w:hideMark/>
           </w:tcPr>
           <w:p>
+            <w:proofErr w:type="spellStart"/>
             <w:r>
               <w:t>boolean</w:t>
             </w:r>
+            <w:proofErr w:type="spellEnd"/>
           </w:p>
         </w:tc>
         <w:tc>
@@ -8674,9 +9130,11 @@
             <w:hideMark/>
           </w:tcPr>
           <w:p>
+            <w:proofErr w:type="spellStart"/>
             <w:r>
               <w:t>boolean</w:t>
             </w:r>
+            <w:proofErr w:type="spellEnd"/>
           </w:p>
         </w:tc>
         <w:tc>
@@ -8745,7 +9203,15 @@
           </w:tcPr>
           <w:p>
             <w:r>
-              <w:t>“CW”, “CCW” or “Unk”</w:t>
+              <w:t>“CW”, “CCW” or “</w:t>
+            </w:r>
+            <w:proofErr w:type="spellStart"/>
+            <w:r>
+              <w:t>Unk</w:t>
+            </w:r>
+            <w:proofErr w:type="spellEnd"/>
+            <w:r>
+              <w:t>”</w:t>
             </w:r>
           </w:p>
         </w:tc>
@@ -8798,7 +9264,15 @@
           </w:tcPr>
           <w:p>
             <w:r>
-              <w:t>“CW”, “CCW” or “Unk”</w:t>
+              <w:t>“CW”, “CCW” or “</w:t>
+            </w:r>
+            <w:proofErr w:type="spellStart"/>
+            <w:r>
+              <w:t>Unk</w:t>
+            </w:r>
+            <w:proofErr w:type="spellEnd"/>
+            <w:r>
+              <w:t>”</w:t>
             </w:r>
           </w:p>
         </w:tc>
@@ -8851,7 +9325,15 @@
           </w:tcPr>
           <w:p>
             <w:r>
-              <w:t>“CW”, “CCW” or “Unk”</w:t>
+              <w:t>“CW”, “CCW” or “</w:t>
+            </w:r>
+            <w:proofErr w:type="spellStart"/>
+            <w:r>
+              <w:t>Unk</w:t>
+            </w:r>
+            <w:proofErr w:type="spellEnd"/>
+            <w:r>
+              <w:t>”</w:t>
             </w:r>
           </w:p>
         </w:tc>
@@ -8886,9 +9368,11 @@
             <w:hideMark/>
           </w:tcPr>
           <w:p>
+            <w:proofErr w:type="spellStart"/>
             <w:r>
               <w:t>boolean</w:t>
             </w:r>
+            <w:proofErr w:type="spellEnd"/>
           </w:p>
         </w:tc>
         <w:tc>
@@ -9045,9 +9529,11 @@
             <w:hideMark/>
           </w:tcPr>
           <w:p>
+            <w:proofErr w:type="spellStart"/>
             <w:r>
               <w:t>boolean</w:t>
             </w:r>
+            <w:proofErr w:type="spellEnd"/>
           </w:p>
         </w:tc>
         <w:tc>
@@ -9204,9 +9690,11 @@
             <w:hideMark/>
           </w:tcPr>
           <w:p>
+            <w:proofErr w:type="spellStart"/>
             <w:r>
               <w:t>boolean</w:t>
             </w:r>
+            <w:proofErr w:type="spellEnd"/>
           </w:p>
         </w:tc>
         <w:tc>
@@ -9364,8 +9852,13 @@
           </w:tcPr>
           <w:p>
             <w:r>
-              <w:t>unsigned int</w:t>
-            </w:r>
+              <w:t xml:space="preserve">unsigned </w:t>
+            </w:r>
+            <w:proofErr w:type="spellStart"/>
+            <w:r>
+              <w:t>int</w:t>
+            </w:r>
+            <w:proofErr w:type="spellEnd"/>
           </w:p>
         </w:tc>
         <w:tc>
@@ -9575,9 +10068,11 @@
             <w:hideMark/>
           </w:tcPr>
           <w:p>
+            <w:proofErr w:type="spellStart"/>
             <w:r>
               <w:t>int</w:t>
             </w:r>
+            <w:proofErr w:type="spellEnd"/>
           </w:p>
         </w:tc>
         <w:tc>
@@ -9628,9 +10123,11 @@
             <w:hideMark/>
           </w:tcPr>
           <w:p>
+            <w:proofErr w:type="spellStart"/>
             <w:r>
               <w:t>int</w:t>
             </w:r>
+            <w:proofErr w:type="spellEnd"/>
           </w:p>
         </w:tc>
         <w:tc>
@@ -9735,8 +10232,13 @@
           </w:tcPr>
           <w:p>
             <w:r>
-              <w:t>unsigned int</w:t>
-            </w:r>
+              <w:t xml:space="preserve">unsigned </w:t>
+            </w:r>
+            <w:proofErr w:type="spellStart"/>
+            <w:r>
+              <w:t>int</w:t>
+            </w:r>
+            <w:proofErr w:type="spellEnd"/>
           </w:p>
         </w:tc>
         <w:tc>
@@ -9788,8 +10290,13 @@
           </w:tcPr>
           <w:p>
             <w:r>
-              <w:t>unsigned int</w:t>
-            </w:r>
+              <w:t xml:space="preserve">unsigned </w:t>
+            </w:r>
+            <w:proofErr w:type="spellStart"/>
+            <w:r>
+              <w:t>int</w:t>
+            </w:r>
+            <w:proofErr w:type="spellEnd"/>
           </w:p>
         </w:tc>
         <w:tc>
@@ -9840,9 +10347,11 @@
             <w:hideMark/>
           </w:tcPr>
           <w:p>
+            <w:proofErr w:type="spellStart"/>
             <w:r>
               <w:t>boolean</w:t>
             </w:r>
+            <w:proofErr w:type="spellEnd"/>
           </w:p>
         </w:tc>
         <w:tc>
@@ -9893,9 +10402,11 @@
             <w:hideMark/>
           </w:tcPr>
           <w:p>
+            <w:proofErr w:type="spellStart"/>
             <w:r>
               <w:t>boolean</w:t>
             </w:r>
+            <w:proofErr w:type="spellEnd"/>
           </w:p>
         </w:tc>
         <w:tc>
@@ -9946,9 +10457,11 @@
             <w:hideMark/>
           </w:tcPr>
           <w:p>
+            <w:proofErr w:type="spellStart"/>
             <w:r>
               <w:t>boolean</w:t>
             </w:r>
+            <w:proofErr w:type="spellEnd"/>
           </w:p>
         </w:tc>
         <w:tc>
@@ -9999,9 +10512,11 @@
             <w:hideMark/>
           </w:tcPr>
           <w:p>
+            <w:proofErr w:type="spellStart"/>
             <w:r>
               <w:t>boolean</w:t>
             </w:r>
+            <w:proofErr w:type="spellEnd"/>
           </w:p>
         </w:tc>
         <w:tc>
@@ -10070,7 +10585,15 @@
           </w:tcPr>
           <w:p>
             <w:r>
-              <w:t>“CW”, “CCW” or “Unk”</w:t>
+              <w:t>“CW”, “CCW” or “</w:t>
+            </w:r>
+            <w:proofErr w:type="spellStart"/>
+            <w:r>
+              <w:t>Unk</w:t>
+            </w:r>
+            <w:proofErr w:type="spellEnd"/>
+            <w:r>
+              <w:t>”</w:t>
             </w:r>
           </w:p>
         </w:tc>
@@ -10105,9 +10628,11 @@
             <w:hideMark/>
           </w:tcPr>
           <w:p>
+            <w:proofErr w:type="spellStart"/>
             <w:r>
               <w:t>boolean</w:t>
             </w:r>
+            <w:proofErr w:type="spellEnd"/>
           </w:p>
         </w:tc>
         <w:tc>
@@ -10264,9 +10789,11 @@
             <w:hideMark/>
           </w:tcPr>
           <w:p>
+            <w:proofErr w:type="spellStart"/>
             <w:r>
               <w:t>boolean</w:t>
             </w:r>
+            <w:proofErr w:type="spellEnd"/>
           </w:p>
         </w:tc>
         <w:tc>
@@ -10423,9 +10950,11 @@
             <w:hideMark/>
           </w:tcPr>
           <w:p>
+            <w:proofErr w:type="spellStart"/>
             <w:r>
               <w:t>boolean</w:t>
             </w:r>
+            <w:proofErr w:type="spellEnd"/>
           </w:p>
         </w:tc>
         <w:tc>
@@ -10583,8 +11112,13 @@
           </w:tcPr>
           <w:p>
             <w:r>
-              <w:t>unsigned int</w:t>
-            </w:r>
+              <w:t xml:space="preserve">unsigned </w:t>
+            </w:r>
+            <w:proofErr w:type="spellStart"/>
+            <w:r>
+              <w:t>int</w:t>
+            </w:r>
+            <w:proofErr w:type="spellEnd"/>
           </w:p>
         </w:tc>
         <w:tc>
@@ -10795,9 +11329,11 @@
             <w:hideMark/>
           </w:tcPr>
           <w:p>
+            <w:proofErr w:type="spellStart"/>
             <w:r>
               <w:t>int</w:t>
             </w:r>
+            <w:proofErr w:type="spellEnd"/>
           </w:p>
         </w:tc>
         <w:tc>
@@ -10848,9 +11384,11 @@
             <w:hideMark/>
           </w:tcPr>
           <w:p>
+            <w:proofErr w:type="spellStart"/>
             <w:r>
               <w:t>int</w:t>
             </w:r>
+            <w:proofErr w:type="spellEnd"/>
           </w:p>
         </w:tc>
         <w:tc>
@@ -10955,8 +11493,13 @@
           </w:tcPr>
           <w:p>
             <w:r>
-              <w:t>unsigned int</w:t>
-            </w:r>
+              <w:t xml:space="preserve">unsigned </w:t>
+            </w:r>
+            <w:proofErr w:type="spellStart"/>
+            <w:r>
+              <w:t>int</w:t>
+            </w:r>
+            <w:proofErr w:type="spellEnd"/>
           </w:p>
         </w:tc>
         <w:tc>
@@ -11008,8 +11551,13 @@
           </w:tcPr>
           <w:p>
             <w:r>
-              <w:t>unsigned int</w:t>
-            </w:r>
+              <w:t xml:space="preserve">unsigned </w:t>
+            </w:r>
+            <w:proofErr w:type="spellStart"/>
+            <w:r>
+              <w:t>int</w:t>
+            </w:r>
+            <w:proofErr w:type="spellEnd"/>
           </w:p>
         </w:tc>
         <w:tc>
@@ -11060,9 +11608,11 @@
             <w:hideMark/>
           </w:tcPr>
           <w:p>
+            <w:proofErr w:type="spellStart"/>
             <w:r>
               <w:t>boolean</w:t>
             </w:r>
+            <w:proofErr w:type="spellEnd"/>
           </w:p>
         </w:tc>
         <w:tc>
@@ -11113,9 +11663,11 @@
             <w:hideMark/>
           </w:tcPr>
           <w:p>
+            <w:proofErr w:type="spellStart"/>
             <w:r>
               <w:t>boolean</w:t>
             </w:r>
+            <w:proofErr w:type="spellEnd"/>
           </w:p>
         </w:tc>
         <w:tc>
@@ -11166,9 +11718,11 @@
             <w:hideMark/>
           </w:tcPr>
           <w:p>
+            <w:proofErr w:type="spellStart"/>
             <w:r>
               <w:t>boolean</w:t>
             </w:r>
+            <w:proofErr w:type="spellEnd"/>
           </w:p>
         </w:tc>
         <w:tc>
@@ -11219,9 +11773,11 @@
             <w:hideMark/>
           </w:tcPr>
           <w:p>
+            <w:proofErr w:type="spellStart"/>
             <w:r>
               <w:t>boolean</w:t>
             </w:r>
+            <w:proofErr w:type="spellEnd"/>
           </w:p>
         </w:tc>
         <w:tc>
@@ -11290,7 +11846,15 @@
           </w:tcPr>
           <w:p>
             <w:r>
-              <w:t>“CW”, “CCW” or “Unk”</w:t>
+              <w:t>“CW”, “CCW” or “</w:t>
+            </w:r>
+            <w:proofErr w:type="spellStart"/>
+            <w:r>
+              <w:t>Unk</w:t>
+            </w:r>
+            <w:proofErr w:type="spellEnd"/>
+            <w:r>
+              <w:t>”</w:t>
             </w:r>
           </w:p>
         </w:tc>
@@ -11325,9 +11889,11 @@
             <w:hideMark/>
           </w:tcPr>
           <w:p>
+            <w:proofErr w:type="spellStart"/>
             <w:r>
               <w:t>boolean</w:t>
             </w:r>
+            <w:proofErr w:type="spellEnd"/>
           </w:p>
         </w:tc>
         <w:tc>
@@ -11484,9 +12050,11 @@
             <w:hideMark/>
           </w:tcPr>
           <w:p>
+            <w:proofErr w:type="spellStart"/>
             <w:r>
               <w:t>boolean</w:t>
             </w:r>
+            <w:proofErr w:type="spellEnd"/>
           </w:p>
         </w:tc>
         <w:tc>
@@ -11643,9 +12211,11 @@
             <w:hideMark/>
           </w:tcPr>
           <w:p>
+            <w:proofErr w:type="spellStart"/>
             <w:r>
               <w:t>boolean</w:t>
             </w:r>
+            <w:proofErr w:type="spellEnd"/>
           </w:p>
         </w:tc>
         <w:tc>
@@ -11803,8 +12373,13 @@
           </w:tcPr>
           <w:p>
             <w:r>
-              <w:t>unsigned int</w:t>
-            </w:r>
+              <w:t xml:space="preserve">unsigned </w:t>
+            </w:r>
+            <w:proofErr w:type="spellStart"/>
+            <w:r>
+              <w:t>int</w:t>
+            </w:r>
+            <w:proofErr w:type="spellEnd"/>
           </w:p>
         </w:tc>
         <w:tc>
@@ -14580,7 +15155,7 @@
 </file>
 
 <file path=customXml/itemProps1.xml><?xml version="1.0" encoding="utf-8"?>
-<ds:datastoreItem xmlns:ds="http://schemas.openxmlformats.org/officeDocument/2006/customXml" ds:itemID="{A17D284A-D710-4BB3-8FFC-33CA4D79F311}">
+<ds:datastoreItem xmlns:ds="http://schemas.openxmlformats.org/officeDocument/2006/customXml" ds:itemID="{2A618779-19C3-4265-BC46-EE420D251E65}">
   <ds:schemaRefs>
     <ds:schemaRef ds:uri="http://schemas.openxmlformats.org/officeDocument/2006/bibliography"/>
   </ds:schemaRefs>

</xml_diff>